<commit_message>
Changed font to Arial and 10 pt.
</commit_message>
<xml_diff>
--- a/ProblemSolving/Torres_Marlon_ProblemSolving.docx
+++ b/ProblemSolving/Torres_Marlon_ProblemSolving.docx
@@ -3,42 +3,97 @@
 <w:document xmlns:wpc="http://schemas.microsoft.com/office/word/2010/wordprocessingCanvas" xmlns:mo="http://schemas.microsoft.com/office/mac/office/2008/main" xmlns:mc="http://schemas.openxmlformats.org/markup-compatibility/2006" xmlns:mv="urn:schemas-microsoft-com:mac:vml" xmlns:o="urn:schemas-microsoft-com:office:office" xmlns:r="http://schemas.openxmlformats.org/officeDocument/2006/relationships" xmlns:m="http://schemas.openxmlformats.org/officeDocument/2006/math" xmlns:v="urn:schemas-microsoft-com:vml" xmlns:wp14="http://schemas.microsoft.com/office/word/2010/wordprocessingDrawing" xmlns:wp="http://schemas.openxmlformats.org/drawingml/2006/wordprocessingDrawing" xmlns:w10="urn:schemas-microsoft-com:office:word" xmlns:w="http://schemas.openxmlformats.org/wordprocessingml/2006/main" xmlns:w14="http://schemas.microsoft.com/office/word/2010/wordml" xmlns:wpg="http://schemas.microsoft.com/office/word/2010/wordprocessingGroup" xmlns:wpi="http://schemas.microsoft.com/office/word/2010/wordprocessingInk" xmlns:wne="http://schemas.microsoft.com/office/word/2006/wordml" xmlns:wps="http://schemas.microsoft.com/office/word/2010/wordprocessingShape" mc:Ignorable="w14 wp14">
   <w:body>
     <w:p>
-      <w:r>
+      <w:pPr>
+        <w:rPr>
+          <w:rFonts w:ascii="Arial" w:hAnsi="Arial"/>
+          <w:sz w:val="20"/>
+          <w:szCs w:val="20"/>
+        </w:rPr>
+      </w:pPr>
+      <w:r>
+        <w:rPr>
+          <w:rFonts w:ascii="Arial" w:hAnsi="Arial"/>
+          <w:sz w:val="20"/>
+          <w:szCs w:val="20"/>
+        </w:rPr>
         <w:t>Marlon Torres</w:t>
       </w:r>
     </w:p>
     <w:p>
-      <w:r>
+      <w:pPr>
+        <w:rPr>
+          <w:rFonts w:ascii="Arial" w:hAnsi="Arial"/>
+          <w:sz w:val="20"/>
+          <w:szCs w:val="20"/>
+        </w:rPr>
+      </w:pPr>
+      <w:r>
+        <w:rPr>
+          <w:rFonts w:ascii="Arial" w:hAnsi="Arial"/>
+          <w:sz w:val="20"/>
+          <w:szCs w:val="20"/>
+        </w:rPr>
         <w:t>11/27/2013</w:t>
       </w:r>
     </w:p>
     <w:p>
-      <w:r>
+      <w:pPr>
+        <w:rPr>
+          <w:rFonts w:ascii="Arial" w:hAnsi="Arial"/>
+          <w:sz w:val="20"/>
+          <w:szCs w:val="20"/>
+        </w:rPr>
+      </w:pPr>
+      <w:r>
+        <w:rPr>
+          <w:rFonts w:ascii="Arial" w:hAnsi="Arial"/>
+          <w:sz w:val="20"/>
+          <w:szCs w:val="20"/>
+        </w:rPr>
         <w:t>Web Programming Fundamentals – Section 01</w:t>
       </w:r>
     </w:p>
     <w:p>
-      <w:r>
+      <w:pPr>
+        <w:rPr>
+          <w:rFonts w:ascii="Arial" w:hAnsi="Arial"/>
+          <w:sz w:val="20"/>
+          <w:szCs w:val="20"/>
+        </w:rPr>
+      </w:pPr>
+      <w:r>
+        <w:rPr>
+          <w:rFonts w:ascii="Arial" w:hAnsi="Arial"/>
+          <w:sz w:val="20"/>
+          <w:szCs w:val="20"/>
+        </w:rPr>
         <w:t>Activity: Problem Solving</w:t>
       </w:r>
     </w:p>
     <w:p>
       <w:pPr>
         <w:rPr>
-          <w:sz w:val="28"/>
-          <w:szCs w:val="28"/>
-        </w:rPr>
-      </w:pPr>
-    </w:p>
-    <w:p>
-      <w:pPr>
-        <w:rPr>
+          <w:rFonts w:ascii="Arial" w:hAnsi="Arial"/>
+          <w:sz w:val="20"/>
+          <w:szCs w:val="20"/>
+        </w:rPr>
+      </w:pPr>
+    </w:p>
+    <w:p>
+      <w:pPr>
+        <w:rPr>
+          <w:rFonts w:ascii="Arial" w:hAnsi="Arial"/>
           <w:b/>
-        </w:rPr>
-      </w:pPr>
-      <w:r>
-        <w:rPr>
+          <w:sz w:val="20"/>
+          <w:szCs w:val="20"/>
+        </w:rPr>
+      </w:pPr>
+      <w:r>
+        <w:rPr>
+          <w:rFonts w:ascii="Arial" w:hAnsi="Arial"/>
           <w:b/>
+          <w:sz w:val="20"/>
+          <w:szCs w:val="20"/>
         </w:rPr>
         <w:t>A Cat, a Parrot, and a Bag of Seed:</w:t>
       </w:r>
@@ -46,24 +101,32 @@
     <w:p>
       <w:pPr>
         <w:rPr>
-          <w:rFonts w:cs="Noteworthy Light"/>
-        </w:rPr>
-      </w:pPr>
-      <w:r>
-        <w:rPr>
-          <w:rFonts w:cs="Noteworthy Light"/>
+          <w:rFonts w:ascii="Arial" w:hAnsi="Arial" w:cs="Noteworthy Light"/>
+          <w:sz w:val="20"/>
+          <w:szCs w:val="20"/>
+        </w:rPr>
+      </w:pPr>
+      <w:r>
+        <w:rPr>
+          <w:rFonts w:ascii="Arial" w:hAnsi="Arial" w:cs="Noteworthy Light"/>
+          <w:sz w:val="20"/>
+          <w:szCs w:val="20"/>
         </w:rPr>
         <w:t>A man finds himself on a riverbank with a cat, a parrot and a bag of seed. He needs to transport all three to the other side of the river in his boat. However, the boat has room for only the man himself and one other item (either the cat, parrot or seed). In his absence, the cat could eat the parrot, and the parrot would eat the bag of seed</w:t>
       </w:r>
       <w:r>
         <w:rPr>
-          <w:rFonts w:cs="Noteworthy Light"/>
+          <w:rFonts w:ascii="Arial" w:hAnsi="Arial" w:cs="Noteworthy Light"/>
+          <w:sz w:val="20"/>
+          <w:szCs w:val="20"/>
         </w:rPr>
         <w:t>s</w:t>
       </w:r>
       <w:r>
         <w:rPr>
-          <w:rFonts w:cs="Noteworthy Light"/>
+          <w:rFonts w:ascii="Arial" w:hAnsi="Arial" w:cs="Noteworthy Light"/>
+          <w:sz w:val="20"/>
+          <w:szCs w:val="20"/>
         </w:rPr>
         <w:t>. Show how he can get all the passengers to the other side, without leaving the wrong ones alone together.</w:t>
       </w:r>
@@ -71,27 +134,53 @@
     <w:p>
       <w:pPr>
         <w:rPr>
-          <w:rFonts w:cs="Noteworthy Light"/>
-        </w:rPr>
-      </w:pPr>
-    </w:p>
-    <w:p>
-      <w:pPr>
-        <w:rPr>
-          <w:rFonts w:cs="Noteworthy Light"/>
-        </w:rPr>
-      </w:pPr>
-      <w:r>
-        <w:rPr>
-          <w:rFonts w:cs="Noteworthy Light"/>
-        </w:rPr>
-        <w:t>1. Define Problem:</w:t>
-      </w:r>
-    </w:p>
-    <w:p>
-      <w:pPr>
-        <w:rPr>
-          <w:rFonts w:cs="Noteworthy Light"/>
+          <w:rFonts w:ascii="Arial" w:hAnsi="Arial" w:cs="Noteworthy Light"/>
+          <w:sz w:val="20"/>
+          <w:szCs w:val="20"/>
+        </w:rPr>
+      </w:pPr>
+    </w:p>
+    <w:p>
+      <w:pPr>
+        <w:rPr>
+          <w:rFonts w:ascii="Arial" w:hAnsi="Arial" w:cs="Noteworthy Light"/>
+          <w:sz w:val="20"/>
+          <w:szCs w:val="20"/>
+        </w:rPr>
+      </w:pPr>
+      <w:r>
+        <w:rPr>
+          <w:rFonts w:ascii="Arial" w:hAnsi="Arial" w:cs="Noteworthy Light"/>
+          <w:sz w:val="20"/>
+          <w:szCs w:val="20"/>
+        </w:rPr>
+        <w:t xml:space="preserve">1. Define </w:t>
+      </w:r>
+      <w:proofErr w:type="gramStart"/>
+      <w:r>
+        <w:rPr>
+          <w:rFonts w:ascii="Arial" w:hAnsi="Arial" w:cs="Noteworthy Light"/>
+          <w:sz w:val="20"/>
+          <w:szCs w:val="20"/>
+        </w:rPr>
+        <w:t>Problem</w:t>
+      </w:r>
+      <w:proofErr w:type="gramEnd"/>
+      <w:r>
+        <w:rPr>
+          <w:rFonts w:ascii="Arial" w:hAnsi="Arial" w:cs="Noteworthy Light"/>
+          <w:sz w:val="20"/>
+          <w:szCs w:val="20"/>
+        </w:rPr>
+        <w:t>:</w:t>
+      </w:r>
+    </w:p>
+    <w:p>
+      <w:pPr>
+        <w:rPr>
+          <w:rFonts w:ascii="Arial" w:hAnsi="Arial" w:cs="Noteworthy Light"/>
+          <w:sz w:val="20"/>
+          <w:szCs w:val="20"/>
         </w:rPr>
       </w:pPr>
     </w:p>
@@ -103,24 +192,32 @@
           <w:numId w:val="1"/>
         </w:numPr>
         <w:rPr>
-          <w:rFonts w:cs="Noteworthy Light"/>
-        </w:rPr>
-      </w:pPr>
-      <w:r>
-        <w:rPr>
-          <w:rFonts w:cs="Noteworthy Light"/>
+          <w:rFonts w:ascii="Arial" w:hAnsi="Arial" w:cs="Noteworthy Light"/>
+          <w:sz w:val="20"/>
+          <w:szCs w:val="20"/>
+        </w:rPr>
+      </w:pPr>
+      <w:r>
+        <w:rPr>
+          <w:rFonts w:ascii="Arial" w:hAnsi="Arial" w:cs="Noteworthy Light"/>
+          <w:sz w:val="20"/>
+          <w:szCs w:val="20"/>
         </w:rPr>
         <w:t>Problem: Man is on riverbank and can only transport himself and one other item at a time</w:t>
       </w:r>
       <w:r>
         <w:rPr>
-          <w:rFonts w:cs="Noteworthy Light"/>
+          <w:rFonts w:ascii="Arial" w:hAnsi="Arial" w:cs="Noteworthy Light"/>
+          <w:sz w:val="20"/>
+          <w:szCs w:val="20"/>
         </w:rPr>
         <w:t xml:space="preserve"> without the bird and the seeds being together and without the bird and the cat being together.</w:t>
       </w:r>
       <w:r>
         <w:rPr>
-          <w:rFonts w:cs="Noteworthy Light"/>
+          <w:rFonts w:ascii="Arial" w:hAnsi="Arial" w:cs="Noteworthy Light"/>
+          <w:sz w:val="20"/>
+          <w:szCs w:val="20"/>
         </w:rPr>
         <w:t xml:space="preserve"> </w:t>
       </w:r>
@@ -133,12 +230,16 @@
           <w:numId w:val="1"/>
         </w:numPr>
         <w:rPr>
-          <w:rFonts w:cs="Noteworthy Light"/>
-        </w:rPr>
-      </w:pPr>
-      <w:r>
-        <w:rPr>
-          <w:rFonts w:cs="Noteworthy Light"/>
+          <w:rFonts w:ascii="Arial" w:hAnsi="Arial" w:cs="Noteworthy Light"/>
+          <w:sz w:val="20"/>
+          <w:szCs w:val="20"/>
+        </w:rPr>
+      </w:pPr>
+      <w:r>
+        <w:rPr>
+          <w:rFonts w:ascii="Arial" w:hAnsi="Arial" w:cs="Noteworthy Light"/>
+          <w:sz w:val="20"/>
+          <w:szCs w:val="20"/>
         </w:rPr>
         <w:t>Insight: That to accomplish out goal it is going to take multiple trips.</w:t>
       </w:r>
@@ -151,12 +252,16 @@
           <w:numId w:val="1"/>
         </w:numPr>
         <w:rPr>
-          <w:rFonts w:cs="Noteworthy Light"/>
-        </w:rPr>
-      </w:pPr>
-      <w:r>
-        <w:rPr>
-          <w:rFonts w:cs="Noteworthy Light"/>
+          <w:rFonts w:ascii="Arial" w:hAnsi="Arial" w:cs="Noteworthy Light"/>
+          <w:sz w:val="20"/>
+          <w:szCs w:val="20"/>
+        </w:rPr>
+      </w:pPr>
+      <w:r>
+        <w:rPr>
+          <w:rFonts w:ascii="Arial" w:hAnsi="Arial" w:cs="Noteworthy Light"/>
+          <w:sz w:val="20"/>
+          <w:szCs w:val="20"/>
         </w:rPr>
         <w:t>Overall goal: To transport all three items in his boats to the other side of the river without the cat eating the parrot and without the parrot eating the seeds.</w:t>
       </w:r>
@@ -165,19 +270,25 @@
       <w:pPr>
         <w:pStyle w:val="ListParagraph"/>
         <w:rPr>
-          <w:rFonts w:cs="Noteworthy Light"/>
-        </w:rPr>
-      </w:pPr>
-    </w:p>
-    <w:p>
-      <w:pPr>
-        <w:rPr>
-          <w:rFonts w:cs="Noteworthy Light"/>
-        </w:rPr>
-      </w:pPr>
-      <w:r>
-        <w:rPr>
-          <w:rFonts w:cs="Noteworthy Light"/>
+          <w:rFonts w:ascii="Arial" w:hAnsi="Arial" w:cs="Noteworthy Light"/>
+          <w:sz w:val="20"/>
+          <w:szCs w:val="20"/>
+        </w:rPr>
+      </w:pPr>
+    </w:p>
+    <w:p>
+      <w:pPr>
+        <w:rPr>
+          <w:rFonts w:ascii="Arial" w:hAnsi="Arial" w:cs="Noteworthy Light"/>
+          <w:sz w:val="20"/>
+          <w:szCs w:val="20"/>
+        </w:rPr>
+      </w:pPr>
+      <w:r>
+        <w:rPr>
+          <w:rFonts w:ascii="Arial" w:hAnsi="Arial" w:cs="Noteworthy Light"/>
+          <w:sz w:val="20"/>
+          <w:szCs w:val="20"/>
         </w:rPr>
         <w:t>2. Break Problem Apart:</w:t>
       </w:r>
@@ -185,7 +296,9 @@
     <w:p>
       <w:pPr>
         <w:rPr>
-          <w:rFonts w:cs="Noteworthy Light"/>
+          <w:rFonts w:ascii="Arial" w:hAnsi="Arial" w:cs="Noteworthy Light"/>
+          <w:sz w:val="20"/>
+          <w:szCs w:val="20"/>
         </w:rPr>
       </w:pPr>
     </w:p>
@@ -197,12 +310,16 @@
           <w:numId w:val="2"/>
         </w:numPr>
         <w:rPr>
-          <w:rFonts w:cs="Noteworthy Light"/>
-        </w:rPr>
-      </w:pPr>
-      <w:r>
-        <w:rPr>
-          <w:rFonts w:cs="Noteworthy Light"/>
+          <w:rFonts w:ascii="Arial" w:hAnsi="Arial" w:cs="Noteworthy Light"/>
+          <w:sz w:val="20"/>
+          <w:szCs w:val="20"/>
+        </w:rPr>
+      </w:pPr>
+      <w:r>
+        <w:rPr>
+          <w:rFonts w:ascii="Arial" w:hAnsi="Arial" w:cs="Noteworthy Light"/>
+          <w:sz w:val="20"/>
+          <w:szCs w:val="20"/>
         </w:rPr>
         <w:t>Constraints? The boat only has room for the man and one other item and if left alone together, the cat could eat the parrot and the parrot could eat the bag of seeds.</w:t>
       </w:r>
@@ -215,81 +332,51 @@
           <w:numId w:val="2"/>
         </w:numPr>
         <w:rPr>
-          <w:rFonts w:cs="Noteworthy Light"/>
-        </w:rPr>
-      </w:pPr>
-      <w:r>
-        <w:rPr>
-          <w:rFonts w:cs="Noteworthy Light"/>
-        </w:rPr>
-        <w:t>Sub-goals? Figure out how and in what order to transport each item without the cat</w:t>
-      </w:r>
-      <w:r>
-        <w:rPr>
-          <w:rFonts w:cs="Noteworthy Light"/>
-        </w:rPr>
-        <w:t xml:space="preserve"> eat</w:t>
-      </w:r>
-      <w:r>
-        <w:rPr>
-          <w:rFonts w:cs="Noteworthy Light"/>
-        </w:rPr>
-        <w:t>ing</w:t>
-      </w:r>
-      <w:r>
-        <w:rPr>
-          <w:rFonts w:cs="Noteworthy Light"/>
-        </w:rPr>
-        <w:t xml:space="preserve"> the parrot and </w:t>
-      </w:r>
-      <w:r>
-        <w:rPr>
-          <w:rFonts w:cs="Noteworthy Light"/>
-        </w:rPr>
-        <w:t xml:space="preserve">without </w:t>
-      </w:r>
-      <w:r>
-        <w:rPr>
-          <w:rFonts w:cs="Noteworthy Light"/>
-        </w:rPr>
-        <w:t xml:space="preserve">the parrot </w:t>
-      </w:r>
-      <w:r>
-        <w:rPr>
-          <w:rFonts w:cs="Noteworthy Light"/>
-        </w:rPr>
-        <w:t>eating</w:t>
-      </w:r>
-      <w:r>
-        <w:rPr>
-          <w:rFonts w:cs="Noteworthy Light"/>
-        </w:rPr>
-        <w:t xml:space="preserve"> the bag of seeds.</w:t>
+          <w:rFonts w:ascii="Arial" w:hAnsi="Arial" w:cs="Noteworthy Light"/>
+          <w:sz w:val="20"/>
+          <w:szCs w:val="20"/>
+        </w:rPr>
+      </w:pPr>
+      <w:r>
+        <w:rPr>
+          <w:rFonts w:ascii="Arial" w:hAnsi="Arial" w:cs="Noteworthy Light"/>
+          <w:sz w:val="20"/>
+          <w:szCs w:val="20"/>
+        </w:rPr>
+        <w:t>Sub-goals? Figure out how and in what order to transport each item without the cat eating the parrot and without the parrot eating the bag of seeds.</w:t>
       </w:r>
     </w:p>
     <w:p>
       <w:pPr>
         <w:ind w:left="320"/>
         <w:rPr>
-          <w:rFonts w:cs="Noteworthy Light"/>
-        </w:rPr>
-      </w:pPr>
-    </w:p>
-    <w:p>
-      <w:pPr>
-        <w:rPr>
-          <w:rFonts w:cs="Noteworthy Light"/>
-        </w:rPr>
-      </w:pPr>
-      <w:r>
-        <w:rPr>
-          <w:rFonts w:cs="Noteworthy Light"/>
+          <w:rFonts w:ascii="Arial" w:hAnsi="Arial" w:cs="Noteworthy Light"/>
+          <w:sz w:val="20"/>
+          <w:szCs w:val="20"/>
+        </w:rPr>
+      </w:pPr>
+    </w:p>
+    <w:p>
+      <w:pPr>
+        <w:rPr>
+          <w:rFonts w:ascii="Arial" w:hAnsi="Arial" w:cs="Noteworthy Light"/>
+          <w:sz w:val="20"/>
+          <w:szCs w:val="20"/>
+        </w:rPr>
+      </w:pPr>
+      <w:r>
+        <w:rPr>
+          <w:rFonts w:ascii="Arial" w:hAnsi="Arial" w:cs="Noteworthy Light"/>
+          <w:sz w:val="20"/>
+          <w:szCs w:val="20"/>
         </w:rPr>
         <w:t xml:space="preserve">3. </w:t>
       </w:r>
       <w:r>
         <w:rPr>
-          <w:rFonts w:cs="Noteworthy Light"/>
+          <w:rFonts w:ascii="Arial" w:hAnsi="Arial" w:cs="Noteworthy Light"/>
+          <w:sz w:val="20"/>
+          <w:szCs w:val="20"/>
         </w:rPr>
         <w:t xml:space="preserve"> Identify Potential Solutions:</w:t>
       </w:r>
@@ -297,12 +384,16 @@
     <w:p>
       <w:pPr>
         <w:rPr>
-          <w:rFonts w:cs="Noteworthy Light"/>
-        </w:rPr>
-      </w:pPr>
-      <w:r>
-        <w:rPr>
-          <w:rFonts w:cs="Noteworthy Light"/>
+          <w:rFonts w:ascii="Arial" w:hAnsi="Arial" w:cs="Noteworthy Light"/>
+          <w:sz w:val="20"/>
+          <w:szCs w:val="20"/>
+        </w:rPr>
+      </w:pPr>
+      <w:r>
+        <w:rPr>
+          <w:rFonts w:ascii="Arial" w:hAnsi="Arial" w:cs="Noteworthy Light"/>
+          <w:sz w:val="20"/>
+          <w:szCs w:val="20"/>
         </w:rPr>
         <w:t xml:space="preserve"> </w:t>
       </w:r>
@@ -315,44 +406,18 @@
           <w:numId w:val="3"/>
         </w:numPr>
         <w:rPr>
-          <w:rFonts w:cs="Noteworthy Light"/>
-        </w:rPr>
-      </w:pPr>
-      <w:r>
-        <w:rPr>
-          <w:rFonts w:cs="Noteworthy Light"/>
-        </w:rPr>
-        <w:t xml:space="preserve">Take </w:t>
-      </w:r>
-      <w:r>
-        <w:rPr>
-          <w:rFonts w:cs="Noteworthy Light"/>
-        </w:rPr>
-        <w:t xml:space="preserve">the </w:t>
-      </w:r>
-      <w:r>
-        <w:rPr>
-          <w:rFonts w:cs="Noteworthy Light"/>
-        </w:rPr>
-        <w:t>bag of seeds first and then go back and get</w:t>
-      </w:r>
-      <w:r>
-        <w:rPr>
-          <w:rFonts w:cs="Noteworthy Light"/>
-        </w:rPr>
-        <w:t xml:space="preserve"> the</w:t>
-      </w:r>
-      <w:r>
-        <w:rPr>
-          <w:rFonts w:cs="Noteworthy Light"/>
-        </w:rPr>
-        <w:t xml:space="preserve"> cat</w:t>
-      </w:r>
-      <w:r>
-        <w:rPr>
-          <w:rFonts w:cs="Noteworthy Light"/>
-        </w:rPr>
-        <w:t xml:space="preserve">. After that go back and get the parrot. </w:t>
+          <w:rFonts w:ascii="Arial" w:hAnsi="Arial" w:cs="Noteworthy Light"/>
+          <w:sz w:val="20"/>
+          <w:szCs w:val="20"/>
+        </w:rPr>
+      </w:pPr>
+      <w:r>
+        <w:rPr>
+          <w:rFonts w:ascii="Arial" w:hAnsi="Arial" w:cs="Noteworthy Light"/>
+          <w:sz w:val="20"/>
+          <w:szCs w:val="20"/>
+        </w:rPr>
+        <w:t xml:space="preserve">Take the bag of seeds first and then go back and get the cat. After that go back and get the parrot. </w:t>
       </w:r>
     </w:p>
     <w:p>
@@ -363,12 +428,16 @@
           <w:numId w:val="3"/>
         </w:numPr>
         <w:rPr>
-          <w:rFonts w:cs="Noteworthy Light"/>
-        </w:rPr>
-      </w:pPr>
-      <w:r>
-        <w:rPr>
-          <w:rFonts w:cs="Noteworthy Light"/>
+          <w:rFonts w:ascii="Arial" w:hAnsi="Arial" w:cs="Noteworthy Light"/>
+          <w:sz w:val="20"/>
+          <w:szCs w:val="20"/>
+        </w:rPr>
+      </w:pPr>
+      <w:r>
+        <w:rPr>
+          <w:rFonts w:ascii="Arial" w:hAnsi="Arial" w:cs="Noteworthy Light"/>
+          <w:sz w:val="20"/>
+          <w:szCs w:val="20"/>
         </w:rPr>
         <w:t>Take the bag of seeds first and then go back and get the parrot. After that go back and get the cat.</w:t>
       </w:r>
@@ -381,12 +450,16 @@
           <w:numId w:val="3"/>
         </w:numPr>
         <w:rPr>
-          <w:rFonts w:cs="Noteworthy Light"/>
-        </w:rPr>
-      </w:pPr>
-      <w:r>
-        <w:rPr>
-          <w:rFonts w:cs="Noteworthy Light"/>
+          <w:rFonts w:ascii="Arial" w:hAnsi="Arial" w:cs="Noteworthy Light"/>
+          <w:sz w:val="20"/>
+          <w:szCs w:val="20"/>
+        </w:rPr>
+      </w:pPr>
+      <w:r>
+        <w:rPr>
+          <w:rFonts w:ascii="Arial" w:hAnsi="Arial" w:cs="Noteworthy Light"/>
+          <w:sz w:val="20"/>
+          <w:szCs w:val="20"/>
         </w:rPr>
         <w:t>Take the parrot first and then go back and get the cat. After that go back and get the bag of seeds.</w:t>
       </w:r>
@@ -399,12 +472,16 @@
           <w:numId w:val="3"/>
         </w:numPr>
         <w:rPr>
-          <w:rFonts w:cs="Noteworthy Light"/>
-        </w:rPr>
-      </w:pPr>
-      <w:r>
-        <w:rPr>
-          <w:rFonts w:cs="Noteworthy Light"/>
+          <w:rFonts w:ascii="Arial" w:hAnsi="Arial" w:cs="Noteworthy Light"/>
+          <w:sz w:val="20"/>
+          <w:szCs w:val="20"/>
+        </w:rPr>
+      </w:pPr>
+      <w:r>
+        <w:rPr>
+          <w:rFonts w:ascii="Arial" w:hAnsi="Arial" w:cs="Noteworthy Light"/>
+          <w:sz w:val="20"/>
+          <w:szCs w:val="20"/>
         </w:rPr>
         <w:t>Take the parrot first and then go back and get the bag of seeds. After that go back and get the cat.</w:t>
       </w:r>
@@ -417,12 +494,16 @@
           <w:numId w:val="3"/>
         </w:numPr>
         <w:rPr>
-          <w:rFonts w:cs="Noteworthy Light"/>
-        </w:rPr>
-      </w:pPr>
-      <w:r>
-        <w:rPr>
-          <w:rFonts w:cs="Noteworthy Light"/>
+          <w:rFonts w:ascii="Arial" w:hAnsi="Arial" w:cs="Noteworthy Light"/>
+          <w:sz w:val="20"/>
+          <w:szCs w:val="20"/>
+        </w:rPr>
+      </w:pPr>
+      <w:r>
+        <w:rPr>
+          <w:rFonts w:ascii="Arial" w:hAnsi="Arial" w:cs="Noteworthy Light"/>
+          <w:sz w:val="20"/>
+          <w:szCs w:val="20"/>
         </w:rPr>
         <w:t>Take the cat first and then go back and get the bag of seeds. After that go back and get the parrot.</w:t>
       </w:r>
@@ -435,12 +516,16 @@
           <w:numId w:val="3"/>
         </w:numPr>
         <w:rPr>
-          <w:rFonts w:cs="Noteworthy Light"/>
-        </w:rPr>
-      </w:pPr>
-      <w:r>
-        <w:rPr>
-          <w:rFonts w:cs="Noteworthy Light"/>
+          <w:rFonts w:ascii="Arial" w:hAnsi="Arial" w:cs="Noteworthy Light"/>
+          <w:sz w:val="20"/>
+          <w:szCs w:val="20"/>
+        </w:rPr>
+      </w:pPr>
+      <w:r>
+        <w:rPr>
+          <w:rFonts w:ascii="Arial" w:hAnsi="Arial" w:cs="Noteworthy Light"/>
+          <w:sz w:val="20"/>
+          <w:szCs w:val="20"/>
         </w:rPr>
         <w:t>Take the cat first and then go back and get the parrot. After that go back and get the bag of seeds.</w:t>
       </w:r>
@@ -453,49 +538,64 @@
           <w:numId w:val="3"/>
         </w:numPr>
         <w:rPr>
-          <w:rFonts w:cs="Noteworthy Light"/>
-        </w:rPr>
-      </w:pPr>
-      <w:r>
-        <w:rPr>
-          <w:rFonts w:cs="Noteworthy Light"/>
-        </w:rPr>
-        <w:lastRenderedPageBreak/>
+          <w:rFonts w:ascii="Arial" w:hAnsi="Arial" w:cs="Noteworthy Light"/>
+          <w:sz w:val="20"/>
+          <w:szCs w:val="20"/>
+        </w:rPr>
+      </w:pPr>
+      <w:r>
+        <w:rPr>
+          <w:rFonts w:ascii="Arial" w:hAnsi="Arial" w:cs="Noteworthy Light"/>
+          <w:sz w:val="20"/>
+          <w:szCs w:val="20"/>
+        </w:rPr>
         <w:t xml:space="preserve">Take the parrot first and then go back and get the bag of seeds. </w:t>
       </w:r>
       <w:r>
         <w:rPr>
-          <w:rFonts w:cs="Noteworthy Light"/>
+          <w:rFonts w:ascii="Arial" w:hAnsi="Arial" w:cs="Noteworthy Light"/>
+          <w:sz w:val="20"/>
+          <w:szCs w:val="20"/>
         </w:rPr>
         <w:t>T</w:t>
       </w:r>
       <w:r>
         <w:rPr>
-          <w:rFonts w:cs="Noteworthy Light"/>
+          <w:rFonts w:ascii="Arial" w:hAnsi="Arial" w:cs="Noteworthy Light"/>
+          <w:sz w:val="20"/>
+          <w:szCs w:val="20"/>
         </w:rPr>
         <w:t>hen drop</w:t>
       </w:r>
       <w:r>
         <w:rPr>
-          <w:rFonts w:cs="Noteworthy Light"/>
+          <w:rFonts w:ascii="Arial" w:hAnsi="Arial" w:cs="Noteworthy Light"/>
+          <w:sz w:val="20"/>
+          <w:szCs w:val="20"/>
         </w:rPr>
         <w:t xml:space="preserve"> off</w:t>
       </w:r>
       <w:r>
         <w:rPr>
-          <w:rFonts w:cs="Noteworthy Light"/>
+          <w:rFonts w:ascii="Arial" w:hAnsi="Arial" w:cs="Noteworthy Light"/>
+          <w:sz w:val="20"/>
+          <w:szCs w:val="20"/>
         </w:rPr>
         <w:t xml:space="preserve"> the seeds, but you pick up the parrot and take him back. Then drop off the parrot and pick up the cat and </w:t>
       </w:r>
       <w:r>
         <w:rPr>
-          <w:rFonts w:cs="Noteworthy Light"/>
+          <w:rFonts w:ascii="Arial" w:hAnsi="Arial" w:cs="Noteworthy Light"/>
+          <w:sz w:val="20"/>
+          <w:szCs w:val="20"/>
         </w:rPr>
         <w:t xml:space="preserve">then take him over </w:t>
       </w:r>
       <w:r>
         <w:rPr>
-          <w:rFonts w:cs="Noteworthy Light"/>
+          <w:rFonts w:ascii="Arial" w:hAnsi="Arial" w:cs="Noteworthy Light"/>
+          <w:sz w:val="20"/>
+          <w:szCs w:val="20"/>
         </w:rPr>
         <w:t>and leave him with the bag of seeds.  Lastly, you go back and pick up the parrot and then bring him back.</w:t>
       </w:r>
@@ -504,12 +604,16 @@
       <w:pPr>
         <w:pStyle w:val="ListParagraph"/>
         <w:rPr>
-          <w:rFonts w:cs="Noteworthy Light"/>
-        </w:rPr>
-      </w:pPr>
-      <w:r>
-        <w:rPr>
-          <w:rFonts w:cs="Noteworthy Light"/>
+          <w:rFonts w:ascii="Arial" w:hAnsi="Arial" w:cs="Noteworthy Light"/>
+          <w:sz w:val="20"/>
+          <w:szCs w:val="20"/>
+        </w:rPr>
+      </w:pPr>
+      <w:r>
+        <w:rPr>
+          <w:rFonts w:ascii="Arial" w:hAnsi="Arial" w:cs="Noteworthy Light"/>
+          <w:sz w:val="20"/>
+          <w:szCs w:val="20"/>
         </w:rPr>
         <w:t xml:space="preserve"> </w:t>
       </w:r>
@@ -517,12 +621,16 @@
     <w:p>
       <w:pPr>
         <w:rPr>
-          <w:rFonts w:cs="Noteworthy Light"/>
-        </w:rPr>
-      </w:pPr>
-      <w:r>
-        <w:rPr>
-          <w:rFonts w:cs="Noteworthy Light"/>
+          <w:rFonts w:ascii="Arial" w:hAnsi="Arial" w:cs="Noteworthy Light"/>
+          <w:sz w:val="20"/>
+          <w:szCs w:val="20"/>
+        </w:rPr>
+      </w:pPr>
+      <w:r>
+        <w:rPr>
+          <w:rFonts w:ascii="Arial" w:hAnsi="Arial" w:cs="Noteworthy Light"/>
+          <w:sz w:val="20"/>
+          <w:szCs w:val="20"/>
         </w:rPr>
         <w:t xml:space="preserve">4. Evaluate each potential solution: </w:t>
       </w:r>
@@ -530,7 +638,9 @@
     <w:p>
       <w:pPr>
         <w:rPr>
-          <w:rFonts w:cs="Noteworthy Light"/>
+          <w:rFonts w:ascii="Arial" w:hAnsi="Arial" w:cs="Noteworthy Light"/>
+          <w:sz w:val="20"/>
+          <w:szCs w:val="20"/>
         </w:rPr>
       </w:pPr>
     </w:p>
@@ -542,12 +652,16 @@
           <w:numId w:val="4"/>
         </w:numPr>
         <w:rPr>
-          <w:rFonts w:cs="Noteworthy Light"/>
-        </w:rPr>
-      </w:pPr>
-      <w:r>
-        <w:rPr>
-          <w:rFonts w:cs="Noteworthy Light"/>
+          <w:rFonts w:ascii="Arial" w:hAnsi="Arial" w:cs="Noteworthy Light"/>
+          <w:sz w:val="20"/>
+          <w:szCs w:val="20"/>
+        </w:rPr>
+      </w:pPr>
+      <w:r>
+        <w:rPr>
+          <w:rFonts w:ascii="Arial" w:hAnsi="Arial" w:cs="Noteworthy Light"/>
+          <w:sz w:val="20"/>
+          <w:szCs w:val="20"/>
         </w:rPr>
         <w:t>Not all solutions meet the goal.</w:t>
       </w:r>
@@ -560,44 +674,42 @@
           <w:numId w:val="4"/>
         </w:numPr>
         <w:rPr>
-          <w:rFonts w:cs="Noteworthy Light"/>
-        </w:rPr>
-      </w:pPr>
-      <w:r>
-        <w:rPr>
-          <w:rFonts w:cs="Noteworthy Light"/>
-        </w:rPr>
-        <w:t xml:space="preserve">Not all solutions will work </w:t>
-      </w:r>
-      <w:r>
-        <w:rPr>
-          <w:rFonts w:cs="Noteworthy Light"/>
-        </w:rPr>
-        <w:t xml:space="preserve">for all cases </w:t>
-      </w:r>
-      <w:r>
-        <w:rPr>
-          <w:rFonts w:cs="Noteworthy Light"/>
-        </w:rPr>
-        <w:t>due to the combination of what items are left behind.</w:t>
-      </w:r>
-    </w:p>
-    <w:p>
-      <w:pPr>
-        <w:rPr>
-          <w:rFonts w:cs="Noteworthy Light"/>
-        </w:rPr>
-      </w:pPr>
-    </w:p>
-    <w:p>
-      <w:pPr>
-        <w:rPr>
-          <w:rFonts w:cs="Noteworthy Light"/>
-        </w:rPr>
-      </w:pPr>
-      <w:r>
-        <w:rPr>
-          <w:rFonts w:cs="Noteworthy Light"/>
+          <w:rFonts w:ascii="Arial" w:hAnsi="Arial" w:cs="Noteworthy Light"/>
+          <w:sz w:val="20"/>
+          <w:szCs w:val="20"/>
+        </w:rPr>
+      </w:pPr>
+      <w:r>
+        <w:rPr>
+          <w:rFonts w:ascii="Arial" w:hAnsi="Arial" w:cs="Noteworthy Light"/>
+          <w:sz w:val="20"/>
+          <w:szCs w:val="20"/>
+        </w:rPr>
+        <w:t>Not all solutions will work for all cases due to the combination of what items are left behind.</w:t>
+      </w:r>
+    </w:p>
+    <w:p>
+      <w:pPr>
+        <w:rPr>
+          <w:rFonts w:ascii="Arial" w:hAnsi="Arial" w:cs="Noteworthy Light"/>
+          <w:sz w:val="20"/>
+          <w:szCs w:val="20"/>
+        </w:rPr>
+      </w:pPr>
+    </w:p>
+    <w:p>
+      <w:pPr>
+        <w:rPr>
+          <w:rFonts w:ascii="Arial" w:hAnsi="Arial" w:cs="Noteworthy Light"/>
+          <w:sz w:val="20"/>
+          <w:szCs w:val="20"/>
+        </w:rPr>
+      </w:pPr>
+      <w:r>
+        <w:rPr>
+          <w:rFonts w:ascii="Arial" w:hAnsi="Arial" w:cs="Noteworthy Light"/>
+          <w:sz w:val="20"/>
+          <w:szCs w:val="20"/>
         </w:rPr>
         <w:t>5. Choose a solution and develop a plan to implement it.</w:t>
       </w:r>
@@ -605,7 +717,9 @@
     <w:p>
       <w:pPr>
         <w:rPr>
-          <w:rFonts w:cs="Noteworthy Light"/>
+          <w:rFonts w:ascii="Arial" w:hAnsi="Arial" w:cs="Noteworthy Light"/>
+          <w:sz w:val="20"/>
+          <w:szCs w:val="20"/>
         </w:rPr>
       </w:pPr>
     </w:p>
@@ -617,24 +731,32 @@
           <w:numId w:val="5"/>
         </w:numPr>
         <w:rPr>
-          <w:rFonts w:cs="Noteworthy Light"/>
-        </w:rPr>
-      </w:pPr>
-      <w:r>
-        <w:rPr>
-          <w:rFonts w:cs="Noteworthy Light"/>
+          <w:rFonts w:ascii="Arial" w:hAnsi="Arial" w:cs="Noteworthy Light"/>
+          <w:sz w:val="20"/>
+          <w:szCs w:val="20"/>
+        </w:rPr>
+      </w:pPr>
+      <w:r>
+        <w:rPr>
+          <w:rFonts w:ascii="Arial" w:hAnsi="Arial" w:cs="Noteworthy Light"/>
+          <w:sz w:val="20"/>
+          <w:szCs w:val="20"/>
         </w:rPr>
         <w:t xml:space="preserve">The only solution for this problem that will work </w:t>
       </w:r>
       <w:r>
         <w:rPr>
-          <w:rFonts w:cs="Noteworthy Light"/>
+          <w:rFonts w:ascii="Arial" w:hAnsi="Arial" w:cs="Noteworthy Light"/>
+          <w:sz w:val="20"/>
+          <w:szCs w:val="20"/>
         </w:rPr>
         <w:t>is G) from number 3.</w:t>
       </w:r>
       <w:r>
         <w:rPr>
-          <w:rFonts w:cs="Noteworthy Light"/>
+          <w:rFonts w:ascii="Arial" w:hAnsi="Arial" w:cs="Noteworthy Light"/>
+          <w:sz w:val="20"/>
+          <w:szCs w:val="20"/>
         </w:rPr>
         <w:br/>
       </w:r>
@@ -643,13 +765,18 @@
       <w:pPr>
         <w:ind w:left="260"/>
         <w:rPr>
-          <w:rFonts w:cs="Noteworthy Light"/>
-        </w:rPr>
-      </w:pPr>
-      <w:r>
-        <w:rPr>
-          <w:rFonts w:cs="Noteworthy Light"/>
-        </w:rPr>
+          <w:rFonts w:ascii="Arial" w:hAnsi="Arial" w:cs="Noteworthy Light"/>
+          <w:sz w:val="20"/>
+          <w:szCs w:val="20"/>
+        </w:rPr>
+      </w:pPr>
+      <w:r>
+        <w:rPr>
+          <w:rFonts w:ascii="Arial" w:hAnsi="Arial" w:cs="Noteworthy Light"/>
+          <w:sz w:val="20"/>
+          <w:szCs w:val="20"/>
+        </w:rPr>
+        <w:lastRenderedPageBreak/>
         <w:t>Take the parrot first and then go back and get the bag of seeds. Then drop off the seeds, but you pick up the parrot and take him back. Then drop off the parrot and pick up the cat and then take him over and leave him with the bag of seeds.  Lastly, you go back and pick up the parrot and then bring him back.</w:t>
       </w:r>
     </w:p>
@@ -657,7 +784,9 @@
       <w:pPr>
         <w:ind w:left="260"/>
         <w:rPr>
-          <w:rFonts w:cs="Noteworthy Light"/>
+          <w:rFonts w:ascii="Arial" w:hAnsi="Arial" w:cs="Noteworthy Light"/>
+          <w:sz w:val="20"/>
+          <w:szCs w:val="20"/>
         </w:rPr>
       </w:pPr>
     </w:p>
@@ -665,12 +794,16 @@
       <w:pPr>
         <w:ind w:left="260"/>
         <w:rPr>
-          <w:rFonts w:cs="Noteworthy Light"/>
-        </w:rPr>
-      </w:pPr>
-      <w:r>
-        <w:rPr>
-          <w:rFonts w:cs="Noteworthy Light"/>
+          <w:rFonts w:ascii="Arial" w:hAnsi="Arial" w:cs="Noteworthy Light"/>
+          <w:sz w:val="20"/>
+          <w:szCs w:val="20"/>
+        </w:rPr>
+      </w:pPr>
+      <w:r>
+        <w:rPr>
+          <w:rFonts w:ascii="Arial" w:hAnsi="Arial" w:cs="Noteworthy Light"/>
+          <w:sz w:val="20"/>
+          <w:szCs w:val="20"/>
         </w:rPr>
         <w:t>B) After looking at different ways to transport everything over this is the only way the man can accomplish it without the cat eating the parrot and without the parrot eating the seeds.</w:t>
       </w:r>
@@ -680,22 +813,32 @@
         <w:pStyle w:val="ListParagraph"/>
         <w:ind w:left="620"/>
         <w:rPr>
-          <w:rFonts w:cs="Noteworthy Light"/>
-        </w:rPr>
-      </w:pPr>
-    </w:p>
-    <w:p>
-      <w:pPr>
-        <w:rPr>
+          <w:rFonts w:ascii="Arial" w:hAnsi="Arial" w:cs="Noteworthy Light"/>
+          <w:sz w:val="20"/>
+          <w:szCs w:val="20"/>
+        </w:rPr>
+      </w:pPr>
+    </w:p>
+    <w:p>
+      <w:pPr>
+        <w:rPr>
+          <w:rFonts w:ascii="Arial" w:hAnsi="Arial"/>
           <w:b/>
-        </w:rPr>
-      </w:pPr>
-      <w:r>
-        <w:rPr>
+          <w:sz w:val="20"/>
+          <w:szCs w:val="20"/>
+        </w:rPr>
+      </w:pPr>
+      <w:r>
+        <w:rPr>
+          <w:rFonts w:ascii="Arial" w:hAnsi="Arial"/>
           <w:b/>
+          <w:sz w:val="20"/>
+          <w:szCs w:val="20"/>
         </w:rPr>
         <w:t>Socks in the Dark:</w:t>
       </w:r>
+      <w:bookmarkStart w:id="0" w:name="_GoBack"/>
+      <w:bookmarkEnd w:id="0"/>
     </w:p>
     <w:p>
       <w:pPr>
@@ -704,51 +847,45 @@
         <w:autoSpaceDN w:val="0"/>
         <w:adjustRightInd w:val="0"/>
         <w:rPr>
-          <w:rFonts w:cs="Noteworthy Light"/>
-        </w:rPr>
-      </w:pPr>
-      <w:r>
-        <w:rPr>
-          <w:rFonts w:cs="Noteworthy Light"/>
+          <w:rFonts w:ascii="Arial" w:hAnsi="Arial" w:cs="Noteworthy Light"/>
+          <w:sz w:val="20"/>
+          <w:szCs w:val="20"/>
+        </w:rPr>
+      </w:pPr>
+      <w:r>
+        <w:rPr>
+          <w:rFonts w:ascii="Arial" w:hAnsi="Arial" w:cs="Noteworthy Light"/>
+          <w:sz w:val="20"/>
+          <w:szCs w:val="20"/>
         </w:rPr>
         <w:t>There are 20 socks in a drawer: 5 pairs of black socks, 3 pairs of brown and</w:t>
       </w:r>
       <w:r>
         <w:rPr>
-          <w:rFonts w:cs="Noteworthy Light"/>
+          <w:rFonts w:ascii="Arial" w:hAnsi="Arial" w:cs="Noteworthy Light"/>
+          <w:sz w:val="20"/>
+          <w:szCs w:val="20"/>
         </w:rPr>
         <w:t xml:space="preserve"> </w:t>
       </w:r>
       <w:r>
         <w:rPr>
-          <w:rFonts w:cs="Noteworthy Light"/>
-        </w:rPr>
-        <w:t>2 pairs of white. You select the socks in the dark and can check them only after</w:t>
-      </w:r>
-      <w:r>
-        <w:rPr>
-          <w:rFonts w:cs="Noteworthy Light"/>
-        </w:rPr>
-        <w:t xml:space="preserve"> </w:t>
-      </w:r>
-      <w:r>
-        <w:rPr>
-          <w:rFonts w:cs="Noteworthy Light"/>
-        </w:rPr>
-        <w:t>a selection has been made. What is the smallest number of socks you need to</w:t>
-      </w:r>
-      <w:r>
-        <w:rPr>
-          <w:rFonts w:cs="Noteworthy Light"/>
-        </w:rPr>
-        <w:t xml:space="preserve"> </w:t>
-      </w:r>
-      <w:r>
-        <w:rPr>
-          <w:rFonts w:cs="Noteworthy Light"/>
-        </w:rPr>
-        <w:t>select to guarantee getting the following:</w:t>
-      </w:r>
+          <w:rFonts w:ascii="Arial" w:hAnsi="Arial" w:cs="Noteworthy Light"/>
+          <w:sz w:val="20"/>
+          <w:szCs w:val="20"/>
+        </w:rPr>
+        <w:t xml:space="preserve">2 pairs of white. You select the socks in the dark and can check them only after a selection has been made. What is the smallest number of socks you need to select to guarantee getting the </w:t>
+      </w:r>
+      <w:proofErr w:type="gramStart"/>
+      <w:r>
+        <w:rPr>
+          <w:rFonts w:ascii="Arial" w:hAnsi="Arial" w:cs="Noteworthy Light"/>
+          <w:sz w:val="20"/>
+          <w:szCs w:val="20"/>
+        </w:rPr>
+        <w:t>following:</w:t>
+      </w:r>
+      <w:proofErr w:type="gramEnd"/>
     </w:p>
     <w:p>
       <w:pPr>
@@ -757,7 +894,9 @@
         <w:autoSpaceDN w:val="0"/>
         <w:adjustRightInd w:val="0"/>
         <w:rPr>
-          <w:rFonts w:cs="Noteworthy Light"/>
+          <w:rFonts w:ascii="Arial" w:hAnsi="Arial" w:cs="Noteworthy Light"/>
+          <w:sz w:val="20"/>
+          <w:szCs w:val="20"/>
         </w:rPr>
       </w:pPr>
     </w:p>
@@ -768,36 +907,48 @@
         <w:autoSpaceDN w:val="0"/>
         <w:adjustRightInd w:val="0"/>
         <w:rPr>
-          <w:rFonts w:cs="Noteworthy Light"/>
-        </w:rPr>
-      </w:pPr>
-      <w:r>
-        <w:rPr>
-          <w:rFonts w:cs="Noteworthy Light"/>
+          <w:rFonts w:ascii="Arial" w:hAnsi="Arial" w:cs="Noteworthy Light"/>
+          <w:sz w:val="20"/>
+          <w:szCs w:val="20"/>
+        </w:rPr>
+      </w:pPr>
+      <w:r>
+        <w:rPr>
+          <w:rFonts w:ascii="Arial" w:hAnsi="Arial" w:cs="Noteworthy Light"/>
+          <w:sz w:val="20"/>
+          <w:szCs w:val="20"/>
         </w:rPr>
         <w:t>a) At least one matching pair</w:t>
       </w:r>
       <w:r>
         <w:rPr>
-          <w:rFonts w:cs="Noteworthy Light"/>
+          <w:rFonts w:ascii="Arial" w:hAnsi="Arial" w:cs="Noteworthy Light"/>
+          <w:sz w:val="20"/>
+          <w:szCs w:val="20"/>
         </w:rPr>
         <w:t xml:space="preserve"> </w:t>
       </w:r>
       <w:r>
         <w:rPr>
-          <w:rFonts w:cs="Noteworthy Light"/>
+          <w:rFonts w:ascii="Arial" w:hAnsi="Arial" w:cs="Noteworthy Light"/>
+          <w:sz w:val="20"/>
+          <w:szCs w:val="20"/>
         </w:rPr>
         <w:t>–</w:t>
       </w:r>
       <w:r>
         <w:rPr>
-          <w:rFonts w:cs="Noteworthy Light"/>
+          <w:rFonts w:ascii="Arial" w:hAnsi="Arial" w:cs="Noteworthy Light"/>
+          <w:sz w:val="20"/>
+          <w:szCs w:val="20"/>
         </w:rPr>
         <w:t xml:space="preserve"> </w:t>
       </w:r>
       <w:r>
         <w:rPr>
-          <w:rFonts w:cs="Noteworthy Light"/>
+          <w:rFonts w:ascii="Arial" w:hAnsi="Arial" w:cs="Noteworthy Light"/>
+          <w:sz w:val="20"/>
+          <w:szCs w:val="20"/>
         </w:rPr>
         <w:t>4 socks</w:t>
       </w:r>
@@ -809,36 +960,48 @@
         <w:autoSpaceDN w:val="0"/>
         <w:adjustRightInd w:val="0"/>
         <w:rPr>
-          <w:rFonts w:cs="Noteworthy Light"/>
-        </w:rPr>
-      </w:pPr>
-      <w:r>
-        <w:rPr>
-          <w:rFonts w:cs="Noteworthy Light"/>
+          <w:rFonts w:ascii="Arial" w:hAnsi="Arial" w:cs="Noteworthy Light"/>
+          <w:sz w:val="20"/>
+          <w:szCs w:val="20"/>
+        </w:rPr>
+      </w:pPr>
+      <w:r>
+        <w:rPr>
+          <w:rFonts w:ascii="Arial" w:hAnsi="Arial" w:cs="Noteworthy Light"/>
+          <w:sz w:val="20"/>
+          <w:szCs w:val="20"/>
         </w:rPr>
         <w:t>b) At least one matching pair of each color</w:t>
       </w:r>
       <w:r>
         <w:rPr>
-          <w:rFonts w:cs="Noteworthy Light"/>
+          <w:rFonts w:ascii="Arial" w:hAnsi="Arial" w:cs="Noteworthy Light"/>
+          <w:sz w:val="20"/>
+          <w:szCs w:val="20"/>
         </w:rPr>
         <w:t xml:space="preserve"> </w:t>
       </w:r>
       <w:r>
         <w:rPr>
-          <w:rFonts w:cs="Noteworthy Light"/>
+          <w:rFonts w:ascii="Arial" w:hAnsi="Arial" w:cs="Noteworthy Light"/>
+          <w:sz w:val="20"/>
+          <w:szCs w:val="20"/>
         </w:rPr>
         <w:t>–</w:t>
       </w:r>
       <w:r>
         <w:rPr>
-          <w:rFonts w:cs="Noteworthy Light"/>
+          <w:rFonts w:ascii="Arial" w:hAnsi="Arial" w:cs="Noteworthy Light"/>
+          <w:sz w:val="20"/>
+          <w:szCs w:val="20"/>
         </w:rPr>
         <w:t xml:space="preserve"> </w:t>
       </w:r>
       <w:r>
         <w:rPr>
-          <w:rFonts w:cs="Noteworthy Light"/>
+          <w:rFonts w:ascii="Arial" w:hAnsi="Arial" w:cs="Noteworthy Light"/>
+          <w:sz w:val="20"/>
+          <w:szCs w:val="20"/>
         </w:rPr>
         <w:t>10 socks</w:t>
       </w:r>
@@ -850,51 +1013,77 @@
         <w:autoSpaceDN w:val="0"/>
         <w:adjustRightInd w:val="0"/>
         <w:rPr>
-          <w:rFonts w:cs="Noteworthy Light"/>
-        </w:rPr>
-      </w:pPr>
-    </w:p>
-    <w:p>
-      <w:pPr>
-        <w:rPr>
-          <w:rFonts w:cs="Noteworthy Light"/>
-        </w:rPr>
-      </w:pPr>
-      <w:r>
-        <w:rPr>
-          <w:rFonts w:cs="Noteworthy Light"/>
-        </w:rPr>
-        <w:t>1. D</w:t>
-      </w:r>
-      <w:r>
-        <w:rPr>
-          <w:rFonts w:cs="Noteworthy Light"/>
-        </w:rPr>
-        <w:t xml:space="preserve">efine Problem: </w:t>
+          <w:rFonts w:ascii="Arial" w:hAnsi="Arial" w:cs="Noteworthy Light"/>
+          <w:sz w:val="20"/>
+          <w:szCs w:val="20"/>
+        </w:rPr>
+      </w:pPr>
+    </w:p>
+    <w:p>
+      <w:pPr>
+        <w:rPr>
+          <w:rFonts w:ascii="Arial" w:hAnsi="Arial" w:cs="Noteworthy Light"/>
+          <w:sz w:val="20"/>
+          <w:szCs w:val="20"/>
+        </w:rPr>
+      </w:pPr>
+      <w:r>
+        <w:rPr>
+          <w:rFonts w:ascii="Arial" w:hAnsi="Arial" w:cs="Noteworthy Light"/>
+          <w:sz w:val="20"/>
+          <w:szCs w:val="20"/>
+        </w:rPr>
+        <w:t xml:space="preserve">1. Define </w:t>
+      </w:r>
+      <w:proofErr w:type="gramStart"/>
+      <w:r>
+        <w:rPr>
+          <w:rFonts w:ascii="Arial" w:hAnsi="Arial" w:cs="Noteworthy Light"/>
+          <w:sz w:val="20"/>
+          <w:szCs w:val="20"/>
+        </w:rPr>
+        <w:t>Problem</w:t>
+      </w:r>
+      <w:proofErr w:type="gramEnd"/>
+      <w:r>
+        <w:rPr>
+          <w:rFonts w:ascii="Arial" w:hAnsi="Arial" w:cs="Noteworthy Light"/>
+          <w:sz w:val="20"/>
+          <w:szCs w:val="20"/>
+        </w:rPr>
+        <w:t xml:space="preserve">: </w:t>
       </w:r>
     </w:p>
     <w:p>
       <w:pPr>
         <w:pStyle w:val="ListParagraph"/>
         <w:rPr>
-          <w:rFonts w:cs="Noteworthy Light"/>
-        </w:rPr>
-      </w:pPr>
-      <w:r>
-        <w:rPr>
-          <w:rFonts w:cs="Noteworthy Light"/>
+          <w:rFonts w:ascii="Arial" w:hAnsi="Arial" w:cs="Noteworthy Light"/>
+          <w:sz w:val="20"/>
+          <w:szCs w:val="20"/>
+        </w:rPr>
+      </w:pPr>
+      <w:r>
+        <w:rPr>
+          <w:rFonts w:ascii="Arial" w:hAnsi="Arial" w:cs="Noteworthy Light"/>
+          <w:sz w:val="20"/>
+          <w:szCs w:val="20"/>
         </w:rPr>
         <w:t>A) Problem:</w:t>
       </w:r>
       <w:r>
         <w:rPr>
-          <w:rFonts w:cs="Noteworthy Light"/>
+          <w:rFonts w:ascii="Arial" w:hAnsi="Arial" w:cs="Noteworthy Light"/>
+          <w:sz w:val="20"/>
+          <w:szCs w:val="20"/>
         </w:rPr>
         <w:t xml:space="preserve">  You need to select a pair of matching socks and a matching pair of each of the colors.  It is dark; you can’t see the socks until after you have picked them.  How can you get the socks you need since you can’t see them.</w:t>
       </w:r>
       <w:r>
         <w:rPr>
-          <w:rFonts w:cs="Noteworthy Light"/>
+          <w:rFonts w:ascii="Arial" w:hAnsi="Arial" w:cs="Noteworthy Light"/>
+          <w:sz w:val="20"/>
+          <w:szCs w:val="20"/>
         </w:rPr>
         <w:t xml:space="preserve"> </w:t>
       </w:r>
@@ -903,36 +1092,32 @@
       <w:pPr>
         <w:ind w:left="720"/>
         <w:rPr>
-          <w:rFonts w:cs="Noteworthy Light"/>
-        </w:rPr>
-      </w:pPr>
-      <w:r>
-        <w:rPr>
-          <w:rFonts w:cs="Noteworthy Light"/>
-        </w:rPr>
-        <w:t>B)</w:t>
-      </w:r>
-      <w:r>
-        <w:rPr>
-          <w:rFonts w:cs="Noteworthy Light"/>
-        </w:rPr>
-        <w:t xml:space="preserve"> </w:t>
-      </w:r>
-      <w:r>
-        <w:rPr>
-          <w:rFonts w:cs="Noteworthy Light"/>
-        </w:rPr>
-        <w:t>Insight</w:t>
-      </w:r>
-      <w:r>
-        <w:rPr>
-          <w:rFonts w:cs="Noteworthy Light"/>
+          <w:rFonts w:ascii="Arial" w:hAnsi="Arial" w:cs="Noteworthy Light"/>
+          <w:sz w:val="20"/>
+          <w:szCs w:val="20"/>
+        </w:rPr>
+      </w:pPr>
+      <w:r>
+        <w:rPr>
+          <w:rFonts w:ascii="Arial" w:hAnsi="Arial" w:cs="Noteworthy Light"/>
+          <w:sz w:val="20"/>
+          <w:szCs w:val="20"/>
+        </w:rPr>
+        <w:t>B) Insight</w:t>
+      </w:r>
+      <w:r>
+        <w:rPr>
+          <w:rFonts w:ascii="Arial" w:hAnsi="Arial" w:cs="Noteworthy Light"/>
+          <w:sz w:val="20"/>
+          <w:szCs w:val="20"/>
         </w:rPr>
         <w:t>:</w:t>
       </w:r>
       <w:r>
         <w:rPr>
-          <w:rFonts w:cs="Noteworthy Light"/>
+          <w:rFonts w:ascii="Arial" w:hAnsi="Arial" w:cs="Noteworthy Light"/>
+          <w:sz w:val="20"/>
+          <w:szCs w:val="20"/>
         </w:rPr>
         <w:t xml:space="preserve">  Based on the quantities of each of the colors, you can figure out the number of socks you need to select to guarantee you select what you need.</w:t>
       </w:r>
@@ -941,24 +1126,32 @@
       <w:pPr>
         <w:ind w:left="720"/>
         <w:rPr>
-          <w:rFonts w:cs="Noteworthy Light"/>
-        </w:rPr>
-      </w:pPr>
-      <w:r>
-        <w:rPr>
-          <w:rFonts w:cs="Noteworthy Light"/>
+          <w:rFonts w:ascii="Arial" w:hAnsi="Arial" w:cs="Noteworthy Light"/>
+          <w:sz w:val="20"/>
+          <w:szCs w:val="20"/>
+        </w:rPr>
+      </w:pPr>
+      <w:r>
+        <w:rPr>
+          <w:rFonts w:ascii="Arial" w:hAnsi="Arial" w:cs="Noteworthy Light"/>
+          <w:sz w:val="20"/>
+          <w:szCs w:val="20"/>
         </w:rPr>
         <w:t xml:space="preserve">C) Overall goal: </w:t>
       </w:r>
       <w:r>
         <w:rPr>
-          <w:rFonts w:cs="Noteworthy Light"/>
+          <w:rFonts w:ascii="Arial" w:hAnsi="Arial" w:cs="Noteworthy Light"/>
+          <w:sz w:val="20"/>
+          <w:szCs w:val="20"/>
         </w:rPr>
         <w:t xml:space="preserve">goal is to select </w:t>
       </w:r>
       <w:r>
         <w:rPr>
-          <w:rFonts w:cs="Noteworthy Light"/>
+          <w:rFonts w:ascii="Arial" w:hAnsi="Arial" w:cs="Noteworthy Light"/>
+          <w:sz w:val="20"/>
+          <w:szCs w:val="20"/>
         </w:rPr>
         <w:t>the smallest number of socks and have at least one matching pair and then one matching pair of each color.</w:t>
       </w:r>
@@ -966,40 +1159,52 @@
     <w:p>
       <w:pPr>
         <w:rPr>
-          <w:rFonts w:cs="Noteworthy Light"/>
-        </w:rPr>
-      </w:pPr>
-    </w:p>
-    <w:p>
-      <w:pPr>
-        <w:rPr>
-          <w:rFonts w:cs="Noteworthy Light"/>
-        </w:rPr>
-      </w:pPr>
-    </w:p>
-    <w:p>
-      <w:pPr>
-        <w:rPr>
-          <w:rFonts w:cs="Noteworthy Light"/>
-        </w:rPr>
-      </w:pPr>
-    </w:p>
-    <w:p>
-      <w:pPr>
-        <w:rPr>
-          <w:rFonts w:cs="Noteworthy Light"/>
-        </w:rPr>
-      </w:pPr>
-    </w:p>
-    <w:p>
-      <w:pPr>
-        <w:rPr>
-          <w:rFonts w:cs="Noteworthy Light"/>
-        </w:rPr>
-      </w:pPr>
-      <w:r>
-        <w:rPr>
-          <w:rFonts w:cs="Noteworthy Light"/>
+          <w:rFonts w:ascii="Arial" w:hAnsi="Arial" w:cs="Noteworthy Light"/>
+          <w:sz w:val="20"/>
+          <w:szCs w:val="20"/>
+        </w:rPr>
+      </w:pPr>
+    </w:p>
+    <w:p>
+      <w:pPr>
+        <w:rPr>
+          <w:rFonts w:ascii="Arial" w:hAnsi="Arial" w:cs="Noteworthy Light"/>
+          <w:sz w:val="20"/>
+          <w:szCs w:val="20"/>
+        </w:rPr>
+      </w:pPr>
+    </w:p>
+    <w:p>
+      <w:pPr>
+        <w:rPr>
+          <w:rFonts w:ascii="Arial" w:hAnsi="Arial" w:cs="Noteworthy Light"/>
+          <w:sz w:val="20"/>
+          <w:szCs w:val="20"/>
+        </w:rPr>
+      </w:pPr>
+    </w:p>
+    <w:p>
+      <w:pPr>
+        <w:rPr>
+          <w:rFonts w:ascii="Arial" w:hAnsi="Arial" w:cs="Noteworthy Light"/>
+          <w:sz w:val="20"/>
+          <w:szCs w:val="20"/>
+        </w:rPr>
+      </w:pPr>
+    </w:p>
+    <w:p>
+      <w:pPr>
+        <w:rPr>
+          <w:rFonts w:ascii="Arial" w:hAnsi="Arial" w:cs="Noteworthy Light"/>
+          <w:sz w:val="20"/>
+          <w:szCs w:val="20"/>
+        </w:rPr>
+      </w:pPr>
+      <w:r>
+        <w:rPr>
+          <w:rFonts w:ascii="Arial" w:hAnsi="Arial" w:cs="Noteworthy Light"/>
+          <w:sz w:val="20"/>
+          <w:szCs w:val="20"/>
         </w:rPr>
         <w:t>2. Break Problem Apart:</w:t>
       </w:r>
@@ -1007,32 +1212,42 @@
     <w:p>
       <w:pPr>
         <w:rPr>
-          <w:rFonts w:cs="Noteworthy Light"/>
-        </w:rPr>
-      </w:pPr>
-      <w:r>
-        <w:rPr>
-          <w:rFonts w:cs="Noteworthy Light"/>
+          <w:rFonts w:ascii="Arial" w:hAnsi="Arial" w:cs="Noteworthy Light"/>
+          <w:sz w:val="20"/>
+          <w:szCs w:val="20"/>
+        </w:rPr>
+      </w:pPr>
+      <w:r>
+        <w:rPr>
+          <w:rFonts w:ascii="Arial" w:hAnsi="Arial" w:cs="Noteworthy Light"/>
+          <w:sz w:val="20"/>
+          <w:szCs w:val="20"/>
         </w:rPr>
         <w:tab/>
         <w:t xml:space="preserve">A) Constraints: </w:t>
       </w:r>
       <w:r>
         <w:rPr>
-          <w:rFonts w:cs="Noteworthy Light"/>
+          <w:rFonts w:ascii="Arial" w:hAnsi="Arial" w:cs="Noteworthy Light"/>
+          <w:sz w:val="20"/>
+          <w:szCs w:val="20"/>
         </w:rPr>
         <w:t xml:space="preserve">it is dark and you can’t see the color of the socks in the </w:t>
       </w:r>
       <w:r>
         <w:rPr>
-          <w:rFonts w:cs="Noteworthy Light"/>
+          <w:rFonts w:ascii="Arial" w:hAnsi="Arial" w:cs="Noteworthy Light"/>
+          <w:sz w:val="20"/>
+          <w:szCs w:val="20"/>
         </w:rPr>
         <w:tab/>
         <w:t xml:space="preserve">drawer, and you can only select the minimum amount of socks to get what </w:t>
       </w:r>
       <w:r>
         <w:rPr>
-          <w:rFonts w:cs="Noteworthy Light"/>
+          <w:rFonts w:ascii="Arial" w:hAnsi="Arial" w:cs="Noteworthy Light"/>
+          <w:sz w:val="20"/>
+          <w:szCs w:val="20"/>
         </w:rPr>
         <w:tab/>
         <w:t>you need</w:t>
@@ -1042,18 +1257,24 @@
       <w:pPr>
         <w:ind w:left="720"/>
         <w:rPr>
-          <w:rFonts w:cs="Noteworthy Light"/>
-        </w:rPr>
-      </w:pPr>
-      <w:r>
-        <w:rPr>
-          <w:rFonts w:cs="Noteworthy Light"/>
+          <w:rFonts w:ascii="Arial" w:hAnsi="Arial" w:cs="Noteworthy Light"/>
+          <w:sz w:val="20"/>
+          <w:szCs w:val="20"/>
+        </w:rPr>
+      </w:pPr>
+      <w:r>
+        <w:rPr>
+          <w:rFonts w:ascii="Arial" w:hAnsi="Arial" w:cs="Noteworthy Light"/>
+          <w:sz w:val="20"/>
+          <w:szCs w:val="20"/>
         </w:rPr>
         <w:t xml:space="preserve">B) Sub-goals:  </w:t>
       </w:r>
       <w:r>
         <w:rPr>
-          <w:rFonts w:cs="Noteworthy Light"/>
+          <w:rFonts w:ascii="Arial" w:hAnsi="Arial" w:cs="Noteworthy Light"/>
+          <w:sz w:val="20"/>
+          <w:szCs w:val="20"/>
         </w:rPr>
         <w:t>Figure out what percent of the socks are black, what percent are brown, and what percent are white.  Based on that information, you can determine how many you need to select to get the pair and the pair of each color.</w:t>
       </w:r>
@@ -1062,19 +1283,25 @@
       <w:pPr>
         <w:ind w:firstLine="90"/>
         <w:rPr>
-          <w:rFonts w:cs="Noteworthy Light"/>
-        </w:rPr>
-      </w:pPr>
-    </w:p>
-    <w:p>
-      <w:pPr>
-        <w:rPr>
-          <w:rFonts w:cs="Noteworthy Light"/>
-        </w:rPr>
-      </w:pPr>
-      <w:r>
-        <w:rPr>
-          <w:rFonts w:cs="Noteworthy Light"/>
+          <w:rFonts w:ascii="Arial" w:hAnsi="Arial" w:cs="Noteworthy Light"/>
+          <w:sz w:val="20"/>
+          <w:szCs w:val="20"/>
+        </w:rPr>
+      </w:pPr>
+    </w:p>
+    <w:p>
+      <w:pPr>
+        <w:rPr>
+          <w:rFonts w:ascii="Arial" w:hAnsi="Arial" w:cs="Noteworthy Light"/>
+          <w:sz w:val="20"/>
+          <w:szCs w:val="20"/>
+        </w:rPr>
+      </w:pPr>
+      <w:r>
+        <w:rPr>
+          <w:rFonts w:ascii="Arial" w:hAnsi="Arial" w:cs="Noteworthy Light"/>
+          <w:sz w:val="20"/>
+          <w:szCs w:val="20"/>
         </w:rPr>
         <w:t>3. Identify potential solutions</w:t>
       </w:r>
@@ -1082,31 +1309,41 @@
     <w:p>
       <w:pPr>
         <w:rPr>
-          <w:rFonts w:cs="Noteworthy Light"/>
-        </w:rPr>
-      </w:pPr>
-      <w:r>
-        <w:rPr>
-          <w:rFonts w:cs="Noteworthy Light"/>
+          <w:rFonts w:ascii="Arial" w:hAnsi="Arial" w:cs="Noteworthy Light"/>
+          <w:sz w:val="20"/>
+          <w:szCs w:val="20"/>
+        </w:rPr>
+      </w:pPr>
+      <w:r>
+        <w:rPr>
+          <w:rFonts w:ascii="Arial" w:hAnsi="Arial" w:cs="Noteworthy Light"/>
+          <w:sz w:val="20"/>
+          <w:szCs w:val="20"/>
         </w:rPr>
         <w:tab/>
         <w:t xml:space="preserve">A) </w:t>
       </w:r>
       <w:r>
         <w:rPr>
-          <w:rFonts w:cs="Noteworthy Light"/>
+          <w:rFonts w:ascii="Arial" w:hAnsi="Arial" w:cs="Noteworthy Light"/>
+          <w:sz w:val="20"/>
+          <w:szCs w:val="20"/>
         </w:rPr>
         <w:t>Select</w:t>
       </w:r>
       <w:r>
         <w:rPr>
-          <w:rFonts w:cs="Noteworthy Light"/>
+          <w:rFonts w:ascii="Arial" w:hAnsi="Arial" w:cs="Noteworthy Light"/>
+          <w:sz w:val="20"/>
+          <w:szCs w:val="20"/>
         </w:rPr>
         <w:t xml:space="preserve"> all 20 socks.</w:t>
       </w:r>
       <w:r>
         <w:rPr>
-          <w:rFonts w:cs="Noteworthy Light"/>
+          <w:rFonts w:ascii="Arial" w:hAnsi="Arial" w:cs="Noteworthy Light"/>
+          <w:sz w:val="20"/>
+          <w:szCs w:val="20"/>
         </w:rPr>
         <w:tab/>
       </w:r>
@@ -1114,19 +1351,25 @@
     <w:p>
       <w:pPr>
         <w:rPr>
-          <w:rFonts w:cs="Noteworthy Light"/>
-        </w:rPr>
-      </w:pPr>
-      <w:r>
-        <w:rPr>
-          <w:rFonts w:cs="Noteworthy Light"/>
+          <w:rFonts w:ascii="Arial" w:hAnsi="Arial" w:cs="Noteworthy Light"/>
+          <w:sz w:val="20"/>
+          <w:szCs w:val="20"/>
+        </w:rPr>
+      </w:pPr>
+      <w:r>
+        <w:rPr>
+          <w:rFonts w:ascii="Arial" w:hAnsi="Arial" w:cs="Noteworthy Light"/>
+          <w:sz w:val="20"/>
+          <w:szCs w:val="20"/>
         </w:rPr>
         <w:tab/>
         <w:t xml:space="preserve">B) </w:t>
       </w:r>
       <w:r>
         <w:rPr>
-          <w:rFonts w:cs="Noteworthy Light"/>
+          <w:rFonts w:ascii="Arial" w:hAnsi="Arial" w:cs="Noteworthy Light"/>
+          <w:sz w:val="20"/>
+          <w:szCs w:val="20"/>
         </w:rPr>
         <w:t>Select 4 socks, then select 10 socks</w:t>
       </w:r>
@@ -1134,19 +1377,25 @@
     <w:p>
       <w:pPr>
         <w:rPr>
-          <w:rFonts w:cs="Noteworthy Light"/>
-        </w:rPr>
-      </w:pPr>
-    </w:p>
-    <w:p>
-      <w:pPr>
-        <w:rPr>
-          <w:rFonts w:cs="Noteworthy Light"/>
-        </w:rPr>
-      </w:pPr>
-      <w:r>
-        <w:rPr>
-          <w:rFonts w:cs="Noteworthy Light"/>
+          <w:rFonts w:ascii="Arial" w:hAnsi="Arial" w:cs="Noteworthy Light"/>
+          <w:sz w:val="20"/>
+          <w:szCs w:val="20"/>
+        </w:rPr>
+      </w:pPr>
+    </w:p>
+    <w:p>
+      <w:pPr>
+        <w:rPr>
+          <w:rFonts w:ascii="Arial" w:hAnsi="Arial" w:cs="Noteworthy Light"/>
+          <w:sz w:val="20"/>
+          <w:szCs w:val="20"/>
+        </w:rPr>
+      </w:pPr>
+      <w:r>
+        <w:rPr>
+          <w:rFonts w:ascii="Arial" w:hAnsi="Arial" w:cs="Noteworthy Light"/>
+          <w:sz w:val="20"/>
+          <w:szCs w:val="20"/>
         </w:rPr>
         <w:t>4. Evaluate each potential solution</w:t>
       </w:r>
@@ -1154,39 +1403,51 @@
     <w:p>
       <w:pPr>
         <w:rPr>
-          <w:rFonts w:cs="Noteworthy Light"/>
-        </w:rPr>
-      </w:pPr>
-      <w:r>
-        <w:rPr>
-          <w:rFonts w:cs="Noteworthy Light"/>
+          <w:rFonts w:ascii="Arial" w:hAnsi="Arial" w:cs="Noteworthy Light"/>
+          <w:sz w:val="20"/>
+          <w:szCs w:val="20"/>
+        </w:rPr>
+      </w:pPr>
+      <w:r>
+        <w:rPr>
+          <w:rFonts w:ascii="Arial" w:hAnsi="Arial" w:cs="Noteworthy Light"/>
+          <w:sz w:val="20"/>
+          <w:szCs w:val="20"/>
         </w:rPr>
         <w:tab/>
         <w:t xml:space="preserve">A) </w:t>
       </w:r>
       <w:r>
         <w:rPr>
-          <w:rFonts w:cs="Noteworthy Light"/>
+          <w:rFonts w:ascii="Arial" w:hAnsi="Arial" w:cs="Noteworthy Light"/>
+          <w:sz w:val="20"/>
+          <w:szCs w:val="20"/>
         </w:rPr>
         <w:t xml:space="preserve">Even though it guarantees you get what you need, this solution won’t meet </w:t>
       </w:r>
       <w:r>
         <w:rPr>
-          <w:rFonts w:cs="Noteworthy Light"/>
+          <w:rFonts w:ascii="Arial" w:hAnsi="Arial" w:cs="Noteworthy Light"/>
+          <w:sz w:val="20"/>
+          <w:szCs w:val="20"/>
         </w:rPr>
         <w:tab/>
         <w:t xml:space="preserve">the goal of selecting the </w:t>
       </w:r>
       <w:r>
         <w:rPr>
-          <w:rFonts w:cs="Noteworthy Light"/>
+          <w:rFonts w:ascii="Arial" w:hAnsi="Arial" w:cs="Noteworthy Light"/>
+          <w:sz w:val="20"/>
+          <w:szCs w:val="20"/>
           <w:u w:val="single"/>
         </w:rPr>
         <w:t>minimum</w:t>
       </w:r>
       <w:r>
         <w:rPr>
-          <w:rFonts w:cs="Noteworthy Light"/>
+          <w:rFonts w:ascii="Arial" w:hAnsi="Arial" w:cs="Noteworthy Light"/>
+          <w:sz w:val="20"/>
+          <w:szCs w:val="20"/>
         </w:rPr>
         <w:t xml:space="preserve"> amount of socks.</w:t>
       </w:r>
@@ -1194,19 +1455,25 @@
     <w:p>
       <w:pPr>
         <w:rPr>
-          <w:rFonts w:cs="Noteworthy Light"/>
-        </w:rPr>
-      </w:pPr>
-      <w:r>
-        <w:rPr>
-          <w:rFonts w:cs="Noteworthy Light"/>
+          <w:rFonts w:ascii="Arial" w:hAnsi="Arial" w:cs="Noteworthy Light"/>
+          <w:sz w:val="20"/>
+          <w:szCs w:val="20"/>
+        </w:rPr>
+      </w:pPr>
+      <w:r>
+        <w:rPr>
+          <w:rFonts w:ascii="Arial" w:hAnsi="Arial" w:cs="Noteworthy Light"/>
+          <w:sz w:val="20"/>
+          <w:szCs w:val="20"/>
         </w:rPr>
         <w:tab/>
         <w:t>B)</w:t>
       </w:r>
       <w:r>
         <w:rPr>
-          <w:rFonts w:cs="Noteworthy Light"/>
+          <w:rFonts w:ascii="Arial" w:hAnsi="Arial" w:cs="Noteworthy Light"/>
+          <w:sz w:val="20"/>
+          <w:szCs w:val="20"/>
         </w:rPr>
         <w:t xml:space="preserve"> This solution will work based on the quantities you have per color.</w:t>
       </w:r>
@@ -1214,19 +1481,25 @@
     <w:p>
       <w:pPr>
         <w:rPr>
-          <w:rFonts w:cs="Noteworthy Light"/>
-        </w:rPr>
-      </w:pPr>
-    </w:p>
-    <w:p>
-      <w:pPr>
-        <w:rPr>
-          <w:rFonts w:cs="Noteworthy Light"/>
-        </w:rPr>
-      </w:pPr>
-      <w:r>
-        <w:rPr>
-          <w:rFonts w:cs="Noteworthy Light"/>
+          <w:rFonts w:ascii="Arial" w:hAnsi="Arial" w:cs="Noteworthy Light"/>
+          <w:sz w:val="20"/>
+          <w:szCs w:val="20"/>
+        </w:rPr>
+      </w:pPr>
+    </w:p>
+    <w:p>
+      <w:pPr>
+        <w:rPr>
+          <w:rFonts w:ascii="Arial" w:hAnsi="Arial" w:cs="Noteworthy Light"/>
+          <w:sz w:val="20"/>
+          <w:szCs w:val="20"/>
+        </w:rPr>
+      </w:pPr>
+      <w:r>
+        <w:rPr>
+          <w:rFonts w:ascii="Arial" w:hAnsi="Arial" w:cs="Noteworthy Light"/>
+          <w:sz w:val="20"/>
+          <w:szCs w:val="20"/>
         </w:rPr>
         <w:t>5. Choose a solution and a plan to implement it.</w:t>
       </w:r>
@@ -1238,46 +1511,60 @@
         <w:autoSpaceDN w:val="0"/>
         <w:adjustRightInd w:val="0"/>
         <w:rPr>
-          <w:rFonts w:cs="Noteworthy Light"/>
-        </w:rPr>
-      </w:pPr>
-      <w:r>
-        <w:rPr>
-          <w:rFonts w:cs="Noteworthy Light"/>
+          <w:rFonts w:ascii="Arial" w:hAnsi="Arial" w:cs="Noteworthy Light"/>
+          <w:sz w:val="20"/>
+          <w:szCs w:val="20"/>
+        </w:rPr>
+      </w:pPr>
+      <w:r>
+        <w:rPr>
+          <w:rFonts w:ascii="Arial" w:hAnsi="Arial" w:cs="Noteworthy Light"/>
+          <w:sz w:val="20"/>
+          <w:szCs w:val="20"/>
         </w:rPr>
         <w:t xml:space="preserve"> </w:t>
       </w:r>
       <w:r>
         <w:rPr>
-          <w:rFonts w:cs="Noteworthy Light"/>
+          <w:rFonts w:ascii="Arial" w:hAnsi="Arial" w:cs="Noteworthy Light"/>
+          <w:sz w:val="20"/>
+          <w:szCs w:val="20"/>
         </w:rPr>
         <w:tab/>
         <w:t xml:space="preserve">50% of the socks are black, 30% of the socks are brown, and 20% of the </w:t>
       </w:r>
       <w:r>
         <w:rPr>
-          <w:rFonts w:cs="Noteworthy Light"/>
+          <w:rFonts w:ascii="Arial" w:hAnsi="Arial" w:cs="Noteworthy Light"/>
+          <w:sz w:val="20"/>
+          <w:szCs w:val="20"/>
         </w:rPr>
         <w:tab/>
         <w:t xml:space="preserve">socks are white.  So, if you select 2 socks, 1 would be black.  Selecting 4 would </w:t>
       </w:r>
       <w:r>
         <w:rPr>
-          <w:rFonts w:cs="Noteworthy Light"/>
+          <w:rFonts w:ascii="Arial" w:hAnsi="Arial" w:cs="Noteworthy Light"/>
+          <w:sz w:val="20"/>
+          <w:szCs w:val="20"/>
         </w:rPr>
         <w:tab/>
         <w:t xml:space="preserve">guarantee 1 pair of black socks.  Using this same formula, if you select 10 </w:t>
       </w:r>
       <w:r>
         <w:rPr>
-          <w:rFonts w:cs="Noteworthy Light"/>
+          <w:rFonts w:ascii="Arial" w:hAnsi="Arial" w:cs="Noteworthy Light"/>
+          <w:sz w:val="20"/>
+          <w:szCs w:val="20"/>
         </w:rPr>
         <w:tab/>
         <w:t>socks you would get a pair of each color</w:t>
       </w:r>
       <w:r>
         <w:rPr>
-          <w:rFonts w:cs="Noteworthy Light"/>
+          <w:rFonts w:ascii="Arial" w:hAnsi="Arial" w:cs="Noteworthy Light"/>
+          <w:sz w:val="20"/>
+          <w:szCs w:val="20"/>
         </w:rPr>
         <w:t>.</w:t>
       </w:r>
@@ -1289,7 +1576,9 @@
         <w:autoSpaceDN w:val="0"/>
         <w:adjustRightInd w:val="0"/>
         <w:rPr>
-          <w:rFonts w:cs="Noteworthy Light"/>
+          <w:rFonts w:ascii="Arial" w:hAnsi="Arial" w:cs="Noteworthy Light"/>
+          <w:sz w:val="20"/>
+          <w:szCs w:val="20"/>
         </w:rPr>
       </w:pPr>
     </w:p>
@@ -1300,21 +1589,27 @@
         <w:autoSpaceDN w:val="0"/>
         <w:adjustRightInd w:val="0"/>
         <w:rPr>
-          <w:rFonts w:cs="Noteworthy Light"/>
+          <w:rFonts w:ascii="Arial" w:hAnsi="Arial" w:cs="Noteworthy Light"/>
           <w:b/>
-        </w:rPr>
-      </w:pPr>
-      <w:r>
-        <w:rPr>
-          <w:rFonts w:cs="Noteworthy Light"/>
+          <w:sz w:val="20"/>
+          <w:szCs w:val="20"/>
+        </w:rPr>
+      </w:pPr>
+      <w:r>
+        <w:rPr>
+          <w:rFonts w:ascii="Arial" w:hAnsi="Arial" w:cs="Noteworthy Light"/>
           <w:b/>
+          <w:sz w:val="20"/>
+          <w:szCs w:val="20"/>
         </w:rPr>
         <w:t>Predicting Fingers:</w:t>
       </w:r>
       <w:r>
         <w:rPr>
-          <w:rFonts w:cs="Noteworthy Light"/>
+          <w:rFonts w:ascii="Arial" w:hAnsi="Arial" w:cs="Noteworthy Light"/>
           <w:b/>
+          <w:sz w:val="20"/>
+          <w:szCs w:val="20"/>
         </w:rPr>
         <w:tab/>
       </w:r>
@@ -1326,24 +1621,32 @@
         <w:autoSpaceDN w:val="0"/>
         <w:adjustRightInd w:val="0"/>
         <w:rPr>
-          <w:rFonts w:cs="Noteworthy Light"/>
-        </w:rPr>
-      </w:pPr>
-      <w:r>
-        <w:rPr>
-          <w:rFonts w:cs="Noteworthy Light"/>
+          <w:rFonts w:ascii="Arial" w:hAnsi="Arial" w:cs="Noteworthy Light"/>
+          <w:sz w:val="20"/>
+          <w:szCs w:val="20"/>
+        </w:rPr>
+      </w:pPr>
+      <w:r>
+        <w:rPr>
+          <w:rFonts w:ascii="Arial" w:hAnsi="Arial" w:cs="Noteworthy Light"/>
+          <w:sz w:val="20"/>
+          <w:szCs w:val="20"/>
         </w:rPr>
         <w:t>A little girl counts using the fingers of her left hand as follows: She starts by calling her thumb 1, the first finger 2, middle finder 3, ring finger 4, and little finger 5. Then she reverses direction, calling the ring finger 6, middle finger 7,</w:t>
       </w:r>
       <w:r>
         <w:rPr>
-          <w:rFonts w:cs="Noteworthy Light"/>
+          <w:rFonts w:ascii="Arial" w:hAnsi="Arial" w:cs="Noteworthy Light"/>
+          <w:sz w:val="20"/>
+          <w:szCs w:val="20"/>
         </w:rPr>
         <w:t xml:space="preserve"> </w:t>
       </w:r>
       <w:r>
         <w:rPr>
-          <w:rFonts w:cs="Noteworthy Light"/>
+          <w:rFonts w:ascii="Arial" w:hAnsi="Arial" w:cs="Noteworthy Light"/>
+          <w:sz w:val="20"/>
+          <w:szCs w:val="20"/>
         </w:rPr>
         <w:t>first finger 8 and thumb 9, after which she calls her first finger 10 and so on. If she continues to count in this manner, on which finger will she stop?</w:t>
       </w:r>
@@ -1355,7 +1658,9 @@
         <w:autoSpaceDN w:val="0"/>
         <w:adjustRightInd w:val="0"/>
         <w:rPr>
-          <w:rFonts w:cs="Noteworthy Light"/>
+          <w:rFonts w:ascii="Arial" w:hAnsi="Arial" w:cs="Noteworthy Light"/>
+          <w:sz w:val="20"/>
+          <w:szCs w:val="20"/>
         </w:rPr>
       </w:pPr>
     </w:p>
@@ -1366,21 +1671,37 @@
         <w:autoSpaceDN w:val="0"/>
         <w:adjustRightInd w:val="0"/>
         <w:rPr>
-          <w:rFonts w:cs="Noteworthy Light"/>
-        </w:rPr>
-      </w:pPr>
-      <w:r>
-        <w:rPr>
-          <w:rFonts w:cs="Noteworthy Light"/>
+          <w:rFonts w:ascii="Arial" w:hAnsi="Arial" w:cs="Noteworthy Light"/>
+          <w:sz w:val="20"/>
+          <w:szCs w:val="20"/>
+        </w:rPr>
+      </w:pPr>
+      <w:r>
+        <w:rPr>
+          <w:rFonts w:ascii="Arial" w:hAnsi="Arial" w:cs="Noteworthy Light"/>
+          <w:sz w:val="20"/>
+          <w:szCs w:val="20"/>
         </w:rPr>
         <w:t>a) What if the girl counts from 1 to 10</w:t>
       </w:r>
       <w:r>
         <w:rPr>
-          <w:rFonts w:cs="Noteworthy Light"/>
-        </w:rPr>
-        <w:t xml:space="preserve"> – First finger</w:t>
-      </w:r>
+          <w:rFonts w:ascii="Arial" w:hAnsi="Arial" w:cs="Noteworthy Light"/>
+          <w:sz w:val="20"/>
+          <w:szCs w:val="20"/>
+        </w:rPr>
+        <w:t xml:space="preserve"> – First </w:t>
+      </w:r>
+      <w:proofErr w:type="gramStart"/>
+      <w:r>
+        <w:rPr>
+          <w:rFonts w:ascii="Arial" w:hAnsi="Arial" w:cs="Noteworthy Light"/>
+          <w:sz w:val="20"/>
+          <w:szCs w:val="20"/>
+        </w:rPr>
+        <w:t>finger</w:t>
+      </w:r>
+      <w:proofErr w:type="gramEnd"/>
     </w:p>
     <w:p>
       <w:pPr>
@@ -1389,21 +1710,37 @@
         <w:autoSpaceDN w:val="0"/>
         <w:adjustRightInd w:val="0"/>
         <w:rPr>
-          <w:rFonts w:cs="Noteworthy Light"/>
-        </w:rPr>
-      </w:pPr>
-      <w:r>
-        <w:rPr>
-          <w:rFonts w:cs="Noteworthy Light"/>
+          <w:rFonts w:ascii="Arial" w:hAnsi="Arial" w:cs="Noteworthy Light"/>
+          <w:sz w:val="20"/>
+          <w:szCs w:val="20"/>
+        </w:rPr>
+      </w:pPr>
+      <w:r>
+        <w:rPr>
+          <w:rFonts w:ascii="Arial" w:hAnsi="Arial" w:cs="Noteworthy Light"/>
+          <w:sz w:val="20"/>
+          <w:szCs w:val="20"/>
         </w:rPr>
         <w:t>b) What if the girl counts from 1 to 100</w:t>
       </w:r>
       <w:r>
         <w:rPr>
-          <w:rFonts w:cs="Noteworthy Light"/>
-        </w:rPr>
-        <w:t xml:space="preserve"> – Ring finger</w:t>
-      </w:r>
+          <w:rFonts w:ascii="Arial" w:hAnsi="Arial" w:cs="Noteworthy Light"/>
+          <w:sz w:val="20"/>
+          <w:szCs w:val="20"/>
+        </w:rPr>
+        <w:t xml:space="preserve"> – Ring </w:t>
+      </w:r>
+      <w:proofErr w:type="gramStart"/>
+      <w:r>
+        <w:rPr>
+          <w:rFonts w:ascii="Arial" w:hAnsi="Arial" w:cs="Noteworthy Light"/>
+          <w:sz w:val="20"/>
+          <w:szCs w:val="20"/>
+        </w:rPr>
+        <w:t>finger</w:t>
+      </w:r>
+      <w:proofErr w:type="gramEnd"/>
     </w:p>
     <w:p>
       <w:pPr>
@@ -1412,21 +1749,37 @@
         <w:autoSpaceDN w:val="0"/>
         <w:adjustRightInd w:val="0"/>
         <w:rPr>
-          <w:rFonts w:cs="Noteworthy Light"/>
-        </w:rPr>
-      </w:pPr>
-      <w:r>
-        <w:rPr>
-          <w:rFonts w:cs="Noteworthy Light"/>
+          <w:rFonts w:ascii="Arial" w:hAnsi="Arial" w:cs="Noteworthy Light"/>
+          <w:sz w:val="20"/>
+          <w:szCs w:val="20"/>
+        </w:rPr>
+      </w:pPr>
+      <w:r>
+        <w:rPr>
+          <w:rFonts w:ascii="Arial" w:hAnsi="Arial" w:cs="Noteworthy Light"/>
+          <w:sz w:val="20"/>
+          <w:szCs w:val="20"/>
         </w:rPr>
         <w:t>c) What if the girl counts from 1 to 1000</w:t>
       </w:r>
       <w:r>
         <w:rPr>
-          <w:rFonts w:cs="Noteworthy Light"/>
-        </w:rPr>
-        <w:t xml:space="preserve"> – First finger</w:t>
-      </w:r>
+          <w:rFonts w:ascii="Arial" w:hAnsi="Arial" w:cs="Noteworthy Light"/>
+          <w:sz w:val="20"/>
+          <w:szCs w:val="20"/>
+        </w:rPr>
+        <w:t xml:space="preserve"> – First </w:t>
+      </w:r>
+      <w:proofErr w:type="gramStart"/>
+      <w:r>
+        <w:rPr>
+          <w:rFonts w:ascii="Arial" w:hAnsi="Arial" w:cs="Noteworthy Light"/>
+          <w:sz w:val="20"/>
+          <w:szCs w:val="20"/>
+        </w:rPr>
+        <w:t>finger</w:t>
+      </w:r>
+      <w:proofErr w:type="gramEnd"/>
     </w:p>
     <w:p>
       <w:pPr>
@@ -1435,51 +1788,85 @@
         <w:autoSpaceDN w:val="0"/>
         <w:adjustRightInd w:val="0"/>
         <w:rPr>
-          <w:rFonts w:cs="Noteworthy Light"/>
-        </w:rPr>
-      </w:pPr>
-    </w:p>
-    <w:p>
-      <w:pPr>
-        <w:rPr>
-          <w:rFonts w:cs="Noteworthy Light"/>
-        </w:rPr>
-      </w:pPr>
-      <w:r>
-        <w:rPr>
-          <w:rFonts w:cs="Noteworthy Light"/>
+          <w:rFonts w:ascii="Arial" w:hAnsi="Arial" w:cs="Noteworthy Light"/>
+          <w:sz w:val="20"/>
+          <w:szCs w:val="20"/>
+        </w:rPr>
+      </w:pPr>
+    </w:p>
+    <w:p>
+      <w:pPr>
+        <w:rPr>
+          <w:rFonts w:ascii="Arial" w:hAnsi="Arial" w:cs="Noteworthy Light"/>
+          <w:sz w:val="20"/>
+          <w:szCs w:val="20"/>
+        </w:rPr>
+      </w:pPr>
+      <w:r>
+        <w:rPr>
+          <w:rFonts w:ascii="Arial" w:hAnsi="Arial" w:cs="Noteworthy Light"/>
+          <w:sz w:val="20"/>
+          <w:szCs w:val="20"/>
         </w:rPr>
         <w:t>1. D</w:t>
       </w:r>
       <w:r>
         <w:rPr>
-          <w:rFonts w:cs="Noteworthy Light"/>
-        </w:rPr>
-        <w:t xml:space="preserve">efine Problem: </w:t>
+          <w:rFonts w:ascii="Arial" w:hAnsi="Arial" w:cs="Noteworthy Light"/>
+          <w:sz w:val="20"/>
+          <w:szCs w:val="20"/>
+        </w:rPr>
+        <w:t xml:space="preserve">efine </w:t>
+      </w:r>
+      <w:proofErr w:type="gramStart"/>
+      <w:r>
+        <w:rPr>
+          <w:rFonts w:ascii="Arial" w:hAnsi="Arial" w:cs="Noteworthy Light"/>
+          <w:sz w:val="20"/>
+          <w:szCs w:val="20"/>
+        </w:rPr>
+        <w:t>Problem</w:t>
+      </w:r>
+      <w:proofErr w:type="gramEnd"/>
+      <w:r>
+        <w:rPr>
+          <w:rFonts w:ascii="Arial" w:hAnsi="Arial" w:cs="Noteworthy Light"/>
+          <w:sz w:val="20"/>
+          <w:szCs w:val="20"/>
+        </w:rPr>
+        <w:t xml:space="preserve">: </w:t>
       </w:r>
     </w:p>
     <w:p>
       <w:pPr>
         <w:pStyle w:val="ListParagraph"/>
         <w:rPr>
-          <w:rFonts w:cs="Noteworthy Light"/>
-        </w:rPr>
-      </w:pPr>
-      <w:r>
-        <w:rPr>
-          <w:rFonts w:cs="Noteworthy Light"/>
+          <w:rFonts w:ascii="Arial" w:hAnsi="Arial" w:cs="Noteworthy Light"/>
+          <w:sz w:val="20"/>
+          <w:szCs w:val="20"/>
+        </w:rPr>
+      </w:pPr>
+      <w:r>
+        <w:rPr>
+          <w:rFonts w:ascii="Arial" w:hAnsi="Arial" w:cs="Noteworthy Light"/>
+          <w:sz w:val="20"/>
+          <w:szCs w:val="20"/>
         </w:rPr>
         <w:t xml:space="preserve">A) Problem: </w:t>
       </w:r>
       <w:r>
         <w:rPr>
-          <w:rFonts w:cs="Noteworthy Light"/>
+          <w:rFonts w:ascii="Arial" w:hAnsi="Arial" w:cs="Noteworthy Light"/>
+          <w:sz w:val="20"/>
+          <w:szCs w:val="20"/>
         </w:rPr>
         <w:t>The little girl wants to figure out what finger</w:t>
       </w:r>
       <w:r>
         <w:rPr>
-          <w:rFonts w:cs="Noteworthy Light"/>
+          <w:rFonts w:ascii="Arial" w:hAnsi="Arial" w:cs="Noteworthy Light"/>
+          <w:sz w:val="20"/>
+          <w:szCs w:val="20"/>
         </w:rPr>
         <w:t xml:space="preserve"> she’ll end on if she counts to 10, 100 and 1000 respectively. </w:t>
       </w:r>
@@ -1488,7 +1875,9 @@
       <w:pPr>
         <w:pStyle w:val="ListParagraph"/>
         <w:rPr>
-          <w:rFonts w:cs="Noteworthy Light"/>
+          <w:rFonts w:ascii="Arial" w:hAnsi="Arial" w:cs="Noteworthy Light"/>
+          <w:sz w:val="20"/>
+          <w:szCs w:val="20"/>
         </w:rPr>
       </w:pPr>
     </w:p>
@@ -1496,36 +1885,32 @@
       <w:pPr>
         <w:ind w:left="720"/>
         <w:rPr>
-          <w:rFonts w:cs="Noteworthy Light"/>
-        </w:rPr>
-      </w:pPr>
-      <w:r>
-        <w:rPr>
-          <w:rFonts w:cs="Noteworthy Light"/>
-        </w:rPr>
-        <w:t>B)</w:t>
-      </w:r>
-      <w:r>
-        <w:rPr>
-          <w:rFonts w:cs="Noteworthy Light"/>
-        </w:rPr>
-        <w:t xml:space="preserve"> </w:t>
-      </w:r>
-      <w:r>
-        <w:rPr>
-          <w:rFonts w:cs="Noteworthy Light"/>
-        </w:rPr>
-        <w:t xml:space="preserve">Insight: </w:t>
-      </w:r>
-      <w:r>
-        <w:rPr>
-          <w:rFonts w:cs="Noteworthy Light"/>
+          <w:rFonts w:ascii="Arial" w:hAnsi="Arial" w:cs="Noteworthy Light"/>
+          <w:sz w:val="20"/>
+          <w:szCs w:val="20"/>
+        </w:rPr>
+      </w:pPr>
+      <w:r>
+        <w:rPr>
+          <w:rFonts w:ascii="Arial" w:hAnsi="Arial" w:cs="Noteworthy Light"/>
+          <w:sz w:val="20"/>
+          <w:szCs w:val="20"/>
+        </w:rPr>
+        <w:t xml:space="preserve">B) Insight: </w:t>
+      </w:r>
+      <w:r>
+        <w:rPr>
+          <w:rFonts w:ascii="Arial" w:hAnsi="Arial" w:cs="Noteworthy Light"/>
+          <w:sz w:val="20"/>
+          <w:szCs w:val="20"/>
         </w:rPr>
         <w:t>Counting the way she is counting will take a long time. The l</w:t>
       </w:r>
       <w:r>
         <w:rPr>
-          <w:rFonts w:cs="Noteworthy Light"/>
+          <w:rFonts w:ascii="Arial" w:hAnsi="Arial" w:cs="Noteworthy Light"/>
+          <w:sz w:val="20"/>
+          <w:szCs w:val="20"/>
         </w:rPr>
         <w:t>ittle girl should figure this out a different and shorter way.</w:t>
       </w:r>
@@ -1534,7 +1919,9 @@
       <w:pPr>
         <w:ind w:left="720"/>
         <w:rPr>
-          <w:rFonts w:cs="Noteworthy Light"/>
+          <w:rFonts w:ascii="Arial" w:hAnsi="Arial" w:cs="Noteworthy Light"/>
+          <w:sz w:val="20"/>
+          <w:szCs w:val="20"/>
         </w:rPr>
       </w:pPr>
     </w:p>
@@ -1542,18 +1929,24 @@
       <w:pPr>
         <w:ind w:left="720"/>
         <w:rPr>
-          <w:rFonts w:cs="Noteworthy Light"/>
-        </w:rPr>
-      </w:pPr>
-      <w:r>
-        <w:rPr>
-          <w:rFonts w:cs="Noteworthy Light"/>
+          <w:rFonts w:ascii="Arial" w:hAnsi="Arial" w:cs="Noteworthy Light"/>
+          <w:sz w:val="20"/>
+          <w:szCs w:val="20"/>
+        </w:rPr>
+      </w:pPr>
+      <w:r>
+        <w:rPr>
+          <w:rFonts w:ascii="Arial" w:hAnsi="Arial" w:cs="Noteworthy Light"/>
+          <w:sz w:val="20"/>
+          <w:szCs w:val="20"/>
         </w:rPr>
         <w:t xml:space="preserve">C) Overall goal: </w:t>
       </w:r>
       <w:r>
         <w:rPr>
-          <w:rFonts w:cs="Noteworthy Light"/>
+          <w:rFonts w:ascii="Arial" w:hAnsi="Arial" w:cs="Noteworthy Light"/>
+          <w:sz w:val="20"/>
+          <w:szCs w:val="20"/>
         </w:rPr>
         <w:t>To figure out what finger she’ll end on.</w:t>
       </w:r>
@@ -1561,19 +1954,25 @@
     <w:p>
       <w:pPr>
         <w:rPr>
-          <w:rFonts w:cs="Noteworthy Light"/>
-        </w:rPr>
-      </w:pPr>
-    </w:p>
-    <w:p>
-      <w:pPr>
-        <w:rPr>
-          <w:rFonts w:cs="Noteworthy Light"/>
-        </w:rPr>
-      </w:pPr>
-      <w:r>
-        <w:rPr>
-          <w:rFonts w:cs="Noteworthy Light"/>
+          <w:rFonts w:ascii="Arial" w:hAnsi="Arial" w:cs="Noteworthy Light"/>
+          <w:sz w:val="20"/>
+          <w:szCs w:val="20"/>
+        </w:rPr>
+      </w:pPr>
+    </w:p>
+    <w:p>
+      <w:pPr>
+        <w:rPr>
+          <w:rFonts w:ascii="Arial" w:hAnsi="Arial" w:cs="Noteworthy Light"/>
+          <w:sz w:val="20"/>
+          <w:szCs w:val="20"/>
+        </w:rPr>
+      </w:pPr>
+      <w:r>
+        <w:rPr>
+          <w:rFonts w:ascii="Arial" w:hAnsi="Arial" w:cs="Noteworthy Light"/>
+          <w:sz w:val="20"/>
+          <w:szCs w:val="20"/>
         </w:rPr>
         <w:t>2. Break Problem Apart:</w:t>
       </w:r>
@@ -1581,18 +1980,24 @@
     <w:p>
       <w:pPr>
         <w:rPr>
-          <w:rFonts w:cs="Noteworthy Light"/>
-        </w:rPr>
-      </w:pPr>
-      <w:r>
-        <w:rPr>
-          <w:rFonts w:cs="Noteworthy Light"/>
+          <w:rFonts w:ascii="Arial" w:hAnsi="Arial" w:cs="Noteworthy Light"/>
+          <w:sz w:val="20"/>
+          <w:szCs w:val="20"/>
+        </w:rPr>
+      </w:pPr>
+      <w:r>
+        <w:rPr>
+          <w:rFonts w:ascii="Arial" w:hAnsi="Arial" w:cs="Noteworthy Light"/>
+          <w:sz w:val="20"/>
+          <w:szCs w:val="20"/>
         </w:rPr>
         <w:tab/>
       </w:r>
       <w:r>
         <w:rPr>
-          <w:rFonts w:cs="Noteworthy Light"/>
+          <w:rFonts w:ascii="Arial" w:hAnsi="Arial" w:cs="Noteworthy Light"/>
+          <w:sz w:val="20"/>
+          <w:szCs w:val="20"/>
         </w:rPr>
         <w:t>A) Constraints: Time.</w:t>
       </w:r>
@@ -1601,12 +2006,16 @@
       <w:pPr>
         <w:ind w:left="720"/>
         <w:rPr>
-          <w:rFonts w:cs="Noteworthy Light"/>
-        </w:rPr>
-      </w:pPr>
-      <w:r>
-        <w:rPr>
-          <w:rFonts w:cs="Noteworthy Light"/>
+          <w:rFonts w:ascii="Arial" w:hAnsi="Arial" w:cs="Noteworthy Light"/>
+          <w:sz w:val="20"/>
+          <w:szCs w:val="20"/>
+        </w:rPr>
+      </w:pPr>
+      <w:r>
+        <w:rPr>
+          <w:rFonts w:ascii="Arial" w:hAnsi="Arial" w:cs="Noteworthy Light"/>
+          <w:sz w:val="20"/>
+          <w:szCs w:val="20"/>
         </w:rPr>
         <w:t>B) Sub-goals:  To Count to 10 and figure out what finger she’ll end on. To Count to 100 and figure out what finger she’ll end on. To Count to 1000 and figure out what finger she’ll end on.</w:t>
       </w:r>
@@ -1615,19 +2024,25 @@
       <w:pPr>
         <w:ind w:firstLine="90"/>
         <w:rPr>
-          <w:rFonts w:cs="Noteworthy Light"/>
-        </w:rPr>
-      </w:pPr>
-    </w:p>
-    <w:p>
-      <w:pPr>
-        <w:rPr>
-          <w:rFonts w:cs="Noteworthy Light"/>
-        </w:rPr>
-      </w:pPr>
-      <w:r>
-        <w:rPr>
-          <w:rFonts w:cs="Noteworthy Light"/>
+          <w:rFonts w:ascii="Arial" w:hAnsi="Arial" w:cs="Noteworthy Light"/>
+          <w:sz w:val="20"/>
+          <w:szCs w:val="20"/>
+        </w:rPr>
+      </w:pPr>
+    </w:p>
+    <w:p>
+      <w:pPr>
+        <w:rPr>
+          <w:rFonts w:ascii="Arial" w:hAnsi="Arial" w:cs="Noteworthy Light"/>
+          <w:sz w:val="20"/>
+          <w:szCs w:val="20"/>
+        </w:rPr>
+      </w:pPr>
+      <w:r>
+        <w:rPr>
+          <w:rFonts w:ascii="Arial" w:hAnsi="Arial" w:cs="Noteworthy Light"/>
+          <w:sz w:val="20"/>
+          <w:szCs w:val="20"/>
         </w:rPr>
         <w:t>3. Identify potential solutions</w:t>
       </w:r>
@@ -1635,24 +2050,32 @@
     <w:p>
       <w:pPr>
         <w:rPr>
-          <w:rFonts w:cs="Noteworthy Light"/>
-        </w:rPr>
-      </w:pPr>
-      <w:r>
-        <w:rPr>
-          <w:rFonts w:cs="Noteworthy Light"/>
+          <w:rFonts w:ascii="Arial" w:hAnsi="Arial" w:cs="Noteworthy Light"/>
+          <w:sz w:val="20"/>
+          <w:szCs w:val="20"/>
+        </w:rPr>
+      </w:pPr>
+      <w:r>
+        <w:rPr>
+          <w:rFonts w:ascii="Arial" w:hAnsi="Arial" w:cs="Noteworthy Light"/>
+          <w:sz w:val="20"/>
+          <w:szCs w:val="20"/>
         </w:rPr>
         <w:tab/>
       </w:r>
       <w:r>
         <w:rPr>
-          <w:rFonts w:cs="Noteworthy Light"/>
+          <w:rFonts w:ascii="Arial" w:hAnsi="Arial" w:cs="Noteworthy Light"/>
+          <w:sz w:val="20"/>
+          <w:szCs w:val="20"/>
         </w:rPr>
         <w:t>A) Count using her method</w:t>
       </w:r>
       <w:r>
         <w:rPr>
-          <w:rFonts w:cs="Noteworthy Light"/>
+          <w:rFonts w:ascii="Arial" w:hAnsi="Arial" w:cs="Noteworthy Light"/>
+          <w:sz w:val="20"/>
+          <w:szCs w:val="20"/>
         </w:rPr>
         <w:t xml:space="preserve"> (long method)</w:t>
       </w:r>
@@ -1660,19 +2083,25 @@
     <w:p>
       <w:pPr>
         <w:rPr>
-          <w:rFonts w:cs="Noteworthy Light"/>
-        </w:rPr>
-      </w:pPr>
-      <w:r>
-        <w:rPr>
-          <w:rFonts w:cs="Noteworthy Light"/>
+          <w:rFonts w:ascii="Arial" w:hAnsi="Arial" w:cs="Noteworthy Light"/>
+          <w:sz w:val="20"/>
+          <w:szCs w:val="20"/>
+        </w:rPr>
+      </w:pPr>
+      <w:r>
+        <w:rPr>
+          <w:rFonts w:ascii="Arial" w:hAnsi="Arial" w:cs="Noteworthy Light"/>
+          <w:sz w:val="20"/>
+          <w:szCs w:val="20"/>
         </w:rPr>
         <w:tab/>
         <w:t xml:space="preserve">B) </w:t>
       </w:r>
       <w:r>
         <w:rPr>
-          <w:rFonts w:cs="Noteworthy Light"/>
+          <w:rFonts w:ascii="Arial" w:hAnsi="Arial" w:cs="Noteworthy Light"/>
+          <w:sz w:val="20"/>
+          <w:szCs w:val="20"/>
         </w:rPr>
         <w:t>Find a pattern to solve it quicker.</w:t>
       </w:r>
@@ -1680,19 +2109,25 @@
     <w:p>
       <w:pPr>
         <w:rPr>
-          <w:rFonts w:cs="Noteworthy Light"/>
-        </w:rPr>
-      </w:pPr>
-    </w:p>
-    <w:p>
-      <w:pPr>
-        <w:rPr>
-          <w:rFonts w:cs="Noteworthy Light"/>
-        </w:rPr>
-      </w:pPr>
-      <w:r>
-        <w:rPr>
-          <w:rFonts w:cs="Noteworthy Light"/>
+          <w:rFonts w:ascii="Arial" w:hAnsi="Arial" w:cs="Noteworthy Light"/>
+          <w:sz w:val="20"/>
+          <w:szCs w:val="20"/>
+        </w:rPr>
+      </w:pPr>
+    </w:p>
+    <w:p>
+      <w:pPr>
+        <w:rPr>
+          <w:rFonts w:ascii="Arial" w:hAnsi="Arial" w:cs="Noteworthy Light"/>
+          <w:sz w:val="20"/>
+          <w:szCs w:val="20"/>
+        </w:rPr>
+      </w:pPr>
+      <w:r>
+        <w:rPr>
+          <w:rFonts w:ascii="Arial" w:hAnsi="Arial" w:cs="Noteworthy Light"/>
+          <w:sz w:val="20"/>
+          <w:szCs w:val="20"/>
         </w:rPr>
         <w:t>4. Evaluate each potential solution</w:t>
       </w:r>
@@ -1700,12 +2135,16 @@
     <w:p>
       <w:pPr>
         <w:rPr>
-          <w:rFonts w:cs="Noteworthy Light"/>
-        </w:rPr>
-      </w:pPr>
-      <w:r>
-        <w:rPr>
-          <w:rFonts w:cs="Noteworthy Light"/>
+          <w:rFonts w:ascii="Arial" w:hAnsi="Arial" w:cs="Noteworthy Light"/>
+          <w:sz w:val="20"/>
+          <w:szCs w:val="20"/>
+        </w:rPr>
+      </w:pPr>
+      <w:r>
+        <w:rPr>
+          <w:rFonts w:ascii="Arial" w:hAnsi="Arial" w:cs="Noteworthy Light"/>
+          <w:sz w:val="20"/>
+          <w:szCs w:val="20"/>
         </w:rPr>
         <w:tab/>
         <w:t>A) Each solution meets the goal.</w:t>
@@ -1714,12 +2153,16 @@
     <w:p>
       <w:pPr>
         <w:rPr>
-          <w:rFonts w:cs="Noteworthy Light"/>
-        </w:rPr>
-      </w:pPr>
-      <w:r>
-        <w:rPr>
-          <w:rFonts w:cs="Noteworthy Light"/>
+          <w:rFonts w:ascii="Arial" w:hAnsi="Arial" w:cs="Noteworthy Light"/>
+          <w:sz w:val="20"/>
+          <w:szCs w:val="20"/>
+        </w:rPr>
+      </w:pPr>
+      <w:r>
+        <w:rPr>
+          <w:rFonts w:ascii="Arial" w:hAnsi="Arial" w:cs="Noteworthy Light"/>
+          <w:sz w:val="20"/>
+          <w:szCs w:val="20"/>
         </w:rPr>
         <w:tab/>
         <w:t>B) Each solution will work for all cases.</w:t>
@@ -1728,19 +2171,25 @@
     <w:p>
       <w:pPr>
         <w:rPr>
-          <w:rFonts w:cs="Noteworthy Light"/>
-        </w:rPr>
-      </w:pPr>
-    </w:p>
-    <w:p>
-      <w:pPr>
-        <w:rPr>
-          <w:rFonts w:cs="Noteworthy Light"/>
-        </w:rPr>
-      </w:pPr>
-      <w:r>
-        <w:rPr>
-          <w:rFonts w:cs="Noteworthy Light"/>
+          <w:rFonts w:ascii="Arial" w:hAnsi="Arial" w:cs="Noteworthy Light"/>
+          <w:sz w:val="20"/>
+          <w:szCs w:val="20"/>
+        </w:rPr>
+      </w:pPr>
+    </w:p>
+    <w:p>
+      <w:pPr>
+        <w:rPr>
+          <w:rFonts w:ascii="Arial" w:hAnsi="Arial" w:cs="Noteworthy Light"/>
+          <w:sz w:val="20"/>
+          <w:szCs w:val="20"/>
+        </w:rPr>
+      </w:pPr>
+      <w:r>
+        <w:rPr>
+          <w:rFonts w:ascii="Arial" w:hAnsi="Arial" w:cs="Noteworthy Light"/>
+          <w:sz w:val="20"/>
+          <w:szCs w:val="20"/>
         </w:rPr>
         <w:t>5. Choose a solution and a plan to implement it.</w:t>
       </w:r>
@@ -1748,92 +2197,120 @@
     <w:p>
       <w:pPr>
         <w:rPr>
-          <w:rFonts w:cs="Noteworthy Light"/>
-        </w:rPr>
-      </w:pPr>
-      <w:r>
-        <w:rPr>
-          <w:rFonts w:cs="Noteworthy Light"/>
+          <w:rFonts w:ascii="Arial" w:hAnsi="Arial" w:cs="Noteworthy Light"/>
+          <w:sz w:val="20"/>
+          <w:szCs w:val="20"/>
+        </w:rPr>
+      </w:pPr>
+      <w:r>
+        <w:rPr>
+          <w:rFonts w:ascii="Arial" w:hAnsi="Arial" w:cs="Noteworthy Light"/>
+          <w:sz w:val="20"/>
+          <w:szCs w:val="20"/>
         </w:rPr>
         <w:t xml:space="preserve"> When counting the first 1-10 you find that the even numbers fall on the first or the ring finger</w:t>
       </w:r>
       <w:r>
         <w:rPr>
-          <w:rFonts w:cs="Noteworthy Light"/>
+          <w:rFonts w:ascii="Arial" w:hAnsi="Arial" w:cs="Noteworthy Light"/>
+          <w:sz w:val="20"/>
+          <w:szCs w:val="20"/>
         </w:rPr>
         <w:t xml:space="preserve"> and</w:t>
       </w:r>
       <w:r>
         <w:rPr>
-          <w:rFonts w:cs="Noteworthy Light"/>
+          <w:rFonts w:ascii="Arial" w:hAnsi="Arial" w:cs="Noteworthy Light"/>
+          <w:sz w:val="20"/>
+          <w:szCs w:val="20"/>
         </w:rPr>
         <w:t xml:space="preserve"> you know tha</w:t>
       </w:r>
       <w:r>
         <w:rPr>
-          <w:rFonts w:cs="Noteworthy Light"/>
+          <w:rFonts w:ascii="Arial" w:hAnsi="Arial" w:cs="Noteworthy Light"/>
+          <w:sz w:val="20"/>
+          <w:szCs w:val="20"/>
         </w:rPr>
         <w:t xml:space="preserve">t 10 ends on your first finger. Next </w:t>
       </w:r>
       <w:r>
         <w:rPr>
-          <w:rFonts w:cs="Noteworthy Light"/>
+          <w:rFonts w:ascii="Arial" w:hAnsi="Arial" w:cs="Noteworthy Light"/>
+          <w:sz w:val="20"/>
+          <w:szCs w:val="20"/>
         </w:rPr>
         <w:t>count</w:t>
       </w:r>
       <w:r>
         <w:rPr>
-          <w:rFonts w:cs="Noteworthy Light"/>
+          <w:rFonts w:ascii="Arial" w:hAnsi="Arial" w:cs="Noteworthy Light"/>
+          <w:sz w:val="20"/>
+          <w:szCs w:val="20"/>
         </w:rPr>
         <w:t xml:space="preserve"> to a 100</w:t>
       </w:r>
       <w:r>
         <w:rPr>
-          <w:rFonts w:cs="Noteworthy Light"/>
+          <w:rFonts w:ascii="Arial" w:hAnsi="Arial" w:cs="Noteworthy Light"/>
+          <w:sz w:val="20"/>
+          <w:szCs w:val="20"/>
         </w:rPr>
         <w:t xml:space="preserve"> by increments of 10 alternating between </w:t>
       </w:r>
       <w:r>
         <w:rPr>
-          <w:rFonts w:cs="Noteworthy Light"/>
+          <w:rFonts w:ascii="Arial" w:hAnsi="Arial" w:cs="Noteworthy Light"/>
+          <w:sz w:val="20"/>
+          <w:szCs w:val="20"/>
         </w:rPr>
         <w:t>the first and the ring finger</w:t>
       </w:r>
       <w:r>
         <w:rPr>
-          <w:rFonts w:cs="Noteworthy Light"/>
+          <w:rFonts w:ascii="Arial" w:hAnsi="Arial" w:cs="Noteworthy Light"/>
+          <w:sz w:val="20"/>
+          <w:szCs w:val="20"/>
         </w:rPr>
         <w:t>, starting with 10 on the first finger</w:t>
       </w:r>
       <w:r>
         <w:rPr>
-          <w:rFonts w:cs="Noteworthy Light"/>
+          <w:rFonts w:ascii="Arial" w:hAnsi="Arial" w:cs="Noteworthy Light"/>
+          <w:sz w:val="20"/>
+          <w:szCs w:val="20"/>
         </w:rPr>
         <w:t xml:space="preserve">. Finally, count to 1000 by increments of 100 alternating between the </w:t>
       </w:r>
       <w:r>
         <w:rPr>
-          <w:rFonts w:cs="Noteworthy Light"/>
+          <w:rFonts w:ascii="Arial" w:hAnsi="Arial" w:cs="Noteworthy Light"/>
+          <w:sz w:val="20"/>
+          <w:szCs w:val="20"/>
         </w:rPr>
         <w:t xml:space="preserve">ring finger and the first finger, beginning with 100 on the ring </w:t>
       </w:r>
-      <w:bookmarkStart w:id="0" w:name="_GoBack"/>
-      <w:bookmarkEnd w:id="0"/>
-      <w:r>
-        <w:rPr>
-          <w:rFonts w:cs="Noteworthy Light"/>
+      <w:r>
+        <w:rPr>
+          <w:rFonts w:ascii="Arial" w:hAnsi="Arial" w:cs="Noteworthy Light"/>
+          <w:sz w:val="20"/>
+          <w:szCs w:val="20"/>
         </w:rPr>
         <w:t>finger, which</w:t>
       </w:r>
       <w:r>
         <w:rPr>
-          <w:rFonts w:cs="Noteworthy Light"/>
+          <w:rFonts w:ascii="Arial" w:hAnsi="Arial" w:cs="Noteworthy Light"/>
+          <w:sz w:val="20"/>
+          <w:szCs w:val="20"/>
         </w:rPr>
         <w:t xml:space="preserve"> you solved in the previous step</w:t>
       </w:r>
       <w:r>
         <w:rPr>
-          <w:rFonts w:cs="Noteworthy Light"/>
+          <w:rFonts w:ascii="Arial" w:hAnsi="Arial" w:cs="Noteworthy Light"/>
+          <w:sz w:val="20"/>
+          <w:szCs w:val="20"/>
         </w:rPr>
         <w:t>.</w:t>
       </w:r>
@@ -1841,7 +2318,9 @@
     <w:p>
       <w:pPr>
         <w:rPr>
-          <w:rFonts w:cs="Noteworthy Light"/>
+          <w:rFonts w:ascii="Arial" w:hAnsi="Arial" w:cs="Noteworthy Light"/>
+          <w:sz w:val="20"/>
+          <w:szCs w:val="20"/>
         </w:rPr>
       </w:pPr>
     </w:p>
@@ -1849,20 +2328,29 @@
       <w:pPr>
         <w:ind w:left="720"/>
         <w:rPr>
-          <w:rFonts w:cs="Noteworthy Light"/>
+          <w:rFonts w:ascii="Arial" w:hAnsi="Arial" w:cs="Noteworthy Light"/>
+          <w:sz w:val="20"/>
+          <w:szCs w:val="20"/>
         </w:rPr>
       </w:pPr>
     </w:p>
     <w:p>
       <w:pPr>
         <w:ind w:left="720"/>
+        <w:rPr>
+          <w:rFonts w:ascii="Arial" w:hAnsi="Arial"/>
+          <w:sz w:val="20"/>
+          <w:szCs w:val="20"/>
+        </w:rPr>
       </w:pPr>
     </w:p>
     <w:p>
       <w:pPr>
         <w:pStyle w:val="ListParagraph"/>
         <w:rPr>
-          <w:rFonts w:cs="Noteworthy Light"/>
+          <w:rFonts w:ascii="Arial" w:hAnsi="Arial" w:cs="Noteworthy Light"/>
+          <w:sz w:val="20"/>
+          <w:szCs w:val="20"/>
         </w:rPr>
       </w:pPr>
     </w:p>
@@ -1873,7 +2361,9 @@
         <w:autoSpaceDN w:val="0"/>
         <w:adjustRightInd w:val="0"/>
         <w:rPr>
-          <w:rFonts w:cs="Noteworthy Light"/>
+          <w:rFonts w:ascii="Arial" w:hAnsi="Arial" w:cs="Noteworthy Light"/>
+          <w:sz w:val="20"/>
+          <w:szCs w:val="20"/>
         </w:rPr>
       </w:pPr>
     </w:p>
@@ -1884,20 +2374,28 @@
         <w:autoSpaceDN w:val="0"/>
         <w:adjustRightInd w:val="0"/>
         <w:rPr>
-          <w:rFonts w:cs="Noteworthy Light"/>
+          <w:rFonts w:ascii="Arial" w:hAnsi="Arial" w:cs="Noteworthy Light"/>
           <w:b/>
-        </w:rPr>
-      </w:pPr>
-    </w:p>
-    <w:p>
-      <w:pPr>
-        <w:rPr>
+          <w:sz w:val="20"/>
+          <w:szCs w:val="20"/>
+        </w:rPr>
+      </w:pPr>
+    </w:p>
+    <w:p>
+      <w:pPr>
+        <w:rPr>
+          <w:rFonts w:ascii="Arial" w:hAnsi="Arial"/>
           <w:b/>
-        </w:rPr>
-      </w:pPr>
-      <w:r>
-        <w:rPr>
+          <w:sz w:val="20"/>
+          <w:szCs w:val="20"/>
+        </w:rPr>
+      </w:pPr>
+      <w:r>
+        <w:rPr>
+          <w:rFonts w:ascii="Arial" w:hAnsi="Arial"/>
           <w:b/>
+          <w:sz w:val="20"/>
+          <w:szCs w:val="20"/>
         </w:rPr>
         <w:tab/>
       </w:r>
@@ -2812,6 +3310,7 @@
   <w:style w:type="character" w:default="1" w:styleId="DefaultParagraphFont">
     <w:name w:val="Default Paragraph Font"/>
     <w:uiPriority w:val="1"/>
+    <w:semiHidden/>
     <w:unhideWhenUsed/>
   </w:style>
   <w:style w:type="table" w:default="1" w:styleId="TableNormal">
@@ -3008,6 +3507,7 @@
   <w:style w:type="character" w:default="1" w:styleId="DefaultParagraphFont">
     <w:name w:val="Default Paragraph Font"/>
     <w:uiPriority w:val="1"/>
+    <w:semiHidden/>
     <w:unhideWhenUsed/>
   </w:style>
   <w:style w:type="table" w:default="1" w:styleId="TableNormal">

</xml_diff>

<commit_message>
Moved header from left to right.
</commit_message>
<xml_diff>
--- a/ProblemSolving/Torres_Marlon_ProblemSolving.docx
+++ b/ProblemSolving/Torres_Marlon_ProblemSolving.docx
@@ -4,12 +4,93 @@
   <w:body>
     <w:p>
       <w:pPr>
-        <w:rPr>
-          <w:rFonts w:ascii="Arial" w:hAnsi="Arial"/>
-          <w:sz w:val="20"/>
-          <w:szCs w:val="20"/>
-        </w:rPr>
-      </w:pPr>
+        <w:jc w:val="right"/>
+        <w:rPr>
+          <w:rFonts w:ascii="Arial" w:hAnsi="Arial"/>
+          <w:sz w:val="20"/>
+          <w:szCs w:val="20"/>
+        </w:rPr>
+      </w:pPr>
+      <w:r>
+        <w:rPr>
+          <w:rFonts w:ascii="Arial" w:hAnsi="Arial"/>
+          <w:sz w:val="20"/>
+          <w:szCs w:val="20"/>
+        </w:rPr>
+        <w:tab/>
+      </w:r>
+      <w:r>
+        <w:rPr>
+          <w:rFonts w:ascii="Arial" w:hAnsi="Arial"/>
+          <w:sz w:val="20"/>
+          <w:szCs w:val="20"/>
+        </w:rPr>
+        <w:tab/>
+      </w:r>
+      <w:r>
+        <w:rPr>
+          <w:rFonts w:ascii="Arial" w:hAnsi="Arial"/>
+          <w:sz w:val="20"/>
+          <w:szCs w:val="20"/>
+        </w:rPr>
+        <w:tab/>
+      </w:r>
+      <w:r>
+        <w:rPr>
+          <w:rFonts w:ascii="Arial" w:hAnsi="Arial"/>
+          <w:sz w:val="20"/>
+          <w:szCs w:val="20"/>
+        </w:rPr>
+        <w:tab/>
+      </w:r>
+      <w:r>
+        <w:rPr>
+          <w:rFonts w:ascii="Arial" w:hAnsi="Arial"/>
+          <w:sz w:val="20"/>
+          <w:szCs w:val="20"/>
+        </w:rPr>
+        <w:tab/>
+      </w:r>
+      <w:r>
+        <w:rPr>
+          <w:rFonts w:ascii="Arial" w:hAnsi="Arial"/>
+          <w:sz w:val="20"/>
+          <w:szCs w:val="20"/>
+        </w:rPr>
+        <w:tab/>
+      </w:r>
+      <w:r>
+        <w:rPr>
+          <w:rFonts w:ascii="Arial" w:hAnsi="Arial"/>
+          <w:sz w:val="20"/>
+          <w:szCs w:val="20"/>
+        </w:rPr>
+        <w:tab/>
+      </w:r>
+      <w:r>
+        <w:rPr>
+          <w:rFonts w:ascii="Arial" w:hAnsi="Arial"/>
+          <w:sz w:val="20"/>
+          <w:szCs w:val="20"/>
+        </w:rPr>
+        <w:tab/>
+      </w:r>
+      <w:r>
+        <w:rPr>
+          <w:rFonts w:ascii="Arial" w:hAnsi="Arial"/>
+          <w:sz w:val="20"/>
+          <w:szCs w:val="20"/>
+        </w:rPr>
+        <w:tab/>
+      </w:r>
+      <w:r>
+        <w:rPr>
+          <w:rFonts w:ascii="Arial" w:hAnsi="Arial"/>
+          <w:sz w:val="20"/>
+          <w:szCs w:val="20"/>
+        </w:rPr>
+        <w:tab/>
+      </w:r>
       <w:r>
         <w:rPr>
           <w:rFonts w:ascii="Arial" w:hAnsi="Arial"/>
@@ -21,12 +102,93 @@
     </w:p>
     <w:p>
       <w:pPr>
-        <w:rPr>
-          <w:rFonts w:ascii="Arial" w:hAnsi="Arial"/>
-          <w:sz w:val="20"/>
-          <w:szCs w:val="20"/>
-        </w:rPr>
-      </w:pPr>
+        <w:jc w:val="right"/>
+        <w:rPr>
+          <w:rFonts w:ascii="Arial" w:hAnsi="Arial"/>
+          <w:sz w:val="20"/>
+          <w:szCs w:val="20"/>
+        </w:rPr>
+      </w:pPr>
+      <w:r>
+        <w:rPr>
+          <w:rFonts w:ascii="Arial" w:hAnsi="Arial"/>
+          <w:sz w:val="20"/>
+          <w:szCs w:val="20"/>
+        </w:rPr>
+        <w:tab/>
+      </w:r>
+      <w:r>
+        <w:rPr>
+          <w:rFonts w:ascii="Arial" w:hAnsi="Arial"/>
+          <w:sz w:val="20"/>
+          <w:szCs w:val="20"/>
+        </w:rPr>
+        <w:tab/>
+      </w:r>
+      <w:r>
+        <w:rPr>
+          <w:rFonts w:ascii="Arial" w:hAnsi="Arial"/>
+          <w:sz w:val="20"/>
+          <w:szCs w:val="20"/>
+        </w:rPr>
+        <w:tab/>
+      </w:r>
+      <w:r>
+        <w:rPr>
+          <w:rFonts w:ascii="Arial" w:hAnsi="Arial"/>
+          <w:sz w:val="20"/>
+          <w:szCs w:val="20"/>
+        </w:rPr>
+        <w:tab/>
+      </w:r>
+      <w:r>
+        <w:rPr>
+          <w:rFonts w:ascii="Arial" w:hAnsi="Arial"/>
+          <w:sz w:val="20"/>
+          <w:szCs w:val="20"/>
+        </w:rPr>
+        <w:tab/>
+      </w:r>
+      <w:r>
+        <w:rPr>
+          <w:rFonts w:ascii="Arial" w:hAnsi="Arial"/>
+          <w:sz w:val="20"/>
+          <w:szCs w:val="20"/>
+        </w:rPr>
+        <w:tab/>
+      </w:r>
+      <w:r>
+        <w:rPr>
+          <w:rFonts w:ascii="Arial" w:hAnsi="Arial"/>
+          <w:sz w:val="20"/>
+          <w:szCs w:val="20"/>
+        </w:rPr>
+        <w:tab/>
+      </w:r>
+      <w:r>
+        <w:rPr>
+          <w:rFonts w:ascii="Arial" w:hAnsi="Arial"/>
+          <w:sz w:val="20"/>
+          <w:szCs w:val="20"/>
+        </w:rPr>
+        <w:tab/>
+      </w:r>
+      <w:r>
+        <w:rPr>
+          <w:rFonts w:ascii="Arial" w:hAnsi="Arial"/>
+          <w:sz w:val="20"/>
+          <w:szCs w:val="20"/>
+        </w:rPr>
+        <w:tab/>
+      </w:r>
+      <w:r>
+        <w:rPr>
+          <w:rFonts w:ascii="Arial" w:hAnsi="Arial"/>
+          <w:sz w:val="20"/>
+          <w:szCs w:val="20"/>
+        </w:rPr>
+        <w:tab/>
+      </w:r>
       <w:r>
         <w:rPr>
           <w:rFonts w:ascii="Arial" w:hAnsi="Arial"/>
@@ -38,12 +200,61 @@
     </w:p>
     <w:p>
       <w:pPr>
-        <w:rPr>
-          <w:rFonts w:ascii="Arial" w:hAnsi="Arial"/>
-          <w:sz w:val="20"/>
-          <w:szCs w:val="20"/>
-        </w:rPr>
-      </w:pPr>
+        <w:jc w:val="right"/>
+        <w:rPr>
+          <w:rFonts w:ascii="Arial" w:hAnsi="Arial"/>
+          <w:sz w:val="20"/>
+          <w:szCs w:val="20"/>
+        </w:rPr>
+      </w:pPr>
+      <w:r>
+        <w:rPr>
+          <w:rFonts w:ascii="Arial" w:hAnsi="Arial"/>
+          <w:sz w:val="20"/>
+          <w:szCs w:val="20"/>
+        </w:rPr>
+        <w:tab/>
+      </w:r>
+      <w:r>
+        <w:rPr>
+          <w:rFonts w:ascii="Arial" w:hAnsi="Arial"/>
+          <w:sz w:val="20"/>
+          <w:szCs w:val="20"/>
+        </w:rPr>
+        <w:tab/>
+      </w:r>
+      <w:r>
+        <w:rPr>
+          <w:rFonts w:ascii="Arial" w:hAnsi="Arial"/>
+          <w:sz w:val="20"/>
+          <w:szCs w:val="20"/>
+        </w:rPr>
+        <w:tab/>
+      </w:r>
+      <w:r>
+        <w:rPr>
+          <w:rFonts w:ascii="Arial" w:hAnsi="Arial"/>
+          <w:sz w:val="20"/>
+          <w:szCs w:val="20"/>
+        </w:rPr>
+        <w:tab/>
+      </w:r>
+      <w:r>
+        <w:rPr>
+          <w:rFonts w:ascii="Arial" w:hAnsi="Arial"/>
+          <w:sz w:val="20"/>
+          <w:szCs w:val="20"/>
+        </w:rPr>
+        <w:tab/>
+      </w:r>
+      <w:r>
+        <w:rPr>
+          <w:rFonts w:ascii="Arial" w:hAnsi="Arial"/>
+          <w:sz w:val="20"/>
+          <w:szCs w:val="20"/>
+        </w:rPr>
+        <w:tab/>
+      </w:r>
       <w:r>
         <w:rPr>
           <w:rFonts w:ascii="Arial" w:hAnsi="Arial"/>
@@ -55,12 +266,61 @@
     </w:p>
     <w:p>
       <w:pPr>
-        <w:rPr>
-          <w:rFonts w:ascii="Arial" w:hAnsi="Arial"/>
-          <w:sz w:val="20"/>
-          <w:szCs w:val="20"/>
-        </w:rPr>
-      </w:pPr>
+        <w:jc w:val="right"/>
+        <w:rPr>
+          <w:rFonts w:ascii="Arial" w:hAnsi="Arial"/>
+          <w:sz w:val="20"/>
+          <w:szCs w:val="20"/>
+        </w:rPr>
+      </w:pPr>
+      <w:r>
+        <w:rPr>
+          <w:rFonts w:ascii="Arial" w:hAnsi="Arial"/>
+          <w:sz w:val="20"/>
+          <w:szCs w:val="20"/>
+        </w:rPr>
+        <w:tab/>
+      </w:r>
+      <w:r>
+        <w:rPr>
+          <w:rFonts w:ascii="Arial" w:hAnsi="Arial"/>
+          <w:sz w:val="20"/>
+          <w:szCs w:val="20"/>
+        </w:rPr>
+        <w:tab/>
+      </w:r>
+      <w:r>
+        <w:rPr>
+          <w:rFonts w:ascii="Arial" w:hAnsi="Arial"/>
+          <w:sz w:val="20"/>
+          <w:szCs w:val="20"/>
+        </w:rPr>
+        <w:tab/>
+      </w:r>
+      <w:r>
+        <w:rPr>
+          <w:rFonts w:ascii="Arial" w:hAnsi="Arial"/>
+          <w:sz w:val="20"/>
+          <w:szCs w:val="20"/>
+        </w:rPr>
+        <w:tab/>
+      </w:r>
+      <w:r>
+        <w:rPr>
+          <w:rFonts w:ascii="Arial" w:hAnsi="Arial"/>
+          <w:sz w:val="20"/>
+          <w:szCs w:val="20"/>
+        </w:rPr>
+        <w:tab/>
+      </w:r>
+      <w:r>
+        <w:rPr>
+          <w:rFonts w:ascii="Arial" w:hAnsi="Arial"/>
+          <w:sz w:val="20"/>
+          <w:szCs w:val="20"/>
+        </w:rPr>
+        <w:tab/>
+      </w:r>
       <w:r>
         <w:rPr>
           <w:rFonts w:ascii="Arial" w:hAnsi="Arial"/>
@@ -78,6 +338,8 @@
           <w:szCs w:val="20"/>
         </w:rPr>
       </w:pPr>
+      <w:bookmarkStart w:id="0" w:name="_GoBack"/>
+      <w:bookmarkEnd w:id="0"/>
     </w:p>
     <w:p>
       <w:pPr>
@@ -837,8 +1099,6 @@
         </w:rPr>
         <w:t>Socks in the Dark:</w:t>
       </w:r>
-      <w:bookmarkStart w:id="0" w:name="_GoBack"/>
-      <w:bookmarkEnd w:id="0"/>
     </w:p>
     <w:p>
       <w:pPr>

</xml_diff>

<commit_message>
Moved header back to left side.
</commit_message>
<xml_diff>
--- a/ProblemSolving/Torres_Marlon_ProblemSolving.docx
+++ b/ProblemSolving/Torres_Marlon_ProblemSolving.docx
@@ -4,7 +4,6 @@
   <w:body>
     <w:p>
       <w:pPr>
-        <w:jc w:val="right"/>
         <w:rPr>
           <w:rFonts w:ascii="Arial" w:hAnsi="Arial"/>
           <w:sz w:val="20"/>
@@ -17,329 +16,78 @@
           <w:sz w:val="20"/>
           <w:szCs w:val="20"/>
         </w:rPr>
-        <w:tab/>
-      </w:r>
-      <w:r>
+        <w:t>Marlon Torres</w:t>
+      </w:r>
+    </w:p>
+    <w:p>
+      <w:pPr>
         <w:rPr>
           <w:rFonts w:ascii="Arial" w:hAnsi="Arial"/>
           <w:sz w:val="20"/>
           <w:szCs w:val="20"/>
         </w:rPr>
-        <w:tab/>
-      </w:r>
+      </w:pPr>
       <w:r>
         <w:rPr>
           <w:rFonts w:ascii="Arial" w:hAnsi="Arial"/>
           <w:sz w:val="20"/>
           <w:szCs w:val="20"/>
         </w:rPr>
-        <w:tab/>
-      </w:r>
-      <w:r>
+        <w:t>11/27/2013</w:t>
+      </w:r>
+    </w:p>
+    <w:p>
+      <w:pPr>
         <w:rPr>
           <w:rFonts w:ascii="Arial" w:hAnsi="Arial"/>
           <w:sz w:val="20"/>
           <w:szCs w:val="20"/>
         </w:rPr>
-        <w:tab/>
-      </w:r>
+      </w:pPr>
       <w:r>
         <w:rPr>
           <w:rFonts w:ascii="Arial" w:hAnsi="Arial"/>
           <w:sz w:val="20"/>
           <w:szCs w:val="20"/>
         </w:rPr>
-        <w:tab/>
-      </w:r>
-      <w:r>
+        <w:t>Web Programming Fundamentals – Section 01</w:t>
+      </w:r>
+    </w:p>
+    <w:p>
+      <w:pPr>
         <w:rPr>
           <w:rFonts w:ascii="Arial" w:hAnsi="Arial"/>
           <w:sz w:val="20"/>
           <w:szCs w:val="20"/>
         </w:rPr>
-        <w:tab/>
-      </w:r>
+      </w:pPr>
       <w:r>
         <w:rPr>
           <w:rFonts w:ascii="Arial" w:hAnsi="Arial"/>
           <w:sz w:val="20"/>
           <w:szCs w:val="20"/>
         </w:rPr>
-        <w:tab/>
-      </w:r>
-      <w:r>
-        <w:rPr>
-          <w:rFonts w:ascii="Arial" w:hAnsi="Arial"/>
-          <w:sz w:val="20"/>
-          <w:szCs w:val="20"/>
-        </w:rPr>
-        <w:tab/>
-      </w:r>
-      <w:r>
-        <w:rPr>
-          <w:rFonts w:ascii="Arial" w:hAnsi="Arial"/>
-          <w:sz w:val="20"/>
-          <w:szCs w:val="20"/>
-        </w:rPr>
-        <w:tab/>
-      </w:r>
-      <w:r>
-        <w:rPr>
-          <w:rFonts w:ascii="Arial" w:hAnsi="Arial"/>
-          <w:sz w:val="20"/>
-          <w:szCs w:val="20"/>
-        </w:rPr>
-        <w:tab/>
-      </w:r>
-      <w:r>
-        <w:rPr>
-          <w:rFonts w:ascii="Arial" w:hAnsi="Arial"/>
-          <w:sz w:val="20"/>
-          <w:szCs w:val="20"/>
-        </w:rPr>
-        <w:t>Marlon Torres</w:t>
-      </w:r>
-    </w:p>
-    <w:p>
-      <w:pPr>
-        <w:jc w:val="right"/>
-        <w:rPr>
-          <w:rFonts w:ascii="Arial" w:hAnsi="Arial"/>
-          <w:sz w:val="20"/>
-          <w:szCs w:val="20"/>
-        </w:rPr>
-      </w:pPr>
-      <w:r>
-        <w:rPr>
-          <w:rFonts w:ascii="Arial" w:hAnsi="Arial"/>
-          <w:sz w:val="20"/>
-          <w:szCs w:val="20"/>
-        </w:rPr>
-        <w:tab/>
-      </w:r>
-      <w:r>
-        <w:rPr>
-          <w:rFonts w:ascii="Arial" w:hAnsi="Arial"/>
-          <w:sz w:val="20"/>
-          <w:szCs w:val="20"/>
-        </w:rPr>
-        <w:tab/>
-      </w:r>
-      <w:r>
-        <w:rPr>
-          <w:rFonts w:ascii="Arial" w:hAnsi="Arial"/>
-          <w:sz w:val="20"/>
-          <w:szCs w:val="20"/>
-        </w:rPr>
-        <w:tab/>
-      </w:r>
-      <w:r>
-        <w:rPr>
-          <w:rFonts w:ascii="Arial" w:hAnsi="Arial"/>
-          <w:sz w:val="20"/>
-          <w:szCs w:val="20"/>
-        </w:rPr>
-        <w:tab/>
-      </w:r>
-      <w:r>
-        <w:rPr>
-          <w:rFonts w:ascii="Arial" w:hAnsi="Arial"/>
-          <w:sz w:val="20"/>
-          <w:szCs w:val="20"/>
-        </w:rPr>
-        <w:tab/>
-      </w:r>
-      <w:r>
-        <w:rPr>
-          <w:rFonts w:ascii="Arial" w:hAnsi="Arial"/>
-          <w:sz w:val="20"/>
-          <w:szCs w:val="20"/>
-        </w:rPr>
-        <w:tab/>
-      </w:r>
-      <w:r>
-        <w:rPr>
-          <w:rFonts w:ascii="Arial" w:hAnsi="Arial"/>
-          <w:sz w:val="20"/>
-          <w:szCs w:val="20"/>
-        </w:rPr>
-        <w:tab/>
-      </w:r>
-      <w:r>
-        <w:rPr>
-          <w:rFonts w:ascii="Arial" w:hAnsi="Arial"/>
-          <w:sz w:val="20"/>
-          <w:szCs w:val="20"/>
-        </w:rPr>
-        <w:tab/>
-      </w:r>
-      <w:r>
-        <w:rPr>
-          <w:rFonts w:ascii="Arial" w:hAnsi="Arial"/>
-          <w:sz w:val="20"/>
-          <w:szCs w:val="20"/>
-        </w:rPr>
-        <w:tab/>
-      </w:r>
-      <w:r>
-        <w:rPr>
-          <w:rFonts w:ascii="Arial" w:hAnsi="Arial"/>
-          <w:sz w:val="20"/>
-          <w:szCs w:val="20"/>
-        </w:rPr>
-        <w:tab/>
-      </w:r>
-      <w:r>
-        <w:rPr>
-          <w:rFonts w:ascii="Arial" w:hAnsi="Arial"/>
-          <w:sz w:val="20"/>
-          <w:szCs w:val="20"/>
-        </w:rPr>
-        <w:t>11/27/2013</w:t>
-      </w:r>
-    </w:p>
-    <w:p>
-      <w:pPr>
-        <w:jc w:val="right"/>
-        <w:rPr>
-          <w:rFonts w:ascii="Arial" w:hAnsi="Arial"/>
-          <w:sz w:val="20"/>
-          <w:szCs w:val="20"/>
-        </w:rPr>
-      </w:pPr>
-      <w:r>
-        <w:rPr>
-          <w:rFonts w:ascii="Arial" w:hAnsi="Arial"/>
-          <w:sz w:val="20"/>
-          <w:szCs w:val="20"/>
-        </w:rPr>
-        <w:tab/>
-      </w:r>
-      <w:r>
-        <w:rPr>
-          <w:rFonts w:ascii="Arial" w:hAnsi="Arial"/>
-          <w:sz w:val="20"/>
-          <w:szCs w:val="20"/>
-        </w:rPr>
-        <w:tab/>
-      </w:r>
-      <w:r>
-        <w:rPr>
-          <w:rFonts w:ascii="Arial" w:hAnsi="Arial"/>
-          <w:sz w:val="20"/>
-          <w:szCs w:val="20"/>
-        </w:rPr>
-        <w:tab/>
-      </w:r>
-      <w:r>
-        <w:rPr>
-          <w:rFonts w:ascii="Arial" w:hAnsi="Arial"/>
-          <w:sz w:val="20"/>
-          <w:szCs w:val="20"/>
-        </w:rPr>
-        <w:tab/>
-      </w:r>
-      <w:r>
-        <w:rPr>
-          <w:rFonts w:ascii="Arial" w:hAnsi="Arial"/>
-          <w:sz w:val="20"/>
-          <w:szCs w:val="20"/>
-        </w:rPr>
-        <w:tab/>
-      </w:r>
-      <w:r>
-        <w:rPr>
-          <w:rFonts w:ascii="Arial" w:hAnsi="Arial"/>
-          <w:sz w:val="20"/>
-          <w:szCs w:val="20"/>
-        </w:rPr>
-        <w:tab/>
-      </w:r>
-      <w:r>
-        <w:rPr>
-          <w:rFonts w:ascii="Arial" w:hAnsi="Arial"/>
-          <w:sz w:val="20"/>
-          <w:szCs w:val="20"/>
-        </w:rPr>
-        <w:t>Web Programming Fundamentals – Section 01</w:t>
-      </w:r>
-    </w:p>
-    <w:p>
-      <w:pPr>
-        <w:jc w:val="right"/>
-        <w:rPr>
-          <w:rFonts w:ascii="Arial" w:hAnsi="Arial"/>
-          <w:sz w:val="20"/>
-          <w:szCs w:val="20"/>
-        </w:rPr>
-      </w:pPr>
-      <w:r>
-        <w:rPr>
-          <w:rFonts w:ascii="Arial" w:hAnsi="Arial"/>
-          <w:sz w:val="20"/>
-          <w:szCs w:val="20"/>
-        </w:rPr>
-        <w:tab/>
-      </w:r>
-      <w:r>
-        <w:rPr>
-          <w:rFonts w:ascii="Arial" w:hAnsi="Arial"/>
-          <w:sz w:val="20"/>
-          <w:szCs w:val="20"/>
-        </w:rPr>
-        <w:tab/>
-      </w:r>
-      <w:r>
-        <w:rPr>
-          <w:rFonts w:ascii="Arial" w:hAnsi="Arial"/>
-          <w:sz w:val="20"/>
-          <w:szCs w:val="20"/>
-        </w:rPr>
-        <w:tab/>
-      </w:r>
-      <w:r>
-        <w:rPr>
-          <w:rFonts w:ascii="Arial" w:hAnsi="Arial"/>
-          <w:sz w:val="20"/>
-          <w:szCs w:val="20"/>
-        </w:rPr>
-        <w:tab/>
-      </w:r>
-      <w:r>
-        <w:rPr>
-          <w:rFonts w:ascii="Arial" w:hAnsi="Arial"/>
-          <w:sz w:val="20"/>
-          <w:szCs w:val="20"/>
-        </w:rPr>
-        <w:tab/>
-      </w:r>
-      <w:r>
-        <w:rPr>
-          <w:rFonts w:ascii="Arial" w:hAnsi="Arial"/>
-          <w:sz w:val="20"/>
-          <w:szCs w:val="20"/>
-        </w:rPr>
-        <w:tab/>
-      </w:r>
-      <w:r>
-        <w:rPr>
-          <w:rFonts w:ascii="Arial" w:hAnsi="Arial"/>
-          <w:sz w:val="20"/>
-          <w:szCs w:val="20"/>
-        </w:rPr>
-        <w:t>Activity: Problem Solving</w:t>
-      </w:r>
-    </w:p>
-    <w:p>
-      <w:pPr>
-        <w:rPr>
-          <w:rFonts w:ascii="Arial" w:hAnsi="Arial"/>
-          <w:sz w:val="20"/>
-          <w:szCs w:val="20"/>
-        </w:rPr>
-      </w:pPr>
+        <w:t>Activity: Problem So</w:t>
+      </w:r>
       <w:bookmarkStart w:id="0" w:name="_GoBack"/>
       <w:bookmarkEnd w:id="0"/>
+      <w:r>
+        <w:rPr>
+          <w:rFonts w:ascii="Arial" w:hAnsi="Arial"/>
+          <w:sz w:val="20"/>
+          <w:szCs w:val="20"/>
+        </w:rPr>
+        <w:t>lving</w:t>
+      </w:r>
+    </w:p>
+    <w:p>
+      <w:pPr>
+        <w:rPr>
+          <w:rFonts w:ascii="Arial" w:hAnsi="Arial"/>
+          <w:sz w:val="20"/>
+          <w:szCs w:val="20"/>
+        </w:rPr>
+      </w:pPr>
     </w:p>
     <w:p>
       <w:pPr>

</xml_diff>

<commit_message>
Changed font back to Cambria and 12 pt.
</commit_message>
<xml_diff>
--- a/ProblemSolving/Torres_Marlon_ProblemSolving.docx
+++ b/ProblemSolving/Torres_Marlon_ProblemSolving.docx
@@ -3,107 +3,35 @@
 <w:document xmlns:wpc="http://schemas.microsoft.com/office/word/2010/wordprocessingCanvas" xmlns:mo="http://schemas.microsoft.com/office/mac/office/2008/main" xmlns:mc="http://schemas.openxmlformats.org/markup-compatibility/2006" xmlns:mv="urn:schemas-microsoft-com:mac:vml" xmlns:o="urn:schemas-microsoft-com:office:office" xmlns:r="http://schemas.openxmlformats.org/officeDocument/2006/relationships" xmlns:m="http://schemas.openxmlformats.org/officeDocument/2006/math" xmlns:v="urn:schemas-microsoft-com:vml" xmlns:wp14="http://schemas.microsoft.com/office/word/2010/wordprocessingDrawing" xmlns:wp="http://schemas.openxmlformats.org/drawingml/2006/wordprocessingDrawing" xmlns:w10="urn:schemas-microsoft-com:office:word" xmlns:w="http://schemas.openxmlformats.org/wordprocessingml/2006/main" xmlns:w14="http://schemas.microsoft.com/office/word/2010/wordml" xmlns:wpg="http://schemas.microsoft.com/office/word/2010/wordprocessingGroup" xmlns:wpi="http://schemas.microsoft.com/office/word/2010/wordprocessingInk" xmlns:wne="http://schemas.microsoft.com/office/word/2006/wordml" xmlns:wps="http://schemas.microsoft.com/office/word/2010/wordprocessingShape" mc:Ignorable="w14 wp14">
   <w:body>
     <w:p>
-      <w:pPr>
-        <w:rPr>
-          <w:rFonts w:ascii="Arial" w:hAnsi="Arial"/>
-          <w:sz w:val="20"/>
-          <w:szCs w:val="20"/>
-        </w:rPr>
-      </w:pPr>
-      <w:r>
-        <w:rPr>
-          <w:rFonts w:ascii="Arial" w:hAnsi="Arial"/>
-          <w:sz w:val="20"/>
-          <w:szCs w:val="20"/>
-        </w:rPr>
+      <w:r>
         <w:t>Marlon Torres</w:t>
       </w:r>
     </w:p>
     <w:p>
-      <w:pPr>
-        <w:rPr>
-          <w:rFonts w:ascii="Arial" w:hAnsi="Arial"/>
-          <w:sz w:val="20"/>
-          <w:szCs w:val="20"/>
-        </w:rPr>
-      </w:pPr>
-      <w:r>
-        <w:rPr>
-          <w:rFonts w:ascii="Arial" w:hAnsi="Arial"/>
-          <w:sz w:val="20"/>
-          <w:szCs w:val="20"/>
-        </w:rPr>
+      <w:r>
         <w:t>11/27/2013</w:t>
       </w:r>
     </w:p>
     <w:p>
-      <w:pPr>
-        <w:rPr>
-          <w:rFonts w:ascii="Arial" w:hAnsi="Arial"/>
-          <w:sz w:val="20"/>
-          <w:szCs w:val="20"/>
-        </w:rPr>
-      </w:pPr>
-      <w:r>
-        <w:rPr>
-          <w:rFonts w:ascii="Arial" w:hAnsi="Arial"/>
-          <w:sz w:val="20"/>
-          <w:szCs w:val="20"/>
-        </w:rPr>
+      <w:r>
         <w:t>Web Programming Fundamentals – Section 01</w:t>
       </w:r>
     </w:p>
     <w:p>
-      <w:pPr>
-        <w:rPr>
-          <w:rFonts w:ascii="Arial" w:hAnsi="Arial"/>
-          <w:sz w:val="20"/>
-          <w:szCs w:val="20"/>
-        </w:rPr>
-      </w:pPr>
-      <w:r>
-        <w:rPr>
-          <w:rFonts w:ascii="Arial" w:hAnsi="Arial"/>
-          <w:sz w:val="20"/>
-          <w:szCs w:val="20"/>
-        </w:rPr>
-        <w:t>Activity: Problem So</w:t>
-      </w:r>
-      <w:bookmarkStart w:id="0" w:name="_GoBack"/>
-      <w:bookmarkEnd w:id="0"/>
-      <w:r>
-        <w:rPr>
-          <w:rFonts w:ascii="Arial" w:hAnsi="Arial"/>
-          <w:sz w:val="20"/>
-          <w:szCs w:val="20"/>
-        </w:rPr>
-        <w:t>lving</w:t>
-      </w:r>
-    </w:p>
-    <w:p>
-      <w:pPr>
-        <w:rPr>
-          <w:rFonts w:ascii="Arial" w:hAnsi="Arial"/>
-          <w:sz w:val="20"/>
-          <w:szCs w:val="20"/>
-        </w:rPr>
-      </w:pPr>
-    </w:p>
-    <w:p>
-      <w:pPr>
-        <w:rPr>
-          <w:rFonts w:ascii="Arial" w:hAnsi="Arial"/>
+      <w:r>
+        <w:t>Activity: Problem Solving</w:t>
+      </w:r>
+    </w:p>
+    <w:p/>
+    <w:p>
+      <w:pPr>
+        <w:rPr>
           <w:b/>
-          <w:sz w:val="20"/>
-          <w:szCs w:val="20"/>
-        </w:rPr>
-      </w:pPr>
-      <w:r>
-        <w:rPr>
-          <w:rFonts w:ascii="Arial" w:hAnsi="Arial"/>
+        </w:rPr>
+      </w:pPr>
+      <w:r>
+        <w:rPr>
           <w:b/>
-          <w:sz w:val="20"/>
-          <w:szCs w:val="20"/>
         </w:rPr>
         <w:t>A Cat, a Parrot, and a Bag of Seed:</w:t>
       </w:r>
@@ -111,32 +39,24 @@
     <w:p>
       <w:pPr>
         <w:rPr>
-          <w:rFonts w:ascii="Arial" w:hAnsi="Arial" w:cs="Noteworthy Light"/>
-          <w:sz w:val="20"/>
-          <w:szCs w:val="20"/>
-        </w:rPr>
-      </w:pPr>
-      <w:r>
-        <w:rPr>
-          <w:rFonts w:ascii="Arial" w:hAnsi="Arial" w:cs="Noteworthy Light"/>
-          <w:sz w:val="20"/>
-          <w:szCs w:val="20"/>
+          <w:rFonts w:cs="Noteworthy Light"/>
+        </w:rPr>
+      </w:pPr>
+      <w:r>
+        <w:rPr>
+          <w:rFonts w:cs="Noteworthy Light"/>
         </w:rPr>
         <w:t>A man finds himself on a riverbank with a cat, a parrot and a bag of seed. He needs to transport all three to the other side of the river in his boat. However, the boat has room for only the man himself and one other item (either the cat, parrot or seed). In his absence, the cat could eat the parrot, and the parrot would eat the bag of seed</w:t>
       </w:r>
       <w:r>
         <w:rPr>
-          <w:rFonts w:ascii="Arial" w:hAnsi="Arial" w:cs="Noteworthy Light"/>
-          <w:sz w:val="20"/>
-          <w:szCs w:val="20"/>
+          <w:rFonts w:cs="Noteworthy Light"/>
         </w:rPr>
         <w:t>s</w:t>
       </w:r>
       <w:r>
         <w:rPr>
-          <w:rFonts w:ascii="Arial" w:hAnsi="Arial" w:cs="Noteworthy Light"/>
-          <w:sz w:val="20"/>
-          <w:szCs w:val="20"/>
+          <w:rFonts w:cs="Noteworthy Light"/>
         </w:rPr>
         <w:t>. Show how he can get all the passengers to the other side, without leaving the wrong ones alone together.</w:t>
       </w:r>
@@ -144,43 +64,33 @@
     <w:p>
       <w:pPr>
         <w:rPr>
-          <w:rFonts w:ascii="Arial" w:hAnsi="Arial" w:cs="Noteworthy Light"/>
-          <w:sz w:val="20"/>
-          <w:szCs w:val="20"/>
-        </w:rPr>
-      </w:pPr>
-    </w:p>
-    <w:p>
-      <w:pPr>
-        <w:rPr>
-          <w:rFonts w:ascii="Arial" w:hAnsi="Arial" w:cs="Noteworthy Light"/>
-          <w:sz w:val="20"/>
-          <w:szCs w:val="20"/>
-        </w:rPr>
-      </w:pPr>
-      <w:r>
-        <w:rPr>
-          <w:rFonts w:ascii="Arial" w:hAnsi="Arial" w:cs="Noteworthy Light"/>
-          <w:sz w:val="20"/>
-          <w:szCs w:val="20"/>
+          <w:rFonts w:cs="Noteworthy Light"/>
+        </w:rPr>
+      </w:pPr>
+    </w:p>
+    <w:p>
+      <w:pPr>
+        <w:rPr>
+          <w:rFonts w:cs="Noteworthy Light"/>
+        </w:rPr>
+      </w:pPr>
+      <w:r>
+        <w:rPr>
+          <w:rFonts w:cs="Noteworthy Light"/>
         </w:rPr>
         <w:t xml:space="preserve">1. Define </w:t>
       </w:r>
       <w:proofErr w:type="gramStart"/>
       <w:r>
         <w:rPr>
-          <w:rFonts w:ascii="Arial" w:hAnsi="Arial" w:cs="Noteworthy Light"/>
-          <w:sz w:val="20"/>
-          <w:szCs w:val="20"/>
+          <w:rFonts w:cs="Noteworthy Light"/>
         </w:rPr>
         <w:t>Problem</w:t>
       </w:r>
       <w:proofErr w:type="gramEnd"/>
       <w:r>
         <w:rPr>
-          <w:rFonts w:ascii="Arial" w:hAnsi="Arial" w:cs="Noteworthy Light"/>
-          <w:sz w:val="20"/>
-          <w:szCs w:val="20"/>
+          <w:rFonts w:cs="Noteworthy Light"/>
         </w:rPr>
         <w:t>:</w:t>
       </w:r>
@@ -188,9 +98,7 @@
     <w:p>
       <w:pPr>
         <w:rPr>
-          <w:rFonts w:ascii="Arial" w:hAnsi="Arial" w:cs="Noteworthy Light"/>
-          <w:sz w:val="20"/>
-          <w:szCs w:val="20"/>
+          <w:rFonts w:cs="Noteworthy Light"/>
         </w:rPr>
       </w:pPr>
     </w:p>
@@ -202,32 +110,24 @@
           <w:numId w:val="1"/>
         </w:numPr>
         <w:rPr>
-          <w:rFonts w:ascii="Arial" w:hAnsi="Arial" w:cs="Noteworthy Light"/>
-          <w:sz w:val="20"/>
-          <w:szCs w:val="20"/>
-        </w:rPr>
-      </w:pPr>
-      <w:r>
-        <w:rPr>
-          <w:rFonts w:ascii="Arial" w:hAnsi="Arial" w:cs="Noteworthy Light"/>
-          <w:sz w:val="20"/>
-          <w:szCs w:val="20"/>
+          <w:rFonts w:cs="Noteworthy Light"/>
+        </w:rPr>
+      </w:pPr>
+      <w:r>
+        <w:rPr>
+          <w:rFonts w:cs="Noteworthy Light"/>
         </w:rPr>
         <w:t>Problem: Man is on riverbank and can only transport himself and one other item at a time</w:t>
       </w:r>
       <w:r>
         <w:rPr>
-          <w:rFonts w:ascii="Arial" w:hAnsi="Arial" w:cs="Noteworthy Light"/>
-          <w:sz w:val="20"/>
-          <w:szCs w:val="20"/>
+          <w:rFonts w:cs="Noteworthy Light"/>
         </w:rPr>
         <w:t xml:space="preserve"> without the bird and the seeds being together and without the bird and the cat being together.</w:t>
       </w:r>
       <w:r>
         <w:rPr>
-          <w:rFonts w:ascii="Arial" w:hAnsi="Arial" w:cs="Noteworthy Light"/>
-          <w:sz w:val="20"/>
-          <w:szCs w:val="20"/>
+          <w:rFonts w:cs="Noteworthy Light"/>
         </w:rPr>
         <w:t xml:space="preserve"> </w:t>
       </w:r>
@@ -240,16 +140,12 @@
           <w:numId w:val="1"/>
         </w:numPr>
         <w:rPr>
-          <w:rFonts w:ascii="Arial" w:hAnsi="Arial" w:cs="Noteworthy Light"/>
-          <w:sz w:val="20"/>
-          <w:szCs w:val="20"/>
-        </w:rPr>
-      </w:pPr>
-      <w:r>
-        <w:rPr>
-          <w:rFonts w:ascii="Arial" w:hAnsi="Arial" w:cs="Noteworthy Light"/>
-          <w:sz w:val="20"/>
-          <w:szCs w:val="20"/>
+          <w:rFonts w:cs="Noteworthy Light"/>
+        </w:rPr>
+      </w:pPr>
+      <w:r>
+        <w:rPr>
+          <w:rFonts w:cs="Noteworthy Light"/>
         </w:rPr>
         <w:t>Insight: That to accomplish out goal it is going to take multiple trips.</w:t>
       </w:r>
@@ -262,16 +158,12 @@
           <w:numId w:val="1"/>
         </w:numPr>
         <w:rPr>
-          <w:rFonts w:ascii="Arial" w:hAnsi="Arial" w:cs="Noteworthy Light"/>
-          <w:sz w:val="20"/>
-          <w:szCs w:val="20"/>
-        </w:rPr>
-      </w:pPr>
-      <w:r>
-        <w:rPr>
-          <w:rFonts w:ascii="Arial" w:hAnsi="Arial" w:cs="Noteworthy Light"/>
-          <w:sz w:val="20"/>
-          <w:szCs w:val="20"/>
+          <w:rFonts w:cs="Noteworthy Light"/>
+        </w:rPr>
+      </w:pPr>
+      <w:r>
+        <w:rPr>
+          <w:rFonts w:cs="Noteworthy Light"/>
         </w:rPr>
         <w:t>Overall goal: To transport all three items in his boats to the other side of the river without the cat eating the parrot and without the parrot eating the seeds.</w:t>
       </w:r>
@@ -280,25 +172,19 @@
       <w:pPr>
         <w:pStyle w:val="ListParagraph"/>
         <w:rPr>
-          <w:rFonts w:ascii="Arial" w:hAnsi="Arial" w:cs="Noteworthy Light"/>
-          <w:sz w:val="20"/>
-          <w:szCs w:val="20"/>
-        </w:rPr>
-      </w:pPr>
-    </w:p>
-    <w:p>
-      <w:pPr>
-        <w:rPr>
-          <w:rFonts w:ascii="Arial" w:hAnsi="Arial" w:cs="Noteworthy Light"/>
-          <w:sz w:val="20"/>
-          <w:szCs w:val="20"/>
-        </w:rPr>
-      </w:pPr>
-      <w:r>
-        <w:rPr>
-          <w:rFonts w:ascii="Arial" w:hAnsi="Arial" w:cs="Noteworthy Light"/>
-          <w:sz w:val="20"/>
-          <w:szCs w:val="20"/>
+          <w:rFonts w:cs="Noteworthy Light"/>
+        </w:rPr>
+      </w:pPr>
+    </w:p>
+    <w:p>
+      <w:pPr>
+        <w:rPr>
+          <w:rFonts w:cs="Noteworthy Light"/>
+        </w:rPr>
+      </w:pPr>
+      <w:r>
+        <w:rPr>
+          <w:rFonts w:cs="Noteworthy Light"/>
         </w:rPr>
         <w:t>2. Break Problem Apart:</w:t>
       </w:r>
@@ -306,9 +192,7 @@
     <w:p>
       <w:pPr>
         <w:rPr>
-          <w:rFonts w:ascii="Arial" w:hAnsi="Arial" w:cs="Noteworthy Light"/>
-          <w:sz w:val="20"/>
-          <w:szCs w:val="20"/>
+          <w:rFonts w:cs="Noteworthy Light"/>
         </w:rPr>
       </w:pPr>
     </w:p>
@@ -320,16 +204,12 @@
           <w:numId w:val="2"/>
         </w:numPr>
         <w:rPr>
-          <w:rFonts w:ascii="Arial" w:hAnsi="Arial" w:cs="Noteworthy Light"/>
-          <w:sz w:val="20"/>
-          <w:szCs w:val="20"/>
-        </w:rPr>
-      </w:pPr>
-      <w:r>
-        <w:rPr>
-          <w:rFonts w:ascii="Arial" w:hAnsi="Arial" w:cs="Noteworthy Light"/>
-          <w:sz w:val="20"/>
-          <w:szCs w:val="20"/>
+          <w:rFonts w:cs="Noteworthy Light"/>
+        </w:rPr>
+      </w:pPr>
+      <w:r>
+        <w:rPr>
+          <w:rFonts w:cs="Noteworthy Light"/>
         </w:rPr>
         <w:t>Constraints? The boat only has room for the man and one other item and if left alone together, the cat could eat the parrot and the parrot could eat the bag of seeds.</w:t>
       </w:r>
@@ -342,16 +222,12 @@
           <w:numId w:val="2"/>
         </w:numPr>
         <w:rPr>
-          <w:rFonts w:ascii="Arial" w:hAnsi="Arial" w:cs="Noteworthy Light"/>
-          <w:sz w:val="20"/>
-          <w:szCs w:val="20"/>
-        </w:rPr>
-      </w:pPr>
-      <w:r>
-        <w:rPr>
-          <w:rFonts w:ascii="Arial" w:hAnsi="Arial" w:cs="Noteworthy Light"/>
-          <w:sz w:val="20"/>
-          <w:szCs w:val="20"/>
+          <w:rFonts w:cs="Noteworthy Light"/>
+        </w:rPr>
+      </w:pPr>
+      <w:r>
+        <w:rPr>
+          <w:rFonts w:cs="Noteworthy Light"/>
         </w:rPr>
         <w:t>Sub-goals? Figure out how and in what order to transport each item without the cat eating the parrot and without the parrot eating the bag of seeds.</w:t>
       </w:r>
@@ -360,33 +236,25 @@
       <w:pPr>
         <w:ind w:left="320"/>
         <w:rPr>
-          <w:rFonts w:ascii="Arial" w:hAnsi="Arial" w:cs="Noteworthy Light"/>
-          <w:sz w:val="20"/>
-          <w:szCs w:val="20"/>
-        </w:rPr>
-      </w:pPr>
-    </w:p>
-    <w:p>
-      <w:pPr>
-        <w:rPr>
-          <w:rFonts w:ascii="Arial" w:hAnsi="Arial" w:cs="Noteworthy Light"/>
-          <w:sz w:val="20"/>
-          <w:szCs w:val="20"/>
-        </w:rPr>
-      </w:pPr>
-      <w:r>
-        <w:rPr>
-          <w:rFonts w:ascii="Arial" w:hAnsi="Arial" w:cs="Noteworthy Light"/>
-          <w:sz w:val="20"/>
-          <w:szCs w:val="20"/>
+          <w:rFonts w:cs="Noteworthy Light"/>
+        </w:rPr>
+      </w:pPr>
+    </w:p>
+    <w:p>
+      <w:pPr>
+        <w:rPr>
+          <w:rFonts w:cs="Noteworthy Light"/>
+        </w:rPr>
+      </w:pPr>
+      <w:r>
+        <w:rPr>
+          <w:rFonts w:cs="Noteworthy Light"/>
         </w:rPr>
         <w:t xml:space="preserve">3. </w:t>
       </w:r>
       <w:r>
         <w:rPr>
-          <w:rFonts w:ascii="Arial" w:hAnsi="Arial" w:cs="Noteworthy Light"/>
-          <w:sz w:val="20"/>
-          <w:szCs w:val="20"/>
+          <w:rFonts w:cs="Noteworthy Light"/>
         </w:rPr>
         <w:t xml:space="preserve"> Identify Potential Solutions:</w:t>
       </w:r>
@@ -394,16 +262,12 @@
     <w:p>
       <w:pPr>
         <w:rPr>
-          <w:rFonts w:ascii="Arial" w:hAnsi="Arial" w:cs="Noteworthy Light"/>
-          <w:sz w:val="20"/>
-          <w:szCs w:val="20"/>
-        </w:rPr>
-      </w:pPr>
-      <w:r>
-        <w:rPr>
-          <w:rFonts w:ascii="Arial" w:hAnsi="Arial" w:cs="Noteworthy Light"/>
-          <w:sz w:val="20"/>
-          <w:szCs w:val="20"/>
+          <w:rFonts w:cs="Noteworthy Light"/>
+        </w:rPr>
+      </w:pPr>
+      <w:r>
+        <w:rPr>
+          <w:rFonts w:cs="Noteworthy Light"/>
         </w:rPr>
         <w:t xml:space="preserve"> </w:t>
       </w:r>
@@ -416,16 +280,12 @@
           <w:numId w:val="3"/>
         </w:numPr>
         <w:rPr>
-          <w:rFonts w:ascii="Arial" w:hAnsi="Arial" w:cs="Noteworthy Light"/>
-          <w:sz w:val="20"/>
-          <w:szCs w:val="20"/>
-        </w:rPr>
-      </w:pPr>
-      <w:r>
-        <w:rPr>
-          <w:rFonts w:ascii="Arial" w:hAnsi="Arial" w:cs="Noteworthy Light"/>
-          <w:sz w:val="20"/>
-          <w:szCs w:val="20"/>
+          <w:rFonts w:cs="Noteworthy Light"/>
+        </w:rPr>
+      </w:pPr>
+      <w:r>
+        <w:rPr>
+          <w:rFonts w:cs="Noteworthy Light"/>
         </w:rPr>
         <w:t xml:space="preserve">Take the bag of seeds first and then go back and get the cat. After that go back and get the parrot. </w:t>
       </w:r>
@@ -438,16 +298,12 @@
           <w:numId w:val="3"/>
         </w:numPr>
         <w:rPr>
-          <w:rFonts w:ascii="Arial" w:hAnsi="Arial" w:cs="Noteworthy Light"/>
-          <w:sz w:val="20"/>
-          <w:szCs w:val="20"/>
-        </w:rPr>
-      </w:pPr>
-      <w:r>
-        <w:rPr>
-          <w:rFonts w:ascii="Arial" w:hAnsi="Arial" w:cs="Noteworthy Light"/>
-          <w:sz w:val="20"/>
-          <w:szCs w:val="20"/>
+          <w:rFonts w:cs="Noteworthy Light"/>
+        </w:rPr>
+      </w:pPr>
+      <w:r>
+        <w:rPr>
+          <w:rFonts w:cs="Noteworthy Light"/>
         </w:rPr>
         <w:t>Take the bag of seeds first and then go back and get the parrot. After that go back and get the cat.</w:t>
       </w:r>
@@ -460,16 +316,12 @@
           <w:numId w:val="3"/>
         </w:numPr>
         <w:rPr>
-          <w:rFonts w:ascii="Arial" w:hAnsi="Arial" w:cs="Noteworthy Light"/>
-          <w:sz w:val="20"/>
-          <w:szCs w:val="20"/>
-        </w:rPr>
-      </w:pPr>
-      <w:r>
-        <w:rPr>
-          <w:rFonts w:ascii="Arial" w:hAnsi="Arial" w:cs="Noteworthy Light"/>
-          <w:sz w:val="20"/>
-          <w:szCs w:val="20"/>
+          <w:rFonts w:cs="Noteworthy Light"/>
+        </w:rPr>
+      </w:pPr>
+      <w:r>
+        <w:rPr>
+          <w:rFonts w:cs="Noteworthy Light"/>
         </w:rPr>
         <w:t>Take the parrot first and then go back and get the cat. After that go back and get the bag of seeds.</w:t>
       </w:r>
@@ -482,16 +334,12 @@
           <w:numId w:val="3"/>
         </w:numPr>
         <w:rPr>
-          <w:rFonts w:ascii="Arial" w:hAnsi="Arial" w:cs="Noteworthy Light"/>
-          <w:sz w:val="20"/>
-          <w:szCs w:val="20"/>
-        </w:rPr>
-      </w:pPr>
-      <w:r>
-        <w:rPr>
-          <w:rFonts w:ascii="Arial" w:hAnsi="Arial" w:cs="Noteworthy Light"/>
-          <w:sz w:val="20"/>
-          <w:szCs w:val="20"/>
+          <w:rFonts w:cs="Noteworthy Light"/>
+        </w:rPr>
+      </w:pPr>
+      <w:r>
+        <w:rPr>
+          <w:rFonts w:cs="Noteworthy Light"/>
         </w:rPr>
         <w:t>Take the parrot first and then go back and get the bag of seeds. After that go back and get the cat.</w:t>
       </w:r>
@@ -504,16 +352,12 @@
           <w:numId w:val="3"/>
         </w:numPr>
         <w:rPr>
-          <w:rFonts w:ascii="Arial" w:hAnsi="Arial" w:cs="Noteworthy Light"/>
-          <w:sz w:val="20"/>
-          <w:szCs w:val="20"/>
-        </w:rPr>
-      </w:pPr>
-      <w:r>
-        <w:rPr>
-          <w:rFonts w:ascii="Arial" w:hAnsi="Arial" w:cs="Noteworthy Light"/>
-          <w:sz w:val="20"/>
-          <w:szCs w:val="20"/>
+          <w:rFonts w:cs="Noteworthy Light"/>
+        </w:rPr>
+      </w:pPr>
+      <w:r>
+        <w:rPr>
+          <w:rFonts w:cs="Noteworthy Light"/>
         </w:rPr>
         <w:t>Take the cat first and then go back and get the bag of seeds. After that go back and get the parrot.</w:t>
       </w:r>
@@ -526,16 +370,12 @@
           <w:numId w:val="3"/>
         </w:numPr>
         <w:rPr>
-          <w:rFonts w:ascii="Arial" w:hAnsi="Arial" w:cs="Noteworthy Light"/>
-          <w:sz w:val="20"/>
-          <w:szCs w:val="20"/>
-        </w:rPr>
-      </w:pPr>
-      <w:r>
-        <w:rPr>
-          <w:rFonts w:ascii="Arial" w:hAnsi="Arial" w:cs="Noteworthy Light"/>
-          <w:sz w:val="20"/>
-          <w:szCs w:val="20"/>
+          <w:rFonts w:cs="Noteworthy Light"/>
+        </w:rPr>
+      </w:pPr>
+      <w:r>
+        <w:rPr>
+          <w:rFonts w:cs="Noteworthy Light"/>
         </w:rPr>
         <w:t>Take the cat first and then go back and get the parrot. After that go back and get the bag of seeds.</w:t>
       </w:r>
@@ -548,64 +388,49 @@
           <w:numId w:val="3"/>
         </w:numPr>
         <w:rPr>
-          <w:rFonts w:ascii="Arial" w:hAnsi="Arial" w:cs="Noteworthy Light"/>
-          <w:sz w:val="20"/>
-          <w:szCs w:val="20"/>
-        </w:rPr>
-      </w:pPr>
-      <w:r>
-        <w:rPr>
-          <w:rFonts w:ascii="Arial" w:hAnsi="Arial" w:cs="Noteworthy Light"/>
-          <w:sz w:val="20"/>
-          <w:szCs w:val="20"/>
-        </w:rPr>
+          <w:rFonts w:cs="Noteworthy Light"/>
+        </w:rPr>
+      </w:pPr>
+      <w:r>
+        <w:rPr>
+          <w:rFonts w:cs="Noteworthy Light"/>
+        </w:rPr>
+        <w:lastRenderedPageBreak/>
         <w:t xml:space="preserve">Take the parrot first and then go back and get the bag of seeds. </w:t>
       </w:r>
       <w:r>
         <w:rPr>
-          <w:rFonts w:ascii="Arial" w:hAnsi="Arial" w:cs="Noteworthy Light"/>
-          <w:sz w:val="20"/>
-          <w:szCs w:val="20"/>
+          <w:rFonts w:cs="Noteworthy Light"/>
         </w:rPr>
         <w:t>T</w:t>
       </w:r>
       <w:r>
         <w:rPr>
-          <w:rFonts w:ascii="Arial" w:hAnsi="Arial" w:cs="Noteworthy Light"/>
-          <w:sz w:val="20"/>
-          <w:szCs w:val="20"/>
+          <w:rFonts w:cs="Noteworthy Light"/>
         </w:rPr>
         <w:t>hen drop</w:t>
       </w:r>
       <w:r>
         <w:rPr>
-          <w:rFonts w:ascii="Arial" w:hAnsi="Arial" w:cs="Noteworthy Light"/>
-          <w:sz w:val="20"/>
-          <w:szCs w:val="20"/>
+          <w:rFonts w:cs="Noteworthy Light"/>
         </w:rPr>
         <w:t xml:space="preserve"> off</w:t>
       </w:r>
       <w:r>
         <w:rPr>
-          <w:rFonts w:ascii="Arial" w:hAnsi="Arial" w:cs="Noteworthy Light"/>
-          <w:sz w:val="20"/>
-          <w:szCs w:val="20"/>
+          <w:rFonts w:cs="Noteworthy Light"/>
         </w:rPr>
         <w:t xml:space="preserve"> the seeds, but you pick up the parrot and take him back. Then drop off the parrot and pick up the cat and </w:t>
       </w:r>
       <w:r>
         <w:rPr>
-          <w:rFonts w:ascii="Arial" w:hAnsi="Arial" w:cs="Noteworthy Light"/>
-          <w:sz w:val="20"/>
-          <w:szCs w:val="20"/>
+          <w:rFonts w:cs="Noteworthy Light"/>
         </w:rPr>
         <w:t xml:space="preserve">then take him over </w:t>
       </w:r>
       <w:r>
         <w:rPr>
-          <w:rFonts w:ascii="Arial" w:hAnsi="Arial" w:cs="Noteworthy Light"/>
-          <w:sz w:val="20"/>
-          <w:szCs w:val="20"/>
+          <w:rFonts w:cs="Noteworthy Light"/>
         </w:rPr>
         <w:t>and leave him with the bag of seeds.  Lastly, you go back and pick up the parrot and then bring him back.</w:t>
       </w:r>
@@ -614,33 +439,27 @@
       <w:pPr>
         <w:pStyle w:val="ListParagraph"/>
         <w:rPr>
-          <w:rFonts w:ascii="Arial" w:hAnsi="Arial" w:cs="Noteworthy Light"/>
-          <w:sz w:val="20"/>
-          <w:szCs w:val="20"/>
-        </w:rPr>
-      </w:pPr>
-      <w:r>
-        <w:rPr>
-          <w:rFonts w:ascii="Arial" w:hAnsi="Arial" w:cs="Noteworthy Light"/>
-          <w:sz w:val="20"/>
-          <w:szCs w:val="20"/>
+          <w:rFonts w:cs="Noteworthy Light"/>
+        </w:rPr>
+      </w:pPr>
+      <w:r>
+        <w:rPr>
+          <w:rFonts w:cs="Noteworthy Light"/>
         </w:rPr>
         <w:t xml:space="preserve"> </w:t>
       </w:r>
-    </w:p>
-    <w:p>
-      <w:pPr>
-        <w:rPr>
-          <w:rFonts w:ascii="Arial" w:hAnsi="Arial" w:cs="Noteworthy Light"/>
-          <w:sz w:val="20"/>
-          <w:szCs w:val="20"/>
-        </w:rPr>
-      </w:pPr>
-      <w:r>
-        <w:rPr>
-          <w:rFonts w:ascii="Arial" w:hAnsi="Arial" w:cs="Noteworthy Light"/>
-          <w:sz w:val="20"/>
-          <w:szCs w:val="20"/>
+      <w:bookmarkStart w:id="0" w:name="_GoBack"/>
+      <w:bookmarkEnd w:id="0"/>
+    </w:p>
+    <w:p>
+      <w:pPr>
+        <w:rPr>
+          <w:rFonts w:cs="Noteworthy Light"/>
+        </w:rPr>
+      </w:pPr>
+      <w:r>
+        <w:rPr>
+          <w:rFonts w:cs="Noteworthy Light"/>
         </w:rPr>
         <w:t xml:space="preserve">4. Evaluate each potential solution: </w:t>
       </w:r>
@@ -648,9 +467,7 @@
     <w:p>
       <w:pPr>
         <w:rPr>
-          <w:rFonts w:ascii="Arial" w:hAnsi="Arial" w:cs="Noteworthy Light"/>
-          <w:sz w:val="20"/>
-          <w:szCs w:val="20"/>
+          <w:rFonts w:cs="Noteworthy Light"/>
         </w:rPr>
       </w:pPr>
     </w:p>
@@ -662,16 +479,12 @@
           <w:numId w:val="4"/>
         </w:numPr>
         <w:rPr>
-          <w:rFonts w:ascii="Arial" w:hAnsi="Arial" w:cs="Noteworthy Light"/>
-          <w:sz w:val="20"/>
-          <w:szCs w:val="20"/>
-        </w:rPr>
-      </w:pPr>
-      <w:r>
-        <w:rPr>
-          <w:rFonts w:ascii="Arial" w:hAnsi="Arial" w:cs="Noteworthy Light"/>
-          <w:sz w:val="20"/>
-          <w:szCs w:val="20"/>
+          <w:rFonts w:cs="Noteworthy Light"/>
+        </w:rPr>
+      </w:pPr>
+      <w:r>
+        <w:rPr>
+          <w:rFonts w:cs="Noteworthy Light"/>
         </w:rPr>
         <w:t>Not all solutions meet the goal.</w:t>
       </w:r>
@@ -684,16 +497,12 @@
           <w:numId w:val="4"/>
         </w:numPr>
         <w:rPr>
-          <w:rFonts w:ascii="Arial" w:hAnsi="Arial" w:cs="Noteworthy Light"/>
-          <w:sz w:val="20"/>
-          <w:szCs w:val="20"/>
-        </w:rPr>
-      </w:pPr>
-      <w:r>
-        <w:rPr>
-          <w:rFonts w:ascii="Arial" w:hAnsi="Arial" w:cs="Noteworthy Light"/>
-          <w:sz w:val="20"/>
-          <w:szCs w:val="20"/>
+          <w:rFonts w:cs="Noteworthy Light"/>
+        </w:rPr>
+      </w:pPr>
+      <w:r>
+        <w:rPr>
+          <w:rFonts w:cs="Noteworthy Light"/>
         </w:rPr>
         <w:t>Not all solutions will work for all cases due to the combination of what items are left behind.</w:t>
       </w:r>
@@ -701,25 +510,19 @@
     <w:p>
       <w:pPr>
         <w:rPr>
-          <w:rFonts w:ascii="Arial" w:hAnsi="Arial" w:cs="Noteworthy Light"/>
-          <w:sz w:val="20"/>
-          <w:szCs w:val="20"/>
-        </w:rPr>
-      </w:pPr>
-    </w:p>
-    <w:p>
-      <w:pPr>
-        <w:rPr>
-          <w:rFonts w:ascii="Arial" w:hAnsi="Arial" w:cs="Noteworthy Light"/>
-          <w:sz w:val="20"/>
-          <w:szCs w:val="20"/>
-        </w:rPr>
-      </w:pPr>
-      <w:r>
-        <w:rPr>
-          <w:rFonts w:ascii="Arial" w:hAnsi="Arial" w:cs="Noteworthy Light"/>
-          <w:sz w:val="20"/>
-          <w:szCs w:val="20"/>
+          <w:rFonts w:cs="Noteworthy Light"/>
+        </w:rPr>
+      </w:pPr>
+    </w:p>
+    <w:p>
+      <w:pPr>
+        <w:rPr>
+          <w:rFonts w:cs="Noteworthy Light"/>
+        </w:rPr>
+      </w:pPr>
+      <w:r>
+        <w:rPr>
+          <w:rFonts w:cs="Noteworthy Light"/>
         </w:rPr>
         <w:t>5. Choose a solution and develop a plan to implement it.</w:t>
       </w:r>
@@ -727,9 +530,7 @@
     <w:p>
       <w:pPr>
         <w:rPr>
-          <w:rFonts w:ascii="Arial" w:hAnsi="Arial" w:cs="Noteworthy Light"/>
-          <w:sz w:val="20"/>
-          <w:szCs w:val="20"/>
+          <w:rFonts w:cs="Noteworthy Light"/>
         </w:rPr>
       </w:pPr>
     </w:p>
@@ -741,32 +542,24 @@
           <w:numId w:val="5"/>
         </w:numPr>
         <w:rPr>
-          <w:rFonts w:ascii="Arial" w:hAnsi="Arial" w:cs="Noteworthy Light"/>
-          <w:sz w:val="20"/>
-          <w:szCs w:val="20"/>
-        </w:rPr>
-      </w:pPr>
-      <w:r>
-        <w:rPr>
-          <w:rFonts w:ascii="Arial" w:hAnsi="Arial" w:cs="Noteworthy Light"/>
-          <w:sz w:val="20"/>
-          <w:szCs w:val="20"/>
+          <w:rFonts w:cs="Noteworthy Light"/>
+        </w:rPr>
+      </w:pPr>
+      <w:r>
+        <w:rPr>
+          <w:rFonts w:cs="Noteworthy Light"/>
         </w:rPr>
         <w:t xml:space="preserve">The only solution for this problem that will work </w:t>
       </w:r>
       <w:r>
         <w:rPr>
-          <w:rFonts w:ascii="Arial" w:hAnsi="Arial" w:cs="Noteworthy Light"/>
-          <w:sz w:val="20"/>
-          <w:szCs w:val="20"/>
+          <w:rFonts w:cs="Noteworthy Light"/>
         </w:rPr>
         <w:t>is G) from number 3.</w:t>
       </w:r>
       <w:r>
         <w:rPr>
-          <w:rFonts w:ascii="Arial" w:hAnsi="Arial" w:cs="Noteworthy Light"/>
-          <w:sz w:val="20"/>
-          <w:szCs w:val="20"/>
+          <w:rFonts w:cs="Noteworthy Light"/>
         </w:rPr>
         <w:br/>
       </w:r>
@@ -775,18 +568,13 @@
       <w:pPr>
         <w:ind w:left="260"/>
         <w:rPr>
-          <w:rFonts w:ascii="Arial" w:hAnsi="Arial" w:cs="Noteworthy Light"/>
-          <w:sz w:val="20"/>
-          <w:szCs w:val="20"/>
-        </w:rPr>
-      </w:pPr>
-      <w:r>
-        <w:rPr>
-          <w:rFonts w:ascii="Arial" w:hAnsi="Arial" w:cs="Noteworthy Light"/>
-          <w:sz w:val="20"/>
-          <w:szCs w:val="20"/>
-        </w:rPr>
-        <w:lastRenderedPageBreak/>
+          <w:rFonts w:cs="Noteworthy Light"/>
+        </w:rPr>
+      </w:pPr>
+      <w:r>
+        <w:rPr>
+          <w:rFonts w:cs="Noteworthy Light"/>
+        </w:rPr>
         <w:t>Take the parrot first and then go back and get the bag of seeds. Then drop off the seeds, but you pick up the parrot and take him back. Then drop off the parrot and pick up the cat and then take him over and leave him with the bag of seeds.  Lastly, you go back and pick up the parrot and then bring him back.</w:t>
       </w:r>
     </w:p>
@@ -794,9 +582,7 @@
       <w:pPr>
         <w:ind w:left="260"/>
         <w:rPr>
-          <w:rFonts w:ascii="Arial" w:hAnsi="Arial" w:cs="Noteworthy Light"/>
-          <w:sz w:val="20"/>
-          <w:szCs w:val="20"/>
+          <w:rFonts w:cs="Noteworthy Light"/>
         </w:rPr>
       </w:pPr>
     </w:p>
@@ -804,16 +590,12 @@
       <w:pPr>
         <w:ind w:left="260"/>
         <w:rPr>
-          <w:rFonts w:ascii="Arial" w:hAnsi="Arial" w:cs="Noteworthy Light"/>
-          <w:sz w:val="20"/>
-          <w:szCs w:val="20"/>
-        </w:rPr>
-      </w:pPr>
-      <w:r>
-        <w:rPr>
-          <w:rFonts w:ascii="Arial" w:hAnsi="Arial" w:cs="Noteworthy Light"/>
-          <w:sz w:val="20"/>
-          <w:szCs w:val="20"/>
+          <w:rFonts w:cs="Noteworthy Light"/>
+        </w:rPr>
+      </w:pPr>
+      <w:r>
+        <w:rPr>
+          <w:rFonts w:cs="Noteworthy Light"/>
         </w:rPr>
         <w:t>B) After looking at different ways to transport everything over this is the only way the man can accomplish it without the cat eating the parrot and without the parrot eating the seeds.</w:t>
       </w:r>
@@ -823,27 +605,19 @@
         <w:pStyle w:val="ListParagraph"/>
         <w:ind w:left="620"/>
         <w:rPr>
-          <w:rFonts w:ascii="Arial" w:hAnsi="Arial" w:cs="Noteworthy Light"/>
-          <w:sz w:val="20"/>
-          <w:szCs w:val="20"/>
-        </w:rPr>
-      </w:pPr>
-    </w:p>
-    <w:p>
-      <w:pPr>
-        <w:rPr>
-          <w:rFonts w:ascii="Arial" w:hAnsi="Arial"/>
+          <w:rFonts w:cs="Noteworthy Light"/>
+        </w:rPr>
+      </w:pPr>
+    </w:p>
+    <w:p>
+      <w:pPr>
+        <w:rPr>
           <w:b/>
-          <w:sz w:val="20"/>
-          <w:szCs w:val="20"/>
-        </w:rPr>
-      </w:pPr>
-      <w:r>
-        <w:rPr>
-          <w:rFonts w:ascii="Arial" w:hAnsi="Arial"/>
+        </w:rPr>
+      </w:pPr>
+      <w:r>
+        <w:rPr>
           <w:b/>
-          <w:sz w:val="20"/>
-          <w:szCs w:val="20"/>
         </w:rPr>
         <w:t>Socks in the Dark:</w:t>
       </w:r>
@@ -855,41 +629,31 @@
         <w:autoSpaceDN w:val="0"/>
         <w:adjustRightInd w:val="0"/>
         <w:rPr>
-          <w:rFonts w:ascii="Arial" w:hAnsi="Arial" w:cs="Noteworthy Light"/>
-          <w:sz w:val="20"/>
-          <w:szCs w:val="20"/>
-        </w:rPr>
-      </w:pPr>
-      <w:r>
-        <w:rPr>
-          <w:rFonts w:ascii="Arial" w:hAnsi="Arial" w:cs="Noteworthy Light"/>
-          <w:sz w:val="20"/>
-          <w:szCs w:val="20"/>
+          <w:rFonts w:cs="Noteworthy Light"/>
+        </w:rPr>
+      </w:pPr>
+      <w:r>
+        <w:rPr>
+          <w:rFonts w:cs="Noteworthy Light"/>
         </w:rPr>
         <w:t>There are 20 socks in a drawer: 5 pairs of black socks, 3 pairs of brown and</w:t>
       </w:r>
       <w:r>
         <w:rPr>
-          <w:rFonts w:ascii="Arial" w:hAnsi="Arial" w:cs="Noteworthy Light"/>
-          <w:sz w:val="20"/>
-          <w:szCs w:val="20"/>
+          <w:rFonts w:cs="Noteworthy Light"/>
         </w:rPr>
         <w:t xml:space="preserve"> </w:t>
       </w:r>
       <w:r>
         <w:rPr>
-          <w:rFonts w:ascii="Arial" w:hAnsi="Arial" w:cs="Noteworthy Light"/>
-          <w:sz w:val="20"/>
-          <w:szCs w:val="20"/>
+          <w:rFonts w:cs="Noteworthy Light"/>
         </w:rPr>
         <w:t xml:space="preserve">2 pairs of white. You select the socks in the dark and can check them only after a selection has been made. What is the smallest number of socks you need to select to guarantee getting the </w:t>
       </w:r>
       <w:proofErr w:type="gramStart"/>
       <w:r>
         <w:rPr>
-          <w:rFonts w:ascii="Arial" w:hAnsi="Arial" w:cs="Noteworthy Light"/>
-          <w:sz w:val="20"/>
-          <w:szCs w:val="20"/>
+          <w:rFonts w:cs="Noteworthy Light"/>
         </w:rPr>
         <w:t>following:</w:t>
       </w:r>
@@ -902,9 +666,7 @@
         <w:autoSpaceDN w:val="0"/>
         <w:adjustRightInd w:val="0"/>
         <w:rPr>
-          <w:rFonts w:ascii="Arial" w:hAnsi="Arial" w:cs="Noteworthy Light"/>
-          <w:sz w:val="20"/>
-          <w:szCs w:val="20"/>
+          <w:rFonts w:cs="Noteworthy Light"/>
         </w:rPr>
       </w:pPr>
     </w:p>
@@ -915,48 +677,36 @@
         <w:autoSpaceDN w:val="0"/>
         <w:adjustRightInd w:val="0"/>
         <w:rPr>
-          <w:rFonts w:ascii="Arial" w:hAnsi="Arial" w:cs="Noteworthy Light"/>
-          <w:sz w:val="20"/>
-          <w:szCs w:val="20"/>
-        </w:rPr>
-      </w:pPr>
-      <w:r>
-        <w:rPr>
-          <w:rFonts w:ascii="Arial" w:hAnsi="Arial" w:cs="Noteworthy Light"/>
-          <w:sz w:val="20"/>
-          <w:szCs w:val="20"/>
+          <w:rFonts w:cs="Noteworthy Light"/>
+        </w:rPr>
+      </w:pPr>
+      <w:r>
+        <w:rPr>
+          <w:rFonts w:cs="Noteworthy Light"/>
         </w:rPr>
         <w:t>a) At least one matching pair</w:t>
       </w:r>
       <w:r>
         <w:rPr>
-          <w:rFonts w:ascii="Arial" w:hAnsi="Arial" w:cs="Noteworthy Light"/>
-          <w:sz w:val="20"/>
-          <w:szCs w:val="20"/>
+          <w:rFonts w:cs="Noteworthy Light"/>
         </w:rPr>
         <w:t xml:space="preserve"> </w:t>
       </w:r>
       <w:r>
         <w:rPr>
-          <w:rFonts w:ascii="Arial" w:hAnsi="Arial" w:cs="Noteworthy Light"/>
-          <w:sz w:val="20"/>
-          <w:szCs w:val="20"/>
+          <w:rFonts w:cs="Noteworthy Light"/>
         </w:rPr>
         <w:t>–</w:t>
       </w:r>
       <w:r>
         <w:rPr>
-          <w:rFonts w:ascii="Arial" w:hAnsi="Arial" w:cs="Noteworthy Light"/>
-          <w:sz w:val="20"/>
-          <w:szCs w:val="20"/>
+          <w:rFonts w:cs="Noteworthy Light"/>
         </w:rPr>
         <w:t xml:space="preserve"> </w:t>
       </w:r>
       <w:r>
         <w:rPr>
-          <w:rFonts w:ascii="Arial" w:hAnsi="Arial" w:cs="Noteworthy Light"/>
-          <w:sz w:val="20"/>
-          <w:szCs w:val="20"/>
+          <w:rFonts w:cs="Noteworthy Light"/>
         </w:rPr>
         <w:t>4 socks</w:t>
       </w:r>
@@ -968,48 +718,36 @@
         <w:autoSpaceDN w:val="0"/>
         <w:adjustRightInd w:val="0"/>
         <w:rPr>
-          <w:rFonts w:ascii="Arial" w:hAnsi="Arial" w:cs="Noteworthy Light"/>
-          <w:sz w:val="20"/>
-          <w:szCs w:val="20"/>
-        </w:rPr>
-      </w:pPr>
-      <w:r>
-        <w:rPr>
-          <w:rFonts w:ascii="Arial" w:hAnsi="Arial" w:cs="Noteworthy Light"/>
-          <w:sz w:val="20"/>
-          <w:szCs w:val="20"/>
+          <w:rFonts w:cs="Noteworthy Light"/>
+        </w:rPr>
+      </w:pPr>
+      <w:r>
+        <w:rPr>
+          <w:rFonts w:cs="Noteworthy Light"/>
         </w:rPr>
         <w:t>b) At least one matching pair of each color</w:t>
       </w:r>
       <w:r>
         <w:rPr>
-          <w:rFonts w:ascii="Arial" w:hAnsi="Arial" w:cs="Noteworthy Light"/>
-          <w:sz w:val="20"/>
-          <w:szCs w:val="20"/>
+          <w:rFonts w:cs="Noteworthy Light"/>
         </w:rPr>
         <w:t xml:space="preserve"> </w:t>
       </w:r>
       <w:r>
         <w:rPr>
-          <w:rFonts w:ascii="Arial" w:hAnsi="Arial" w:cs="Noteworthy Light"/>
-          <w:sz w:val="20"/>
-          <w:szCs w:val="20"/>
+          <w:rFonts w:cs="Noteworthy Light"/>
         </w:rPr>
         <w:t>–</w:t>
       </w:r>
       <w:r>
         <w:rPr>
-          <w:rFonts w:ascii="Arial" w:hAnsi="Arial" w:cs="Noteworthy Light"/>
-          <w:sz w:val="20"/>
-          <w:szCs w:val="20"/>
+          <w:rFonts w:cs="Noteworthy Light"/>
         </w:rPr>
         <w:t xml:space="preserve"> </w:t>
       </w:r>
       <w:r>
         <w:rPr>
-          <w:rFonts w:ascii="Arial" w:hAnsi="Arial" w:cs="Noteworthy Light"/>
-          <w:sz w:val="20"/>
-          <w:szCs w:val="20"/>
+          <w:rFonts w:cs="Noteworthy Light"/>
         </w:rPr>
         <w:t>10 socks</w:t>
       </w:r>
@@ -1021,43 +759,33 @@
         <w:autoSpaceDN w:val="0"/>
         <w:adjustRightInd w:val="0"/>
         <w:rPr>
-          <w:rFonts w:ascii="Arial" w:hAnsi="Arial" w:cs="Noteworthy Light"/>
-          <w:sz w:val="20"/>
-          <w:szCs w:val="20"/>
-        </w:rPr>
-      </w:pPr>
-    </w:p>
-    <w:p>
-      <w:pPr>
-        <w:rPr>
-          <w:rFonts w:ascii="Arial" w:hAnsi="Arial" w:cs="Noteworthy Light"/>
-          <w:sz w:val="20"/>
-          <w:szCs w:val="20"/>
-        </w:rPr>
-      </w:pPr>
-      <w:r>
-        <w:rPr>
-          <w:rFonts w:ascii="Arial" w:hAnsi="Arial" w:cs="Noteworthy Light"/>
-          <w:sz w:val="20"/>
-          <w:szCs w:val="20"/>
+          <w:rFonts w:cs="Noteworthy Light"/>
+        </w:rPr>
+      </w:pPr>
+    </w:p>
+    <w:p>
+      <w:pPr>
+        <w:rPr>
+          <w:rFonts w:cs="Noteworthy Light"/>
+        </w:rPr>
+      </w:pPr>
+      <w:r>
+        <w:rPr>
+          <w:rFonts w:cs="Noteworthy Light"/>
         </w:rPr>
         <w:t xml:space="preserve">1. Define </w:t>
       </w:r>
       <w:proofErr w:type="gramStart"/>
       <w:r>
         <w:rPr>
-          <w:rFonts w:ascii="Arial" w:hAnsi="Arial" w:cs="Noteworthy Light"/>
-          <w:sz w:val="20"/>
-          <w:szCs w:val="20"/>
+          <w:rFonts w:cs="Noteworthy Light"/>
         </w:rPr>
         <w:t>Problem</w:t>
       </w:r>
       <w:proofErr w:type="gramEnd"/>
       <w:r>
         <w:rPr>
-          <w:rFonts w:ascii="Arial" w:hAnsi="Arial" w:cs="Noteworthy Light"/>
-          <w:sz w:val="20"/>
-          <w:szCs w:val="20"/>
+          <w:rFonts w:cs="Noteworthy Light"/>
         </w:rPr>
         <w:t xml:space="preserve">: </w:t>
       </w:r>
@@ -1066,32 +794,24 @@
       <w:pPr>
         <w:pStyle w:val="ListParagraph"/>
         <w:rPr>
-          <w:rFonts w:ascii="Arial" w:hAnsi="Arial" w:cs="Noteworthy Light"/>
-          <w:sz w:val="20"/>
-          <w:szCs w:val="20"/>
-        </w:rPr>
-      </w:pPr>
-      <w:r>
-        <w:rPr>
-          <w:rFonts w:ascii="Arial" w:hAnsi="Arial" w:cs="Noteworthy Light"/>
-          <w:sz w:val="20"/>
-          <w:szCs w:val="20"/>
+          <w:rFonts w:cs="Noteworthy Light"/>
+        </w:rPr>
+      </w:pPr>
+      <w:r>
+        <w:rPr>
+          <w:rFonts w:cs="Noteworthy Light"/>
         </w:rPr>
         <w:t>A) Problem:</w:t>
       </w:r>
       <w:r>
         <w:rPr>
-          <w:rFonts w:ascii="Arial" w:hAnsi="Arial" w:cs="Noteworthy Light"/>
-          <w:sz w:val="20"/>
-          <w:szCs w:val="20"/>
+          <w:rFonts w:cs="Noteworthy Light"/>
         </w:rPr>
         <w:t xml:space="preserve">  You need to select a pair of matching socks and a matching pair of each of the colors.  It is dark; you can’t see the socks until after you have picked them.  How can you get the socks you need since you can’t see them.</w:t>
       </w:r>
       <w:r>
         <w:rPr>
-          <w:rFonts w:ascii="Arial" w:hAnsi="Arial" w:cs="Noteworthy Light"/>
-          <w:sz w:val="20"/>
-          <w:szCs w:val="20"/>
+          <w:rFonts w:cs="Noteworthy Light"/>
         </w:rPr>
         <w:t xml:space="preserve"> </w:t>
       </w:r>
@@ -1100,32 +820,24 @@
       <w:pPr>
         <w:ind w:left="720"/>
         <w:rPr>
-          <w:rFonts w:ascii="Arial" w:hAnsi="Arial" w:cs="Noteworthy Light"/>
-          <w:sz w:val="20"/>
-          <w:szCs w:val="20"/>
-        </w:rPr>
-      </w:pPr>
-      <w:r>
-        <w:rPr>
-          <w:rFonts w:ascii="Arial" w:hAnsi="Arial" w:cs="Noteworthy Light"/>
-          <w:sz w:val="20"/>
-          <w:szCs w:val="20"/>
+          <w:rFonts w:cs="Noteworthy Light"/>
+        </w:rPr>
+      </w:pPr>
+      <w:r>
+        <w:rPr>
+          <w:rFonts w:cs="Noteworthy Light"/>
         </w:rPr>
         <w:t>B) Insight</w:t>
       </w:r>
       <w:r>
         <w:rPr>
-          <w:rFonts w:ascii="Arial" w:hAnsi="Arial" w:cs="Noteworthy Light"/>
-          <w:sz w:val="20"/>
-          <w:szCs w:val="20"/>
+          <w:rFonts w:cs="Noteworthy Light"/>
         </w:rPr>
         <w:t>:</w:t>
       </w:r>
       <w:r>
         <w:rPr>
-          <w:rFonts w:ascii="Arial" w:hAnsi="Arial" w:cs="Noteworthy Light"/>
-          <w:sz w:val="20"/>
-          <w:szCs w:val="20"/>
+          <w:rFonts w:cs="Noteworthy Light"/>
         </w:rPr>
         <w:t xml:space="preserve">  Based on the quantities of each of the colors, you can figure out the number of socks you need to select to guarantee you select what you need.</w:t>
       </w:r>
@@ -1134,32 +846,24 @@
       <w:pPr>
         <w:ind w:left="720"/>
         <w:rPr>
-          <w:rFonts w:ascii="Arial" w:hAnsi="Arial" w:cs="Noteworthy Light"/>
-          <w:sz w:val="20"/>
-          <w:szCs w:val="20"/>
-        </w:rPr>
-      </w:pPr>
-      <w:r>
-        <w:rPr>
-          <w:rFonts w:ascii="Arial" w:hAnsi="Arial" w:cs="Noteworthy Light"/>
-          <w:sz w:val="20"/>
-          <w:szCs w:val="20"/>
+          <w:rFonts w:cs="Noteworthy Light"/>
+        </w:rPr>
+      </w:pPr>
+      <w:r>
+        <w:rPr>
+          <w:rFonts w:cs="Noteworthy Light"/>
         </w:rPr>
         <w:t xml:space="preserve">C) Overall goal: </w:t>
       </w:r>
       <w:r>
         <w:rPr>
-          <w:rFonts w:ascii="Arial" w:hAnsi="Arial" w:cs="Noteworthy Light"/>
-          <w:sz w:val="20"/>
-          <w:szCs w:val="20"/>
+          <w:rFonts w:cs="Noteworthy Light"/>
         </w:rPr>
         <w:t xml:space="preserve">goal is to select </w:t>
       </w:r>
       <w:r>
         <w:rPr>
-          <w:rFonts w:ascii="Arial" w:hAnsi="Arial" w:cs="Noteworthy Light"/>
-          <w:sz w:val="20"/>
-          <w:szCs w:val="20"/>
+          <w:rFonts w:cs="Noteworthy Light"/>
         </w:rPr>
         <w:t>the smallest number of socks and have at least one matching pair and then one matching pair of each color.</w:t>
       </w:r>
@@ -1167,52 +871,40 @@
     <w:p>
       <w:pPr>
         <w:rPr>
-          <w:rFonts w:ascii="Arial" w:hAnsi="Arial" w:cs="Noteworthy Light"/>
-          <w:sz w:val="20"/>
-          <w:szCs w:val="20"/>
-        </w:rPr>
-      </w:pPr>
-    </w:p>
-    <w:p>
-      <w:pPr>
-        <w:rPr>
-          <w:rFonts w:ascii="Arial" w:hAnsi="Arial" w:cs="Noteworthy Light"/>
-          <w:sz w:val="20"/>
-          <w:szCs w:val="20"/>
-        </w:rPr>
-      </w:pPr>
-    </w:p>
-    <w:p>
-      <w:pPr>
-        <w:rPr>
-          <w:rFonts w:ascii="Arial" w:hAnsi="Arial" w:cs="Noteworthy Light"/>
-          <w:sz w:val="20"/>
-          <w:szCs w:val="20"/>
-        </w:rPr>
-      </w:pPr>
-    </w:p>
-    <w:p>
-      <w:pPr>
-        <w:rPr>
-          <w:rFonts w:ascii="Arial" w:hAnsi="Arial" w:cs="Noteworthy Light"/>
-          <w:sz w:val="20"/>
-          <w:szCs w:val="20"/>
-        </w:rPr>
-      </w:pPr>
-    </w:p>
-    <w:p>
-      <w:pPr>
-        <w:rPr>
-          <w:rFonts w:ascii="Arial" w:hAnsi="Arial" w:cs="Noteworthy Light"/>
-          <w:sz w:val="20"/>
-          <w:szCs w:val="20"/>
-        </w:rPr>
-      </w:pPr>
-      <w:r>
-        <w:rPr>
-          <w:rFonts w:ascii="Arial" w:hAnsi="Arial" w:cs="Noteworthy Light"/>
-          <w:sz w:val="20"/>
-          <w:szCs w:val="20"/>
+          <w:rFonts w:cs="Noteworthy Light"/>
+        </w:rPr>
+      </w:pPr>
+    </w:p>
+    <w:p>
+      <w:pPr>
+        <w:rPr>
+          <w:rFonts w:cs="Noteworthy Light"/>
+        </w:rPr>
+      </w:pPr>
+    </w:p>
+    <w:p>
+      <w:pPr>
+        <w:rPr>
+          <w:rFonts w:cs="Noteworthy Light"/>
+        </w:rPr>
+      </w:pPr>
+    </w:p>
+    <w:p>
+      <w:pPr>
+        <w:rPr>
+          <w:rFonts w:cs="Noteworthy Light"/>
+        </w:rPr>
+      </w:pPr>
+    </w:p>
+    <w:p>
+      <w:pPr>
+        <w:rPr>
+          <w:rFonts w:cs="Noteworthy Light"/>
+        </w:rPr>
+      </w:pPr>
+      <w:r>
+        <w:rPr>
+          <w:rFonts w:cs="Noteworthy Light"/>
         </w:rPr>
         <w:t>2. Break Problem Apart:</w:t>
       </w:r>
@@ -1220,42 +912,32 @@
     <w:p>
       <w:pPr>
         <w:rPr>
-          <w:rFonts w:ascii="Arial" w:hAnsi="Arial" w:cs="Noteworthy Light"/>
-          <w:sz w:val="20"/>
-          <w:szCs w:val="20"/>
-        </w:rPr>
-      </w:pPr>
-      <w:r>
-        <w:rPr>
-          <w:rFonts w:ascii="Arial" w:hAnsi="Arial" w:cs="Noteworthy Light"/>
-          <w:sz w:val="20"/>
-          <w:szCs w:val="20"/>
+          <w:rFonts w:cs="Noteworthy Light"/>
+        </w:rPr>
+      </w:pPr>
+      <w:r>
+        <w:rPr>
+          <w:rFonts w:cs="Noteworthy Light"/>
         </w:rPr>
         <w:tab/>
         <w:t xml:space="preserve">A) Constraints: </w:t>
       </w:r>
       <w:r>
         <w:rPr>
-          <w:rFonts w:ascii="Arial" w:hAnsi="Arial" w:cs="Noteworthy Light"/>
-          <w:sz w:val="20"/>
-          <w:szCs w:val="20"/>
+          <w:rFonts w:cs="Noteworthy Light"/>
         </w:rPr>
         <w:t xml:space="preserve">it is dark and you can’t see the color of the socks in the </w:t>
       </w:r>
       <w:r>
         <w:rPr>
-          <w:rFonts w:ascii="Arial" w:hAnsi="Arial" w:cs="Noteworthy Light"/>
-          <w:sz w:val="20"/>
-          <w:szCs w:val="20"/>
+          <w:rFonts w:cs="Noteworthy Light"/>
         </w:rPr>
         <w:tab/>
         <w:t xml:space="preserve">drawer, and you can only select the minimum amount of socks to get what </w:t>
       </w:r>
       <w:r>
         <w:rPr>
-          <w:rFonts w:ascii="Arial" w:hAnsi="Arial" w:cs="Noteworthy Light"/>
-          <w:sz w:val="20"/>
-          <w:szCs w:val="20"/>
+          <w:rFonts w:cs="Noteworthy Light"/>
         </w:rPr>
         <w:tab/>
         <w:t>you need</w:t>
@@ -1265,24 +947,18 @@
       <w:pPr>
         <w:ind w:left="720"/>
         <w:rPr>
-          <w:rFonts w:ascii="Arial" w:hAnsi="Arial" w:cs="Noteworthy Light"/>
-          <w:sz w:val="20"/>
-          <w:szCs w:val="20"/>
-        </w:rPr>
-      </w:pPr>
-      <w:r>
-        <w:rPr>
-          <w:rFonts w:ascii="Arial" w:hAnsi="Arial" w:cs="Noteworthy Light"/>
-          <w:sz w:val="20"/>
-          <w:szCs w:val="20"/>
+          <w:rFonts w:cs="Noteworthy Light"/>
+        </w:rPr>
+      </w:pPr>
+      <w:r>
+        <w:rPr>
+          <w:rFonts w:cs="Noteworthy Light"/>
         </w:rPr>
         <w:t xml:space="preserve">B) Sub-goals:  </w:t>
       </w:r>
       <w:r>
         <w:rPr>
-          <w:rFonts w:ascii="Arial" w:hAnsi="Arial" w:cs="Noteworthy Light"/>
-          <w:sz w:val="20"/>
-          <w:szCs w:val="20"/>
+          <w:rFonts w:cs="Noteworthy Light"/>
         </w:rPr>
         <w:t>Figure out what percent of the socks are black, what percent are brown, and what percent are white.  Based on that information, you can determine how many you need to select to get the pair and the pair of each color.</w:t>
       </w:r>
@@ -1291,25 +967,19 @@
       <w:pPr>
         <w:ind w:firstLine="90"/>
         <w:rPr>
-          <w:rFonts w:ascii="Arial" w:hAnsi="Arial" w:cs="Noteworthy Light"/>
-          <w:sz w:val="20"/>
-          <w:szCs w:val="20"/>
-        </w:rPr>
-      </w:pPr>
-    </w:p>
-    <w:p>
-      <w:pPr>
-        <w:rPr>
-          <w:rFonts w:ascii="Arial" w:hAnsi="Arial" w:cs="Noteworthy Light"/>
-          <w:sz w:val="20"/>
-          <w:szCs w:val="20"/>
-        </w:rPr>
-      </w:pPr>
-      <w:r>
-        <w:rPr>
-          <w:rFonts w:ascii="Arial" w:hAnsi="Arial" w:cs="Noteworthy Light"/>
-          <w:sz w:val="20"/>
-          <w:szCs w:val="20"/>
+          <w:rFonts w:cs="Noteworthy Light"/>
+        </w:rPr>
+      </w:pPr>
+    </w:p>
+    <w:p>
+      <w:pPr>
+        <w:rPr>
+          <w:rFonts w:cs="Noteworthy Light"/>
+        </w:rPr>
+      </w:pPr>
+      <w:r>
+        <w:rPr>
+          <w:rFonts w:cs="Noteworthy Light"/>
         </w:rPr>
         <w:t>3. Identify potential solutions</w:t>
       </w:r>
@@ -1317,41 +987,31 @@
     <w:p>
       <w:pPr>
         <w:rPr>
-          <w:rFonts w:ascii="Arial" w:hAnsi="Arial" w:cs="Noteworthy Light"/>
-          <w:sz w:val="20"/>
-          <w:szCs w:val="20"/>
-        </w:rPr>
-      </w:pPr>
-      <w:r>
-        <w:rPr>
-          <w:rFonts w:ascii="Arial" w:hAnsi="Arial" w:cs="Noteworthy Light"/>
-          <w:sz w:val="20"/>
-          <w:szCs w:val="20"/>
+          <w:rFonts w:cs="Noteworthy Light"/>
+        </w:rPr>
+      </w:pPr>
+      <w:r>
+        <w:rPr>
+          <w:rFonts w:cs="Noteworthy Light"/>
         </w:rPr>
         <w:tab/>
         <w:t xml:space="preserve">A) </w:t>
       </w:r>
       <w:r>
         <w:rPr>
-          <w:rFonts w:ascii="Arial" w:hAnsi="Arial" w:cs="Noteworthy Light"/>
-          <w:sz w:val="20"/>
-          <w:szCs w:val="20"/>
+          <w:rFonts w:cs="Noteworthy Light"/>
         </w:rPr>
         <w:t>Select</w:t>
       </w:r>
       <w:r>
         <w:rPr>
-          <w:rFonts w:ascii="Arial" w:hAnsi="Arial" w:cs="Noteworthy Light"/>
-          <w:sz w:val="20"/>
-          <w:szCs w:val="20"/>
+          <w:rFonts w:cs="Noteworthy Light"/>
         </w:rPr>
         <w:t xml:space="preserve"> all 20 socks.</w:t>
       </w:r>
       <w:r>
         <w:rPr>
-          <w:rFonts w:ascii="Arial" w:hAnsi="Arial" w:cs="Noteworthy Light"/>
-          <w:sz w:val="20"/>
-          <w:szCs w:val="20"/>
+          <w:rFonts w:cs="Noteworthy Light"/>
         </w:rPr>
         <w:tab/>
       </w:r>
@@ -1359,25 +1019,19 @@
     <w:p>
       <w:pPr>
         <w:rPr>
-          <w:rFonts w:ascii="Arial" w:hAnsi="Arial" w:cs="Noteworthy Light"/>
-          <w:sz w:val="20"/>
-          <w:szCs w:val="20"/>
-        </w:rPr>
-      </w:pPr>
-      <w:r>
-        <w:rPr>
-          <w:rFonts w:ascii="Arial" w:hAnsi="Arial" w:cs="Noteworthy Light"/>
-          <w:sz w:val="20"/>
-          <w:szCs w:val="20"/>
+          <w:rFonts w:cs="Noteworthy Light"/>
+        </w:rPr>
+      </w:pPr>
+      <w:r>
+        <w:rPr>
+          <w:rFonts w:cs="Noteworthy Light"/>
         </w:rPr>
         <w:tab/>
         <w:t xml:space="preserve">B) </w:t>
       </w:r>
       <w:r>
         <w:rPr>
-          <w:rFonts w:ascii="Arial" w:hAnsi="Arial" w:cs="Noteworthy Light"/>
-          <w:sz w:val="20"/>
-          <w:szCs w:val="20"/>
+          <w:rFonts w:cs="Noteworthy Light"/>
         </w:rPr>
         <w:t>Select 4 socks, then select 10 socks</w:t>
       </w:r>
@@ -1385,25 +1039,19 @@
     <w:p>
       <w:pPr>
         <w:rPr>
-          <w:rFonts w:ascii="Arial" w:hAnsi="Arial" w:cs="Noteworthy Light"/>
-          <w:sz w:val="20"/>
-          <w:szCs w:val="20"/>
-        </w:rPr>
-      </w:pPr>
-    </w:p>
-    <w:p>
-      <w:pPr>
-        <w:rPr>
-          <w:rFonts w:ascii="Arial" w:hAnsi="Arial" w:cs="Noteworthy Light"/>
-          <w:sz w:val="20"/>
-          <w:szCs w:val="20"/>
-        </w:rPr>
-      </w:pPr>
-      <w:r>
-        <w:rPr>
-          <w:rFonts w:ascii="Arial" w:hAnsi="Arial" w:cs="Noteworthy Light"/>
-          <w:sz w:val="20"/>
-          <w:szCs w:val="20"/>
+          <w:rFonts w:cs="Noteworthy Light"/>
+        </w:rPr>
+      </w:pPr>
+    </w:p>
+    <w:p>
+      <w:pPr>
+        <w:rPr>
+          <w:rFonts w:cs="Noteworthy Light"/>
+        </w:rPr>
+      </w:pPr>
+      <w:r>
+        <w:rPr>
+          <w:rFonts w:cs="Noteworthy Light"/>
         </w:rPr>
         <w:t>4. Evaluate each potential solution</w:t>
       </w:r>
@@ -1411,51 +1059,39 @@
     <w:p>
       <w:pPr>
         <w:rPr>
-          <w:rFonts w:ascii="Arial" w:hAnsi="Arial" w:cs="Noteworthy Light"/>
-          <w:sz w:val="20"/>
-          <w:szCs w:val="20"/>
-        </w:rPr>
-      </w:pPr>
-      <w:r>
-        <w:rPr>
-          <w:rFonts w:ascii="Arial" w:hAnsi="Arial" w:cs="Noteworthy Light"/>
-          <w:sz w:val="20"/>
-          <w:szCs w:val="20"/>
+          <w:rFonts w:cs="Noteworthy Light"/>
+        </w:rPr>
+      </w:pPr>
+      <w:r>
+        <w:rPr>
+          <w:rFonts w:cs="Noteworthy Light"/>
         </w:rPr>
         <w:tab/>
         <w:t xml:space="preserve">A) </w:t>
       </w:r>
       <w:r>
         <w:rPr>
-          <w:rFonts w:ascii="Arial" w:hAnsi="Arial" w:cs="Noteworthy Light"/>
-          <w:sz w:val="20"/>
-          <w:szCs w:val="20"/>
+          <w:rFonts w:cs="Noteworthy Light"/>
         </w:rPr>
         <w:t xml:space="preserve">Even though it guarantees you get what you need, this solution won’t meet </w:t>
       </w:r>
       <w:r>
         <w:rPr>
-          <w:rFonts w:ascii="Arial" w:hAnsi="Arial" w:cs="Noteworthy Light"/>
-          <w:sz w:val="20"/>
-          <w:szCs w:val="20"/>
+          <w:rFonts w:cs="Noteworthy Light"/>
         </w:rPr>
         <w:tab/>
         <w:t xml:space="preserve">the goal of selecting the </w:t>
       </w:r>
       <w:r>
         <w:rPr>
-          <w:rFonts w:ascii="Arial" w:hAnsi="Arial" w:cs="Noteworthy Light"/>
-          <w:sz w:val="20"/>
-          <w:szCs w:val="20"/>
+          <w:rFonts w:cs="Noteworthy Light"/>
           <w:u w:val="single"/>
         </w:rPr>
         <w:t>minimum</w:t>
       </w:r>
       <w:r>
         <w:rPr>
-          <w:rFonts w:ascii="Arial" w:hAnsi="Arial" w:cs="Noteworthy Light"/>
-          <w:sz w:val="20"/>
-          <w:szCs w:val="20"/>
+          <w:rFonts w:cs="Noteworthy Light"/>
         </w:rPr>
         <w:t xml:space="preserve"> amount of socks.</w:t>
       </w:r>
@@ -1463,25 +1099,19 @@
     <w:p>
       <w:pPr>
         <w:rPr>
-          <w:rFonts w:ascii="Arial" w:hAnsi="Arial" w:cs="Noteworthy Light"/>
-          <w:sz w:val="20"/>
-          <w:szCs w:val="20"/>
-        </w:rPr>
-      </w:pPr>
-      <w:r>
-        <w:rPr>
-          <w:rFonts w:ascii="Arial" w:hAnsi="Arial" w:cs="Noteworthy Light"/>
-          <w:sz w:val="20"/>
-          <w:szCs w:val="20"/>
+          <w:rFonts w:cs="Noteworthy Light"/>
+        </w:rPr>
+      </w:pPr>
+      <w:r>
+        <w:rPr>
+          <w:rFonts w:cs="Noteworthy Light"/>
         </w:rPr>
         <w:tab/>
         <w:t>B)</w:t>
       </w:r>
       <w:r>
         <w:rPr>
-          <w:rFonts w:ascii="Arial" w:hAnsi="Arial" w:cs="Noteworthy Light"/>
-          <w:sz w:val="20"/>
-          <w:szCs w:val="20"/>
+          <w:rFonts w:cs="Noteworthy Light"/>
         </w:rPr>
         <w:t xml:space="preserve"> This solution will work based on the quantities you have per color.</w:t>
       </w:r>
@@ -1489,25 +1119,19 @@
     <w:p>
       <w:pPr>
         <w:rPr>
-          <w:rFonts w:ascii="Arial" w:hAnsi="Arial" w:cs="Noteworthy Light"/>
-          <w:sz w:val="20"/>
-          <w:szCs w:val="20"/>
-        </w:rPr>
-      </w:pPr>
-    </w:p>
-    <w:p>
-      <w:pPr>
-        <w:rPr>
-          <w:rFonts w:ascii="Arial" w:hAnsi="Arial" w:cs="Noteworthy Light"/>
-          <w:sz w:val="20"/>
-          <w:szCs w:val="20"/>
-        </w:rPr>
-      </w:pPr>
-      <w:r>
-        <w:rPr>
-          <w:rFonts w:ascii="Arial" w:hAnsi="Arial" w:cs="Noteworthy Light"/>
-          <w:sz w:val="20"/>
-          <w:szCs w:val="20"/>
+          <w:rFonts w:cs="Noteworthy Light"/>
+        </w:rPr>
+      </w:pPr>
+    </w:p>
+    <w:p>
+      <w:pPr>
+        <w:rPr>
+          <w:rFonts w:cs="Noteworthy Light"/>
+        </w:rPr>
+      </w:pPr>
+      <w:r>
+        <w:rPr>
+          <w:rFonts w:cs="Noteworthy Light"/>
         </w:rPr>
         <w:t>5. Choose a solution and a plan to implement it.</w:t>
       </w:r>
@@ -1519,60 +1143,46 @@
         <w:autoSpaceDN w:val="0"/>
         <w:adjustRightInd w:val="0"/>
         <w:rPr>
-          <w:rFonts w:ascii="Arial" w:hAnsi="Arial" w:cs="Noteworthy Light"/>
-          <w:sz w:val="20"/>
-          <w:szCs w:val="20"/>
-        </w:rPr>
-      </w:pPr>
-      <w:r>
-        <w:rPr>
-          <w:rFonts w:ascii="Arial" w:hAnsi="Arial" w:cs="Noteworthy Light"/>
-          <w:sz w:val="20"/>
-          <w:szCs w:val="20"/>
+          <w:rFonts w:cs="Noteworthy Light"/>
+        </w:rPr>
+      </w:pPr>
+      <w:r>
+        <w:rPr>
+          <w:rFonts w:cs="Noteworthy Light"/>
         </w:rPr>
         <w:t xml:space="preserve"> </w:t>
       </w:r>
       <w:r>
         <w:rPr>
-          <w:rFonts w:ascii="Arial" w:hAnsi="Arial" w:cs="Noteworthy Light"/>
-          <w:sz w:val="20"/>
-          <w:szCs w:val="20"/>
+          <w:rFonts w:cs="Noteworthy Light"/>
         </w:rPr>
         <w:tab/>
         <w:t xml:space="preserve">50% of the socks are black, 30% of the socks are brown, and 20% of the </w:t>
       </w:r>
       <w:r>
         <w:rPr>
-          <w:rFonts w:ascii="Arial" w:hAnsi="Arial" w:cs="Noteworthy Light"/>
-          <w:sz w:val="20"/>
-          <w:szCs w:val="20"/>
+          <w:rFonts w:cs="Noteworthy Light"/>
         </w:rPr>
         <w:tab/>
         <w:t xml:space="preserve">socks are white.  So, if you select 2 socks, 1 would be black.  Selecting 4 would </w:t>
       </w:r>
       <w:r>
         <w:rPr>
-          <w:rFonts w:ascii="Arial" w:hAnsi="Arial" w:cs="Noteworthy Light"/>
-          <w:sz w:val="20"/>
-          <w:szCs w:val="20"/>
+          <w:rFonts w:cs="Noteworthy Light"/>
         </w:rPr>
         <w:tab/>
         <w:t xml:space="preserve">guarantee 1 pair of black socks.  Using this same formula, if you select 10 </w:t>
       </w:r>
       <w:r>
         <w:rPr>
-          <w:rFonts w:ascii="Arial" w:hAnsi="Arial" w:cs="Noteworthy Light"/>
-          <w:sz w:val="20"/>
-          <w:szCs w:val="20"/>
+          <w:rFonts w:cs="Noteworthy Light"/>
         </w:rPr>
         <w:tab/>
         <w:t>socks you would get a pair of each color</w:t>
       </w:r>
       <w:r>
         <w:rPr>
-          <w:rFonts w:ascii="Arial" w:hAnsi="Arial" w:cs="Noteworthy Light"/>
-          <w:sz w:val="20"/>
-          <w:szCs w:val="20"/>
+          <w:rFonts w:cs="Noteworthy Light"/>
         </w:rPr>
         <w:t>.</w:t>
       </w:r>
@@ -1584,9 +1194,7 @@
         <w:autoSpaceDN w:val="0"/>
         <w:adjustRightInd w:val="0"/>
         <w:rPr>
-          <w:rFonts w:ascii="Arial" w:hAnsi="Arial" w:cs="Noteworthy Light"/>
-          <w:sz w:val="20"/>
-          <w:szCs w:val="20"/>
+          <w:rFonts w:cs="Noteworthy Light"/>
         </w:rPr>
       </w:pPr>
     </w:p>
@@ -1597,27 +1205,21 @@
         <w:autoSpaceDN w:val="0"/>
         <w:adjustRightInd w:val="0"/>
         <w:rPr>
-          <w:rFonts w:ascii="Arial" w:hAnsi="Arial" w:cs="Noteworthy Light"/>
+          <w:rFonts w:cs="Noteworthy Light"/>
           <w:b/>
-          <w:sz w:val="20"/>
-          <w:szCs w:val="20"/>
-        </w:rPr>
-      </w:pPr>
-      <w:r>
-        <w:rPr>
-          <w:rFonts w:ascii="Arial" w:hAnsi="Arial" w:cs="Noteworthy Light"/>
+        </w:rPr>
+      </w:pPr>
+      <w:r>
+        <w:rPr>
+          <w:rFonts w:cs="Noteworthy Light"/>
           <w:b/>
-          <w:sz w:val="20"/>
-          <w:szCs w:val="20"/>
         </w:rPr>
         <w:t>Predicting Fingers:</w:t>
       </w:r>
       <w:r>
         <w:rPr>
-          <w:rFonts w:ascii="Arial" w:hAnsi="Arial" w:cs="Noteworthy Light"/>
+          <w:rFonts w:cs="Noteworthy Light"/>
           <w:b/>
-          <w:sz w:val="20"/>
-          <w:szCs w:val="20"/>
         </w:rPr>
         <w:tab/>
       </w:r>
@@ -1629,32 +1231,24 @@
         <w:autoSpaceDN w:val="0"/>
         <w:adjustRightInd w:val="0"/>
         <w:rPr>
-          <w:rFonts w:ascii="Arial" w:hAnsi="Arial" w:cs="Noteworthy Light"/>
-          <w:sz w:val="20"/>
-          <w:szCs w:val="20"/>
-        </w:rPr>
-      </w:pPr>
-      <w:r>
-        <w:rPr>
-          <w:rFonts w:ascii="Arial" w:hAnsi="Arial" w:cs="Noteworthy Light"/>
-          <w:sz w:val="20"/>
-          <w:szCs w:val="20"/>
+          <w:rFonts w:cs="Noteworthy Light"/>
+        </w:rPr>
+      </w:pPr>
+      <w:r>
+        <w:rPr>
+          <w:rFonts w:cs="Noteworthy Light"/>
         </w:rPr>
         <w:t>A little girl counts using the fingers of her left hand as follows: She starts by calling her thumb 1, the first finger 2, middle finder 3, ring finger 4, and little finger 5. Then she reverses direction, calling the ring finger 6, middle finger 7,</w:t>
       </w:r>
       <w:r>
         <w:rPr>
-          <w:rFonts w:ascii="Arial" w:hAnsi="Arial" w:cs="Noteworthy Light"/>
-          <w:sz w:val="20"/>
-          <w:szCs w:val="20"/>
+          <w:rFonts w:cs="Noteworthy Light"/>
         </w:rPr>
         <w:t xml:space="preserve"> </w:t>
       </w:r>
       <w:r>
         <w:rPr>
-          <w:rFonts w:ascii="Arial" w:hAnsi="Arial" w:cs="Noteworthy Light"/>
-          <w:sz w:val="20"/>
-          <w:szCs w:val="20"/>
+          <w:rFonts w:cs="Noteworthy Light"/>
         </w:rPr>
         <w:t>first finger 8 and thumb 9, after which she calls her first finger 10 and so on. If she continues to count in this manner, on which finger will she stop?</w:t>
       </w:r>
@@ -1666,9 +1260,7 @@
         <w:autoSpaceDN w:val="0"/>
         <w:adjustRightInd w:val="0"/>
         <w:rPr>
-          <w:rFonts w:ascii="Arial" w:hAnsi="Arial" w:cs="Noteworthy Light"/>
-          <w:sz w:val="20"/>
-          <w:szCs w:val="20"/>
+          <w:rFonts w:cs="Noteworthy Light"/>
         </w:rPr>
       </w:pPr>
     </w:p>
@@ -1679,33 +1271,25 @@
         <w:autoSpaceDN w:val="0"/>
         <w:adjustRightInd w:val="0"/>
         <w:rPr>
-          <w:rFonts w:ascii="Arial" w:hAnsi="Arial" w:cs="Noteworthy Light"/>
-          <w:sz w:val="20"/>
-          <w:szCs w:val="20"/>
-        </w:rPr>
-      </w:pPr>
-      <w:r>
-        <w:rPr>
-          <w:rFonts w:ascii="Arial" w:hAnsi="Arial" w:cs="Noteworthy Light"/>
-          <w:sz w:val="20"/>
-          <w:szCs w:val="20"/>
+          <w:rFonts w:cs="Noteworthy Light"/>
+        </w:rPr>
+      </w:pPr>
+      <w:r>
+        <w:rPr>
+          <w:rFonts w:cs="Noteworthy Light"/>
         </w:rPr>
         <w:t>a) What if the girl counts from 1 to 10</w:t>
       </w:r>
       <w:r>
         <w:rPr>
-          <w:rFonts w:ascii="Arial" w:hAnsi="Arial" w:cs="Noteworthy Light"/>
-          <w:sz w:val="20"/>
-          <w:szCs w:val="20"/>
+          <w:rFonts w:cs="Noteworthy Light"/>
         </w:rPr>
         <w:t xml:space="preserve"> – First </w:t>
       </w:r>
       <w:proofErr w:type="gramStart"/>
       <w:r>
         <w:rPr>
-          <w:rFonts w:ascii="Arial" w:hAnsi="Arial" w:cs="Noteworthy Light"/>
-          <w:sz w:val="20"/>
-          <w:szCs w:val="20"/>
+          <w:rFonts w:cs="Noteworthy Light"/>
         </w:rPr>
         <w:t>finger</w:t>
       </w:r>
@@ -1718,33 +1302,25 @@
         <w:autoSpaceDN w:val="0"/>
         <w:adjustRightInd w:val="0"/>
         <w:rPr>
-          <w:rFonts w:ascii="Arial" w:hAnsi="Arial" w:cs="Noteworthy Light"/>
-          <w:sz w:val="20"/>
-          <w:szCs w:val="20"/>
-        </w:rPr>
-      </w:pPr>
-      <w:r>
-        <w:rPr>
-          <w:rFonts w:ascii="Arial" w:hAnsi="Arial" w:cs="Noteworthy Light"/>
-          <w:sz w:val="20"/>
-          <w:szCs w:val="20"/>
+          <w:rFonts w:cs="Noteworthy Light"/>
+        </w:rPr>
+      </w:pPr>
+      <w:r>
+        <w:rPr>
+          <w:rFonts w:cs="Noteworthy Light"/>
         </w:rPr>
         <w:t>b) What if the girl counts from 1 to 100</w:t>
       </w:r>
       <w:r>
         <w:rPr>
-          <w:rFonts w:ascii="Arial" w:hAnsi="Arial" w:cs="Noteworthy Light"/>
-          <w:sz w:val="20"/>
-          <w:szCs w:val="20"/>
+          <w:rFonts w:cs="Noteworthy Light"/>
         </w:rPr>
         <w:t xml:space="preserve"> – Ring </w:t>
       </w:r>
       <w:proofErr w:type="gramStart"/>
       <w:r>
         <w:rPr>
-          <w:rFonts w:ascii="Arial" w:hAnsi="Arial" w:cs="Noteworthy Light"/>
-          <w:sz w:val="20"/>
-          <w:szCs w:val="20"/>
+          <w:rFonts w:cs="Noteworthy Light"/>
         </w:rPr>
         <w:t>finger</w:t>
       </w:r>
@@ -1757,33 +1333,25 @@
         <w:autoSpaceDN w:val="0"/>
         <w:adjustRightInd w:val="0"/>
         <w:rPr>
-          <w:rFonts w:ascii="Arial" w:hAnsi="Arial" w:cs="Noteworthy Light"/>
-          <w:sz w:val="20"/>
-          <w:szCs w:val="20"/>
-        </w:rPr>
-      </w:pPr>
-      <w:r>
-        <w:rPr>
-          <w:rFonts w:ascii="Arial" w:hAnsi="Arial" w:cs="Noteworthy Light"/>
-          <w:sz w:val="20"/>
-          <w:szCs w:val="20"/>
+          <w:rFonts w:cs="Noteworthy Light"/>
+        </w:rPr>
+      </w:pPr>
+      <w:r>
+        <w:rPr>
+          <w:rFonts w:cs="Noteworthy Light"/>
         </w:rPr>
         <w:t>c) What if the girl counts from 1 to 1000</w:t>
       </w:r>
       <w:r>
         <w:rPr>
-          <w:rFonts w:ascii="Arial" w:hAnsi="Arial" w:cs="Noteworthy Light"/>
-          <w:sz w:val="20"/>
-          <w:szCs w:val="20"/>
+          <w:rFonts w:cs="Noteworthy Light"/>
         </w:rPr>
         <w:t xml:space="preserve"> – First </w:t>
       </w:r>
       <w:proofErr w:type="gramStart"/>
       <w:r>
         <w:rPr>
-          <w:rFonts w:ascii="Arial" w:hAnsi="Arial" w:cs="Noteworthy Light"/>
-          <w:sz w:val="20"/>
-          <w:szCs w:val="20"/>
+          <w:rFonts w:cs="Noteworthy Light"/>
         </w:rPr>
         <w:t>finger</w:t>
       </w:r>
@@ -1796,51 +1364,39 @@
         <w:autoSpaceDN w:val="0"/>
         <w:adjustRightInd w:val="0"/>
         <w:rPr>
-          <w:rFonts w:ascii="Arial" w:hAnsi="Arial" w:cs="Noteworthy Light"/>
-          <w:sz w:val="20"/>
-          <w:szCs w:val="20"/>
-        </w:rPr>
-      </w:pPr>
-    </w:p>
-    <w:p>
-      <w:pPr>
-        <w:rPr>
-          <w:rFonts w:ascii="Arial" w:hAnsi="Arial" w:cs="Noteworthy Light"/>
-          <w:sz w:val="20"/>
-          <w:szCs w:val="20"/>
-        </w:rPr>
-      </w:pPr>
-      <w:r>
-        <w:rPr>
-          <w:rFonts w:ascii="Arial" w:hAnsi="Arial" w:cs="Noteworthy Light"/>
-          <w:sz w:val="20"/>
-          <w:szCs w:val="20"/>
+          <w:rFonts w:cs="Noteworthy Light"/>
+        </w:rPr>
+      </w:pPr>
+    </w:p>
+    <w:p>
+      <w:pPr>
+        <w:rPr>
+          <w:rFonts w:cs="Noteworthy Light"/>
+        </w:rPr>
+      </w:pPr>
+      <w:r>
+        <w:rPr>
+          <w:rFonts w:cs="Noteworthy Light"/>
         </w:rPr>
         <w:t>1. D</w:t>
       </w:r>
       <w:r>
         <w:rPr>
-          <w:rFonts w:ascii="Arial" w:hAnsi="Arial" w:cs="Noteworthy Light"/>
-          <w:sz w:val="20"/>
-          <w:szCs w:val="20"/>
+          <w:rFonts w:cs="Noteworthy Light"/>
         </w:rPr>
         <w:t xml:space="preserve">efine </w:t>
       </w:r>
       <w:proofErr w:type="gramStart"/>
       <w:r>
         <w:rPr>
-          <w:rFonts w:ascii="Arial" w:hAnsi="Arial" w:cs="Noteworthy Light"/>
-          <w:sz w:val="20"/>
-          <w:szCs w:val="20"/>
+          <w:rFonts w:cs="Noteworthy Light"/>
         </w:rPr>
         <w:t>Problem</w:t>
       </w:r>
       <w:proofErr w:type="gramEnd"/>
       <w:r>
         <w:rPr>
-          <w:rFonts w:ascii="Arial" w:hAnsi="Arial" w:cs="Noteworthy Light"/>
-          <w:sz w:val="20"/>
-          <w:szCs w:val="20"/>
+          <w:rFonts w:cs="Noteworthy Light"/>
         </w:rPr>
         <w:t xml:space="preserve">: </w:t>
       </w:r>
@@ -1849,32 +1405,24 @@
       <w:pPr>
         <w:pStyle w:val="ListParagraph"/>
         <w:rPr>
-          <w:rFonts w:ascii="Arial" w:hAnsi="Arial" w:cs="Noteworthy Light"/>
-          <w:sz w:val="20"/>
-          <w:szCs w:val="20"/>
-        </w:rPr>
-      </w:pPr>
-      <w:r>
-        <w:rPr>
-          <w:rFonts w:ascii="Arial" w:hAnsi="Arial" w:cs="Noteworthy Light"/>
-          <w:sz w:val="20"/>
-          <w:szCs w:val="20"/>
+          <w:rFonts w:cs="Noteworthy Light"/>
+        </w:rPr>
+      </w:pPr>
+      <w:r>
+        <w:rPr>
+          <w:rFonts w:cs="Noteworthy Light"/>
         </w:rPr>
         <w:t xml:space="preserve">A) Problem: </w:t>
       </w:r>
       <w:r>
         <w:rPr>
-          <w:rFonts w:ascii="Arial" w:hAnsi="Arial" w:cs="Noteworthy Light"/>
-          <w:sz w:val="20"/>
-          <w:szCs w:val="20"/>
+          <w:rFonts w:cs="Noteworthy Light"/>
         </w:rPr>
         <w:t>The little girl wants to figure out what finger</w:t>
       </w:r>
       <w:r>
         <w:rPr>
-          <w:rFonts w:ascii="Arial" w:hAnsi="Arial" w:cs="Noteworthy Light"/>
-          <w:sz w:val="20"/>
-          <w:szCs w:val="20"/>
+          <w:rFonts w:cs="Noteworthy Light"/>
         </w:rPr>
         <w:t xml:space="preserve"> she’ll end on if she counts to 10, 100 and 1000 respectively. </w:t>
       </w:r>
@@ -1883,9 +1431,7 @@
       <w:pPr>
         <w:pStyle w:val="ListParagraph"/>
         <w:rPr>
-          <w:rFonts w:ascii="Arial" w:hAnsi="Arial" w:cs="Noteworthy Light"/>
-          <w:sz w:val="20"/>
-          <w:szCs w:val="20"/>
+          <w:rFonts w:cs="Noteworthy Light"/>
         </w:rPr>
       </w:pPr>
     </w:p>
@@ -1893,32 +1439,24 @@
       <w:pPr>
         <w:ind w:left="720"/>
         <w:rPr>
-          <w:rFonts w:ascii="Arial" w:hAnsi="Arial" w:cs="Noteworthy Light"/>
-          <w:sz w:val="20"/>
-          <w:szCs w:val="20"/>
-        </w:rPr>
-      </w:pPr>
-      <w:r>
-        <w:rPr>
-          <w:rFonts w:ascii="Arial" w:hAnsi="Arial" w:cs="Noteworthy Light"/>
-          <w:sz w:val="20"/>
-          <w:szCs w:val="20"/>
+          <w:rFonts w:cs="Noteworthy Light"/>
+        </w:rPr>
+      </w:pPr>
+      <w:r>
+        <w:rPr>
+          <w:rFonts w:cs="Noteworthy Light"/>
         </w:rPr>
         <w:t xml:space="preserve">B) Insight: </w:t>
       </w:r>
       <w:r>
         <w:rPr>
-          <w:rFonts w:ascii="Arial" w:hAnsi="Arial" w:cs="Noteworthy Light"/>
-          <w:sz w:val="20"/>
-          <w:szCs w:val="20"/>
+          <w:rFonts w:cs="Noteworthy Light"/>
         </w:rPr>
         <w:t>Counting the way she is counting will take a long time. The l</w:t>
       </w:r>
       <w:r>
         <w:rPr>
-          <w:rFonts w:ascii="Arial" w:hAnsi="Arial" w:cs="Noteworthy Light"/>
-          <w:sz w:val="20"/>
-          <w:szCs w:val="20"/>
+          <w:rFonts w:cs="Noteworthy Light"/>
         </w:rPr>
         <w:t>ittle girl should figure this out a different and shorter way.</w:t>
       </w:r>
@@ -1927,9 +1465,7 @@
       <w:pPr>
         <w:ind w:left="720"/>
         <w:rPr>
-          <w:rFonts w:ascii="Arial" w:hAnsi="Arial" w:cs="Noteworthy Light"/>
-          <w:sz w:val="20"/>
-          <w:szCs w:val="20"/>
+          <w:rFonts w:cs="Noteworthy Light"/>
         </w:rPr>
       </w:pPr>
     </w:p>
@@ -1937,24 +1473,18 @@
       <w:pPr>
         <w:ind w:left="720"/>
         <w:rPr>
-          <w:rFonts w:ascii="Arial" w:hAnsi="Arial" w:cs="Noteworthy Light"/>
-          <w:sz w:val="20"/>
-          <w:szCs w:val="20"/>
-        </w:rPr>
-      </w:pPr>
-      <w:r>
-        <w:rPr>
-          <w:rFonts w:ascii="Arial" w:hAnsi="Arial" w:cs="Noteworthy Light"/>
-          <w:sz w:val="20"/>
-          <w:szCs w:val="20"/>
+          <w:rFonts w:cs="Noteworthy Light"/>
+        </w:rPr>
+      </w:pPr>
+      <w:r>
+        <w:rPr>
+          <w:rFonts w:cs="Noteworthy Light"/>
         </w:rPr>
         <w:t xml:space="preserve">C) Overall goal: </w:t>
       </w:r>
       <w:r>
         <w:rPr>
-          <w:rFonts w:ascii="Arial" w:hAnsi="Arial" w:cs="Noteworthy Light"/>
-          <w:sz w:val="20"/>
-          <w:szCs w:val="20"/>
+          <w:rFonts w:cs="Noteworthy Light"/>
         </w:rPr>
         <w:t>To figure out what finger she’ll end on.</w:t>
       </w:r>
@@ -1962,25 +1492,19 @@
     <w:p>
       <w:pPr>
         <w:rPr>
-          <w:rFonts w:ascii="Arial" w:hAnsi="Arial" w:cs="Noteworthy Light"/>
-          <w:sz w:val="20"/>
-          <w:szCs w:val="20"/>
-        </w:rPr>
-      </w:pPr>
-    </w:p>
-    <w:p>
-      <w:pPr>
-        <w:rPr>
-          <w:rFonts w:ascii="Arial" w:hAnsi="Arial" w:cs="Noteworthy Light"/>
-          <w:sz w:val="20"/>
-          <w:szCs w:val="20"/>
-        </w:rPr>
-      </w:pPr>
-      <w:r>
-        <w:rPr>
-          <w:rFonts w:ascii="Arial" w:hAnsi="Arial" w:cs="Noteworthy Light"/>
-          <w:sz w:val="20"/>
-          <w:szCs w:val="20"/>
+          <w:rFonts w:cs="Noteworthy Light"/>
+        </w:rPr>
+      </w:pPr>
+    </w:p>
+    <w:p>
+      <w:pPr>
+        <w:rPr>
+          <w:rFonts w:cs="Noteworthy Light"/>
+        </w:rPr>
+      </w:pPr>
+      <w:r>
+        <w:rPr>
+          <w:rFonts w:cs="Noteworthy Light"/>
         </w:rPr>
         <w:t>2. Break Problem Apart:</w:t>
       </w:r>
@@ -1988,24 +1512,18 @@
     <w:p>
       <w:pPr>
         <w:rPr>
-          <w:rFonts w:ascii="Arial" w:hAnsi="Arial" w:cs="Noteworthy Light"/>
-          <w:sz w:val="20"/>
-          <w:szCs w:val="20"/>
-        </w:rPr>
-      </w:pPr>
-      <w:r>
-        <w:rPr>
-          <w:rFonts w:ascii="Arial" w:hAnsi="Arial" w:cs="Noteworthy Light"/>
-          <w:sz w:val="20"/>
-          <w:szCs w:val="20"/>
+          <w:rFonts w:cs="Noteworthy Light"/>
+        </w:rPr>
+      </w:pPr>
+      <w:r>
+        <w:rPr>
+          <w:rFonts w:cs="Noteworthy Light"/>
         </w:rPr>
         <w:tab/>
       </w:r>
       <w:r>
         <w:rPr>
-          <w:rFonts w:ascii="Arial" w:hAnsi="Arial" w:cs="Noteworthy Light"/>
-          <w:sz w:val="20"/>
-          <w:szCs w:val="20"/>
+          <w:rFonts w:cs="Noteworthy Light"/>
         </w:rPr>
         <w:t>A) Constraints: Time.</w:t>
       </w:r>
@@ -2014,16 +1532,12 @@
       <w:pPr>
         <w:ind w:left="720"/>
         <w:rPr>
-          <w:rFonts w:ascii="Arial" w:hAnsi="Arial" w:cs="Noteworthy Light"/>
-          <w:sz w:val="20"/>
-          <w:szCs w:val="20"/>
-        </w:rPr>
-      </w:pPr>
-      <w:r>
-        <w:rPr>
-          <w:rFonts w:ascii="Arial" w:hAnsi="Arial" w:cs="Noteworthy Light"/>
-          <w:sz w:val="20"/>
-          <w:szCs w:val="20"/>
+          <w:rFonts w:cs="Noteworthy Light"/>
+        </w:rPr>
+      </w:pPr>
+      <w:r>
+        <w:rPr>
+          <w:rFonts w:cs="Noteworthy Light"/>
         </w:rPr>
         <w:t>B) Sub-goals:  To Count to 10 and figure out what finger she’ll end on. To Count to 100 and figure out what finger she’ll end on. To Count to 1000 and figure out what finger she’ll end on.</w:t>
       </w:r>
@@ -2032,25 +1546,19 @@
       <w:pPr>
         <w:ind w:firstLine="90"/>
         <w:rPr>
-          <w:rFonts w:ascii="Arial" w:hAnsi="Arial" w:cs="Noteworthy Light"/>
-          <w:sz w:val="20"/>
-          <w:szCs w:val="20"/>
-        </w:rPr>
-      </w:pPr>
-    </w:p>
-    <w:p>
-      <w:pPr>
-        <w:rPr>
-          <w:rFonts w:ascii="Arial" w:hAnsi="Arial" w:cs="Noteworthy Light"/>
-          <w:sz w:val="20"/>
-          <w:szCs w:val="20"/>
-        </w:rPr>
-      </w:pPr>
-      <w:r>
-        <w:rPr>
-          <w:rFonts w:ascii="Arial" w:hAnsi="Arial" w:cs="Noteworthy Light"/>
-          <w:sz w:val="20"/>
-          <w:szCs w:val="20"/>
+          <w:rFonts w:cs="Noteworthy Light"/>
+        </w:rPr>
+      </w:pPr>
+    </w:p>
+    <w:p>
+      <w:pPr>
+        <w:rPr>
+          <w:rFonts w:cs="Noteworthy Light"/>
+        </w:rPr>
+      </w:pPr>
+      <w:r>
+        <w:rPr>
+          <w:rFonts w:cs="Noteworthy Light"/>
         </w:rPr>
         <w:t>3. Identify potential solutions</w:t>
       </w:r>
@@ -2058,32 +1566,24 @@
     <w:p>
       <w:pPr>
         <w:rPr>
-          <w:rFonts w:ascii="Arial" w:hAnsi="Arial" w:cs="Noteworthy Light"/>
-          <w:sz w:val="20"/>
-          <w:szCs w:val="20"/>
-        </w:rPr>
-      </w:pPr>
-      <w:r>
-        <w:rPr>
-          <w:rFonts w:ascii="Arial" w:hAnsi="Arial" w:cs="Noteworthy Light"/>
-          <w:sz w:val="20"/>
-          <w:szCs w:val="20"/>
+          <w:rFonts w:cs="Noteworthy Light"/>
+        </w:rPr>
+      </w:pPr>
+      <w:r>
+        <w:rPr>
+          <w:rFonts w:cs="Noteworthy Light"/>
         </w:rPr>
         <w:tab/>
       </w:r>
       <w:r>
         <w:rPr>
-          <w:rFonts w:ascii="Arial" w:hAnsi="Arial" w:cs="Noteworthy Light"/>
-          <w:sz w:val="20"/>
-          <w:szCs w:val="20"/>
+          <w:rFonts w:cs="Noteworthy Light"/>
         </w:rPr>
         <w:t>A) Count using her method</w:t>
       </w:r>
       <w:r>
         <w:rPr>
-          <w:rFonts w:ascii="Arial" w:hAnsi="Arial" w:cs="Noteworthy Light"/>
-          <w:sz w:val="20"/>
-          <w:szCs w:val="20"/>
+          <w:rFonts w:cs="Noteworthy Light"/>
         </w:rPr>
         <w:t xml:space="preserve"> (long method)</w:t>
       </w:r>
@@ -2091,25 +1591,19 @@
     <w:p>
       <w:pPr>
         <w:rPr>
-          <w:rFonts w:ascii="Arial" w:hAnsi="Arial" w:cs="Noteworthy Light"/>
-          <w:sz w:val="20"/>
-          <w:szCs w:val="20"/>
-        </w:rPr>
-      </w:pPr>
-      <w:r>
-        <w:rPr>
-          <w:rFonts w:ascii="Arial" w:hAnsi="Arial" w:cs="Noteworthy Light"/>
-          <w:sz w:val="20"/>
-          <w:szCs w:val="20"/>
+          <w:rFonts w:cs="Noteworthy Light"/>
+        </w:rPr>
+      </w:pPr>
+      <w:r>
+        <w:rPr>
+          <w:rFonts w:cs="Noteworthy Light"/>
         </w:rPr>
         <w:tab/>
         <w:t xml:space="preserve">B) </w:t>
       </w:r>
       <w:r>
         <w:rPr>
-          <w:rFonts w:ascii="Arial" w:hAnsi="Arial" w:cs="Noteworthy Light"/>
-          <w:sz w:val="20"/>
-          <w:szCs w:val="20"/>
+          <w:rFonts w:cs="Noteworthy Light"/>
         </w:rPr>
         <w:t>Find a pattern to solve it quicker.</w:t>
       </w:r>
@@ -2117,25 +1611,19 @@
     <w:p>
       <w:pPr>
         <w:rPr>
-          <w:rFonts w:ascii="Arial" w:hAnsi="Arial" w:cs="Noteworthy Light"/>
-          <w:sz w:val="20"/>
-          <w:szCs w:val="20"/>
-        </w:rPr>
-      </w:pPr>
-    </w:p>
-    <w:p>
-      <w:pPr>
-        <w:rPr>
-          <w:rFonts w:ascii="Arial" w:hAnsi="Arial" w:cs="Noteworthy Light"/>
-          <w:sz w:val="20"/>
-          <w:szCs w:val="20"/>
-        </w:rPr>
-      </w:pPr>
-      <w:r>
-        <w:rPr>
-          <w:rFonts w:ascii="Arial" w:hAnsi="Arial" w:cs="Noteworthy Light"/>
-          <w:sz w:val="20"/>
-          <w:szCs w:val="20"/>
+          <w:rFonts w:cs="Noteworthy Light"/>
+        </w:rPr>
+      </w:pPr>
+    </w:p>
+    <w:p>
+      <w:pPr>
+        <w:rPr>
+          <w:rFonts w:cs="Noteworthy Light"/>
+        </w:rPr>
+      </w:pPr>
+      <w:r>
+        <w:rPr>
+          <w:rFonts w:cs="Noteworthy Light"/>
         </w:rPr>
         <w:t>4. Evaluate each potential solution</w:t>
       </w:r>
@@ -2143,16 +1631,12 @@
     <w:p>
       <w:pPr>
         <w:rPr>
-          <w:rFonts w:ascii="Arial" w:hAnsi="Arial" w:cs="Noteworthy Light"/>
-          <w:sz w:val="20"/>
-          <w:szCs w:val="20"/>
-        </w:rPr>
-      </w:pPr>
-      <w:r>
-        <w:rPr>
-          <w:rFonts w:ascii="Arial" w:hAnsi="Arial" w:cs="Noteworthy Light"/>
-          <w:sz w:val="20"/>
-          <w:szCs w:val="20"/>
+          <w:rFonts w:cs="Noteworthy Light"/>
+        </w:rPr>
+      </w:pPr>
+      <w:r>
+        <w:rPr>
+          <w:rFonts w:cs="Noteworthy Light"/>
         </w:rPr>
         <w:tab/>
         <w:t>A) Each solution meets the goal.</w:t>
@@ -2161,16 +1645,12 @@
     <w:p>
       <w:pPr>
         <w:rPr>
-          <w:rFonts w:ascii="Arial" w:hAnsi="Arial" w:cs="Noteworthy Light"/>
-          <w:sz w:val="20"/>
-          <w:szCs w:val="20"/>
-        </w:rPr>
-      </w:pPr>
-      <w:r>
-        <w:rPr>
-          <w:rFonts w:ascii="Arial" w:hAnsi="Arial" w:cs="Noteworthy Light"/>
-          <w:sz w:val="20"/>
-          <w:szCs w:val="20"/>
+          <w:rFonts w:cs="Noteworthy Light"/>
+        </w:rPr>
+      </w:pPr>
+      <w:r>
+        <w:rPr>
+          <w:rFonts w:cs="Noteworthy Light"/>
         </w:rPr>
         <w:tab/>
         <w:t>B) Each solution will work for all cases.</w:t>
@@ -2179,25 +1659,19 @@
     <w:p>
       <w:pPr>
         <w:rPr>
-          <w:rFonts w:ascii="Arial" w:hAnsi="Arial" w:cs="Noteworthy Light"/>
-          <w:sz w:val="20"/>
-          <w:szCs w:val="20"/>
-        </w:rPr>
-      </w:pPr>
-    </w:p>
-    <w:p>
-      <w:pPr>
-        <w:rPr>
-          <w:rFonts w:ascii="Arial" w:hAnsi="Arial" w:cs="Noteworthy Light"/>
-          <w:sz w:val="20"/>
-          <w:szCs w:val="20"/>
-        </w:rPr>
-      </w:pPr>
-      <w:r>
-        <w:rPr>
-          <w:rFonts w:ascii="Arial" w:hAnsi="Arial" w:cs="Noteworthy Light"/>
-          <w:sz w:val="20"/>
-          <w:szCs w:val="20"/>
+          <w:rFonts w:cs="Noteworthy Light"/>
+        </w:rPr>
+      </w:pPr>
+    </w:p>
+    <w:p>
+      <w:pPr>
+        <w:rPr>
+          <w:rFonts w:cs="Noteworthy Light"/>
+        </w:rPr>
+      </w:pPr>
+      <w:r>
+        <w:rPr>
+          <w:rFonts w:cs="Noteworthy Light"/>
         </w:rPr>
         <w:t>5. Choose a solution and a plan to implement it.</w:t>
       </w:r>
@@ -2205,120 +1679,90 @@
     <w:p>
       <w:pPr>
         <w:rPr>
-          <w:rFonts w:ascii="Arial" w:hAnsi="Arial" w:cs="Noteworthy Light"/>
-          <w:sz w:val="20"/>
-          <w:szCs w:val="20"/>
-        </w:rPr>
-      </w:pPr>
-      <w:r>
-        <w:rPr>
-          <w:rFonts w:ascii="Arial" w:hAnsi="Arial" w:cs="Noteworthy Light"/>
-          <w:sz w:val="20"/>
-          <w:szCs w:val="20"/>
+          <w:rFonts w:cs="Noteworthy Light"/>
+        </w:rPr>
+      </w:pPr>
+      <w:r>
+        <w:rPr>
+          <w:rFonts w:cs="Noteworthy Light"/>
         </w:rPr>
         <w:t xml:space="preserve"> When counting the first 1-10 you find that the even numbers fall on the first or the ring finger</w:t>
       </w:r>
       <w:r>
         <w:rPr>
-          <w:rFonts w:ascii="Arial" w:hAnsi="Arial" w:cs="Noteworthy Light"/>
-          <w:sz w:val="20"/>
-          <w:szCs w:val="20"/>
+          <w:rFonts w:cs="Noteworthy Light"/>
         </w:rPr>
         <w:t xml:space="preserve"> and</w:t>
       </w:r>
       <w:r>
         <w:rPr>
-          <w:rFonts w:ascii="Arial" w:hAnsi="Arial" w:cs="Noteworthy Light"/>
-          <w:sz w:val="20"/>
-          <w:szCs w:val="20"/>
+          <w:rFonts w:cs="Noteworthy Light"/>
         </w:rPr>
         <w:t xml:space="preserve"> you know tha</w:t>
       </w:r>
       <w:r>
         <w:rPr>
-          <w:rFonts w:ascii="Arial" w:hAnsi="Arial" w:cs="Noteworthy Light"/>
-          <w:sz w:val="20"/>
-          <w:szCs w:val="20"/>
+          <w:rFonts w:cs="Noteworthy Light"/>
         </w:rPr>
         <w:t xml:space="preserve">t 10 ends on your first finger. Next </w:t>
       </w:r>
       <w:r>
         <w:rPr>
-          <w:rFonts w:ascii="Arial" w:hAnsi="Arial" w:cs="Noteworthy Light"/>
-          <w:sz w:val="20"/>
-          <w:szCs w:val="20"/>
+          <w:rFonts w:cs="Noteworthy Light"/>
         </w:rPr>
         <w:t>count</w:t>
       </w:r>
       <w:r>
         <w:rPr>
-          <w:rFonts w:ascii="Arial" w:hAnsi="Arial" w:cs="Noteworthy Light"/>
-          <w:sz w:val="20"/>
-          <w:szCs w:val="20"/>
+          <w:rFonts w:cs="Noteworthy Light"/>
         </w:rPr>
         <w:t xml:space="preserve"> to a 100</w:t>
       </w:r>
       <w:r>
         <w:rPr>
-          <w:rFonts w:ascii="Arial" w:hAnsi="Arial" w:cs="Noteworthy Light"/>
-          <w:sz w:val="20"/>
-          <w:szCs w:val="20"/>
+          <w:rFonts w:cs="Noteworthy Light"/>
         </w:rPr>
         <w:t xml:space="preserve"> by increments of 10 alternating between </w:t>
       </w:r>
       <w:r>
         <w:rPr>
-          <w:rFonts w:ascii="Arial" w:hAnsi="Arial" w:cs="Noteworthy Light"/>
-          <w:sz w:val="20"/>
-          <w:szCs w:val="20"/>
+          <w:rFonts w:cs="Noteworthy Light"/>
         </w:rPr>
         <w:t>the first and the ring finger</w:t>
       </w:r>
       <w:r>
         <w:rPr>
-          <w:rFonts w:ascii="Arial" w:hAnsi="Arial" w:cs="Noteworthy Light"/>
-          <w:sz w:val="20"/>
-          <w:szCs w:val="20"/>
+          <w:rFonts w:cs="Noteworthy Light"/>
         </w:rPr>
         <w:t>, starting with 10 on the first finger</w:t>
       </w:r>
       <w:r>
         <w:rPr>
-          <w:rFonts w:ascii="Arial" w:hAnsi="Arial" w:cs="Noteworthy Light"/>
-          <w:sz w:val="20"/>
-          <w:szCs w:val="20"/>
+          <w:rFonts w:cs="Noteworthy Light"/>
         </w:rPr>
         <w:t xml:space="preserve">. Finally, count to 1000 by increments of 100 alternating between the </w:t>
       </w:r>
       <w:r>
         <w:rPr>
-          <w:rFonts w:ascii="Arial" w:hAnsi="Arial" w:cs="Noteworthy Light"/>
-          <w:sz w:val="20"/>
-          <w:szCs w:val="20"/>
+          <w:rFonts w:cs="Noteworthy Light"/>
         </w:rPr>
         <w:t xml:space="preserve">ring finger and the first finger, beginning with 100 on the ring </w:t>
       </w:r>
       <w:r>
         <w:rPr>
-          <w:rFonts w:ascii="Arial" w:hAnsi="Arial" w:cs="Noteworthy Light"/>
-          <w:sz w:val="20"/>
-          <w:szCs w:val="20"/>
+          <w:rFonts w:cs="Noteworthy Light"/>
         </w:rPr>
         <w:t>finger, which</w:t>
       </w:r>
       <w:r>
         <w:rPr>
-          <w:rFonts w:ascii="Arial" w:hAnsi="Arial" w:cs="Noteworthy Light"/>
-          <w:sz w:val="20"/>
-          <w:szCs w:val="20"/>
+          <w:rFonts w:cs="Noteworthy Light"/>
         </w:rPr>
         <w:t xml:space="preserve"> you solved in the previous step</w:t>
       </w:r>
       <w:r>
         <w:rPr>
-          <w:rFonts w:ascii="Arial" w:hAnsi="Arial" w:cs="Noteworthy Light"/>
-          <w:sz w:val="20"/>
-          <w:szCs w:val="20"/>
+          <w:rFonts w:cs="Noteworthy Light"/>
         </w:rPr>
         <w:t>.</w:t>
       </w:r>
@@ -2326,9 +1770,7 @@
     <w:p>
       <w:pPr>
         <w:rPr>
-          <w:rFonts w:ascii="Arial" w:hAnsi="Arial" w:cs="Noteworthy Light"/>
-          <w:sz w:val="20"/>
-          <w:szCs w:val="20"/>
+          <w:rFonts w:cs="Noteworthy Light"/>
         </w:rPr>
       </w:pPr>
     </w:p>
@@ -2336,29 +1778,20 @@
       <w:pPr>
         <w:ind w:left="720"/>
         <w:rPr>
-          <w:rFonts w:ascii="Arial" w:hAnsi="Arial" w:cs="Noteworthy Light"/>
-          <w:sz w:val="20"/>
-          <w:szCs w:val="20"/>
+          <w:rFonts w:cs="Noteworthy Light"/>
         </w:rPr>
       </w:pPr>
     </w:p>
     <w:p>
       <w:pPr>
         <w:ind w:left="720"/>
-        <w:rPr>
-          <w:rFonts w:ascii="Arial" w:hAnsi="Arial"/>
-          <w:sz w:val="20"/>
-          <w:szCs w:val="20"/>
-        </w:rPr>
       </w:pPr>
     </w:p>
     <w:p>
       <w:pPr>
         <w:pStyle w:val="ListParagraph"/>
         <w:rPr>
-          <w:rFonts w:ascii="Arial" w:hAnsi="Arial" w:cs="Noteworthy Light"/>
-          <w:sz w:val="20"/>
-          <w:szCs w:val="20"/>
+          <w:rFonts w:cs="Noteworthy Light"/>
         </w:rPr>
       </w:pPr>
     </w:p>
@@ -2369,9 +1802,7 @@
         <w:autoSpaceDN w:val="0"/>
         <w:adjustRightInd w:val="0"/>
         <w:rPr>
-          <w:rFonts w:ascii="Arial" w:hAnsi="Arial" w:cs="Noteworthy Light"/>
-          <w:sz w:val="20"/>
-          <w:szCs w:val="20"/>
+          <w:rFonts w:cs="Noteworthy Light"/>
         </w:rPr>
       </w:pPr>
     </w:p>
@@ -2382,28 +1813,20 @@
         <w:autoSpaceDN w:val="0"/>
         <w:adjustRightInd w:val="0"/>
         <w:rPr>
-          <w:rFonts w:ascii="Arial" w:hAnsi="Arial" w:cs="Noteworthy Light"/>
+          <w:rFonts w:cs="Noteworthy Light"/>
           <w:b/>
-          <w:sz w:val="20"/>
-          <w:szCs w:val="20"/>
-        </w:rPr>
-      </w:pPr>
-    </w:p>
-    <w:p>
-      <w:pPr>
-        <w:rPr>
-          <w:rFonts w:ascii="Arial" w:hAnsi="Arial"/>
+        </w:rPr>
+      </w:pPr>
+    </w:p>
+    <w:p>
+      <w:pPr>
+        <w:rPr>
           <w:b/>
-          <w:sz w:val="20"/>
-          <w:szCs w:val="20"/>
-        </w:rPr>
-      </w:pPr>
-      <w:r>
-        <w:rPr>
-          <w:rFonts w:ascii="Arial" w:hAnsi="Arial"/>
+        </w:rPr>
+      </w:pPr>
+      <w:r>
+        <w:rPr>
           <w:b/>
-          <w:sz w:val="20"/>
-          <w:szCs w:val="20"/>
         </w:rPr>
         <w:tab/>
       </w:r>

</xml_diff>

<commit_message>
Changed header’s font to 16 pt. and italicized it.
</commit_message>
<xml_diff>
--- a/ProblemSolving/Torres_Marlon_ProblemSolving.docx
+++ b/ProblemSolving/Torres_Marlon_ProblemSolving.docx
@@ -7,11 +7,18 @@
         <w:jc w:val="center"/>
         <w:rPr>
           <w:rStyle w:val="Strong"/>
-        </w:rPr>
-      </w:pPr>
+          <w:i/>
+          <w:sz w:val="32"/>
+          <w:szCs w:val="32"/>
+        </w:rPr>
+      </w:pPr>
+      <w:bookmarkStart w:id="0" w:name="_GoBack"/>
       <w:r>
         <w:rPr>
           <w:rStyle w:val="Strong"/>
+          <w:i/>
+          <w:sz w:val="32"/>
+          <w:szCs w:val="32"/>
         </w:rPr>
         <w:t>Marlon Torres</w:t>
       </w:r>
@@ -21,11 +28,17 @@
         <w:jc w:val="center"/>
         <w:rPr>
           <w:rStyle w:val="Strong"/>
+          <w:i/>
+          <w:sz w:val="32"/>
+          <w:szCs w:val="32"/>
         </w:rPr>
       </w:pPr>
       <w:r>
         <w:rPr>
           <w:rStyle w:val="Strong"/>
+          <w:i/>
+          <w:sz w:val="32"/>
+          <w:szCs w:val="32"/>
         </w:rPr>
         <w:t>11/27/2013</w:t>
       </w:r>
@@ -35,11 +48,17 @@
         <w:jc w:val="center"/>
         <w:rPr>
           <w:rStyle w:val="Strong"/>
+          <w:i/>
+          <w:sz w:val="32"/>
+          <w:szCs w:val="32"/>
         </w:rPr>
       </w:pPr>
       <w:r>
         <w:rPr>
           <w:rStyle w:val="Strong"/>
+          <w:i/>
+          <w:sz w:val="32"/>
+          <w:szCs w:val="32"/>
         </w:rPr>
         <w:t>Web Programming Fundamentals – Section 01</w:t>
       </w:r>
@@ -54,9 +73,13 @@
       <w:r>
         <w:rPr>
           <w:rStyle w:val="Strong"/>
+          <w:i/>
+          <w:sz w:val="32"/>
+          <w:szCs w:val="32"/>
         </w:rPr>
         <w:t>Activity: Problem Solving</w:t>
       </w:r>
+      <w:bookmarkEnd w:id="0"/>
     </w:p>
     <w:p/>
     <w:p>
@@ -71,8 +94,6 @@
         </w:rPr>
         <w:t>A Cat, a Parrot, and a Bag of Seed:</w:t>
       </w:r>
-      <w:bookmarkStart w:id="0" w:name="_GoBack"/>
-      <w:bookmarkEnd w:id="0"/>
     </w:p>
     <w:p>
       <w:pPr>
@@ -415,6 +436,7 @@
         <w:rPr>
           <w:rFonts w:cs="Noteworthy Light"/>
         </w:rPr>
+        <w:lastRenderedPageBreak/>
         <w:t>Take the cat first and then go back and get the parrot. After that go back and get the bag of seeds.</w:t>
       </w:r>
     </w:p>
@@ -433,7 +455,6 @@
         <w:rPr>
           <w:rFonts w:cs="Noteworthy Light"/>
         </w:rPr>
-        <w:lastRenderedPageBreak/>
         <w:t xml:space="preserve">Take the parrot first and then go back and get the bag of seeds. </w:t>
       </w:r>
       <w:r>

</xml_diff>

<commit_message>
Changed the headers font color to red.
</commit_message>
<xml_diff>
--- a/ProblemSolving/Torres_Marlon_ProblemSolving.docx
+++ b/ProblemSolving/Torres_Marlon_ProblemSolving.docx
@@ -8,6 +8,7 @@
         <w:rPr>
           <w:rStyle w:val="Strong"/>
           <w:i/>
+          <w:color w:val="FF0000"/>
           <w:sz w:val="32"/>
           <w:szCs w:val="32"/>
         </w:rPr>
@@ -17,6 +18,7 @@
         <w:rPr>
           <w:rStyle w:val="Strong"/>
           <w:i/>
+          <w:color w:val="FF0000"/>
           <w:sz w:val="32"/>
           <w:szCs w:val="32"/>
         </w:rPr>
@@ -29,6 +31,7 @@
         <w:rPr>
           <w:rStyle w:val="Strong"/>
           <w:i/>
+          <w:color w:val="FF0000"/>
           <w:sz w:val="32"/>
           <w:szCs w:val="32"/>
         </w:rPr>
@@ -37,6 +40,7 @@
         <w:rPr>
           <w:rStyle w:val="Strong"/>
           <w:i/>
+          <w:color w:val="FF0000"/>
           <w:sz w:val="32"/>
           <w:szCs w:val="32"/>
         </w:rPr>
@@ -49,6 +53,7 @@
         <w:rPr>
           <w:rStyle w:val="Strong"/>
           <w:i/>
+          <w:color w:val="FF0000"/>
           <w:sz w:val="32"/>
           <w:szCs w:val="32"/>
         </w:rPr>
@@ -57,6 +62,7 @@
         <w:rPr>
           <w:rStyle w:val="Strong"/>
           <w:i/>
+          <w:color w:val="FF0000"/>
           <w:sz w:val="32"/>
           <w:szCs w:val="32"/>
         </w:rPr>
@@ -74,6 +80,7 @@
         <w:rPr>
           <w:rStyle w:val="Strong"/>
           <w:i/>
+          <w:color w:val="FF0000"/>
           <w:sz w:val="32"/>
           <w:szCs w:val="32"/>
         </w:rPr>

</xml_diff>

<commit_message>
Changed the entire documents font color to blue.
</commit_message>
<xml_diff>
--- a/ProblemSolving/Torres_Marlon_ProblemSolving.docx
+++ b/ProblemSolving/Torres_Marlon_ProblemSolving.docx
@@ -8,17 +8,16 @@
         <w:rPr>
           <w:rStyle w:val="Strong"/>
           <w:i/>
-          <w:color w:val="FF0000"/>
+          <w:color w:val="0000FF"/>
           <w:sz w:val="32"/>
           <w:szCs w:val="32"/>
         </w:rPr>
       </w:pPr>
-      <w:bookmarkStart w:id="0" w:name="_GoBack"/>
       <w:r>
         <w:rPr>
           <w:rStyle w:val="Strong"/>
           <w:i/>
-          <w:color w:val="FF0000"/>
+          <w:color w:val="0000FF"/>
           <w:sz w:val="32"/>
           <w:szCs w:val="32"/>
         </w:rPr>
@@ -31,16 +30,18 @@
         <w:rPr>
           <w:rStyle w:val="Strong"/>
           <w:i/>
-          <w:color w:val="FF0000"/>
+          <w:color w:val="0000FF"/>
           <w:sz w:val="32"/>
           <w:szCs w:val="32"/>
         </w:rPr>
       </w:pPr>
+      <w:bookmarkStart w:id="0" w:name="_GoBack"/>
+      <w:bookmarkEnd w:id="0"/>
       <w:r>
         <w:rPr>
           <w:rStyle w:val="Strong"/>
           <w:i/>
-          <w:color w:val="FF0000"/>
+          <w:color w:val="0000FF"/>
           <w:sz w:val="32"/>
           <w:szCs w:val="32"/>
         </w:rPr>
@@ -53,7 +54,7 @@
         <w:rPr>
           <w:rStyle w:val="Strong"/>
           <w:i/>
-          <w:color w:val="FF0000"/>
+          <w:color w:val="0000FF"/>
           <w:sz w:val="32"/>
           <w:szCs w:val="32"/>
         </w:rPr>
@@ -62,7 +63,7 @@
         <w:rPr>
           <w:rStyle w:val="Strong"/>
           <w:i/>
-          <w:color w:val="FF0000"/>
+          <w:color w:val="0000FF"/>
           <w:sz w:val="32"/>
           <w:szCs w:val="32"/>
         </w:rPr>
@@ -74,30 +75,38 @@
         <w:jc w:val="center"/>
         <w:rPr>
           <w:rStyle w:val="Strong"/>
+          <w:color w:val="0000FF"/>
         </w:rPr>
       </w:pPr>
       <w:r>
         <w:rPr>
           <w:rStyle w:val="Strong"/>
           <w:i/>
-          <w:color w:val="FF0000"/>
+          <w:color w:val="0000FF"/>
           <w:sz w:val="32"/>
           <w:szCs w:val="32"/>
         </w:rPr>
         <w:t>Activity: Problem Solving</w:t>
       </w:r>
-      <w:bookmarkEnd w:id="0"/>
-    </w:p>
-    <w:p/>
+    </w:p>
+    <w:p>
+      <w:pPr>
+        <w:rPr>
+          <w:color w:val="0000FF"/>
+        </w:rPr>
+      </w:pPr>
+    </w:p>
     <w:p>
       <w:pPr>
         <w:rPr>
           <w:b/>
+          <w:color w:val="0000FF"/>
         </w:rPr>
       </w:pPr>
       <w:r>
         <w:rPr>
           <w:b/>
+          <w:color w:val="0000FF"/>
         </w:rPr>
         <w:t>A Cat, a Parrot, and a Bag of Seed:</w:t>
       </w:r>
@@ -106,23 +115,27 @@
       <w:pPr>
         <w:rPr>
           <w:rFonts w:cs="Noteworthy Light"/>
-        </w:rPr>
-      </w:pPr>
-      <w:r>
-        <w:rPr>
-          <w:rFonts w:cs="Noteworthy Light"/>
+          <w:color w:val="0000FF"/>
+        </w:rPr>
+      </w:pPr>
+      <w:r>
+        <w:rPr>
+          <w:rFonts w:cs="Noteworthy Light"/>
+          <w:color w:val="0000FF"/>
         </w:rPr>
         <w:t>A man finds himself on a riverbank with a cat, a parrot and a bag of seed. He needs to transport all three to the other side of the river in his boat. However, the boat has room for only the man himself and one other item (either the cat, parrot or seed). In his absence, the cat could eat the parrot, and the parrot would eat the bag of seed</w:t>
       </w:r>
       <w:r>
         <w:rPr>
           <w:rFonts w:cs="Noteworthy Light"/>
+          <w:color w:val="0000FF"/>
         </w:rPr>
         <w:t>s</w:t>
       </w:r>
       <w:r>
         <w:rPr>
           <w:rFonts w:cs="Noteworthy Light"/>
+          <w:color w:val="0000FF"/>
         </w:rPr>
         <w:t>. Show how he can get all the passengers to the other side, without leaving the wrong ones alone together.</w:t>
       </w:r>
@@ -131,18 +144,21 @@
       <w:pPr>
         <w:rPr>
           <w:rFonts w:cs="Noteworthy Light"/>
-        </w:rPr>
-      </w:pPr>
-    </w:p>
-    <w:p>
-      <w:pPr>
-        <w:rPr>
-          <w:rFonts w:cs="Noteworthy Light"/>
-        </w:rPr>
-      </w:pPr>
-      <w:r>
-        <w:rPr>
-          <w:rFonts w:cs="Noteworthy Light"/>
+          <w:color w:val="0000FF"/>
+        </w:rPr>
+      </w:pPr>
+    </w:p>
+    <w:p>
+      <w:pPr>
+        <w:rPr>
+          <w:rFonts w:cs="Noteworthy Light"/>
+          <w:color w:val="0000FF"/>
+        </w:rPr>
+      </w:pPr>
+      <w:r>
+        <w:rPr>
+          <w:rFonts w:cs="Noteworthy Light"/>
+          <w:color w:val="0000FF"/>
         </w:rPr>
         <w:t xml:space="preserve">1. Define </w:t>
       </w:r>
@@ -150,6 +166,7 @@
       <w:r>
         <w:rPr>
           <w:rFonts w:cs="Noteworthy Light"/>
+          <w:color w:val="0000FF"/>
         </w:rPr>
         <w:t>Problem</w:t>
       </w:r>
@@ -157,6 +174,7 @@
       <w:r>
         <w:rPr>
           <w:rFonts w:cs="Noteworthy Light"/>
+          <w:color w:val="0000FF"/>
         </w:rPr>
         <w:t>:</w:t>
       </w:r>
@@ -165,6 +183,7 @@
       <w:pPr>
         <w:rPr>
           <w:rFonts w:cs="Noteworthy Light"/>
+          <w:color w:val="0000FF"/>
         </w:rPr>
       </w:pPr>
     </w:p>
@@ -177,23 +196,27 @@
         </w:numPr>
         <w:rPr>
           <w:rFonts w:cs="Noteworthy Light"/>
-        </w:rPr>
-      </w:pPr>
-      <w:r>
-        <w:rPr>
-          <w:rFonts w:cs="Noteworthy Light"/>
+          <w:color w:val="0000FF"/>
+        </w:rPr>
+      </w:pPr>
+      <w:r>
+        <w:rPr>
+          <w:rFonts w:cs="Noteworthy Light"/>
+          <w:color w:val="0000FF"/>
         </w:rPr>
         <w:t>Problem: Man is on riverbank and can only transport himself and one other item at a time</w:t>
       </w:r>
       <w:r>
         <w:rPr>
           <w:rFonts w:cs="Noteworthy Light"/>
+          <w:color w:val="0000FF"/>
         </w:rPr>
         <w:t xml:space="preserve"> without the bird and the seeds being together and without the bird and the cat being together.</w:t>
       </w:r>
       <w:r>
         <w:rPr>
           <w:rFonts w:cs="Noteworthy Light"/>
+          <w:color w:val="0000FF"/>
         </w:rPr>
         <w:t xml:space="preserve"> </w:t>
       </w:r>
@@ -207,11 +230,13 @@
         </w:numPr>
         <w:rPr>
           <w:rFonts w:cs="Noteworthy Light"/>
-        </w:rPr>
-      </w:pPr>
-      <w:r>
-        <w:rPr>
-          <w:rFonts w:cs="Noteworthy Light"/>
+          <w:color w:val="0000FF"/>
+        </w:rPr>
+      </w:pPr>
+      <w:r>
+        <w:rPr>
+          <w:rFonts w:cs="Noteworthy Light"/>
+          <w:color w:val="0000FF"/>
         </w:rPr>
         <w:t>Insight: That to accomplish out goal it is going to take multiple trips.</w:t>
       </w:r>
@@ -225,11 +250,13 @@
         </w:numPr>
         <w:rPr>
           <w:rFonts w:cs="Noteworthy Light"/>
-        </w:rPr>
-      </w:pPr>
-      <w:r>
-        <w:rPr>
-          <w:rFonts w:cs="Noteworthy Light"/>
+          <w:color w:val="0000FF"/>
+        </w:rPr>
+      </w:pPr>
+      <w:r>
+        <w:rPr>
+          <w:rFonts w:cs="Noteworthy Light"/>
+          <w:color w:val="0000FF"/>
         </w:rPr>
         <w:t>Overall goal: To transport all three items in his boats to the other side of the river without the cat eating the parrot and without the parrot eating the seeds.</w:t>
       </w:r>
@@ -239,18 +266,21 @@
         <w:pStyle w:val="ListParagraph"/>
         <w:rPr>
           <w:rFonts w:cs="Noteworthy Light"/>
-        </w:rPr>
-      </w:pPr>
-    </w:p>
-    <w:p>
-      <w:pPr>
-        <w:rPr>
-          <w:rFonts w:cs="Noteworthy Light"/>
-        </w:rPr>
-      </w:pPr>
-      <w:r>
-        <w:rPr>
-          <w:rFonts w:cs="Noteworthy Light"/>
+          <w:color w:val="0000FF"/>
+        </w:rPr>
+      </w:pPr>
+    </w:p>
+    <w:p>
+      <w:pPr>
+        <w:rPr>
+          <w:rFonts w:cs="Noteworthy Light"/>
+          <w:color w:val="0000FF"/>
+        </w:rPr>
+      </w:pPr>
+      <w:r>
+        <w:rPr>
+          <w:rFonts w:cs="Noteworthy Light"/>
+          <w:color w:val="0000FF"/>
         </w:rPr>
         <w:t>2. Break Problem Apart:</w:t>
       </w:r>
@@ -259,6 +289,7 @@
       <w:pPr>
         <w:rPr>
           <w:rFonts w:cs="Noteworthy Light"/>
+          <w:color w:val="0000FF"/>
         </w:rPr>
       </w:pPr>
     </w:p>
@@ -271,11 +302,13 @@
         </w:numPr>
         <w:rPr>
           <w:rFonts w:cs="Noteworthy Light"/>
-        </w:rPr>
-      </w:pPr>
-      <w:r>
-        <w:rPr>
-          <w:rFonts w:cs="Noteworthy Light"/>
+          <w:color w:val="0000FF"/>
+        </w:rPr>
+      </w:pPr>
+      <w:r>
+        <w:rPr>
+          <w:rFonts w:cs="Noteworthy Light"/>
+          <w:color w:val="0000FF"/>
         </w:rPr>
         <w:t>Constraints? The boat only has room for the man and one other item and if left alone together, the cat could eat the parrot and the parrot could eat the bag of seeds.</w:t>
       </w:r>
@@ -289,11 +322,13 @@
         </w:numPr>
         <w:rPr>
           <w:rFonts w:cs="Noteworthy Light"/>
-        </w:rPr>
-      </w:pPr>
-      <w:r>
-        <w:rPr>
-          <w:rFonts w:cs="Noteworthy Light"/>
+          <w:color w:val="0000FF"/>
+        </w:rPr>
+      </w:pPr>
+      <w:r>
+        <w:rPr>
+          <w:rFonts w:cs="Noteworthy Light"/>
+          <w:color w:val="0000FF"/>
         </w:rPr>
         <w:t>Sub-goals? Figure out how and in what order to transport each item without the cat eating the parrot and without the parrot eating the bag of seeds.</w:t>
       </w:r>
@@ -303,24 +338,28 @@
         <w:ind w:left="320"/>
         <w:rPr>
           <w:rFonts w:cs="Noteworthy Light"/>
-        </w:rPr>
-      </w:pPr>
-    </w:p>
-    <w:p>
-      <w:pPr>
-        <w:rPr>
-          <w:rFonts w:cs="Noteworthy Light"/>
-        </w:rPr>
-      </w:pPr>
-      <w:r>
-        <w:rPr>
-          <w:rFonts w:cs="Noteworthy Light"/>
+          <w:color w:val="0000FF"/>
+        </w:rPr>
+      </w:pPr>
+    </w:p>
+    <w:p>
+      <w:pPr>
+        <w:rPr>
+          <w:rFonts w:cs="Noteworthy Light"/>
+          <w:color w:val="0000FF"/>
+        </w:rPr>
+      </w:pPr>
+      <w:r>
+        <w:rPr>
+          <w:rFonts w:cs="Noteworthy Light"/>
+          <w:color w:val="0000FF"/>
         </w:rPr>
         <w:t xml:space="preserve">3. </w:t>
       </w:r>
       <w:r>
         <w:rPr>
           <w:rFonts w:cs="Noteworthy Light"/>
+          <w:color w:val="0000FF"/>
         </w:rPr>
         <w:t xml:space="preserve"> Identify Potential Solutions:</w:t>
       </w:r>
@@ -329,11 +368,13 @@
       <w:pPr>
         <w:rPr>
           <w:rFonts w:cs="Noteworthy Light"/>
-        </w:rPr>
-      </w:pPr>
-      <w:r>
-        <w:rPr>
-          <w:rFonts w:cs="Noteworthy Light"/>
+          <w:color w:val="0000FF"/>
+        </w:rPr>
+      </w:pPr>
+      <w:r>
+        <w:rPr>
+          <w:rFonts w:cs="Noteworthy Light"/>
+          <w:color w:val="0000FF"/>
         </w:rPr>
         <w:t xml:space="preserve"> </w:t>
       </w:r>
@@ -347,11 +388,13 @@
         </w:numPr>
         <w:rPr>
           <w:rFonts w:cs="Noteworthy Light"/>
-        </w:rPr>
-      </w:pPr>
-      <w:r>
-        <w:rPr>
-          <w:rFonts w:cs="Noteworthy Light"/>
+          <w:color w:val="0000FF"/>
+        </w:rPr>
+      </w:pPr>
+      <w:r>
+        <w:rPr>
+          <w:rFonts w:cs="Noteworthy Light"/>
+          <w:color w:val="0000FF"/>
         </w:rPr>
         <w:t xml:space="preserve">Take the bag of seeds first and then go back and get the cat. After that go back and get the parrot. </w:t>
       </w:r>
@@ -365,11 +408,13 @@
         </w:numPr>
         <w:rPr>
           <w:rFonts w:cs="Noteworthy Light"/>
-        </w:rPr>
-      </w:pPr>
-      <w:r>
-        <w:rPr>
-          <w:rFonts w:cs="Noteworthy Light"/>
+          <w:color w:val="0000FF"/>
+        </w:rPr>
+      </w:pPr>
+      <w:r>
+        <w:rPr>
+          <w:rFonts w:cs="Noteworthy Light"/>
+          <w:color w:val="0000FF"/>
         </w:rPr>
         <w:t>Take the bag of seeds first and then go back and get the parrot. After that go back and get the cat.</w:t>
       </w:r>
@@ -383,11 +428,13 @@
         </w:numPr>
         <w:rPr>
           <w:rFonts w:cs="Noteworthy Light"/>
-        </w:rPr>
-      </w:pPr>
-      <w:r>
-        <w:rPr>
-          <w:rFonts w:cs="Noteworthy Light"/>
+          <w:color w:val="0000FF"/>
+        </w:rPr>
+      </w:pPr>
+      <w:r>
+        <w:rPr>
+          <w:rFonts w:cs="Noteworthy Light"/>
+          <w:color w:val="0000FF"/>
         </w:rPr>
         <w:t>Take the parrot first and then go back and get the cat. After that go back and get the bag of seeds.</w:t>
       </w:r>
@@ -401,11 +448,13 @@
         </w:numPr>
         <w:rPr>
           <w:rFonts w:cs="Noteworthy Light"/>
-        </w:rPr>
-      </w:pPr>
-      <w:r>
-        <w:rPr>
-          <w:rFonts w:cs="Noteworthy Light"/>
+          <w:color w:val="0000FF"/>
+        </w:rPr>
+      </w:pPr>
+      <w:r>
+        <w:rPr>
+          <w:rFonts w:cs="Noteworthy Light"/>
+          <w:color w:val="0000FF"/>
         </w:rPr>
         <w:t>Take the parrot first and then go back and get the bag of seeds. After that go back and get the cat.</w:t>
       </w:r>
@@ -419,11 +468,13 @@
         </w:numPr>
         <w:rPr>
           <w:rFonts w:cs="Noteworthy Light"/>
-        </w:rPr>
-      </w:pPr>
-      <w:r>
-        <w:rPr>
-          <w:rFonts w:cs="Noteworthy Light"/>
+          <w:color w:val="0000FF"/>
+        </w:rPr>
+      </w:pPr>
+      <w:r>
+        <w:rPr>
+          <w:rFonts w:cs="Noteworthy Light"/>
+          <w:color w:val="0000FF"/>
         </w:rPr>
         <w:t>Take the cat first and then go back and get the bag of seeds. After that go back and get the parrot.</w:t>
       </w:r>
@@ -437,11 +488,13 @@
         </w:numPr>
         <w:rPr>
           <w:rFonts w:cs="Noteworthy Light"/>
-        </w:rPr>
-      </w:pPr>
-      <w:r>
-        <w:rPr>
-          <w:rFonts w:cs="Noteworthy Light"/>
+          <w:color w:val="0000FF"/>
+        </w:rPr>
+      </w:pPr>
+      <w:r>
+        <w:rPr>
+          <w:rFonts w:cs="Noteworthy Light"/>
+          <w:color w:val="0000FF"/>
         </w:rPr>
         <w:lastRenderedPageBreak/>
         <w:t>Take the cat first and then go back and get the parrot. After that go back and get the bag of seeds.</w:t>
@@ -456,47 +509,55 @@
         </w:numPr>
         <w:rPr>
           <w:rFonts w:cs="Noteworthy Light"/>
-        </w:rPr>
-      </w:pPr>
-      <w:r>
-        <w:rPr>
-          <w:rFonts w:cs="Noteworthy Light"/>
+          <w:color w:val="0000FF"/>
+        </w:rPr>
+      </w:pPr>
+      <w:r>
+        <w:rPr>
+          <w:rFonts w:cs="Noteworthy Light"/>
+          <w:color w:val="0000FF"/>
         </w:rPr>
         <w:t xml:space="preserve">Take the parrot first and then go back and get the bag of seeds. </w:t>
       </w:r>
       <w:r>
         <w:rPr>
           <w:rFonts w:cs="Noteworthy Light"/>
+          <w:color w:val="0000FF"/>
         </w:rPr>
         <w:t>T</w:t>
       </w:r>
       <w:r>
         <w:rPr>
           <w:rFonts w:cs="Noteworthy Light"/>
+          <w:color w:val="0000FF"/>
         </w:rPr>
         <w:t>hen drop</w:t>
       </w:r>
       <w:r>
         <w:rPr>
           <w:rFonts w:cs="Noteworthy Light"/>
+          <w:color w:val="0000FF"/>
         </w:rPr>
         <w:t xml:space="preserve"> off</w:t>
       </w:r>
       <w:r>
         <w:rPr>
           <w:rFonts w:cs="Noteworthy Light"/>
+          <w:color w:val="0000FF"/>
         </w:rPr>
         <w:t xml:space="preserve"> the seeds, but you pick up the parrot and take him back. Then drop off the parrot and pick up the cat and </w:t>
       </w:r>
       <w:r>
         <w:rPr>
           <w:rFonts w:cs="Noteworthy Light"/>
+          <w:color w:val="0000FF"/>
         </w:rPr>
         <w:t xml:space="preserve">then take him over </w:t>
       </w:r>
       <w:r>
         <w:rPr>
           <w:rFonts w:cs="Noteworthy Light"/>
+          <w:color w:val="0000FF"/>
         </w:rPr>
         <w:t>and leave him with the bag of seeds.  Lastly, you go back and pick up the parrot and then bring him back.</w:t>
       </w:r>
@@ -506,11 +567,13 @@
         <w:pStyle w:val="ListParagraph"/>
         <w:rPr>
           <w:rFonts w:cs="Noteworthy Light"/>
-        </w:rPr>
-      </w:pPr>
-      <w:r>
-        <w:rPr>
-          <w:rFonts w:cs="Noteworthy Light"/>
+          <w:color w:val="0000FF"/>
+        </w:rPr>
+      </w:pPr>
+      <w:r>
+        <w:rPr>
+          <w:rFonts w:cs="Noteworthy Light"/>
+          <w:color w:val="0000FF"/>
         </w:rPr>
         <w:t xml:space="preserve"> </w:t>
       </w:r>
@@ -519,11 +582,13 @@
       <w:pPr>
         <w:rPr>
           <w:rFonts w:cs="Noteworthy Light"/>
-        </w:rPr>
-      </w:pPr>
-      <w:r>
-        <w:rPr>
-          <w:rFonts w:cs="Noteworthy Light"/>
+          <w:color w:val="0000FF"/>
+        </w:rPr>
+      </w:pPr>
+      <w:r>
+        <w:rPr>
+          <w:rFonts w:cs="Noteworthy Light"/>
+          <w:color w:val="0000FF"/>
         </w:rPr>
         <w:t xml:space="preserve">4. Evaluate each potential solution: </w:t>
       </w:r>
@@ -532,6 +597,7 @@
       <w:pPr>
         <w:rPr>
           <w:rFonts w:cs="Noteworthy Light"/>
+          <w:color w:val="0000FF"/>
         </w:rPr>
       </w:pPr>
     </w:p>
@@ -544,11 +610,13 @@
         </w:numPr>
         <w:rPr>
           <w:rFonts w:cs="Noteworthy Light"/>
-        </w:rPr>
-      </w:pPr>
-      <w:r>
-        <w:rPr>
-          <w:rFonts w:cs="Noteworthy Light"/>
+          <w:color w:val="0000FF"/>
+        </w:rPr>
+      </w:pPr>
+      <w:r>
+        <w:rPr>
+          <w:rFonts w:cs="Noteworthy Light"/>
+          <w:color w:val="0000FF"/>
         </w:rPr>
         <w:t>Not all solutions meet the goal.</w:t>
       </w:r>
@@ -562,11 +630,13 @@
         </w:numPr>
         <w:rPr>
           <w:rFonts w:cs="Noteworthy Light"/>
-        </w:rPr>
-      </w:pPr>
-      <w:r>
-        <w:rPr>
-          <w:rFonts w:cs="Noteworthy Light"/>
+          <w:color w:val="0000FF"/>
+        </w:rPr>
+      </w:pPr>
+      <w:r>
+        <w:rPr>
+          <w:rFonts w:cs="Noteworthy Light"/>
+          <w:color w:val="0000FF"/>
         </w:rPr>
         <w:t>Not all solutions will work for all cases due to the combination of what items are left behind.</w:t>
       </w:r>
@@ -575,18 +645,21 @@
       <w:pPr>
         <w:rPr>
           <w:rFonts w:cs="Noteworthy Light"/>
-        </w:rPr>
-      </w:pPr>
-    </w:p>
-    <w:p>
-      <w:pPr>
-        <w:rPr>
-          <w:rFonts w:cs="Noteworthy Light"/>
-        </w:rPr>
-      </w:pPr>
-      <w:r>
-        <w:rPr>
-          <w:rFonts w:cs="Noteworthy Light"/>
+          <w:color w:val="0000FF"/>
+        </w:rPr>
+      </w:pPr>
+    </w:p>
+    <w:p>
+      <w:pPr>
+        <w:rPr>
+          <w:rFonts w:cs="Noteworthy Light"/>
+          <w:color w:val="0000FF"/>
+        </w:rPr>
+      </w:pPr>
+      <w:r>
+        <w:rPr>
+          <w:rFonts w:cs="Noteworthy Light"/>
+          <w:color w:val="0000FF"/>
         </w:rPr>
         <w:t>5. Choose a solution and develop a plan to implement it.</w:t>
       </w:r>
@@ -595,6 +668,7 @@
       <w:pPr>
         <w:rPr>
           <w:rFonts w:cs="Noteworthy Light"/>
+          <w:color w:val="0000FF"/>
         </w:rPr>
       </w:pPr>
     </w:p>
@@ -607,23 +681,27 @@
         </w:numPr>
         <w:rPr>
           <w:rFonts w:cs="Noteworthy Light"/>
-        </w:rPr>
-      </w:pPr>
-      <w:r>
-        <w:rPr>
-          <w:rFonts w:cs="Noteworthy Light"/>
+          <w:color w:val="0000FF"/>
+        </w:rPr>
+      </w:pPr>
+      <w:r>
+        <w:rPr>
+          <w:rFonts w:cs="Noteworthy Light"/>
+          <w:color w:val="0000FF"/>
         </w:rPr>
         <w:t xml:space="preserve">The only solution for this problem that will work </w:t>
       </w:r>
       <w:r>
         <w:rPr>
           <w:rFonts w:cs="Noteworthy Light"/>
+          <w:color w:val="0000FF"/>
         </w:rPr>
         <w:t>is G) from number 3.</w:t>
       </w:r>
       <w:r>
         <w:rPr>
           <w:rFonts w:cs="Noteworthy Light"/>
+          <w:color w:val="0000FF"/>
         </w:rPr>
         <w:br/>
       </w:r>
@@ -633,11 +711,13 @@
         <w:ind w:left="260"/>
         <w:rPr>
           <w:rFonts w:cs="Noteworthy Light"/>
-        </w:rPr>
-      </w:pPr>
-      <w:r>
-        <w:rPr>
-          <w:rFonts w:cs="Noteworthy Light"/>
+          <w:color w:val="0000FF"/>
+        </w:rPr>
+      </w:pPr>
+      <w:r>
+        <w:rPr>
+          <w:rFonts w:cs="Noteworthy Light"/>
+          <w:color w:val="0000FF"/>
         </w:rPr>
         <w:t>Take the parrot first and then go back and get the bag of seeds. Then drop off the seeds, but you pick up the parrot and take him back. Then drop off the parrot and pick up the cat and then take him over and leave him with the bag of seeds.  Lastly, you go back and pick up the parrot and then bring him back.</w:t>
       </w:r>
@@ -647,6 +727,7 @@
         <w:ind w:left="260"/>
         <w:rPr>
           <w:rFonts w:cs="Noteworthy Light"/>
+          <w:color w:val="0000FF"/>
         </w:rPr>
       </w:pPr>
     </w:p>
@@ -655,11 +736,13 @@
         <w:ind w:left="260"/>
         <w:rPr>
           <w:rFonts w:cs="Noteworthy Light"/>
-        </w:rPr>
-      </w:pPr>
-      <w:r>
-        <w:rPr>
-          <w:rFonts w:cs="Noteworthy Light"/>
+          <w:color w:val="0000FF"/>
+        </w:rPr>
+      </w:pPr>
+      <w:r>
+        <w:rPr>
+          <w:rFonts w:cs="Noteworthy Light"/>
+          <w:color w:val="0000FF"/>
         </w:rPr>
         <w:t>B) After looking at different ways to transport everything over this is the only way the man can accomplish it without the cat eating the parrot and without the parrot eating the seeds.</w:t>
       </w:r>
@@ -670,6 +753,7 @@
         <w:ind w:left="620"/>
         <w:rPr>
           <w:rFonts w:cs="Noteworthy Light"/>
+          <w:color w:val="0000FF"/>
         </w:rPr>
       </w:pPr>
     </w:p>
@@ -677,11 +761,13 @@
       <w:pPr>
         <w:rPr>
           <w:b/>
+          <w:color w:val="0000FF"/>
         </w:rPr>
       </w:pPr>
       <w:r>
         <w:rPr>
           <w:b/>
+          <w:color w:val="0000FF"/>
         </w:rPr>
         <w:t>Socks in the Dark:</w:t>
       </w:r>
@@ -694,23 +780,27 @@
         <w:adjustRightInd w:val="0"/>
         <w:rPr>
           <w:rFonts w:cs="Noteworthy Light"/>
-        </w:rPr>
-      </w:pPr>
-      <w:r>
-        <w:rPr>
-          <w:rFonts w:cs="Noteworthy Light"/>
+          <w:color w:val="0000FF"/>
+        </w:rPr>
+      </w:pPr>
+      <w:r>
+        <w:rPr>
+          <w:rFonts w:cs="Noteworthy Light"/>
+          <w:color w:val="0000FF"/>
         </w:rPr>
         <w:t>There are 20 socks in a drawer: 5 pairs of black socks, 3 pairs of brown and</w:t>
       </w:r>
       <w:r>
         <w:rPr>
           <w:rFonts w:cs="Noteworthy Light"/>
+          <w:color w:val="0000FF"/>
         </w:rPr>
         <w:t xml:space="preserve"> </w:t>
       </w:r>
       <w:r>
         <w:rPr>
           <w:rFonts w:cs="Noteworthy Light"/>
+          <w:color w:val="0000FF"/>
         </w:rPr>
         <w:t xml:space="preserve">2 pairs of white. You select the socks in the dark and can check them only after a selection has been made. What is the smallest number of socks you need to select to guarantee getting the </w:t>
       </w:r>
@@ -718,6 +808,7 @@
       <w:r>
         <w:rPr>
           <w:rFonts w:cs="Noteworthy Light"/>
+          <w:color w:val="0000FF"/>
         </w:rPr>
         <w:t>following:</w:t>
       </w:r>
@@ -731,6 +822,7 @@
         <w:adjustRightInd w:val="0"/>
         <w:rPr>
           <w:rFonts w:cs="Noteworthy Light"/>
+          <w:color w:val="0000FF"/>
         </w:rPr>
       </w:pPr>
     </w:p>
@@ -742,35 +834,41 @@
         <w:adjustRightInd w:val="0"/>
         <w:rPr>
           <w:rFonts w:cs="Noteworthy Light"/>
-        </w:rPr>
-      </w:pPr>
-      <w:r>
-        <w:rPr>
-          <w:rFonts w:cs="Noteworthy Light"/>
+          <w:color w:val="0000FF"/>
+        </w:rPr>
+      </w:pPr>
+      <w:r>
+        <w:rPr>
+          <w:rFonts w:cs="Noteworthy Light"/>
+          <w:color w:val="0000FF"/>
         </w:rPr>
         <w:t>a) At least one matching pair</w:t>
       </w:r>
       <w:r>
         <w:rPr>
           <w:rFonts w:cs="Noteworthy Light"/>
+          <w:color w:val="0000FF"/>
         </w:rPr>
         <w:t xml:space="preserve"> </w:t>
       </w:r>
       <w:r>
         <w:rPr>
           <w:rFonts w:cs="Noteworthy Light"/>
+          <w:color w:val="0000FF"/>
         </w:rPr>
         <w:t>–</w:t>
       </w:r>
       <w:r>
         <w:rPr>
           <w:rFonts w:cs="Noteworthy Light"/>
+          <w:color w:val="0000FF"/>
         </w:rPr>
         <w:t xml:space="preserve"> </w:t>
       </w:r>
       <w:r>
         <w:rPr>
           <w:rFonts w:cs="Noteworthy Light"/>
+          <w:color w:val="0000FF"/>
         </w:rPr>
         <w:t>4 socks</w:t>
       </w:r>
@@ -783,35 +881,41 @@
         <w:adjustRightInd w:val="0"/>
         <w:rPr>
           <w:rFonts w:cs="Noteworthy Light"/>
-        </w:rPr>
-      </w:pPr>
-      <w:r>
-        <w:rPr>
-          <w:rFonts w:cs="Noteworthy Light"/>
+          <w:color w:val="0000FF"/>
+        </w:rPr>
+      </w:pPr>
+      <w:r>
+        <w:rPr>
+          <w:rFonts w:cs="Noteworthy Light"/>
+          <w:color w:val="0000FF"/>
         </w:rPr>
         <w:t>b) At least one matching pair of each color</w:t>
       </w:r>
       <w:r>
         <w:rPr>
           <w:rFonts w:cs="Noteworthy Light"/>
+          <w:color w:val="0000FF"/>
         </w:rPr>
         <w:t xml:space="preserve"> </w:t>
       </w:r>
       <w:r>
         <w:rPr>
           <w:rFonts w:cs="Noteworthy Light"/>
+          <w:color w:val="0000FF"/>
         </w:rPr>
         <w:t>–</w:t>
       </w:r>
       <w:r>
         <w:rPr>
           <w:rFonts w:cs="Noteworthy Light"/>
+          <w:color w:val="0000FF"/>
         </w:rPr>
         <w:t xml:space="preserve"> </w:t>
       </w:r>
       <w:r>
         <w:rPr>
           <w:rFonts w:cs="Noteworthy Light"/>
+          <w:color w:val="0000FF"/>
         </w:rPr>
         <w:t>10 socks</w:t>
       </w:r>
@@ -824,18 +928,21 @@
         <w:adjustRightInd w:val="0"/>
         <w:rPr>
           <w:rFonts w:cs="Noteworthy Light"/>
-        </w:rPr>
-      </w:pPr>
-    </w:p>
-    <w:p>
-      <w:pPr>
-        <w:rPr>
-          <w:rFonts w:cs="Noteworthy Light"/>
-        </w:rPr>
-      </w:pPr>
-      <w:r>
-        <w:rPr>
-          <w:rFonts w:cs="Noteworthy Light"/>
+          <w:color w:val="0000FF"/>
+        </w:rPr>
+      </w:pPr>
+    </w:p>
+    <w:p>
+      <w:pPr>
+        <w:rPr>
+          <w:rFonts w:cs="Noteworthy Light"/>
+          <w:color w:val="0000FF"/>
+        </w:rPr>
+      </w:pPr>
+      <w:r>
+        <w:rPr>
+          <w:rFonts w:cs="Noteworthy Light"/>
+          <w:color w:val="0000FF"/>
         </w:rPr>
         <w:t xml:space="preserve">1. Define </w:t>
       </w:r>
@@ -843,6 +950,7 @@
       <w:r>
         <w:rPr>
           <w:rFonts w:cs="Noteworthy Light"/>
+          <w:color w:val="0000FF"/>
         </w:rPr>
         <w:t>Problem</w:t>
       </w:r>
@@ -850,6 +958,7 @@
       <w:r>
         <w:rPr>
           <w:rFonts w:cs="Noteworthy Light"/>
+          <w:color w:val="0000FF"/>
         </w:rPr>
         <w:t xml:space="preserve">: </w:t>
       </w:r>
@@ -859,23 +968,27 @@
         <w:pStyle w:val="ListParagraph"/>
         <w:rPr>
           <w:rFonts w:cs="Noteworthy Light"/>
-        </w:rPr>
-      </w:pPr>
-      <w:r>
-        <w:rPr>
-          <w:rFonts w:cs="Noteworthy Light"/>
+          <w:color w:val="0000FF"/>
+        </w:rPr>
+      </w:pPr>
+      <w:r>
+        <w:rPr>
+          <w:rFonts w:cs="Noteworthy Light"/>
+          <w:color w:val="0000FF"/>
         </w:rPr>
         <w:t>A) Problem:</w:t>
       </w:r>
       <w:r>
         <w:rPr>
           <w:rFonts w:cs="Noteworthy Light"/>
+          <w:color w:val="0000FF"/>
         </w:rPr>
         <w:t xml:space="preserve">  You need to select a pair of matching socks and a matching pair of each of the colors.  It is dark; you can’t see the socks until after you have picked them.  How can you get the socks you need since you can’t see them.</w:t>
       </w:r>
       <w:r>
         <w:rPr>
           <w:rFonts w:cs="Noteworthy Light"/>
+          <w:color w:val="0000FF"/>
         </w:rPr>
         <w:t xml:space="preserve"> </w:t>
       </w:r>
@@ -885,23 +998,27 @@
         <w:ind w:left="720"/>
         <w:rPr>
           <w:rFonts w:cs="Noteworthy Light"/>
-        </w:rPr>
-      </w:pPr>
-      <w:r>
-        <w:rPr>
-          <w:rFonts w:cs="Noteworthy Light"/>
+          <w:color w:val="0000FF"/>
+        </w:rPr>
+      </w:pPr>
+      <w:r>
+        <w:rPr>
+          <w:rFonts w:cs="Noteworthy Light"/>
+          <w:color w:val="0000FF"/>
         </w:rPr>
         <w:t>B) Insight</w:t>
       </w:r>
       <w:r>
         <w:rPr>
           <w:rFonts w:cs="Noteworthy Light"/>
+          <w:color w:val="0000FF"/>
         </w:rPr>
         <w:t>:</w:t>
       </w:r>
       <w:r>
         <w:rPr>
           <w:rFonts w:cs="Noteworthy Light"/>
+          <w:color w:val="0000FF"/>
         </w:rPr>
         <w:t xml:space="preserve">  Based on the quantities of each of the colors, you can figure out the number of socks you need to select to guarantee you select what you need.</w:t>
       </w:r>
@@ -911,23 +1028,27 @@
         <w:ind w:left="720"/>
         <w:rPr>
           <w:rFonts w:cs="Noteworthy Light"/>
-        </w:rPr>
-      </w:pPr>
-      <w:r>
-        <w:rPr>
-          <w:rFonts w:cs="Noteworthy Light"/>
+          <w:color w:val="0000FF"/>
+        </w:rPr>
+      </w:pPr>
+      <w:r>
+        <w:rPr>
+          <w:rFonts w:cs="Noteworthy Light"/>
+          <w:color w:val="0000FF"/>
         </w:rPr>
         <w:t xml:space="preserve">C) Overall goal: </w:t>
       </w:r>
       <w:r>
         <w:rPr>
           <w:rFonts w:cs="Noteworthy Light"/>
+          <w:color w:val="0000FF"/>
         </w:rPr>
         <w:t xml:space="preserve">goal is to select </w:t>
       </w:r>
       <w:r>
         <w:rPr>
           <w:rFonts w:cs="Noteworthy Light"/>
+          <w:color w:val="0000FF"/>
         </w:rPr>
         <w:t>the smallest number of socks and have at least one matching pair and then one matching pair of each color.</w:t>
       </w:r>
@@ -936,39 +1057,45 @@
       <w:pPr>
         <w:rPr>
           <w:rFonts w:cs="Noteworthy Light"/>
-        </w:rPr>
-      </w:pPr>
-    </w:p>
-    <w:p>
-      <w:pPr>
-        <w:rPr>
-          <w:rFonts w:cs="Noteworthy Light"/>
-        </w:rPr>
-      </w:pPr>
-    </w:p>
-    <w:p>
-      <w:pPr>
-        <w:rPr>
-          <w:rFonts w:cs="Noteworthy Light"/>
-        </w:rPr>
-      </w:pPr>
-    </w:p>
-    <w:p>
-      <w:pPr>
-        <w:rPr>
-          <w:rFonts w:cs="Noteworthy Light"/>
-        </w:rPr>
-      </w:pPr>
-    </w:p>
-    <w:p>
-      <w:pPr>
-        <w:rPr>
-          <w:rFonts w:cs="Noteworthy Light"/>
-        </w:rPr>
-      </w:pPr>
-      <w:r>
-        <w:rPr>
-          <w:rFonts w:cs="Noteworthy Light"/>
+          <w:color w:val="0000FF"/>
+        </w:rPr>
+      </w:pPr>
+    </w:p>
+    <w:p>
+      <w:pPr>
+        <w:rPr>
+          <w:rFonts w:cs="Noteworthy Light"/>
+          <w:color w:val="0000FF"/>
+        </w:rPr>
+      </w:pPr>
+    </w:p>
+    <w:p>
+      <w:pPr>
+        <w:rPr>
+          <w:rFonts w:cs="Noteworthy Light"/>
+          <w:color w:val="0000FF"/>
+        </w:rPr>
+      </w:pPr>
+    </w:p>
+    <w:p>
+      <w:pPr>
+        <w:rPr>
+          <w:rFonts w:cs="Noteworthy Light"/>
+          <w:color w:val="0000FF"/>
+        </w:rPr>
+      </w:pPr>
+    </w:p>
+    <w:p>
+      <w:pPr>
+        <w:rPr>
+          <w:rFonts w:cs="Noteworthy Light"/>
+          <w:color w:val="0000FF"/>
+        </w:rPr>
+      </w:pPr>
+      <w:r>
+        <w:rPr>
+          <w:rFonts w:cs="Noteworthy Light"/>
+          <w:color w:val="0000FF"/>
         </w:rPr>
         <w:t>2. Break Problem Apart:</w:t>
       </w:r>
@@ -977,11 +1104,13 @@
       <w:pPr>
         <w:rPr>
           <w:rFonts w:cs="Noteworthy Light"/>
-        </w:rPr>
-      </w:pPr>
-      <w:r>
-        <w:rPr>
-          <w:rFonts w:cs="Noteworthy Light"/>
+          <w:color w:val="0000FF"/>
+        </w:rPr>
+      </w:pPr>
+      <w:r>
+        <w:rPr>
+          <w:rFonts w:cs="Noteworthy Light"/>
+          <w:color w:val="0000FF"/>
         </w:rPr>
         <w:tab/>
         <w:t xml:space="preserve">A) Constraints: </w:t>
@@ -989,12 +1118,14 @@
       <w:r>
         <w:rPr>
           <w:rFonts w:cs="Noteworthy Light"/>
+          <w:color w:val="0000FF"/>
         </w:rPr>
         <w:t xml:space="preserve">it is dark and you can’t see the color of the socks in the </w:t>
       </w:r>
       <w:r>
         <w:rPr>
           <w:rFonts w:cs="Noteworthy Light"/>
+          <w:color w:val="0000FF"/>
         </w:rPr>
         <w:tab/>
         <w:t xml:space="preserve">drawer, and you can only select the minimum amount of socks to get what </w:t>
@@ -1002,6 +1133,7 @@
       <w:r>
         <w:rPr>
           <w:rFonts w:cs="Noteworthy Light"/>
+          <w:color w:val="0000FF"/>
         </w:rPr>
         <w:tab/>
         <w:t>you need</w:t>
@@ -1012,17 +1144,20 @@
         <w:ind w:left="720"/>
         <w:rPr>
           <w:rFonts w:cs="Noteworthy Light"/>
-        </w:rPr>
-      </w:pPr>
-      <w:r>
-        <w:rPr>
-          <w:rFonts w:cs="Noteworthy Light"/>
+          <w:color w:val="0000FF"/>
+        </w:rPr>
+      </w:pPr>
+      <w:r>
+        <w:rPr>
+          <w:rFonts w:cs="Noteworthy Light"/>
+          <w:color w:val="0000FF"/>
         </w:rPr>
         <w:t xml:space="preserve">B) Sub-goals:  </w:t>
       </w:r>
       <w:r>
         <w:rPr>
           <w:rFonts w:cs="Noteworthy Light"/>
+          <w:color w:val="0000FF"/>
         </w:rPr>
         <w:t>Figure out what percent of the socks are black, what percent are brown, and what percent are white.  Based on that information, you can determine how many you need to select to get the pair and the pair of each color.</w:t>
       </w:r>
@@ -1032,18 +1167,21 @@
         <w:ind w:firstLine="90"/>
         <w:rPr>
           <w:rFonts w:cs="Noteworthy Light"/>
-        </w:rPr>
-      </w:pPr>
-    </w:p>
-    <w:p>
-      <w:pPr>
-        <w:rPr>
-          <w:rFonts w:cs="Noteworthy Light"/>
-        </w:rPr>
-      </w:pPr>
-      <w:r>
-        <w:rPr>
-          <w:rFonts w:cs="Noteworthy Light"/>
+          <w:color w:val="0000FF"/>
+        </w:rPr>
+      </w:pPr>
+    </w:p>
+    <w:p>
+      <w:pPr>
+        <w:rPr>
+          <w:rFonts w:cs="Noteworthy Light"/>
+          <w:color w:val="0000FF"/>
+        </w:rPr>
+      </w:pPr>
+      <w:r>
+        <w:rPr>
+          <w:rFonts w:cs="Noteworthy Light"/>
+          <w:color w:val="0000FF"/>
         </w:rPr>
         <w:t>3. Identify potential solutions</w:t>
       </w:r>
@@ -1052,11 +1190,13 @@
       <w:pPr>
         <w:rPr>
           <w:rFonts w:cs="Noteworthy Light"/>
-        </w:rPr>
-      </w:pPr>
-      <w:r>
-        <w:rPr>
-          <w:rFonts w:cs="Noteworthy Light"/>
+          <w:color w:val="0000FF"/>
+        </w:rPr>
+      </w:pPr>
+      <w:r>
+        <w:rPr>
+          <w:rFonts w:cs="Noteworthy Light"/>
+          <w:color w:val="0000FF"/>
         </w:rPr>
         <w:tab/>
         <w:t xml:space="preserve">A) </w:t>
@@ -1064,18 +1204,21 @@
       <w:r>
         <w:rPr>
           <w:rFonts w:cs="Noteworthy Light"/>
+          <w:color w:val="0000FF"/>
         </w:rPr>
         <w:t>Select</w:t>
       </w:r>
       <w:r>
         <w:rPr>
           <w:rFonts w:cs="Noteworthy Light"/>
+          <w:color w:val="0000FF"/>
         </w:rPr>
         <w:t xml:space="preserve"> all 20 socks.</w:t>
       </w:r>
       <w:r>
         <w:rPr>
           <w:rFonts w:cs="Noteworthy Light"/>
+          <w:color w:val="0000FF"/>
         </w:rPr>
         <w:tab/>
       </w:r>
@@ -1084,11 +1227,13 @@
       <w:pPr>
         <w:rPr>
           <w:rFonts w:cs="Noteworthy Light"/>
-        </w:rPr>
-      </w:pPr>
-      <w:r>
-        <w:rPr>
-          <w:rFonts w:cs="Noteworthy Light"/>
+          <w:color w:val="0000FF"/>
+        </w:rPr>
+      </w:pPr>
+      <w:r>
+        <w:rPr>
+          <w:rFonts w:cs="Noteworthy Light"/>
+          <w:color w:val="0000FF"/>
         </w:rPr>
         <w:tab/>
         <w:t xml:space="preserve">B) </w:t>
@@ -1096,6 +1241,7 @@
       <w:r>
         <w:rPr>
           <w:rFonts w:cs="Noteworthy Light"/>
+          <w:color w:val="0000FF"/>
         </w:rPr>
         <w:t>Select 4 socks, then select 10 socks</w:t>
       </w:r>
@@ -1104,18 +1250,21 @@
       <w:pPr>
         <w:rPr>
           <w:rFonts w:cs="Noteworthy Light"/>
-        </w:rPr>
-      </w:pPr>
-    </w:p>
-    <w:p>
-      <w:pPr>
-        <w:rPr>
-          <w:rFonts w:cs="Noteworthy Light"/>
-        </w:rPr>
-      </w:pPr>
-      <w:r>
-        <w:rPr>
-          <w:rFonts w:cs="Noteworthy Light"/>
+          <w:color w:val="0000FF"/>
+        </w:rPr>
+      </w:pPr>
+    </w:p>
+    <w:p>
+      <w:pPr>
+        <w:rPr>
+          <w:rFonts w:cs="Noteworthy Light"/>
+          <w:color w:val="0000FF"/>
+        </w:rPr>
+      </w:pPr>
+      <w:r>
+        <w:rPr>
+          <w:rFonts w:cs="Noteworthy Light"/>
+          <w:color w:val="0000FF"/>
         </w:rPr>
         <w:t>4. Evaluate each potential solution</w:t>
       </w:r>
@@ -1124,11 +1273,13 @@
       <w:pPr>
         <w:rPr>
           <w:rFonts w:cs="Noteworthy Light"/>
-        </w:rPr>
-      </w:pPr>
-      <w:r>
-        <w:rPr>
-          <w:rFonts w:cs="Noteworthy Light"/>
+          <w:color w:val="0000FF"/>
+        </w:rPr>
+      </w:pPr>
+      <w:r>
+        <w:rPr>
+          <w:rFonts w:cs="Noteworthy Light"/>
+          <w:color w:val="0000FF"/>
         </w:rPr>
         <w:tab/>
         <w:t xml:space="preserve">A) </w:t>
@@ -1136,12 +1287,14 @@
       <w:r>
         <w:rPr>
           <w:rFonts w:cs="Noteworthy Light"/>
+          <w:color w:val="0000FF"/>
         </w:rPr>
         <w:t xml:space="preserve">Even though it guarantees you get what you need, this solution won’t meet </w:t>
       </w:r>
       <w:r>
         <w:rPr>
           <w:rFonts w:cs="Noteworthy Light"/>
+          <w:color w:val="0000FF"/>
         </w:rPr>
         <w:tab/>
         <w:t xml:space="preserve">the goal of selecting the </w:t>
@@ -1149,6 +1302,7 @@
       <w:r>
         <w:rPr>
           <w:rFonts w:cs="Noteworthy Light"/>
+          <w:color w:val="0000FF"/>
           <w:u w:val="single"/>
         </w:rPr>
         <w:t>minimum</w:t>
@@ -1156,6 +1310,7 @@
       <w:r>
         <w:rPr>
           <w:rFonts w:cs="Noteworthy Light"/>
+          <w:color w:val="0000FF"/>
         </w:rPr>
         <w:t xml:space="preserve"> amount of socks.</w:t>
       </w:r>
@@ -1164,11 +1319,13 @@
       <w:pPr>
         <w:rPr>
           <w:rFonts w:cs="Noteworthy Light"/>
-        </w:rPr>
-      </w:pPr>
-      <w:r>
-        <w:rPr>
-          <w:rFonts w:cs="Noteworthy Light"/>
+          <w:color w:val="0000FF"/>
+        </w:rPr>
+      </w:pPr>
+      <w:r>
+        <w:rPr>
+          <w:rFonts w:cs="Noteworthy Light"/>
+          <w:color w:val="0000FF"/>
         </w:rPr>
         <w:tab/>
         <w:t>B)</w:t>
@@ -1176,6 +1333,7 @@
       <w:r>
         <w:rPr>
           <w:rFonts w:cs="Noteworthy Light"/>
+          <w:color w:val="0000FF"/>
         </w:rPr>
         <w:t xml:space="preserve"> This solution will work based on the quantities you have per color.</w:t>
       </w:r>
@@ -1184,18 +1342,21 @@
       <w:pPr>
         <w:rPr>
           <w:rFonts w:cs="Noteworthy Light"/>
-        </w:rPr>
-      </w:pPr>
-    </w:p>
-    <w:p>
-      <w:pPr>
-        <w:rPr>
-          <w:rFonts w:cs="Noteworthy Light"/>
-        </w:rPr>
-      </w:pPr>
-      <w:r>
-        <w:rPr>
-          <w:rFonts w:cs="Noteworthy Light"/>
+          <w:color w:val="0000FF"/>
+        </w:rPr>
+      </w:pPr>
+    </w:p>
+    <w:p>
+      <w:pPr>
+        <w:rPr>
+          <w:rFonts w:cs="Noteworthy Light"/>
+          <w:color w:val="0000FF"/>
+        </w:rPr>
+      </w:pPr>
+      <w:r>
+        <w:rPr>
+          <w:rFonts w:cs="Noteworthy Light"/>
+          <w:color w:val="0000FF"/>
         </w:rPr>
         <w:t>5. Choose a solution and a plan to implement it.</w:t>
       </w:r>
@@ -1208,17 +1369,20 @@
         <w:adjustRightInd w:val="0"/>
         <w:rPr>
           <w:rFonts w:cs="Noteworthy Light"/>
-        </w:rPr>
-      </w:pPr>
-      <w:r>
-        <w:rPr>
-          <w:rFonts w:cs="Noteworthy Light"/>
+          <w:color w:val="0000FF"/>
+        </w:rPr>
+      </w:pPr>
+      <w:r>
+        <w:rPr>
+          <w:rFonts w:cs="Noteworthy Light"/>
+          <w:color w:val="0000FF"/>
         </w:rPr>
         <w:t xml:space="preserve"> </w:t>
       </w:r>
       <w:r>
         <w:rPr>
           <w:rFonts w:cs="Noteworthy Light"/>
+          <w:color w:val="0000FF"/>
         </w:rPr>
         <w:tab/>
         <w:t xml:space="preserve">50% of the socks are black, 30% of the socks are brown, and 20% of the </w:t>
@@ -1226,6 +1390,7 @@
       <w:r>
         <w:rPr>
           <w:rFonts w:cs="Noteworthy Light"/>
+          <w:color w:val="0000FF"/>
         </w:rPr>
         <w:tab/>
         <w:t xml:space="preserve">socks are white.  So, if you select 2 socks, 1 would be black.  Selecting 4 would </w:t>
@@ -1233,6 +1398,7 @@
       <w:r>
         <w:rPr>
           <w:rFonts w:cs="Noteworthy Light"/>
+          <w:color w:val="0000FF"/>
         </w:rPr>
         <w:tab/>
         <w:t xml:space="preserve">guarantee 1 pair of black socks.  Using this same formula, if you select 10 </w:t>
@@ -1240,6 +1406,7 @@
       <w:r>
         <w:rPr>
           <w:rFonts w:cs="Noteworthy Light"/>
+          <w:color w:val="0000FF"/>
         </w:rPr>
         <w:tab/>
         <w:t>socks you would get a pair of each color</w:t>
@@ -1247,6 +1414,7 @@
       <w:r>
         <w:rPr>
           <w:rFonts w:cs="Noteworthy Light"/>
+          <w:color w:val="0000FF"/>
         </w:rPr>
         <w:t>.</w:t>
       </w:r>
@@ -1259,6 +1427,7 @@
         <w:adjustRightInd w:val="0"/>
         <w:rPr>
           <w:rFonts w:cs="Noteworthy Light"/>
+          <w:color w:val="0000FF"/>
         </w:rPr>
       </w:pPr>
     </w:p>
@@ -1271,12 +1440,14 @@
         <w:rPr>
           <w:rFonts w:cs="Noteworthy Light"/>
           <w:b/>
+          <w:color w:val="0000FF"/>
         </w:rPr>
       </w:pPr>
       <w:r>
         <w:rPr>
           <w:rFonts w:cs="Noteworthy Light"/>
           <w:b/>
+          <w:color w:val="0000FF"/>
         </w:rPr>
         <w:t>Predicting Fingers:</w:t>
       </w:r>
@@ -1284,6 +1455,7 @@
         <w:rPr>
           <w:rFonts w:cs="Noteworthy Light"/>
           <w:b/>
+          <w:color w:val="0000FF"/>
         </w:rPr>
         <w:tab/>
       </w:r>
@@ -1296,23 +1468,27 @@
         <w:adjustRightInd w:val="0"/>
         <w:rPr>
           <w:rFonts w:cs="Noteworthy Light"/>
-        </w:rPr>
-      </w:pPr>
-      <w:r>
-        <w:rPr>
-          <w:rFonts w:cs="Noteworthy Light"/>
+          <w:color w:val="0000FF"/>
+        </w:rPr>
+      </w:pPr>
+      <w:r>
+        <w:rPr>
+          <w:rFonts w:cs="Noteworthy Light"/>
+          <w:color w:val="0000FF"/>
         </w:rPr>
         <w:t>A little girl counts using the fingers of her left hand as follows: She starts by calling her thumb 1, the first finger 2, middle finder 3, ring finger 4, and little finger 5. Then she reverses direction, calling the ring finger 6, middle finger 7,</w:t>
       </w:r>
       <w:r>
         <w:rPr>
           <w:rFonts w:cs="Noteworthy Light"/>
+          <w:color w:val="0000FF"/>
         </w:rPr>
         <w:t xml:space="preserve"> </w:t>
       </w:r>
       <w:r>
         <w:rPr>
           <w:rFonts w:cs="Noteworthy Light"/>
+          <w:color w:val="0000FF"/>
         </w:rPr>
         <w:t>first finger 8 and thumb 9, after which she calls her first finger 10 and so on. If she continues to count in this manner, on which finger will she stop?</w:t>
       </w:r>
@@ -1325,6 +1501,7 @@
         <w:adjustRightInd w:val="0"/>
         <w:rPr>
           <w:rFonts w:cs="Noteworthy Light"/>
+          <w:color w:val="0000FF"/>
         </w:rPr>
       </w:pPr>
     </w:p>
@@ -1336,17 +1513,20 @@
         <w:adjustRightInd w:val="0"/>
         <w:rPr>
           <w:rFonts w:cs="Noteworthy Light"/>
-        </w:rPr>
-      </w:pPr>
-      <w:r>
-        <w:rPr>
-          <w:rFonts w:cs="Noteworthy Light"/>
+          <w:color w:val="0000FF"/>
+        </w:rPr>
+      </w:pPr>
+      <w:r>
+        <w:rPr>
+          <w:rFonts w:cs="Noteworthy Light"/>
+          <w:color w:val="0000FF"/>
         </w:rPr>
         <w:t>a) What if the girl counts from 1 to 10</w:t>
       </w:r>
       <w:r>
         <w:rPr>
           <w:rFonts w:cs="Noteworthy Light"/>
+          <w:color w:val="0000FF"/>
         </w:rPr>
         <w:t xml:space="preserve"> – First </w:t>
       </w:r>
@@ -1354,6 +1534,7 @@
       <w:r>
         <w:rPr>
           <w:rFonts w:cs="Noteworthy Light"/>
+          <w:color w:val="0000FF"/>
         </w:rPr>
         <w:t>finger</w:t>
       </w:r>
@@ -1367,17 +1548,20 @@
         <w:adjustRightInd w:val="0"/>
         <w:rPr>
           <w:rFonts w:cs="Noteworthy Light"/>
-        </w:rPr>
-      </w:pPr>
-      <w:r>
-        <w:rPr>
-          <w:rFonts w:cs="Noteworthy Light"/>
+          <w:color w:val="0000FF"/>
+        </w:rPr>
+      </w:pPr>
+      <w:r>
+        <w:rPr>
+          <w:rFonts w:cs="Noteworthy Light"/>
+          <w:color w:val="0000FF"/>
         </w:rPr>
         <w:t>b) What if the girl counts from 1 to 100</w:t>
       </w:r>
       <w:r>
         <w:rPr>
           <w:rFonts w:cs="Noteworthy Light"/>
+          <w:color w:val="0000FF"/>
         </w:rPr>
         <w:t xml:space="preserve"> – Ring </w:t>
       </w:r>
@@ -1385,6 +1569,7 @@
       <w:r>
         <w:rPr>
           <w:rFonts w:cs="Noteworthy Light"/>
+          <w:color w:val="0000FF"/>
         </w:rPr>
         <w:t>finger</w:t>
       </w:r>
@@ -1398,17 +1583,20 @@
         <w:adjustRightInd w:val="0"/>
         <w:rPr>
           <w:rFonts w:cs="Noteworthy Light"/>
-        </w:rPr>
-      </w:pPr>
-      <w:r>
-        <w:rPr>
-          <w:rFonts w:cs="Noteworthy Light"/>
+          <w:color w:val="0000FF"/>
+        </w:rPr>
+      </w:pPr>
+      <w:r>
+        <w:rPr>
+          <w:rFonts w:cs="Noteworthy Light"/>
+          <w:color w:val="0000FF"/>
         </w:rPr>
         <w:t>c) What if the girl counts from 1 to 1000</w:t>
       </w:r>
       <w:r>
         <w:rPr>
           <w:rFonts w:cs="Noteworthy Light"/>
+          <w:color w:val="0000FF"/>
         </w:rPr>
         <w:t xml:space="preserve"> – First </w:t>
       </w:r>
@@ -1416,6 +1604,7 @@
       <w:r>
         <w:rPr>
           <w:rFonts w:cs="Noteworthy Light"/>
+          <w:color w:val="0000FF"/>
         </w:rPr>
         <w:t>finger</w:t>
       </w:r>
@@ -1429,24 +1618,28 @@
         <w:adjustRightInd w:val="0"/>
         <w:rPr>
           <w:rFonts w:cs="Noteworthy Light"/>
-        </w:rPr>
-      </w:pPr>
-    </w:p>
-    <w:p>
-      <w:pPr>
-        <w:rPr>
-          <w:rFonts w:cs="Noteworthy Light"/>
-        </w:rPr>
-      </w:pPr>
-      <w:r>
-        <w:rPr>
-          <w:rFonts w:cs="Noteworthy Light"/>
+          <w:color w:val="0000FF"/>
+        </w:rPr>
+      </w:pPr>
+    </w:p>
+    <w:p>
+      <w:pPr>
+        <w:rPr>
+          <w:rFonts w:cs="Noteworthy Light"/>
+          <w:color w:val="0000FF"/>
+        </w:rPr>
+      </w:pPr>
+      <w:r>
+        <w:rPr>
+          <w:rFonts w:cs="Noteworthy Light"/>
+          <w:color w:val="0000FF"/>
         </w:rPr>
         <w:t>1. D</w:t>
       </w:r>
       <w:r>
         <w:rPr>
           <w:rFonts w:cs="Noteworthy Light"/>
+          <w:color w:val="0000FF"/>
         </w:rPr>
         <w:t xml:space="preserve">efine </w:t>
       </w:r>
@@ -1454,6 +1647,7 @@
       <w:r>
         <w:rPr>
           <w:rFonts w:cs="Noteworthy Light"/>
+          <w:color w:val="0000FF"/>
         </w:rPr>
         <w:t>Problem</w:t>
       </w:r>
@@ -1461,6 +1655,7 @@
       <w:r>
         <w:rPr>
           <w:rFonts w:cs="Noteworthy Light"/>
+          <w:color w:val="0000FF"/>
         </w:rPr>
         <w:t xml:space="preserve">: </w:t>
       </w:r>
@@ -1470,23 +1665,27 @@
         <w:pStyle w:val="ListParagraph"/>
         <w:rPr>
           <w:rFonts w:cs="Noteworthy Light"/>
-        </w:rPr>
-      </w:pPr>
-      <w:r>
-        <w:rPr>
-          <w:rFonts w:cs="Noteworthy Light"/>
+          <w:color w:val="0000FF"/>
+        </w:rPr>
+      </w:pPr>
+      <w:r>
+        <w:rPr>
+          <w:rFonts w:cs="Noteworthy Light"/>
+          <w:color w:val="0000FF"/>
         </w:rPr>
         <w:t xml:space="preserve">A) Problem: </w:t>
       </w:r>
       <w:r>
         <w:rPr>
           <w:rFonts w:cs="Noteworthy Light"/>
+          <w:color w:val="0000FF"/>
         </w:rPr>
         <w:t>The little girl wants to figure out what finger</w:t>
       </w:r>
       <w:r>
         <w:rPr>
           <w:rFonts w:cs="Noteworthy Light"/>
+          <w:color w:val="0000FF"/>
         </w:rPr>
         <w:t xml:space="preserve"> she’ll end on if she counts to 10, 100 and 1000 respectively. </w:t>
       </w:r>
@@ -1496,6 +1695,7 @@
         <w:pStyle w:val="ListParagraph"/>
         <w:rPr>
           <w:rFonts w:cs="Noteworthy Light"/>
+          <w:color w:val="0000FF"/>
         </w:rPr>
       </w:pPr>
     </w:p>
@@ -1504,23 +1704,27 @@
         <w:ind w:left="720"/>
         <w:rPr>
           <w:rFonts w:cs="Noteworthy Light"/>
-        </w:rPr>
-      </w:pPr>
-      <w:r>
-        <w:rPr>
-          <w:rFonts w:cs="Noteworthy Light"/>
+          <w:color w:val="0000FF"/>
+        </w:rPr>
+      </w:pPr>
+      <w:r>
+        <w:rPr>
+          <w:rFonts w:cs="Noteworthy Light"/>
+          <w:color w:val="0000FF"/>
         </w:rPr>
         <w:t xml:space="preserve">B) Insight: </w:t>
       </w:r>
       <w:r>
         <w:rPr>
           <w:rFonts w:cs="Noteworthy Light"/>
+          <w:color w:val="0000FF"/>
         </w:rPr>
         <w:t>Counting the way she is counting will take a long time. The l</w:t>
       </w:r>
       <w:r>
         <w:rPr>
           <w:rFonts w:cs="Noteworthy Light"/>
+          <w:color w:val="0000FF"/>
         </w:rPr>
         <w:t>ittle girl should figure this out a different and shorter way.</w:t>
       </w:r>
@@ -1530,6 +1734,7 @@
         <w:ind w:left="720"/>
         <w:rPr>
           <w:rFonts w:cs="Noteworthy Light"/>
+          <w:color w:val="0000FF"/>
         </w:rPr>
       </w:pPr>
     </w:p>
@@ -1538,17 +1743,20 @@
         <w:ind w:left="720"/>
         <w:rPr>
           <w:rFonts w:cs="Noteworthy Light"/>
-        </w:rPr>
-      </w:pPr>
-      <w:r>
-        <w:rPr>
-          <w:rFonts w:cs="Noteworthy Light"/>
+          <w:color w:val="0000FF"/>
+        </w:rPr>
+      </w:pPr>
+      <w:r>
+        <w:rPr>
+          <w:rFonts w:cs="Noteworthy Light"/>
+          <w:color w:val="0000FF"/>
         </w:rPr>
         <w:t xml:space="preserve">C) Overall goal: </w:t>
       </w:r>
       <w:r>
         <w:rPr>
           <w:rFonts w:cs="Noteworthy Light"/>
+          <w:color w:val="0000FF"/>
         </w:rPr>
         <w:t>To figure out what finger she’ll end on.</w:t>
       </w:r>
@@ -1557,18 +1765,21 @@
       <w:pPr>
         <w:rPr>
           <w:rFonts w:cs="Noteworthy Light"/>
-        </w:rPr>
-      </w:pPr>
-    </w:p>
-    <w:p>
-      <w:pPr>
-        <w:rPr>
-          <w:rFonts w:cs="Noteworthy Light"/>
-        </w:rPr>
-      </w:pPr>
-      <w:r>
-        <w:rPr>
-          <w:rFonts w:cs="Noteworthy Light"/>
+          <w:color w:val="0000FF"/>
+        </w:rPr>
+      </w:pPr>
+    </w:p>
+    <w:p>
+      <w:pPr>
+        <w:rPr>
+          <w:rFonts w:cs="Noteworthy Light"/>
+          <w:color w:val="0000FF"/>
+        </w:rPr>
+      </w:pPr>
+      <w:r>
+        <w:rPr>
+          <w:rFonts w:cs="Noteworthy Light"/>
+          <w:color w:val="0000FF"/>
         </w:rPr>
         <w:t>2. Break Problem Apart:</w:t>
       </w:r>
@@ -1577,17 +1788,20 @@
       <w:pPr>
         <w:rPr>
           <w:rFonts w:cs="Noteworthy Light"/>
-        </w:rPr>
-      </w:pPr>
-      <w:r>
-        <w:rPr>
-          <w:rFonts w:cs="Noteworthy Light"/>
+          <w:color w:val="0000FF"/>
+        </w:rPr>
+      </w:pPr>
+      <w:r>
+        <w:rPr>
+          <w:rFonts w:cs="Noteworthy Light"/>
+          <w:color w:val="0000FF"/>
         </w:rPr>
         <w:tab/>
       </w:r>
       <w:r>
         <w:rPr>
           <w:rFonts w:cs="Noteworthy Light"/>
+          <w:color w:val="0000FF"/>
         </w:rPr>
         <w:t>A) Constraints: Time.</w:t>
       </w:r>
@@ -1597,11 +1811,13 @@
         <w:ind w:left="720"/>
         <w:rPr>
           <w:rFonts w:cs="Noteworthy Light"/>
-        </w:rPr>
-      </w:pPr>
-      <w:r>
-        <w:rPr>
-          <w:rFonts w:cs="Noteworthy Light"/>
+          <w:color w:val="0000FF"/>
+        </w:rPr>
+      </w:pPr>
+      <w:r>
+        <w:rPr>
+          <w:rFonts w:cs="Noteworthy Light"/>
+          <w:color w:val="0000FF"/>
         </w:rPr>
         <w:t>B) Sub-goals:  To Count to 10 and figure out what finger she’ll end on. To Count to 100 and figure out what finger she’ll end on. To Count to 1000 and figure out what finger she’ll end on.</w:t>
       </w:r>
@@ -1611,18 +1827,21 @@
         <w:ind w:firstLine="90"/>
         <w:rPr>
           <w:rFonts w:cs="Noteworthy Light"/>
-        </w:rPr>
-      </w:pPr>
-    </w:p>
-    <w:p>
-      <w:pPr>
-        <w:rPr>
-          <w:rFonts w:cs="Noteworthy Light"/>
-        </w:rPr>
-      </w:pPr>
-      <w:r>
-        <w:rPr>
-          <w:rFonts w:cs="Noteworthy Light"/>
+          <w:color w:val="0000FF"/>
+        </w:rPr>
+      </w:pPr>
+    </w:p>
+    <w:p>
+      <w:pPr>
+        <w:rPr>
+          <w:rFonts w:cs="Noteworthy Light"/>
+          <w:color w:val="0000FF"/>
+        </w:rPr>
+      </w:pPr>
+      <w:r>
+        <w:rPr>
+          <w:rFonts w:cs="Noteworthy Light"/>
+          <w:color w:val="0000FF"/>
         </w:rPr>
         <w:t>3. Identify potential solutions</w:t>
       </w:r>
@@ -1631,23 +1850,27 @@
       <w:pPr>
         <w:rPr>
           <w:rFonts w:cs="Noteworthy Light"/>
-        </w:rPr>
-      </w:pPr>
-      <w:r>
-        <w:rPr>
-          <w:rFonts w:cs="Noteworthy Light"/>
+          <w:color w:val="0000FF"/>
+        </w:rPr>
+      </w:pPr>
+      <w:r>
+        <w:rPr>
+          <w:rFonts w:cs="Noteworthy Light"/>
+          <w:color w:val="0000FF"/>
         </w:rPr>
         <w:tab/>
       </w:r>
       <w:r>
         <w:rPr>
           <w:rFonts w:cs="Noteworthy Light"/>
+          <w:color w:val="0000FF"/>
         </w:rPr>
         <w:t>A) Count using her method</w:t>
       </w:r>
       <w:r>
         <w:rPr>
           <w:rFonts w:cs="Noteworthy Light"/>
+          <w:color w:val="0000FF"/>
         </w:rPr>
         <w:t xml:space="preserve"> (long method)</w:t>
       </w:r>
@@ -1656,11 +1879,13 @@
       <w:pPr>
         <w:rPr>
           <w:rFonts w:cs="Noteworthy Light"/>
-        </w:rPr>
-      </w:pPr>
-      <w:r>
-        <w:rPr>
-          <w:rFonts w:cs="Noteworthy Light"/>
+          <w:color w:val="0000FF"/>
+        </w:rPr>
+      </w:pPr>
+      <w:r>
+        <w:rPr>
+          <w:rFonts w:cs="Noteworthy Light"/>
+          <w:color w:val="0000FF"/>
         </w:rPr>
         <w:tab/>
         <w:t xml:space="preserve">B) </w:t>
@@ -1668,6 +1893,7 @@
       <w:r>
         <w:rPr>
           <w:rFonts w:cs="Noteworthy Light"/>
+          <w:color w:val="0000FF"/>
         </w:rPr>
         <w:t>Find a pattern to solve it quicker.</w:t>
       </w:r>
@@ -1676,18 +1902,21 @@
       <w:pPr>
         <w:rPr>
           <w:rFonts w:cs="Noteworthy Light"/>
-        </w:rPr>
-      </w:pPr>
-    </w:p>
-    <w:p>
-      <w:pPr>
-        <w:rPr>
-          <w:rFonts w:cs="Noteworthy Light"/>
-        </w:rPr>
-      </w:pPr>
-      <w:r>
-        <w:rPr>
-          <w:rFonts w:cs="Noteworthy Light"/>
+          <w:color w:val="0000FF"/>
+        </w:rPr>
+      </w:pPr>
+    </w:p>
+    <w:p>
+      <w:pPr>
+        <w:rPr>
+          <w:rFonts w:cs="Noteworthy Light"/>
+          <w:color w:val="0000FF"/>
+        </w:rPr>
+      </w:pPr>
+      <w:r>
+        <w:rPr>
+          <w:rFonts w:cs="Noteworthy Light"/>
+          <w:color w:val="0000FF"/>
         </w:rPr>
         <w:t>4. Evaluate each potential solution</w:t>
       </w:r>
@@ -1696,11 +1925,13 @@
       <w:pPr>
         <w:rPr>
           <w:rFonts w:cs="Noteworthy Light"/>
-        </w:rPr>
-      </w:pPr>
-      <w:r>
-        <w:rPr>
-          <w:rFonts w:cs="Noteworthy Light"/>
+          <w:color w:val="0000FF"/>
+        </w:rPr>
+      </w:pPr>
+      <w:r>
+        <w:rPr>
+          <w:rFonts w:cs="Noteworthy Light"/>
+          <w:color w:val="0000FF"/>
         </w:rPr>
         <w:tab/>
         <w:t>A) Each solution meets the goal.</w:t>
@@ -1710,11 +1941,13 @@
       <w:pPr>
         <w:rPr>
           <w:rFonts w:cs="Noteworthy Light"/>
-        </w:rPr>
-      </w:pPr>
-      <w:r>
-        <w:rPr>
-          <w:rFonts w:cs="Noteworthy Light"/>
+          <w:color w:val="0000FF"/>
+        </w:rPr>
+      </w:pPr>
+      <w:r>
+        <w:rPr>
+          <w:rFonts w:cs="Noteworthy Light"/>
+          <w:color w:val="0000FF"/>
         </w:rPr>
         <w:tab/>
         <w:t>B) Each solution will work for all cases.</w:t>
@@ -1724,18 +1957,21 @@
       <w:pPr>
         <w:rPr>
           <w:rFonts w:cs="Noteworthy Light"/>
-        </w:rPr>
-      </w:pPr>
-    </w:p>
-    <w:p>
-      <w:pPr>
-        <w:rPr>
-          <w:rFonts w:cs="Noteworthy Light"/>
-        </w:rPr>
-      </w:pPr>
-      <w:r>
-        <w:rPr>
-          <w:rFonts w:cs="Noteworthy Light"/>
+          <w:color w:val="0000FF"/>
+        </w:rPr>
+      </w:pPr>
+    </w:p>
+    <w:p>
+      <w:pPr>
+        <w:rPr>
+          <w:rFonts w:cs="Noteworthy Light"/>
+          <w:color w:val="0000FF"/>
+        </w:rPr>
+      </w:pPr>
+      <w:r>
+        <w:rPr>
+          <w:rFonts w:cs="Noteworthy Light"/>
+          <w:color w:val="0000FF"/>
         </w:rPr>
         <w:t>5. Choose a solution and a plan to implement it.</w:t>
       </w:r>
@@ -1744,89 +1980,104 @@
       <w:pPr>
         <w:rPr>
           <w:rFonts w:cs="Noteworthy Light"/>
-        </w:rPr>
-      </w:pPr>
-      <w:r>
-        <w:rPr>
-          <w:rFonts w:cs="Noteworthy Light"/>
+          <w:color w:val="0000FF"/>
+        </w:rPr>
+      </w:pPr>
+      <w:r>
+        <w:rPr>
+          <w:rFonts w:cs="Noteworthy Light"/>
+          <w:color w:val="0000FF"/>
         </w:rPr>
         <w:t xml:space="preserve"> When counting the first 1-10 you find that the even numbers fall on the first or the ring finger</w:t>
       </w:r>
       <w:r>
         <w:rPr>
           <w:rFonts w:cs="Noteworthy Light"/>
+          <w:color w:val="0000FF"/>
         </w:rPr>
         <w:t xml:space="preserve"> and</w:t>
       </w:r>
       <w:r>
         <w:rPr>
           <w:rFonts w:cs="Noteworthy Light"/>
+          <w:color w:val="0000FF"/>
         </w:rPr>
         <w:t xml:space="preserve"> you know tha</w:t>
       </w:r>
       <w:r>
         <w:rPr>
           <w:rFonts w:cs="Noteworthy Light"/>
+          <w:color w:val="0000FF"/>
         </w:rPr>
         <w:t xml:space="preserve">t 10 ends on your first finger. Next </w:t>
       </w:r>
       <w:r>
         <w:rPr>
           <w:rFonts w:cs="Noteworthy Light"/>
+          <w:color w:val="0000FF"/>
         </w:rPr>
         <w:t>count</w:t>
       </w:r>
       <w:r>
         <w:rPr>
           <w:rFonts w:cs="Noteworthy Light"/>
+          <w:color w:val="0000FF"/>
         </w:rPr>
         <w:t xml:space="preserve"> to a 100</w:t>
       </w:r>
       <w:r>
         <w:rPr>
           <w:rFonts w:cs="Noteworthy Light"/>
+          <w:color w:val="0000FF"/>
         </w:rPr>
         <w:t xml:space="preserve"> by increments of 10 alternating between </w:t>
       </w:r>
       <w:r>
         <w:rPr>
           <w:rFonts w:cs="Noteworthy Light"/>
+          <w:color w:val="0000FF"/>
         </w:rPr>
         <w:t>the first and the ring finger</w:t>
       </w:r>
       <w:r>
         <w:rPr>
           <w:rFonts w:cs="Noteworthy Light"/>
+          <w:color w:val="0000FF"/>
         </w:rPr>
         <w:t>, starting with 10 on the first finger</w:t>
       </w:r>
       <w:r>
         <w:rPr>
           <w:rFonts w:cs="Noteworthy Light"/>
+          <w:color w:val="0000FF"/>
         </w:rPr>
         <w:t xml:space="preserve">. Finally, count to 1000 by increments of 100 alternating between the </w:t>
       </w:r>
       <w:r>
         <w:rPr>
           <w:rFonts w:cs="Noteworthy Light"/>
+          <w:color w:val="0000FF"/>
         </w:rPr>
         <w:t xml:space="preserve">ring finger and the first finger, beginning with 100 on the ring </w:t>
       </w:r>
       <w:r>
         <w:rPr>
           <w:rFonts w:cs="Noteworthy Light"/>
+          <w:color w:val="0000FF"/>
         </w:rPr>
         <w:t>finger, which</w:t>
       </w:r>
       <w:r>
         <w:rPr>
           <w:rFonts w:cs="Noteworthy Light"/>
+          <w:color w:val="0000FF"/>
         </w:rPr>
         <w:t xml:space="preserve"> you solved in the previous step</w:t>
       </w:r>
       <w:r>
         <w:rPr>
           <w:rFonts w:cs="Noteworthy Light"/>
+          <w:color w:val="0000FF"/>
         </w:rPr>
         <w:t>.</w:t>
       </w:r>
@@ -1835,6 +2086,7 @@
       <w:pPr>
         <w:rPr>
           <w:rFonts w:cs="Noteworthy Light"/>
+          <w:color w:val="0000FF"/>
         </w:rPr>
       </w:pPr>
     </w:p>
@@ -1843,12 +2095,16 @@
         <w:ind w:left="720"/>
         <w:rPr>
           <w:rFonts w:cs="Noteworthy Light"/>
+          <w:color w:val="0000FF"/>
         </w:rPr>
       </w:pPr>
     </w:p>
     <w:p>
       <w:pPr>
         <w:ind w:left="720"/>
+        <w:rPr>
+          <w:color w:val="0000FF"/>
+        </w:rPr>
       </w:pPr>
     </w:p>
     <w:p>
@@ -1856,6 +2112,7 @@
         <w:pStyle w:val="ListParagraph"/>
         <w:rPr>
           <w:rFonts w:cs="Noteworthy Light"/>
+          <w:color w:val="0000FF"/>
         </w:rPr>
       </w:pPr>
     </w:p>
@@ -1867,6 +2124,7 @@
         <w:adjustRightInd w:val="0"/>
         <w:rPr>
           <w:rFonts w:cs="Noteworthy Light"/>
+          <w:color w:val="0000FF"/>
         </w:rPr>
       </w:pPr>
     </w:p>
@@ -1879,6 +2137,7 @@
         <w:rPr>
           <w:rFonts w:cs="Noteworthy Light"/>
           <w:b/>
+          <w:color w:val="0000FF"/>
         </w:rPr>
       </w:pPr>
     </w:p>
@@ -1886,11 +2145,13 @@
       <w:pPr>
         <w:rPr>
           <w:b/>
+          <w:color w:val="0000FF"/>
         </w:rPr>
       </w:pPr>
       <w:r>
         <w:rPr>
           <w:b/>
+          <w:color w:val="0000FF"/>
         </w:rPr>
         <w:tab/>
       </w:r>

</xml_diff>

<commit_message>
Changed the header’s font size to 12 pt.
</commit_message>
<xml_diff>
--- a/ProblemSolving/Torres_Marlon_ProblemSolving.docx
+++ b/ProblemSolving/Torres_Marlon_ProblemSolving.docx
@@ -9,17 +9,14 @@
           <w:rStyle w:val="Strong"/>
           <w:i/>
           <w:color w:val="0000FF"/>
-          <w:sz w:val="32"/>
-          <w:szCs w:val="32"/>
-        </w:rPr>
-      </w:pPr>
+        </w:rPr>
+      </w:pPr>
+      <w:bookmarkStart w:id="0" w:name="_GoBack"/>
       <w:r>
         <w:rPr>
           <w:rStyle w:val="Strong"/>
           <w:i/>
           <w:color w:val="0000FF"/>
-          <w:sz w:val="32"/>
-          <w:szCs w:val="32"/>
         </w:rPr>
         <w:t>Marlon Torres</w:t>
       </w:r>
@@ -31,19 +28,13 @@
           <w:rStyle w:val="Strong"/>
           <w:i/>
           <w:color w:val="0000FF"/>
-          <w:sz w:val="32"/>
-          <w:szCs w:val="32"/>
-        </w:rPr>
-      </w:pPr>
-      <w:bookmarkStart w:id="0" w:name="_GoBack"/>
-      <w:bookmarkEnd w:id="0"/>
+        </w:rPr>
+      </w:pPr>
       <w:r>
         <w:rPr>
           <w:rStyle w:val="Strong"/>
           <w:i/>
           <w:color w:val="0000FF"/>
-          <w:sz w:val="32"/>
-          <w:szCs w:val="32"/>
         </w:rPr>
         <w:t>11/27/2013</w:t>
       </w:r>
@@ -55,8 +46,6 @@
           <w:rStyle w:val="Strong"/>
           <w:i/>
           <w:color w:val="0000FF"/>
-          <w:sz w:val="32"/>
-          <w:szCs w:val="32"/>
         </w:rPr>
       </w:pPr>
       <w:r>
@@ -64,8 +53,6 @@
           <w:rStyle w:val="Strong"/>
           <w:i/>
           <w:color w:val="0000FF"/>
-          <w:sz w:val="32"/>
-          <w:szCs w:val="32"/>
         </w:rPr>
         <w:t>Web Programming Fundamentals – Section 01</w:t>
       </w:r>
@@ -83,12 +70,11 @@
           <w:rStyle w:val="Strong"/>
           <w:i/>
           <w:color w:val="0000FF"/>
-          <w:sz w:val="32"/>
-          <w:szCs w:val="32"/>
         </w:rPr>
         <w:t>Activity: Problem Solving</w:t>
       </w:r>
     </w:p>
+    <w:bookmarkEnd w:id="0"/>
     <w:p>
       <w:pPr>
         <w:rPr>
@@ -496,7 +482,6 @@
           <w:rFonts w:cs="Noteworthy Light"/>
           <w:color w:val="0000FF"/>
         </w:rPr>
-        <w:lastRenderedPageBreak/>
         <w:t>Take the cat first and then go back and get the parrot. After that go back and get the bag of seeds.</w:t>
       </w:r>
     </w:p>
@@ -517,6 +502,7 @@
           <w:rFonts w:cs="Noteworthy Light"/>
           <w:color w:val="0000FF"/>
         </w:rPr>
+        <w:lastRenderedPageBreak/>
         <w:t xml:space="preserve">Take the parrot first and then go back and get the bag of seeds. </w:t>
       </w:r>
       <w:r>

</xml_diff>

<commit_message>
Undid the italic on the header.
</commit_message>
<xml_diff>
--- a/ProblemSolving/Torres_Marlon_ProblemSolving.docx
+++ b/ProblemSolving/Torres_Marlon_ProblemSolving.docx
@@ -7,7 +7,6 @@
         <w:jc w:val="center"/>
         <w:rPr>
           <w:rStyle w:val="Strong"/>
-          <w:i/>
           <w:color w:val="0000FF"/>
         </w:rPr>
       </w:pPr>
@@ -15,7 +14,6 @@
       <w:r>
         <w:rPr>
           <w:rStyle w:val="Strong"/>
-          <w:i/>
           <w:color w:val="0000FF"/>
         </w:rPr>
         <w:t>Marlon Torres</w:t>
@@ -26,14 +24,12 @@
         <w:jc w:val="center"/>
         <w:rPr>
           <w:rStyle w:val="Strong"/>
-          <w:i/>
           <w:color w:val="0000FF"/>
         </w:rPr>
       </w:pPr>
       <w:r>
         <w:rPr>
           <w:rStyle w:val="Strong"/>
-          <w:i/>
           <w:color w:val="0000FF"/>
         </w:rPr>
         <w:t>11/27/2013</w:t>
@@ -44,14 +40,12 @@
         <w:jc w:val="center"/>
         <w:rPr>
           <w:rStyle w:val="Strong"/>
-          <w:i/>
           <w:color w:val="0000FF"/>
         </w:rPr>
       </w:pPr>
       <w:r>
         <w:rPr>
           <w:rStyle w:val="Strong"/>
-          <w:i/>
           <w:color w:val="0000FF"/>
         </w:rPr>
         <w:t>Web Programming Fundamentals – Section 01</w:t>
@@ -68,13 +62,12 @@
       <w:r>
         <w:rPr>
           <w:rStyle w:val="Strong"/>
-          <w:i/>
           <w:color w:val="0000FF"/>
         </w:rPr>
         <w:t>Activity: Problem Solving</w:t>
       </w:r>
-    </w:p>
-    <w:bookmarkEnd w:id="0"/>
+      <w:bookmarkEnd w:id="0"/>
+    </w:p>
     <w:p>
       <w:pPr>
         <w:rPr>

</xml_diff>

<commit_message>
Undid the bold on the header.
</commit_message>
<xml_diff>
--- a/ProblemSolving/Torres_Marlon_ProblemSolving.docx
+++ b/ProblemSolving/Torres_Marlon_ProblemSolving.docx
@@ -7,6 +7,7 @@
         <w:jc w:val="center"/>
         <w:rPr>
           <w:rStyle w:val="Strong"/>
+          <w:b w:val="0"/>
           <w:color w:val="0000FF"/>
         </w:rPr>
       </w:pPr>
@@ -14,22 +15,26 @@
       <w:r>
         <w:rPr>
           <w:rStyle w:val="Strong"/>
+          <w:b w:val="0"/>
           <w:color w:val="0000FF"/>
         </w:rPr>
         <w:t>Marlon Torres</w:t>
       </w:r>
     </w:p>
+    <w:bookmarkEnd w:id="0"/>
     <w:p>
       <w:pPr>
         <w:jc w:val="center"/>
         <w:rPr>
           <w:rStyle w:val="Strong"/>
+          <w:b w:val="0"/>
           <w:color w:val="0000FF"/>
         </w:rPr>
       </w:pPr>
       <w:r>
         <w:rPr>
           <w:rStyle w:val="Strong"/>
+          <w:b w:val="0"/>
           <w:color w:val="0000FF"/>
         </w:rPr>
         <w:t>11/27/2013</w:t>
@@ -40,12 +45,14 @@
         <w:jc w:val="center"/>
         <w:rPr>
           <w:rStyle w:val="Strong"/>
+          <w:b w:val="0"/>
           <w:color w:val="0000FF"/>
         </w:rPr>
       </w:pPr>
       <w:r>
         <w:rPr>
           <w:rStyle w:val="Strong"/>
+          <w:b w:val="0"/>
           <w:color w:val="0000FF"/>
         </w:rPr>
         <w:t>Web Programming Fundamentals – Section 01</w:t>
@@ -56,17 +63,18 @@
         <w:jc w:val="center"/>
         <w:rPr>
           <w:rStyle w:val="Strong"/>
+          <w:b w:val="0"/>
           <w:color w:val="0000FF"/>
         </w:rPr>
       </w:pPr>
       <w:r>
         <w:rPr>
           <w:rStyle w:val="Strong"/>
+          <w:b w:val="0"/>
           <w:color w:val="0000FF"/>
         </w:rPr>
         <w:t>Activity: Problem Solving</w:t>
       </w:r>
-      <w:bookmarkEnd w:id="0"/>
     </w:p>
     <w:p>
       <w:pPr>

</xml_diff>

<commit_message>
Changed the headers font color to green.
</commit_message>
<xml_diff>
--- a/ProblemSolving/Torres_Marlon_ProblemSolving.docx
+++ b/ProblemSolving/Torres_Marlon_ProblemSolving.docx
@@ -8,34 +8,32 @@
         <w:rPr>
           <w:rStyle w:val="Strong"/>
           <w:b w:val="0"/>
-          <w:color w:val="0000FF"/>
-        </w:rPr>
-      </w:pPr>
-      <w:bookmarkStart w:id="0" w:name="_GoBack"/>
+          <w:color w:val="008000"/>
+        </w:rPr>
+      </w:pPr>
       <w:r>
         <w:rPr>
           <w:rStyle w:val="Strong"/>
           <w:b w:val="0"/>
-          <w:color w:val="0000FF"/>
+          <w:color w:val="008000"/>
         </w:rPr>
         <w:t>Marlon Torres</w:t>
       </w:r>
     </w:p>
-    <w:bookmarkEnd w:id="0"/>
     <w:p>
       <w:pPr>
         <w:jc w:val="center"/>
         <w:rPr>
           <w:rStyle w:val="Strong"/>
           <w:b w:val="0"/>
-          <w:color w:val="0000FF"/>
+          <w:color w:val="008000"/>
         </w:rPr>
       </w:pPr>
       <w:r>
         <w:rPr>
           <w:rStyle w:val="Strong"/>
           <w:b w:val="0"/>
-          <w:color w:val="0000FF"/>
+          <w:color w:val="008000"/>
         </w:rPr>
         <w:t>11/27/2013</w:t>
       </w:r>
@@ -46,14 +44,14 @@
         <w:rPr>
           <w:rStyle w:val="Strong"/>
           <w:b w:val="0"/>
-          <w:color w:val="0000FF"/>
+          <w:color w:val="008000"/>
         </w:rPr>
       </w:pPr>
       <w:r>
         <w:rPr>
           <w:rStyle w:val="Strong"/>
           <w:b w:val="0"/>
-          <w:color w:val="0000FF"/>
+          <w:color w:val="008000"/>
         </w:rPr>
         <w:t>Web Programming Fundamentals – Section 01</w:t>
       </w:r>
@@ -64,14 +62,14 @@
         <w:rPr>
           <w:rStyle w:val="Strong"/>
           <w:b w:val="0"/>
-          <w:color w:val="0000FF"/>
+          <w:color w:val="008000"/>
         </w:rPr>
       </w:pPr>
       <w:r>
         <w:rPr>
           <w:rStyle w:val="Strong"/>
           <w:b w:val="0"/>
-          <w:color w:val="0000FF"/>
+          <w:color w:val="008000"/>
         </w:rPr>
         <w:t>Activity: Problem Solving</w:t>
       </w:r>
@@ -82,6 +80,8 @@
           <w:color w:val="0000FF"/>
         </w:rPr>
       </w:pPr>
+      <w:bookmarkStart w:id="0" w:name="_GoBack"/>
+      <w:bookmarkEnd w:id="0"/>
     </w:p>
     <w:p>
       <w:pPr>

</xml_diff>

<commit_message>
Moved the header to the left.
</commit_message>
<xml_diff>
--- a/ProblemSolving/Torres_Marlon_ProblemSolving.docx
+++ b/ProblemSolving/Torres_Marlon_ProblemSolving.docx
@@ -4,13 +4,14 @@
   <w:body>
     <w:p>
       <w:pPr>
-        <w:jc w:val="center"/>
+        <w:jc w:val="right"/>
         <w:rPr>
           <w:rStyle w:val="Strong"/>
           <w:b w:val="0"/>
           <w:color w:val="008000"/>
         </w:rPr>
       </w:pPr>
+      <w:bookmarkStart w:id="0" w:name="_GoBack"/>
       <w:r>
         <w:rPr>
           <w:rStyle w:val="Strong"/>
@@ -22,7 +23,7 @@
     </w:p>
     <w:p>
       <w:pPr>
-        <w:jc w:val="center"/>
+        <w:jc w:val="right"/>
         <w:rPr>
           <w:rStyle w:val="Strong"/>
           <w:b w:val="0"/>
@@ -40,7 +41,7 @@
     </w:p>
     <w:p>
       <w:pPr>
-        <w:jc w:val="center"/>
+        <w:jc w:val="right"/>
         <w:rPr>
           <w:rStyle w:val="Strong"/>
           <w:b w:val="0"/>
@@ -58,7 +59,7 @@
     </w:p>
     <w:p>
       <w:pPr>
-        <w:jc w:val="center"/>
+        <w:jc w:val="right"/>
         <w:rPr>
           <w:rStyle w:val="Strong"/>
           <w:b w:val="0"/>
@@ -74,14 +75,13 @@
         <w:t>Activity: Problem Solving</w:t>
       </w:r>
     </w:p>
-    <w:p>
-      <w:pPr>
-        <w:rPr>
-          <w:color w:val="0000FF"/>
-        </w:rPr>
-      </w:pPr>
-      <w:bookmarkStart w:id="0" w:name="_GoBack"/>
-      <w:bookmarkEnd w:id="0"/>
+    <w:bookmarkEnd w:id="0"/>
+    <w:p>
+      <w:pPr>
+        <w:rPr>
+          <w:color w:val="0000FF"/>
+        </w:rPr>
+      </w:pPr>
     </w:p>
     <w:p>
       <w:pPr>

</xml_diff>

<commit_message>
Changed header font color to yellow.
</commit_message>
<xml_diff>
--- a/ProblemSolving/Torres_Marlon_ProblemSolving.docx
+++ b/ProblemSolving/Torres_Marlon_ProblemSolving.docx
@@ -8,15 +8,14 @@
         <w:rPr>
           <w:rStyle w:val="Strong"/>
           <w:b w:val="0"/>
-          <w:color w:val="008000"/>
-        </w:rPr>
-      </w:pPr>
-      <w:bookmarkStart w:id="0" w:name="_GoBack"/>
+          <w:color w:val="FFFF00"/>
+        </w:rPr>
+      </w:pPr>
       <w:r>
         <w:rPr>
           <w:rStyle w:val="Strong"/>
           <w:b w:val="0"/>
-          <w:color w:val="008000"/>
+          <w:color w:val="FFFF00"/>
         </w:rPr>
         <w:t>Marlon Torres</w:t>
       </w:r>
@@ -27,14 +26,14 @@
         <w:rPr>
           <w:rStyle w:val="Strong"/>
           <w:b w:val="0"/>
-          <w:color w:val="008000"/>
+          <w:color w:val="FFFF00"/>
         </w:rPr>
       </w:pPr>
       <w:r>
         <w:rPr>
           <w:rStyle w:val="Strong"/>
           <w:b w:val="0"/>
-          <w:color w:val="008000"/>
+          <w:color w:val="FFFF00"/>
         </w:rPr>
         <w:t>11/27/2013</w:t>
       </w:r>
@@ -45,14 +44,14 @@
         <w:rPr>
           <w:rStyle w:val="Strong"/>
           <w:b w:val="0"/>
-          <w:color w:val="008000"/>
+          <w:color w:val="FFFF00"/>
         </w:rPr>
       </w:pPr>
       <w:r>
         <w:rPr>
           <w:rStyle w:val="Strong"/>
           <w:b w:val="0"/>
-          <w:color w:val="008000"/>
+          <w:color w:val="FFFF00"/>
         </w:rPr>
         <w:t>Web Programming Fundamentals – Section 01</w:t>
       </w:r>
@@ -63,19 +62,18 @@
         <w:rPr>
           <w:rStyle w:val="Strong"/>
           <w:b w:val="0"/>
-          <w:color w:val="008000"/>
+          <w:color w:val="FFFF00"/>
         </w:rPr>
       </w:pPr>
       <w:r>
         <w:rPr>
           <w:rStyle w:val="Strong"/>
           <w:b w:val="0"/>
-          <w:color w:val="008000"/>
+          <w:color w:val="FFFF00"/>
         </w:rPr>
         <w:t>Activity: Problem Solving</w:t>
       </w:r>
     </w:p>
-    <w:bookmarkEnd w:id="0"/>
     <w:p>
       <w:pPr>
         <w:rPr>
@@ -110,7 +108,16 @@
           <w:rFonts w:cs="Noteworthy Light"/>
           <w:color w:val="0000FF"/>
         </w:rPr>
-        <w:t>A man finds himself on a riverbank with a cat, a parrot and a bag of seed. He needs to transport all three to the other side of the river in his boat. However, the boat has room for only the man himself and one other item (either the cat, parrot or seed). In his absence, the cat could eat the parrot, and the parrot would eat the bag of seed</w:t>
+        <w:t>A man finds himself on a riverba</w:t>
+      </w:r>
+      <w:bookmarkStart w:id="0" w:name="_GoBack"/>
+      <w:bookmarkEnd w:id="0"/>
+      <w:r>
+        <w:rPr>
+          <w:rFonts w:cs="Noteworthy Light"/>
+          <w:color w:val="0000FF"/>
+        </w:rPr>
+        <w:t>nk with a cat, a parrot and a bag of seed. He needs to transport all three to the other side of the river in his boat. However, the boat has room for only the man himself and one other item (either the cat, parrot or seed). In his absence, the cat could eat the parrot, and the parrot would eat the bag of seed</w:t>
       </w:r>
       <w:r>
         <w:rPr>

</xml_diff>

<commit_message>
Moved leader back to the left and changed the font color to orange.
</commit_message>
<xml_diff>
--- a/ProblemSolving/Torres_Marlon_ProblemSolving.docx
+++ b/ProblemSolving/Torres_Marlon_ProblemSolving.docx
@@ -4,72 +4,68 @@
   <w:body>
     <w:p>
       <w:pPr>
-        <w:jc w:val="right"/>
         <w:rPr>
           <w:rStyle w:val="Strong"/>
           <w:b w:val="0"/>
-          <w:color w:val="FFFF00"/>
+          <w:color w:val="FF6600"/>
         </w:rPr>
       </w:pPr>
       <w:r>
         <w:rPr>
           <w:rStyle w:val="Strong"/>
           <w:b w:val="0"/>
-          <w:color w:val="FFFF00"/>
+          <w:color w:val="FF6600"/>
         </w:rPr>
         <w:t>Marlon Torres</w:t>
       </w:r>
     </w:p>
     <w:p>
       <w:pPr>
-        <w:jc w:val="right"/>
         <w:rPr>
           <w:rStyle w:val="Strong"/>
           <w:b w:val="0"/>
-          <w:color w:val="FFFF00"/>
+          <w:color w:val="FF6600"/>
         </w:rPr>
       </w:pPr>
       <w:r>
         <w:rPr>
           <w:rStyle w:val="Strong"/>
           <w:b w:val="0"/>
-          <w:color w:val="FFFF00"/>
+          <w:color w:val="FF6600"/>
         </w:rPr>
         <w:t>11/27/2013</w:t>
       </w:r>
     </w:p>
     <w:p>
       <w:pPr>
-        <w:jc w:val="right"/>
         <w:rPr>
           <w:rStyle w:val="Strong"/>
           <w:b w:val="0"/>
-          <w:color w:val="FFFF00"/>
+          <w:color w:val="FF6600"/>
         </w:rPr>
       </w:pPr>
       <w:r>
         <w:rPr>
           <w:rStyle w:val="Strong"/>
           <w:b w:val="0"/>
-          <w:color w:val="FFFF00"/>
+          <w:color w:val="FF6600"/>
         </w:rPr>
         <w:t>Web Programming Fundamentals – Section 01</w:t>
       </w:r>
     </w:p>
     <w:p>
       <w:pPr>
-        <w:jc w:val="right"/>
         <w:rPr>
           <w:rStyle w:val="Strong"/>
           <w:b w:val="0"/>
-          <w:color w:val="FFFF00"/>
+          <w:color w:val="FF6600"/>
         </w:rPr>
       </w:pPr>
       <w:r>
         <w:rPr>
           <w:rStyle w:val="Strong"/>
           <w:b w:val="0"/>
-          <w:color w:val="FFFF00"/>
+          <w:color w:val="FF6600"/>
         </w:rPr>
         <w:t>Activity: Problem Solving</w:t>
       </w:r>
@@ -93,31 +89,31 @@
           <w:b/>
           <w:color w:val="0000FF"/>
         </w:rPr>
-        <w:t>A Cat, a Parrot, and a Bag of Seed:</w:t>
-      </w:r>
-    </w:p>
-    <w:p>
-      <w:pPr>
-        <w:rPr>
-          <w:rFonts w:cs="Noteworthy Light"/>
-          <w:color w:val="0000FF"/>
-        </w:rPr>
-      </w:pPr>
-      <w:r>
-        <w:rPr>
-          <w:rFonts w:cs="Noteworthy Light"/>
-          <w:color w:val="0000FF"/>
-        </w:rPr>
-        <w:t>A man finds himself on a riverba</w:t>
+        <w:t xml:space="preserve">A </w:t>
       </w:r>
       <w:bookmarkStart w:id="0" w:name="_GoBack"/>
       <w:bookmarkEnd w:id="0"/>
       <w:r>
         <w:rPr>
-          <w:rFonts w:cs="Noteworthy Light"/>
-          <w:color w:val="0000FF"/>
-        </w:rPr>
-        <w:t>nk with a cat, a parrot and a bag of seed. He needs to transport all three to the other side of the river in his boat. However, the boat has room for only the man himself and one other item (either the cat, parrot or seed). In his absence, the cat could eat the parrot, and the parrot would eat the bag of seed</w:t>
+          <w:b/>
+          <w:color w:val="0000FF"/>
+        </w:rPr>
+        <w:t>Cat, a Parrot, and a Bag of Seed:</w:t>
+      </w:r>
+    </w:p>
+    <w:p>
+      <w:pPr>
+        <w:rPr>
+          <w:rFonts w:cs="Noteworthy Light"/>
+          <w:color w:val="0000FF"/>
+        </w:rPr>
+      </w:pPr>
+      <w:r>
+        <w:rPr>
+          <w:rFonts w:cs="Noteworthy Light"/>
+          <w:color w:val="0000FF"/>
+        </w:rPr>
+        <w:t>A man finds himself on a riverbank with a cat, a parrot and a bag of seed. He needs to transport all three to the other side of the river in his boat. However, the boat has room for only the man himself and one other item (either the cat, parrot or seed). In his absence, the cat could eat the parrot, and the parrot would eat the bag of seed</w:t>
       </w:r>
       <w:r>
         <w:rPr>

</xml_diff>

<commit_message>
On the first problem of the assignment under “B) Insight:” I deleted the word “That” and capitalized the “T” in the word to.
</commit_message>
<xml_diff>
--- a/ProblemSolving/Torres_Marlon_ProblemSolving.docx
+++ b/ProblemSolving/Torres_Marlon_ProblemSolving.docx
@@ -89,16 +89,7 @@
           <w:b/>
           <w:color w:val="0000FF"/>
         </w:rPr>
-        <w:t xml:space="preserve">A </w:t>
-      </w:r>
-      <w:bookmarkStart w:id="0" w:name="_GoBack"/>
-      <w:bookmarkEnd w:id="0"/>
-      <w:r>
-        <w:rPr>
-          <w:b/>
-          <w:color w:val="0000FF"/>
-        </w:rPr>
-        <w:t>Cat, a Parrot, and a Bag of Seed:</w:t>
+        <w:t>A Cat, a Parrot, and a Bag of Seed:</w:t>
       </w:r>
     </w:p>
     <w:p>
@@ -228,7 +219,23 @@
           <w:rFonts w:cs="Noteworthy Light"/>
           <w:color w:val="0000FF"/>
         </w:rPr>
-        <w:t>Insight: That to accomplish out goal it is going to take multiple trips.</w:t>
+        <w:t xml:space="preserve">Insight: </w:t>
+      </w:r>
+      <w:r>
+        <w:rPr>
+          <w:rFonts w:cs="Noteworthy Light"/>
+          <w:color w:val="0000FF"/>
+        </w:rPr>
+        <w:t>To</w:t>
+      </w:r>
+      <w:bookmarkStart w:id="0" w:name="_GoBack"/>
+      <w:bookmarkEnd w:id="0"/>
+      <w:r>
+        <w:rPr>
+          <w:rFonts w:cs="Noteworthy Light"/>
+          <w:color w:val="0000FF"/>
+        </w:rPr>
+        <w:t xml:space="preserve"> accomplish out goal it is going to take multiple trips.</w:t>
       </w:r>
     </w:p>
     <w:p>

</xml_diff>

<commit_message>
Changed the entire document’s font color back to black.
</commit_message>
<xml_diff>
--- a/ProblemSolving/Torres_Marlon_ProblemSolving.docx
+++ b/ProblemSolving/Torres_Marlon_ProblemSolving.docx
@@ -7,14 +7,14 @@
         <w:rPr>
           <w:rStyle w:val="Strong"/>
           <w:b w:val="0"/>
-          <w:color w:val="FF6600"/>
-        </w:rPr>
-      </w:pPr>
+        </w:rPr>
+      </w:pPr>
+      <w:bookmarkStart w:id="0" w:name="_GoBack"/>
+      <w:bookmarkEnd w:id="0"/>
       <w:r>
         <w:rPr>
           <w:rStyle w:val="Strong"/>
           <w:b w:val="0"/>
-          <w:color w:val="FF6600"/>
         </w:rPr>
         <w:t>Marlon Torres</w:t>
       </w:r>
@@ -24,14 +24,12 @@
         <w:rPr>
           <w:rStyle w:val="Strong"/>
           <w:b w:val="0"/>
-          <w:color w:val="FF6600"/>
         </w:rPr>
       </w:pPr>
       <w:r>
         <w:rPr>
           <w:rStyle w:val="Strong"/>
           <w:b w:val="0"/>
-          <w:color w:val="FF6600"/>
         </w:rPr>
         <w:t>11/27/2013</w:t>
       </w:r>
@@ -41,14 +39,12 @@
         <w:rPr>
           <w:rStyle w:val="Strong"/>
           <w:b w:val="0"/>
-          <w:color w:val="FF6600"/>
         </w:rPr>
       </w:pPr>
       <w:r>
         <w:rPr>
           <w:rStyle w:val="Strong"/>
           <w:b w:val="0"/>
-          <w:color w:val="FF6600"/>
         </w:rPr>
         <w:t>Web Programming Fundamentals – Section 01</w:t>
       </w:r>
@@ -58,36 +54,26 @@
         <w:rPr>
           <w:rStyle w:val="Strong"/>
           <w:b w:val="0"/>
-          <w:color w:val="FF6600"/>
         </w:rPr>
       </w:pPr>
       <w:r>
         <w:rPr>
           <w:rStyle w:val="Strong"/>
           <w:b w:val="0"/>
-          <w:color w:val="FF6600"/>
         </w:rPr>
         <w:t>Activity: Problem Solving</w:t>
       </w:r>
     </w:p>
-    <w:p>
-      <w:pPr>
-        <w:rPr>
-          <w:color w:val="0000FF"/>
-        </w:rPr>
-      </w:pPr>
-    </w:p>
+    <w:p/>
     <w:p>
       <w:pPr>
         <w:rPr>
           <w:b/>
-          <w:color w:val="0000FF"/>
         </w:rPr>
       </w:pPr>
       <w:r>
         <w:rPr>
           <w:b/>
-          <w:color w:val="0000FF"/>
         </w:rPr>
         <w:t>A Cat, a Parrot, and a Bag of Seed:</w:t>
       </w:r>
@@ -96,27 +82,23 @@
       <w:pPr>
         <w:rPr>
           <w:rFonts w:cs="Noteworthy Light"/>
-          <w:color w:val="0000FF"/>
-        </w:rPr>
-      </w:pPr>
-      <w:r>
-        <w:rPr>
-          <w:rFonts w:cs="Noteworthy Light"/>
-          <w:color w:val="0000FF"/>
+        </w:rPr>
+      </w:pPr>
+      <w:r>
+        <w:rPr>
+          <w:rFonts w:cs="Noteworthy Light"/>
         </w:rPr>
         <w:t>A man finds himself on a riverbank with a cat, a parrot and a bag of seed. He needs to transport all three to the other side of the river in his boat. However, the boat has room for only the man himself and one other item (either the cat, parrot or seed). In his absence, the cat could eat the parrot, and the parrot would eat the bag of seed</w:t>
       </w:r>
       <w:r>
         <w:rPr>
           <w:rFonts w:cs="Noteworthy Light"/>
-          <w:color w:val="0000FF"/>
         </w:rPr>
         <w:t>s</w:t>
       </w:r>
       <w:r>
         <w:rPr>
           <w:rFonts w:cs="Noteworthy Light"/>
-          <w:color w:val="0000FF"/>
         </w:rPr>
         <w:t>. Show how he can get all the passengers to the other side, without leaving the wrong ones alone together.</w:t>
       </w:r>
@@ -125,46 +107,26 @@
       <w:pPr>
         <w:rPr>
           <w:rFonts w:cs="Noteworthy Light"/>
-          <w:color w:val="0000FF"/>
-        </w:rPr>
-      </w:pPr>
-    </w:p>
-    <w:p>
-      <w:pPr>
-        <w:rPr>
-          <w:rFonts w:cs="Noteworthy Light"/>
-          <w:color w:val="0000FF"/>
-        </w:rPr>
-      </w:pPr>
-      <w:r>
-        <w:rPr>
-          <w:rFonts w:cs="Noteworthy Light"/>
-          <w:color w:val="0000FF"/>
-        </w:rPr>
-        <w:t xml:space="preserve">1. Define </w:t>
-      </w:r>
-      <w:proofErr w:type="gramStart"/>
-      <w:r>
-        <w:rPr>
-          <w:rFonts w:cs="Noteworthy Light"/>
-          <w:color w:val="0000FF"/>
-        </w:rPr>
-        <w:t>Problem</w:t>
-      </w:r>
-      <w:proofErr w:type="gramEnd"/>
-      <w:r>
-        <w:rPr>
-          <w:rFonts w:cs="Noteworthy Light"/>
-          <w:color w:val="0000FF"/>
-        </w:rPr>
-        <w:t>:</w:t>
-      </w:r>
-    </w:p>
-    <w:p>
-      <w:pPr>
-        <w:rPr>
-          <w:rFonts w:cs="Noteworthy Light"/>
-          <w:color w:val="0000FF"/>
+        </w:rPr>
+      </w:pPr>
+    </w:p>
+    <w:p>
+      <w:pPr>
+        <w:rPr>
+          <w:rFonts w:cs="Noteworthy Light"/>
+        </w:rPr>
+      </w:pPr>
+      <w:r>
+        <w:rPr>
+          <w:rFonts w:cs="Noteworthy Light"/>
+        </w:rPr>
+        <w:t>1. Define Problem:</w:t>
+      </w:r>
+    </w:p>
+    <w:p>
+      <w:pPr>
+        <w:rPr>
+          <w:rFonts w:cs="Noteworthy Light"/>
         </w:rPr>
       </w:pPr>
     </w:p>
@@ -177,27 +139,23 @@
         </w:numPr>
         <w:rPr>
           <w:rFonts w:cs="Noteworthy Light"/>
-          <w:color w:val="0000FF"/>
-        </w:rPr>
-      </w:pPr>
-      <w:r>
-        <w:rPr>
-          <w:rFonts w:cs="Noteworthy Light"/>
-          <w:color w:val="0000FF"/>
+        </w:rPr>
+      </w:pPr>
+      <w:r>
+        <w:rPr>
+          <w:rFonts w:cs="Noteworthy Light"/>
         </w:rPr>
         <w:t>Problem: Man is on riverbank and can only transport himself and one other item at a time</w:t>
       </w:r>
       <w:r>
         <w:rPr>
           <w:rFonts w:cs="Noteworthy Light"/>
-          <w:color w:val="0000FF"/>
         </w:rPr>
         <w:t xml:space="preserve"> without the bird and the seeds being together and without the bird and the cat being together.</w:t>
       </w:r>
       <w:r>
         <w:rPr>
           <w:rFonts w:cs="Noteworthy Light"/>
-          <w:color w:val="0000FF"/>
         </w:rPr>
         <w:t xml:space="preserve"> </w:t>
       </w:r>
@@ -211,29 +169,23 @@
         </w:numPr>
         <w:rPr>
           <w:rFonts w:cs="Noteworthy Light"/>
-          <w:color w:val="0000FF"/>
-        </w:rPr>
-      </w:pPr>
-      <w:r>
-        <w:rPr>
-          <w:rFonts w:cs="Noteworthy Light"/>
-          <w:color w:val="0000FF"/>
+        </w:rPr>
+      </w:pPr>
+      <w:r>
+        <w:rPr>
+          <w:rFonts w:cs="Noteworthy Light"/>
         </w:rPr>
         <w:t xml:space="preserve">Insight: </w:t>
       </w:r>
       <w:r>
         <w:rPr>
           <w:rFonts w:cs="Noteworthy Light"/>
-          <w:color w:val="0000FF"/>
         </w:rPr>
         <w:t>To</w:t>
       </w:r>
-      <w:bookmarkStart w:id="0" w:name="_GoBack"/>
-      <w:bookmarkEnd w:id="0"/>
-      <w:r>
-        <w:rPr>
-          <w:rFonts w:cs="Noteworthy Light"/>
-          <w:color w:val="0000FF"/>
+      <w:r>
+        <w:rPr>
+          <w:rFonts w:cs="Noteworthy Light"/>
         </w:rPr>
         <w:t xml:space="preserve"> accomplish out goal it is going to take multiple trips.</w:t>
       </w:r>
@@ -247,13 +199,11 @@
         </w:numPr>
         <w:rPr>
           <w:rFonts w:cs="Noteworthy Light"/>
-          <w:color w:val="0000FF"/>
-        </w:rPr>
-      </w:pPr>
-      <w:r>
-        <w:rPr>
-          <w:rFonts w:cs="Noteworthy Light"/>
-          <w:color w:val="0000FF"/>
+        </w:rPr>
+      </w:pPr>
+      <w:r>
+        <w:rPr>
+          <w:rFonts w:cs="Noteworthy Light"/>
         </w:rPr>
         <w:t>Overall goal: To transport all three items in his boats to the other side of the river without the cat eating the parrot and without the parrot eating the seeds.</w:t>
       </w:r>
@@ -263,21 +213,18 @@
         <w:pStyle w:val="ListParagraph"/>
         <w:rPr>
           <w:rFonts w:cs="Noteworthy Light"/>
-          <w:color w:val="0000FF"/>
-        </w:rPr>
-      </w:pPr>
-    </w:p>
-    <w:p>
-      <w:pPr>
-        <w:rPr>
-          <w:rFonts w:cs="Noteworthy Light"/>
-          <w:color w:val="0000FF"/>
-        </w:rPr>
-      </w:pPr>
-      <w:r>
-        <w:rPr>
-          <w:rFonts w:cs="Noteworthy Light"/>
-          <w:color w:val="0000FF"/>
+        </w:rPr>
+      </w:pPr>
+    </w:p>
+    <w:p>
+      <w:pPr>
+        <w:rPr>
+          <w:rFonts w:cs="Noteworthy Light"/>
+        </w:rPr>
+      </w:pPr>
+      <w:r>
+        <w:rPr>
+          <w:rFonts w:cs="Noteworthy Light"/>
         </w:rPr>
         <w:t>2. Break Problem Apart:</w:t>
       </w:r>
@@ -286,7 +233,6 @@
       <w:pPr>
         <w:rPr>
           <w:rFonts w:cs="Noteworthy Light"/>
-          <w:color w:val="0000FF"/>
         </w:rPr>
       </w:pPr>
     </w:p>
@@ -299,13 +245,11 @@
         </w:numPr>
         <w:rPr>
           <w:rFonts w:cs="Noteworthy Light"/>
-          <w:color w:val="0000FF"/>
-        </w:rPr>
-      </w:pPr>
-      <w:r>
-        <w:rPr>
-          <w:rFonts w:cs="Noteworthy Light"/>
-          <w:color w:val="0000FF"/>
+        </w:rPr>
+      </w:pPr>
+      <w:r>
+        <w:rPr>
+          <w:rFonts w:cs="Noteworthy Light"/>
         </w:rPr>
         <w:t>Constraints? The boat only has room for the man and one other item and if left alone together, the cat could eat the parrot and the parrot could eat the bag of seeds.</w:t>
       </w:r>
@@ -319,13 +263,11 @@
         </w:numPr>
         <w:rPr>
           <w:rFonts w:cs="Noteworthy Light"/>
-          <w:color w:val="0000FF"/>
-        </w:rPr>
-      </w:pPr>
-      <w:r>
-        <w:rPr>
-          <w:rFonts w:cs="Noteworthy Light"/>
-          <w:color w:val="0000FF"/>
+        </w:rPr>
+      </w:pPr>
+      <w:r>
+        <w:rPr>
+          <w:rFonts w:cs="Noteworthy Light"/>
         </w:rPr>
         <w:t>Sub-goals? Figure out how and in what order to transport each item without the cat eating the parrot and without the parrot eating the bag of seeds.</w:t>
       </w:r>
@@ -335,28 +277,24 @@
         <w:ind w:left="320"/>
         <w:rPr>
           <w:rFonts w:cs="Noteworthy Light"/>
-          <w:color w:val="0000FF"/>
-        </w:rPr>
-      </w:pPr>
-    </w:p>
-    <w:p>
-      <w:pPr>
-        <w:rPr>
-          <w:rFonts w:cs="Noteworthy Light"/>
-          <w:color w:val="0000FF"/>
-        </w:rPr>
-      </w:pPr>
-      <w:r>
-        <w:rPr>
-          <w:rFonts w:cs="Noteworthy Light"/>
-          <w:color w:val="0000FF"/>
+        </w:rPr>
+      </w:pPr>
+    </w:p>
+    <w:p>
+      <w:pPr>
+        <w:rPr>
+          <w:rFonts w:cs="Noteworthy Light"/>
+        </w:rPr>
+      </w:pPr>
+      <w:r>
+        <w:rPr>
+          <w:rFonts w:cs="Noteworthy Light"/>
         </w:rPr>
         <w:t xml:space="preserve">3. </w:t>
       </w:r>
       <w:r>
         <w:rPr>
           <w:rFonts w:cs="Noteworthy Light"/>
-          <w:color w:val="0000FF"/>
         </w:rPr>
         <w:t xml:space="preserve"> Identify Potential Solutions:</w:t>
       </w:r>
@@ -365,13 +303,11 @@
       <w:pPr>
         <w:rPr>
           <w:rFonts w:cs="Noteworthy Light"/>
-          <w:color w:val="0000FF"/>
-        </w:rPr>
-      </w:pPr>
-      <w:r>
-        <w:rPr>
-          <w:rFonts w:cs="Noteworthy Light"/>
-          <w:color w:val="0000FF"/>
+        </w:rPr>
+      </w:pPr>
+      <w:r>
+        <w:rPr>
+          <w:rFonts w:cs="Noteworthy Light"/>
         </w:rPr>
         <w:t xml:space="preserve"> </w:t>
       </w:r>
@@ -385,13 +321,11 @@
         </w:numPr>
         <w:rPr>
           <w:rFonts w:cs="Noteworthy Light"/>
-          <w:color w:val="0000FF"/>
-        </w:rPr>
-      </w:pPr>
-      <w:r>
-        <w:rPr>
-          <w:rFonts w:cs="Noteworthy Light"/>
-          <w:color w:val="0000FF"/>
+        </w:rPr>
+      </w:pPr>
+      <w:r>
+        <w:rPr>
+          <w:rFonts w:cs="Noteworthy Light"/>
         </w:rPr>
         <w:t xml:space="preserve">Take the bag of seeds first and then go back and get the cat. After that go back and get the parrot. </w:t>
       </w:r>
@@ -405,13 +339,11 @@
         </w:numPr>
         <w:rPr>
           <w:rFonts w:cs="Noteworthy Light"/>
-          <w:color w:val="0000FF"/>
-        </w:rPr>
-      </w:pPr>
-      <w:r>
-        <w:rPr>
-          <w:rFonts w:cs="Noteworthy Light"/>
-          <w:color w:val="0000FF"/>
+        </w:rPr>
+      </w:pPr>
+      <w:r>
+        <w:rPr>
+          <w:rFonts w:cs="Noteworthy Light"/>
         </w:rPr>
         <w:t>Take the bag of seeds first and then go back and get the parrot. After that go back and get the cat.</w:t>
       </w:r>
@@ -425,13 +357,11 @@
         </w:numPr>
         <w:rPr>
           <w:rFonts w:cs="Noteworthy Light"/>
-          <w:color w:val="0000FF"/>
-        </w:rPr>
-      </w:pPr>
-      <w:r>
-        <w:rPr>
-          <w:rFonts w:cs="Noteworthy Light"/>
-          <w:color w:val="0000FF"/>
+        </w:rPr>
+      </w:pPr>
+      <w:r>
+        <w:rPr>
+          <w:rFonts w:cs="Noteworthy Light"/>
         </w:rPr>
         <w:t>Take the parrot first and then go back and get the cat. After that go back and get the bag of seeds.</w:t>
       </w:r>
@@ -445,13 +375,11 @@
         </w:numPr>
         <w:rPr>
           <w:rFonts w:cs="Noteworthy Light"/>
-          <w:color w:val="0000FF"/>
-        </w:rPr>
-      </w:pPr>
-      <w:r>
-        <w:rPr>
-          <w:rFonts w:cs="Noteworthy Light"/>
-          <w:color w:val="0000FF"/>
+        </w:rPr>
+      </w:pPr>
+      <w:r>
+        <w:rPr>
+          <w:rFonts w:cs="Noteworthy Light"/>
         </w:rPr>
         <w:t>Take the parrot first and then go back and get the bag of seeds. After that go back and get the cat.</w:t>
       </w:r>
@@ -465,13 +393,11 @@
         </w:numPr>
         <w:rPr>
           <w:rFonts w:cs="Noteworthy Light"/>
-          <w:color w:val="0000FF"/>
-        </w:rPr>
-      </w:pPr>
-      <w:r>
-        <w:rPr>
-          <w:rFonts w:cs="Noteworthy Light"/>
-          <w:color w:val="0000FF"/>
+        </w:rPr>
+      </w:pPr>
+      <w:r>
+        <w:rPr>
+          <w:rFonts w:cs="Noteworthy Light"/>
         </w:rPr>
         <w:t>Take the cat first and then go back and get the bag of seeds. After that go back and get the parrot.</w:t>
       </w:r>
@@ -485,13 +411,11 @@
         </w:numPr>
         <w:rPr>
           <w:rFonts w:cs="Noteworthy Light"/>
-          <w:color w:val="0000FF"/>
-        </w:rPr>
-      </w:pPr>
-      <w:r>
-        <w:rPr>
-          <w:rFonts w:cs="Noteworthy Light"/>
-          <w:color w:val="0000FF"/>
+        </w:rPr>
+      </w:pPr>
+      <w:r>
+        <w:rPr>
+          <w:rFonts w:cs="Noteworthy Light"/>
         </w:rPr>
         <w:t>Take the cat first and then go back and get the parrot. After that go back and get the bag of seeds.</w:t>
       </w:r>
@@ -505,13 +429,11 @@
         </w:numPr>
         <w:rPr>
           <w:rFonts w:cs="Noteworthy Light"/>
-          <w:color w:val="0000FF"/>
-        </w:rPr>
-      </w:pPr>
-      <w:r>
-        <w:rPr>
-          <w:rFonts w:cs="Noteworthy Light"/>
-          <w:color w:val="0000FF"/>
+        </w:rPr>
+      </w:pPr>
+      <w:r>
+        <w:rPr>
+          <w:rFonts w:cs="Noteworthy Light"/>
         </w:rPr>
         <w:lastRenderedPageBreak/>
         <w:t xml:space="preserve">Take the parrot first and then go back and get the bag of seeds. </w:t>
@@ -519,42 +441,36 @@
       <w:r>
         <w:rPr>
           <w:rFonts w:cs="Noteworthy Light"/>
-          <w:color w:val="0000FF"/>
         </w:rPr>
         <w:t>T</w:t>
       </w:r>
       <w:r>
         <w:rPr>
           <w:rFonts w:cs="Noteworthy Light"/>
-          <w:color w:val="0000FF"/>
         </w:rPr>
         <w:t>hen drop</w:t>
       </w:r>
       <w:r>
         <w:rPr>
           <w:rFonts w:cs="Noteworthy Light"/>
-          <w:color w:val="0000FF"/>
         </w:rPr>
         <w:t xml:space="preserve"> off</w:t>
       </w:r>
       <w:r>
         <w:rPr>
           <w:rFonts w:cs="Noteworthy Light"/>
-          <w:color w:val="0000FF"/>
         </w:rPr>
         <w:t xml:space="preserve"> the seeds, but you pick up the parrot and take him back. Then drop off the parrot and pick up the cat and </w:t>
       </w:r>
       <w:r>
         <w:rPr>
           <w:rFonts w:cs="Noteworthy Light"/>
-          <w:color w:val="0000FF"/>
         </w:rPr>
         <w:t xml:space="preserve">then take him over </w:t>
       </w:r>
       <w:r>
         <w:rPr>
           <w:rFonts w:cs="Noteworthy Light"/>
-          <w:color w:val="0000FF"/>
         </w:rPr>
         <w:t>and leave him with the bag of seeds.  Lastly, you go back and pick up the parrot and then bring him back.</w:t>
       </w:r>
@@ -564,13 +480,11 @@
         <w:pStyle w:val="ListParagraph"/>
         <w:rPr>
           <w:rFonts w:cs="Noteworthy Light"/>
-          <w:color w:val="0000FF"/>
-        </w:rPr>
-      </w:pPr>
-      <w:r>
-        <w:rPr>
-          <w:rFonts w:cs="Noteworthy Light"/>
-          <w:color w:val="0000FF"/>
+        </w:rPr>
+      </w:pPr>
+      <w:r>
+        <w:rPr>
+          <w:rFonts w:cs="Noteworthy Light"/>
         </w:rPr>
         <w:t xml:space="preserve"> </w:t>
       </w:r>
@@ -579,13 +493,11 @@
       <w:pPr>
         <w:rPr>
           <w:rFonts w:cs="Noteworthy Light"/>
-          <w:color w:val="0000FF"/>
-        </w:rPr>
-      </w:pPr>
-      <w:r>
-        <w:rPr>
-          <w:rFonts w:cs="Noteworthy Light"/>
-          <w:color w:val="0000FF"/>
+        </w:rPr>
+      </w:pPr>
+      <w:r>
+        <w:rPr>
+          <w:rFonts w:cs="Noteworthy Light"/>
         </w:rPr>
         <w:t xml:space="preserve">4. Evaluate each potential solution: </w:t>
       </w:r>
@@ -594,7 +506,6 @@
       <w:pPr>
         <w:rPr>
           <w:rFonts w:cs="Noteworthy Light"/>
-          <w:color w:val="0000FF"/>
         </w:rPr>
       </w:pPr>
     </w:p>
@@ -607,13 +518,11 @@
         </w:numPr>
         <w:rPr>
           <w:rFonts w:cs="Noteworthy Light"/>
-          <w:color w:val="0000FF"/>
-        </w:rPr>
-      </w:pPr>
-      <w:r>
-        <w:rPr>
-          <w:rFonts w:cs="Noteworthy Light"/>
-          <w:color w:val="0000FF"/>
+        </w:rPr>
+      </w:pPr>
+      <w:r>
+        <w:rPr>
+          <w:rFonts w:cs="Noteworthy Light"/>
         </w:rPr>
         <w:t>Not all solutions meet the goal.</w:t>
       </w:r>
@@ -627,13 +536,11 @@
         </w:numPr>
         <w:rPr>
           <w:rFonts w:cs="Noteworthy Light"/>
-          <w:color w:val="0000FF"/>
-        </w:rPr>
-      </w:pPr>
-      <w:r>
-        <w:rPr>
-          <w:rFonts w:cs="Noteworthy Light"/>
-          <w:color w:val="0000FF"/>
+        </w:rPr>
+      </w:pPr>
+      <w:r>
+        <w:rPr>
+          <w:rFonts w:cs="Noteworthy Light"/>
         </w:rPr>
         <w:t>Not all solutions will work for all cases due to the combination of what items are left behind.</w:t>
       </w:r>
@@ -642,21 +549,18 @@
       <w:pPr>
         <w:rPr>
           <w:rFonts w:cs="Noteworthy Light"/>
-          <w:color w:val="0000FF"/>
-        </w:rPr>
-      </w:pPr>
-    </w:p>
-    <w:p>
-      <w:pPr>
-        <w:rPr>
-          <w:rFonts w:cs="Noteworthy Light"/>
-          <w:color w:val="0000FF"/>
-        </w:rPr>
-      </w:pPr>
-      <w:r>
-        <w:rPr>
-          <w:rFonts w:cs="Noteworthy Light"/>
-          <w:color w:val="0000FF"/>
+        </w:rPr>
+      </w:pPr>
+    </w:p>
+    <w:p>
+      <w:pPr>
+        <w:rPr>
+          <w:rFonts w:cs="Noteworthy Light"/>
+        </w:rPr>
+      </w:pPr>
+      <w:r>
+        <w:rPr>
+          <w:rFonts w:cs="Noteworthy Light"/>
         </w:rPr>
         <w:t>5. Choose a solution and develop a plan to implement it.</w:t>
       </w:r>
@@ -665,7 +569,6 @@
       <w:pPr>
         <w:rPr>
           <w:rFonts w:cs="Noteworthy Light"/>
-          <w:color w:val="0000FF"/>
         </w:rPr>
       </w:pPr>
     </w:p>
@@ -678,27 +581,23 @@
         </w:numPr>
         <w:rPr>
           <w:rFonts w:cs="Noteworthy Light"/>
-          <w:color w:val="0000FF"/>
-        </w:rPr>
-      </w:pPr>
-      <w:r>
-        <w:rPr>
-          <w:rFonts w:cs="Noteworthy Light"/>
-          <w:color w:val="0000FF"/>
+        </w:rPr>
+      </w:pPr>
+      <w:r>
+        <w:rPr>
+          <w:rFonts w:cs="Noteworthy Light"/>
         </w:rPr>
         <w:t xml:space="preserve">The only solution for this problem that will work </w:t>
       </w:r>
       <w:r>
         <w:rPr>
           <w:rFonts w:cs="Noteworthy Light"/>
-          <w:color w:val="0000FF"/>
         </w:rPr>
         <w:t>is G) from number 3.</w:t>
       </w:r>
       <w:r>
         <w:rPr>
           <w:rFonts w:cs="Noteworthy Light"/>
-          <w:color w:val="0000FF"/>
         </w:rPr>
         <w:br/>
       </w:r>
@@ -708,13 +607,11 @@
         <w:ind w:left="260"/>
         <w:rPr>
           <w:rFonts w:cs="Noteworthy Light"/>
-          <w:color w:val="0000FF"/>
-        </w:rPr>
-      </w:pPr>
-      <w:r>
-        <w:rPr>
-          <w:rFonts w:cs="Noteworthy Light"/>
-          <w:color w:val="0000FF"/>
+        </w:rPr>
+      </w:pPr>
+      <w:r>
+        <w:rPr>
+          <w:rFonts w:cs="Noteworthy Light"/>
         </w:rPr>
         <w:t>Take the parrot first and then go back and get the bag of seeds. Then drop off the seeds, but you pick up the parrot and take him back. Then drop off the parrot and pick up the cat and then take him over and leave him with the bag of seeds.  Lastly, you go back and pick up the parrot and then bring him back.</w:t>
       </w:r>
@@ -724,7 +621,6 @@
         <w:ind w:left="260"/>
         <w:rPr>
           <w:rFonts w:cs="Noteworthy Light"/>
-          <w:color w:val="0000FF"/>
         </w:rPr>
       </w:pPr>
     </w:p>
@@ -733,13 +629,11 @@
         <w:ind w:left="260"/>
         <w:rPr>
           <w:rFonts w:cs="Noteworthy Light"/>
-          <w:color w:val="0000FF"/>
-        </w:rPr>
-      </w:pPr>
-      <w:r>
-        <w:rPr>
-          <w:rFonts w:cs="Noteworthy Light"/>
-          <w:color w:val="0000FF"/>
+        </w:rPr>
+      </w:pPr>
+      <w:r>
+        <w:rPr>
+          <w:rFonts w:cs="Noteworthy Light"/>
         </w:rPr>
         <w:t>B) After looking at different ways to transport everything over this is the only way the man can accomplish it without the cat eating the parrot and without the parrot eating the seeds.</w:t>
       </w:r>
@@ -750,7 +644,6 @@
         <w:ind w:left="620"/>
         <w:rPr>
           <w:rFonts w:cs="Noteworthy Light"/>
-          <w:color w:val="0000FF"/>
         </w:rPr>
       </w:pPr>
     </w:p>
@@ -758,13 +651,11 @@
       <w:pPr>
         <w:rPr>
           <w:b/>
-          <w:color w:val="0000FF"/>
         </w:rPr>
       </w:pPr>
       <w:r>
         <w:rPr>
           <w:b/>
-          <w:color w:val="0000FF"/>
         </w:rPr>
         <w:t>Socks in the Dark:</w:t>
       </w:r>
@@ -777,39 +668,26 @@
         <w:adjustRightInd w:val="0"/>
         <w:rPr>
           <w:rFonts w:cs="Noteworthy Light"/>
-          <w:color w:val="0000FF"/>
-        </w:rPr>
-      </w:pPr>
-      <w:r>
-        <w:rPr>
-          <w:rFonts w:cs="Noteworthy Light"/>
-          <w:color w:val="0000FF"/>
+        </w:rPr>
+      </w:pPr>
+      <w:r>
+        <w:rPr>
+          <w:rFonts w:cs="Noteworthy Light"/>
         </w:rPr>
         <w:t>There are 20 socks in a drawer: 5 pairs of black socks, 3 pairs of brown and</w:t>
       </w:r>
       <w:r>
         <w:rPr>
           <w:rFonts w:cs="Noteworthy Light"/>
-          <w:color w:val="0000FF"/>
         </w:rPr>
         <w:t xml:space="preserve"> </w:t>
       </w:r>
       <w:r>
         <w:rPr>
           <w:rFonts w:cs="Noteworthy Light"/>
-          <w:color w:val="0000FF"/>
-        </w:rPr>
-        <w:t xml:space="preserve">2 pairs of white. You select the socks in the dark and can check them only after a selection has been made. What is the smallest number of socks you need to select to guarantee getting the </w:t>
-      </w:r>
-      <w:proofErr w:type="gramStart"/>
-      <w:r>
-        <w:rPr>
-          <w:rFonts w:cs="Noteworthy Light"/>
-          <w:color w:val="0000FF"/>
-        </w:rPr>
-        <w:t>following:</w:t>
-      </w:r>
-      <w:proofErr w:type="gramEnd"/>
+        </w:rPr>
+        <w:t>2 pairs of white. You select the socks in the dark and can check them only after a selection has been made. What is the smallest number of socks you need to select to guarantee getting the following:</w:t>
+      </w:r>
     </w:p>
     <w:p>
       <w:pPr>
@@ -819,7 +697,6 @@
         <w:adjustRightInd w:val="0"/>
         <w:rPr>
           <w:rFonts w:cs="Noteworthy Light"/>
-          <w:color w:val="0000FF"/>
         </w:rPr>
       </w:pPr>
     </w:p>
@@ -831,41 +708,35 @@
         <w:adjustRightInd w:val="0"/>
         <w:rPr>
           <w:rFonts w:cs="Noteworthy Light"/>
-          <w:color w:val="0000FF"/>
-        </w:rPr>
-      </w:pPr>
-      <w:r>
-        <w:rPr>
-          <w:rFonts w:cs="Noteworthy Light"/>
-          <w:color w:val="0000FF"/>
+        </w:rPr>
+      </w:pPr>
+      <w:r>
+        <w:rPr>
+          <w:rFonts w:cs="Noteworthy Light"/>
         </w:rPr>
         <w:t>a) At least one matching pair</w:t>
       </w:r>
       <w:r>
         <w:rPr>
           <w:rFonts w:cs="Noteworthy Light"/>
-          <w:color w:val="0000FF"/>
         </w:rPr>
         <w:t xml:space="preserve"> </w:t>
       </w:r>
       <w:r>
         <w:rPr>
           <w:rFonts w:cs="Noteworthy Light"/>
-          <w:color w:val="0000FF"/>
         </w:rPr>
         <w:t>–</w:t>
       </w:r>
       <w:r>
         <w:rPr>
           <w:rFonts w:cs="Noteworthy Light"/>
-          <w:color w:val="0000FF"/>
         </w:rPr>
         <w:t xml:space="preserve"> </w:t>
       </w:r>
       <w:r>
         <w:rPr>
           <w:rFonts w:cs="Noteworthy Light"/>
-          <w:color w:val="0000FF"/>
         </w:rPr>
         <w:t>4 socks</w:t>
       </w:r>
@@ -878,41 +749,35 @@
         <w:adjustRightInd w:val="0"/>
         <w:rPr>
           <w:rFonts w:cs="Noteworthy Light"/>
-          <w:color w:val="0000FF"/>
-        </w:rPr>
-      </w:pPr>
-      <w:r>
-        <w:rPr>
-          <w:rFonts w:cs="Noteworthy Light"/>
-          <w:color w:val="0000FF"/>
+        </w:rPr>
+      </w:pPr>
+      <w:r>
+        <w:rPr>
+          <w:rFonts w:cs="Noteworthy Light"/>
         </w:rPr>
         <w:t>b) At least one matching pair of each color</w:t>
       </w:r>
       <w:r>
         <w:rPr>
           <w:rFonts w:cs="Noteworthy Light"/>
-          <w:color w:val="0000FF"/>
         </w:rPr>
         <w:t xml:space="preserve"> </w:t>
       </w:r>
       <w:r>
         <w:rPr>
           <w:rFonts w:cs="Noteworthy Light"/>
-          <w:color w:val="0000FF"/>
         </w:rPr>
         <w:t>–</w:t>
       </w:r>
       <w:r>
         <w:rPr>
           <w:rFonts w:cs="Noteworthy Light"/>
-          <w:color w:val="0000FF"/>
         </w:rPr>
         <w:t xml:space="preserve"> </w:t>
       </w:r>
       <w:r>
         <w:rPr>
           <w:rFonts w:cs="Noteworthy Light"/>
-          <w:color w:val="0000FF"/>
         </w:rPr>
         <w:t>10 socks</w:t>
       </w:r>
@@ -925,39 +790,20 @@
         <w:adjustRightInd w:val="0"/>
         <w:rPr>
           <w:rFonts w:cs="Noteworthy Light"/>
-          <w:color w:val="0000FF"/>
-        </w:rPr>
-      </w:pPr>
-    </w:p>
-    <w:p>
-      <w:pPr>
-        <w:rPr>
-          <w:rFonts w:cs="Noteworthy Light"/>
-          <w:color w:val="0000FF"/>
-        </w:rPr>
-      </w:pPr>
-      <w:r>
-        <w:rPr>
-          <w:rFonts w:cs="Noteworthy Light"/>
-          <w:color w:val="0000FF"/>
-        </w:rPr>
-        <w:t xml:space="preserve">1. Define </w:t>
-      </w:r>
-      <w:proofErr w:type="gramStart"/>
-      <w:r>
-        <w:rPr>
-          <w:rFonts w:cs="Noteworthy Light"/>
-          <w:color w:val="0000FF"/>
-        </w:rPr>
-        <w:t>Problem</w:t>
-      </w:r>
-      <w:proofErr w:type="gramEnd"/>
-      <w:r>
-        <w:rPr>
-          <w:rFonts w:cs="Noteworthy Light"/>
-          <w:color w:val="0000FF"/>
-        </w:rPr>
-        <w:t xml:space="preserve">: </w:t>
+        </w:rPr>
+      </w:pPr>
+    </w:p>
+    <w:p>
+      <w:pPr>
+        <w:rPr>
+          <w:rFonts w:cs="Noteworthy Light"/>
+        </w:rPr>
+      </w:pPr>
+      <w:r>
+        <w:rPr>
+          <w:rFonts w:cs="Noteworthy Light"/>
+        </w:rPr>
+        <w:t xml:space="preserve">1. Define Problem: </w:t>
       </w:r>
     </w:p>
     <w:p>
@@ -965,27 +811,23 @@
         <w:pStyle w:val="ListParagraph"/>
         <w:rPr>
           <w:rFonts w:cs="Noteworthy Light"/>
-          <w:color w:val="0000FF"/>
-        </w:rPr>
-      </w:pPr>
-      <w:r>
-        <w:rPr>
-          <w:rFonts w:cs="Noteworthy Light"/>
-          <w:color w:val="0000FF"/>
+        </w:rPr>
+      </w:pPr>
+      <w:r>
+        <w:rPr>
+          <w:rFonts w:cs="Noteworthy Light"/>
         </w:rPr>
         <w:t>A) Problem:</w:t>
       </w:r>
       <w:r>
         <w:rPr>
           <w:rFonts w:cs="Noteworthy Light"/>
-          <w:color w:val="0000FF"/>
         </w:rPr>
         <w:t xml:space="preserve">  You need to select a pair of matching socks and a matching pair of each of the colors.  It is dark; you can’t see the socks until after you have picked them.  How can you get the socks you need since you can’t see them.</w:t>
       </w:r>
       <w:r>
         <w:rPr>
           <w:rFonts w:cs="Noteworthy Light"/>
-          <w:color w:val="0000FF"/>
         </w:rPr>
         <w:t xml:space="preserve"> </w:t>
       </w:r>
@@ -995,27 +837,23 @@
         <w:ind w:left="720"/>
         <w:rPr>
           <w:rFonts w:cs="Noteworthy Light"/>
-          <w:color w:val="0000FF"/>
-        </w:rPr>
-      </w:pPr>
-      <w:r>
-        <w:rPr>
-          <w:rFonts w:cs="Noteworthy Light"/>
-          <w:color w:val="0000FF"/>
+        </w:rPr>
+      </w:pPr>
+      <w:r>
+        <w:rPr>
+          <w:rFonts w:cs="Noteworthy Light"/>
         </w:rPr>
         <w:t>B) Insight</w:t>
       </w:r>
       <w:r>
         <w:rPr>
           <w:rFonts w:cs="Noteworthy Light"/>
-          <w:color w:val="0000FF"/>
         </w:rPr>
         <w:t>:</w:t>
       </w:r>
       <w:r>
         <w:rPr>
           <w:rFonts w:cs="Noteworthy Light"/>
-          <w:color w:val="0000FF"/>
         </w:rPr>
         <w:t xml:space="preserve">  Based on the quantities of each of the colors, you can figure out the number of socks you need to select to guarantee you select what you need.</w:t>
       </w:r>
@@ -1025,27 +863,23 @@
         <w:ind w:left="720"/>
         <w:rPr>
           <w:rFonts w:cs="Noteworthy Light"/>
-          <w:color w:val="0000FF"/>
-        </w:rPr>
-      </w:pPr>
-      <w:r>
-        <w:rPr>
-          <w:rFonts w:cs="Noteworthy Light"/>
-          <w:color w:val="0000FF"/>
+        </w:rPr>
+      </w:pPr>
+      <w:r>
+        <w:rPr>
+          <w:rFonts w:cs="Noteworthy Light"/>
         </w:rPr>
         <w:t xml:space="preserve">C) Overall goal: </w:t>
       </w:r>
       <w:r>
         <w:rPr>
           <w:rFonts w:cs="Noteworthy Light"/>
-          <w:color w:val="0000FF"/>
         </w:rPr>
         <w:t xml:space="preserve">goal is to select </w:t>
       </w:r>
       <w:r>
         <w:rPr>
           <w:rFonts w:cs="Noteworthy Light"/>
-          <w:color w:val="0000FF"/>
         </w:rPr>
         <w:t>the smallest number of socks and have at least one matching pair and then one matching pair of each color.</w:t>
       </w:r>
@@ -1054,45 +888,39 @@
       <w:pPr>
         <w:rPr>
           <w:rFonts w:cs="Noteworthy Light"/>
-          <w:color w:val="0000FF"/>
-        </w:rPr>
-      </w:pPr>
-    </w:p>
-    <w:p>
-      <w:pPr>
-        <w:rPr>
-          <w:rFonts w:cs="Noteworthy Light"/>
-          <w:color w:val="0000FF"/>
-        </w:rPr>
-      </w:pPr>
-    </w:p>
-    <w:p>
-      <w:pPr>
-        <w:rPr>
-          <w:rFonts w:cs="Noteworthy Light"/>
-          <w:color w:val="0000FF"/>
-        </w:rPr>
-      </w:pPr>
-    </w:p>
-    <w:p>
-      <w:pPr>
-        <w:rPr>
-          <w:rFonts w:cs="Noteworthy Light"/>
-          <w:color w:val="0000FF"/>
-        </w:rPr>
-      </w:pPr>
-    </w:p>
-    <w:p>
-      <w:pPr>
-        <w:rPr>
-          <w:rFonts w:cs="Noteworthy Light"/>
-          <w:color w:val="0000FF"/>
-        </w:rPr>
-      </w:pPr>
-      <w:r>
-        <w:rPr>
-          <w:rFonts w:cs="Noteworthy Light"/>
-          <w:color w:val="0000FF"/>
+        </w:rPr>
+      </w:pPr>
+    </w:p>
+    <w:p>
+      <w:pPr>
+        <w:rPr>
+          <w:rFonts w:cs="Noteworthy Light"/>
+        </w:rPr>
+      </w:pPr>
+    </w:p>
+    <w:p>
+      <w:pPr>
+        <w:rPr>
+          <w:rFonts w:cs="Noteworthy Light"/>
+        </w:rPr>
+      </w:pPr>
+    </w:p>
+    <w:p>
+      <w:pPr>
+        <w:rPr>
+          <w:rFonts w:cs="Noteworthy Light"/>
+        </w:rPr>
+      </w:pPr>
+    </w:p>
+    <w:p>
+      <w:pPr>
+        <w:rPr>
+          <w:rFonts w:cs="Noteworthy Light"/>
+        </w:rPr>
+      </w:pPr>
+      <w:r>
+        <w:rPr>
+          <w:rFonts w:cs="Noteworthy Light"/>
         </w:rPr>
         <w:t>2. Break Problem Apart:</w:t>
       </w:r>
@@ -1101,13 +929,11 @@
       <w:pPr>
         <w:rPr>
           <w:rFonts w:cs="Noteworthy Light"/>
-          <w:color w:val="0000FF"/>
-        </w:rPr>
-      </w:pPr>
-      <w:r>
-        <w:rPr>
-          <w:rFonts w:cs="Noteworthy Light"/>
-          <w:color w:val="0000FF"/>
+        </w:rPr>
+      </w:pPr>
+      <w:r>
+        <w:rPr>
+          <w:rFonts w:cs="Noteworthy Light"/>
         </w:rPr>
         <w:tab/>
         <w:t xml:space="preserve">A) Constraints: </w:t>
@@ -1115,14 +941,12 @@
       <w:r>
         <w:rPr>
           <w:rFonts w:cs="Noteworthy Light"/>
-          <w:color w:val="0000FF"/>
         </w:rPr>
         <w:t xml:space="preserve">it is dark and you can’t see the color of the socks in the </w:t>
       </w:r>
       <w:r>
         <w:rPr>
           <w:rFonts w:cs="Noteworthy Light"/>
-          <w:color w:val="0000FF"/>
         </w:rPr>
         <w:tab/>
         <w:t xml:space="preserve">drawer, and you can only select the minimum amount of socks to get what </w:t>
@@ -1130,7 +954,6 @@
       <w:r>
         <w:rPr>
           <w:rFonts w:cs="Noteworthy Light"/>
-          <w:color w:val="0000FF"/>
         </w:rPr>
         <w:tab/>
         <w:t>you need</w:t>
@@ -1141,20 +964,17 @@
         <w:ind w:left="720"/>
         <w:rPr>
           <w:rFonts w:cs="Noteworthy Light"/>
-          <w:color w:val="0000FF"/>
-        </w:rPr>
-      </w:pPr>
-      <w:r>
-        <w:rPr>
-          <w:rFonts w:cs="Noteworthy Light"/>
-          <w:color w:val="0000FF"/>
+        </w:rPr>
+      </w:pPr>
+      <w:r>
+        <w:rPr>
+          <w:rFonts w:cs="Noteworthy Light"/>
         </w:rPr>
         <w:t xml:space="preserve">B) Sub-goals:  </w:t>
       </w:r>
       <w:r>
         <w:rPr>
           <w:rFonts w:cs="Noteworthy Light"/>
-          <w:color w:val="0000FF"/>
         </w:rPr>
         <w:t>Figure out what percent of the socks are black, what percent are brown, and what percent are white.  Based on that information, you can determine how many you need to select to get the pair and the pair of each color.</w:t>
       </w:r>
@@ -1164,21 +984,18 @@
         <w:ind w:firstLine="90"/>
         <w:rPr>
           <w:rFonts w:cs="Noteworthy Light"/>
-          <w:color w:val="0000FF"/>
-        </w:rPr>
-      </w:pPr>
-    </w:p>
-    <w:p>
-      <w:pPr>
-        <w:rPr>
-          <w:rFonts w:cs="Noteworthy Light"/>
-          <w:color w:val="0000FF"/>
-        </w:rPr>
-      </w:pPr>
-      <w:r>
-        <w:rPr>
-          <w:rFonts w:cs="Noteworthy Light"/>
-          <w:color w:val="0000FF"/>
+        </w:rPr>
+      </w:pPr>
+    </w:p>
+    <w:p>
+      <w:pPr>
+        <w:rPr>
+          <w:rFonts w:cs="Noteworthy Light"/>
+        </w:rPr>
+      </w:pPr>
+      <w:r>
+        <w:rPr>
+          <w:rFonts w:cs="Noteworthy Light"/>
         </w:rPr>
         <w:t>3. Identify potential solutions</w:t>
       </w:r>
@@ -1187,13 +1004,11 @@
       <w:pPr>
         <w:rPr>
           <w:rFonts w:cs="Noteworthy Light"/>
-          <w:color w:val="0000FF"/>
-        </w:rPr>
-      </w:pPr>
-      <w:r>
-        <w:rPr>
-          <w:rFonts w:cs="Noteworthy Light"/>
-          <w:color w:val="0000FF"/>
+        </w:rPr>
+      </w:pPr>
+      <w:r>
+        <w:rPr>
+          <w:rFonts w:cs="Noteworthy Light"/>
         </w:rPr>
         <w:tab/>
         <w:t xml:space="preserve">A) </w:t>
@@ -1201,21 +1016,18 @@
       <w:r>
         <w:rPr>
           <w:rFonts w:cs="Noteworthy Light"/>
-          <w:color w:val="0000FF"/>
         </w:rPr>
         <w:t>Select</w:t>
       </w:r>
       <w:r>
         <w:rPr>
           <w:rFonts w:cs="Noteworthy Light"/>
-          <w:color w:val="0000FF"/>
         </w:rPr>
         <w:t xml:space="preserve"> all 20 socks.</w:t>
       </w:r>
       <w:r>
         <w:rPr>
           <w:rFonts w:cs="Noteworthy Light"/>
-          <w:color w:val="0000FF"/>
         </w:rPr>
         <w:tab/>
       </w:r>
@@ -1224,13 +1036,11 @@
       <w:pPr>
         <w:rPr>
           <w:rFonts w:cs="Noteworthy Light"/>
-          <w:color w:val="0000FF"/>
-        </w:rPr>
-      </w:pPr>
-      <w:r>
-        <w:rPr>
-          <w:rFonts w:cs="Noteworthy Light"/>
-          <w:color w:val="0000FF"/>
+        </w:rPr>
+      </w:pPr>
+      <w:r>
+        <w:rPr>
+          <w:rFonts w:cs="Noteworthy Light"/>
         </w:rPr>
         <w:tab/>
         <w:t xml:space="preserve">B) </w:t>
@@ -1238,7 +1048,6 @@
       <w:r>
         <w:rPr>
           <w:rFonts w:cs="Noteworthy Light"/>
-          <w:color w:val="0000FF"/>
         </w:rPr>
         <w:t>Select 4 socks, then select 10 socks</w:t>
       </w:r>
@@ -1247,21 +1056,18 @@
       <w:pPr>
         <w:rPr>
           <w:rFonts w:cs="Noteworthy Light"/>
-          <w:color w:val="0000FF"/>
-        </w:rPr>
-      </w:pPr>
-    </w:p>
-    <w:p>
-      <w:pPr>
-        <w:rPr>
-          <w:rFonts w:cs="Noteworthy Light"/>
-          <w:color w:val="0000FF"/>
-        </w:rPr>
-      </w:pPr>
-      <w:r>
-        <w:rPr>
-          <w:rFonts w:cs="Noteworthy Light"/>
-          <w:color w:val="0000FF"/>
+        </w:rPr>
+      </w:pPr>
+    </w:p>
+    <w:p>
+      <w:pPr>
+        <w:rPr>
+          <w:rFonts w:cs="Noteworthy Light"/>
+        </w:rPr>
+      </w:pPr>
+      <w:r>
+        <w:rPr>
+          <w:rFonts w:cs="Noteworthy Light"/>
         </w:rPr>
         <w:t>4. Evaluate each potential solution</w:t>
       </w:r>
@@ -1270,13 +1076,11 @@
       <w:pPr>
         <w:rPr>
           <w:rFonts w:cs="Noteworthy Light"/>
-          <w:color w:val="0000FF"/>
-        </w:rPr>
-      </w:pPr>
-      <w:r>
-        <w:rPr>
-          <w:rFonts w:cs="Noteworthy Light"/>
-          <w:color w:val="0000FF"/>
+        </w:rPr>
+      </w:pPr>
+      <w:r>
+        <w:rPr>
+          <w:rFonts w:cs="Noteworthy Light"/>
         </w:rPr>
         <w:tab/>
         <w:t xml:space="preserve">A) </w:t>
@@ -1284,14 +1088,12 @@
       <w:r>
         <w:rPr>
           <w:rFonts w:cs="Noteworthy Light"/>
-          <w:color w:val="0000FF"/>
         </w:rPr>
         <w:t xml:space="preserve">Even though it guarantees you get what you need, this solution won’t meet </w:t>
       </w:r>
       <w:r>
         <w:rPr>
           <w:rFonts w:cs="Noteworthy Light"/>
-          <w:color w:val="0000FF"/>
         </w:rPr>
         <w:tab/>
         <w:t xml:space="preserve">the goal of selecting the </w:t>
@@ -1299,7 +1101,6 @@
       <w:r>
         <w:rPr>
           <w:rFonts w:cs="Noteworthy Light"/>
-          <w:color w:val="0000FF"/>
           <w:u w:val="single"/>
         </w:rPr>
         <w:t>minimum</w:t>
@@ -1307,7 +1108,6 @@
       <w:r>
         <w:rPr>
           <w:rFonts w:cs="Noteworthy Light"/>
-          <w:color w:val="0000FF"/>
         </w:rPr>
         <w:t xml:space="preserve"> amount of socks.</w:t>
       </w:r>
@@ -1316,13 +1116,11 @@
       <w:pPr>
         <w:rPr>
           <w:rFonts w:cs="Noteworthy Light"/>
-          <w:color w:val="0000FF"/>
-        </w:rPr>
-      </w:pPr>
-      <w:r>
-        <w:rPr>
-          <w:rFonts w:cs="Noteworthy Light"/>
-          <w:color w:val="0000FF"/>
+        </w:rPr>
+      </w:pPr>
+      <w:r>
+        <w:rPr>
+          <w:rFonts w:cs="Noteworthy Light"/>
         </w:rPr>
         <w:tab/>
         <w:t>B)</w:t>
@@ -1330,7 +1128,6 @@
       <w:r>
         <w:rPr>
           <w:rFonts w:cs="Noteworthy Light"/>
-          <w:color w:val="0000FF"/>
         </w:rPr>
         <w:t xml:space="preserve"> This solution will work based on the quantities you have per color.</w:t>
       </w:r>
@@ -1339,21 +1136,18 @@
       <w:pPr>
         <w:rPr>
           <w:rFonts w:cs="Noteworthy Light"/>
-          <w:color w:val="0000FF"/>
-        </w:rPr>
-      </w:pPr>
-    </w:p>
-    <w:p>
-      <w:pPr>
-        <w:rPr>
-          <w:rFonts w:cs="Noteworthy Light"/>
-          <w:color w:val="0000FF"/>
-        </w:rPr>
-      </w:pPr>
-      <w:r>
-        <w:rPr>
-          <w:rFonts w:cs="Noteworthy Light"/>
-          <w:color w:val="0000FF"/>
+        </w:rPr>
+      </w:pPr>
+    </w:p>
+    <w:p>
+      <w:pPr>
+        <w:rPr>
+          <w:rFonts w:cs="Noteworthy Light"/>
+        </w:rPr>
+      </w:pPr>
+      <w:r>
+        <w:rPr>
+          <w:rFonts w:cs="Noteworthy Light"/>
         </w:rPr>
         <w:t>5. Choose a solution and a plan to implement it.</w:t>
       </w:r>
@@ -1366,20 +1160,17 @@
         <w:adjustRightInd w:val="0"/>
         <w:rPr>
           <w:rFonts w:cs="Noteworthy Light"/>
-          <w:color w:val="0000FF"/>
-        </w:rPr>
-      </w:pPr>
-      <w:r>
-        <w:rPr>
-          <w:rFonts w:cs="Noteworthy Light"/>
-          <w:color w:val="0000FF"/>
+        </w:rPr>
+      </w:pPr>
+      <w:r>
+        <w:rPr>
+          <w:rFonts w:cs="Noteworthy Light"/>
         </w:rPr>
         <w:t xml:space="preserve"> </w:t>
       </w:r>
       <w:r>
         <w:rPr>
           <w:rFonts w:cs="Noteworthy Light"/>
-          <w:color w:val="0000FF"/>
         </w:rPr>
         <w:tab/>
         <w:t xml:space="preserve">50% of the socks are black, 30% of the socks are brown, and 20% of the </w:t>
@@ -1387,7 +1178,6 @@
       <w:r>
         <w:rPr>
           <w:rFonts w:cs="Noteworthy Light"/>
-          <w:color w:val="0000FF"/>
         </w:rPr>
         <w:tab/>
         <w:t xml:space="preserve">socks are white.  So, if you select 2 socks, 1 would be black.  Selecting 4 would </w:t>
@@ -1395,7 +1185,6 @@
       <w:r>
         <w:rPr>
           <w:rFonts w:cs="Noteworthy Light"/>
-          <w:color w:val="0000FF"/>
         </w:rPr>
         <w:tab/>
         <w:t xml:space="preserve">guarantee 1 pair of black socks.  Using this same formula, if you select 10 </w:t>
@@ -1403,7 +1192,6 @@
       <w:r>
         <w:rPr>
           <w:rFonts w:cs="Noteworthy Light"/>
-          <w:color w:val="0000FF"/>
         </w:rPr>
         <w:tab/>
         <w:t>socks you would get a pair of each color</w:t>
@@ -1411,7 +1199,6 @@
       <w:r>
         <w:rPr>
           <w:rFonts w:cs="Noteworthy Light"/>
-          <w:color w:val="0000FF"/>
         </w:rPr>
         <w:t>.</w:t>
       </w:r>
@@ -1424,7 +1211,6 @@
         <w:adjustRightInd w:val="0"/>
         <w:rPr>
           <w:rFonts w:cs="Noteworthy Light"/>
-          <w:color w:val="0000FF"/>
         </w:rPr>
       </w:pPr>
     </w:p>
@@ -1437,14 +1223,12 @@
         <w:rPr>
           <w:rFonts w:cs="Noteworthy Light"/>
           <w:b/>
-          <w:color w:val="0000FF"/>
         </w:rPr>
       </w:pPr>
       <w:r>
         <w:rPr>
           <w:rFonts w:cs="Noteworthy Light"/>
           <w:b/>
-          <w:color w:val="0000FF"/>
         </w:rPr>
         <w:t>Predicting Fingers:</w:t>
       </w:r>
@@ -1452,7 +1236,6 @@
         <w:rPr>
           <w:rFonts w:cs="Noteworthy Light"/>
           <w:b/>
-          <w:color w:val="0000FF"/>
         </w:rPr>
         <w:tab/>
       </w:r>
@@ -1465,27 +1248,23 @@
         <w:adjustRightInd w:val="0"/>
         <w:rPr>
           <w:rFonts w:cs="Noteworthy Light"/>
-          <w:color w:val="0000FF"/>
-        </w:rPr>
-      </w:pPr>
-      <w:r>
-        <w:rPr>
-          <w:rFonts w:cs="Noteworthy Light"/>
-          <w:color w:val="0000FF"/>
+        </w:rPr>
+      </w:pPr>
+      <w:r>
+        <w:rPr>
+          <w:rFonts w:cs="Noteworthy Light"/>
         </w:rPr>
         <w:t>A little girl counts using the fingers of her left hand as follows: She starts by calling her thumb 1, the first finger 2, middle finder 3, ring finger 4, and little finger 5. Then she reverses direction, calling the ring finger 6, middle finger 7,</w:t>
       </w:r>
       <w:r>
         <w:rPr>
           <w:rFonts w:cs="Noteworthy Light"/>
-          <w:color w:val="0000FF"/>
         </w:rPr>
         <w:t xml:space="preserve"> </w:t>
       </w:r>
       <w:r>
         <w:rPr>
           <w:rFonts w:cs="Noteworthy Light"/>
-          <w:color w:val="0000FF"/>
         </w:rPr>
         <w:t>first finger 8 and thumb 9, after which she calls her first finger 10 and so on. If she continues to count in this manner, on which finger will she stop?</w:t>
       </w:r>
@@ -1498,7 +1277,6 @@
         <w:adjustRightInd w:val="0"/>
         <w:rPr>
           <w:rFonts w:cs="Noteworthy Light"/>
-          <w:color w:val="0000FF"/>
         </w:rPr>
       </w:pPr>
     </w:p>
@@ -1510,32 +1288,20 @@
         <w:adjustRightInd w:val="0"/>
         <w:rPr>
           <w:rFonts w:cs="Noteworthy Light"/>
-          <w:color w:val="0000FF"/>
-        </w:rPr>
-      </w:pPr>
-      <w:r>
-        <w:rPr>
-          <w:rFonts w:cs="Noteworthy Light"/>
-          <w:color w:val="0000FF"/>
+        </w:rPr>
+      </w:pPr>
+      <w:r>
+        <w:rPr>
+          <w:rFonts w:cs="Noteworthy Light"/>
         </w:rPr>
         <w:t>a) What if the girl counts from 1 to 10</w:t>
       </w:r>
       <w:r>
         <w:rPr>
           <w:rFonts w:cs="Noteworthy Light"/>
-          <w:color w:val="0000FF"/>
-        </w:rPr>
-        <w:t xml:space="preserve"> – First </w:t>
-      </w:r>
-      <w:proofErr w:type="gramStart"/>
-      <w:r>
-        <w:rPr>
-          <w:rFonts w:cs="Noteworthy Light"/>
-          <w:color w:val="0000FF"/>
-        </w:rPr>
-        <w:t>finger</w:t>
-      </w:r>
-      <w:proofErr w:type="gramEnd"/>
+        </w:rPr>
+        <w:t xml:space="preserve"> – First finger</w:t>
+      </w:r>
     </w:p>
     <w:p>
       <w:pPr>
@@ -1545,32 +1311,20 @@
         <w:adjustRightInd w:val="0"/>
         <w:rPr>
           <w:rFonts w:cs="Noteworthy Light"/>
-          <w:color w:val="0000FF"/>
-        </w:rPr>
-      </w:pPr>
-      <w:r>
-        <w:rPr>
-          <w:rFonts w:cs="Noteworthy Light"/>
-          <w:color w:val="0000FF"/>
+        </w:rPr>
+      </w:pPr>
+      <w:r>
+        <w:rPr>
+          <w:rFonts w:cs="Noteworthy Light"/>
         </w:rPr>
         <w:t>b) What if the girl counts from 1 to 100</w:t>
       </w:r>
       <w:r>
         <w:rPr>
           <w:rFonts w:cs="Noteworthy Light"/>
-          <w:color w:val="0000FF"/>
-        </w:rPr>
-        <w:t xml:space="preserve"> – Ring </w:t>
-      </w:r>
-      <w:proofErr w:type="gramStart"/>
-      <w:r>
-        <w:rPr>
-          <w:rFonts w:cs="Noteworthy Light"/>
-          <w:color w:val="0000FF"/>
-        </w:rPr>
-        <w:t>finger</w:t>
-      </w:r>
-      <w:proofErr w:type="gramEnd"/>
+        </w:rPr>
+        <w:t xml:space="preserve"> – Ring finger</w:t>
+      </w:r>
     </w:p>
     <w:p>
       <w:pPr>
@@ -1580,32 +1334,20 @@
         <w:adjustRightInd w:val="0"/>
         <w:rPr>
           <w:rFonts w:cs="Noteworthy Light"/>
-          <w:color w:val="0000FF"/>
-        </w:rPr>
-      </w:pPr>
-      <w:r>
-        <w:rPr>
-          <w:rFonts w:cs="Noteworthy Light"/>
-          <w:color w:val="0000FF"/>
+        </w:rPr>
+      </w:pPr>
+      <w:r>
+        <w:rPr>
+          <w:rFonts w:cs="Noteworthy Light"/>
         </w:rPr>
         <w:t>c) What if the girl counts from 1 to 1000</w:t>
       </w:r>
       <w:r>
         <w:rPr>
           <w:rFonts w:cs="Noteworthy Light"/>
-          <w:color w:val="0000FF"/>
-        </w:rPr>
-        <w:t xml:space="preserve"> – First </w:t>
-      </w:r>
-      <w:proofErr w:type="gramStart"/>
-      <w:r>
-        <w:rPr>
-          <w:rFonts w:cs="Noteworthy Light"/>
-          <w:color w:val="0000FF"/>
-        </w:rPr>
-        <w:t>finger</w:t>
-      </w:r>
-      <w:proofErr w:type="gramEnd"/>
+        </w:rPr>
+        <w:t xml:space="preserve"> – First finger</w:t>
+      </w:r>
     </w:p>
     <w:p>
       <w:pPr>
@@ -1615,46 +1357,26 @@
         <w:adjustRightInd w:val="0"/>
         <w:rPr>
           <w:rFonts w:cs="Noteworthy Light"/>
-          <w:color w:val="0000FF"/>
-        </w:rPr>
-      </w:pPr>
-    </w:p>
-    <w:p>
-      <w:pPr>
-        <w:rPr>
-          <w:rFonts w:cs="Noteworthy Light"/>
-          <w:color w:val="0000FF"/>
-        </w:rPr>
-      </w:pPr>
-      <w:r>
-        <w:rPr>
-          <w:rFonts w:cs="Noteworthy Light"/>
-          <w:color w:val="0000FF"/>
+        </w:rPr>
+      </w:pPr>
+    </w:p>
+    <w:p>
+      <w:pPr>
+        <w:rPr>
+          <w:rFonts w:cs="Noteworthy Light"/>
+        </w:rPr>
+      </w:pPr>
+      <w:r>
+        <w:rPr>
+          <w:rFonts w:cs="Noteworthy Light"/>
         </w:rPr>
         <w:t>1. D</w:t>
       </w:r>
       <w:r>
         <w:rPr>
           <w:rFonts w:cs="Noteworthy Light"/>
-          <w:color w:val="0000FF"/>
-        </w:rPr>
-        <w:t xml:space="preserve">efine </w:t>
-      </w:r>
-      <w:proofErr w:type="gramStart"/>
-      <w:r>
-        <w:rPr>
-          <w:rFonts w:cs="Noteworthy Light"/>
-          <w:color w:val="0000FF"/>
-        </w:rPr>
-        <w:t>Problem</w:t>
-      </w:r>
-      <w:proofErr w:type="gramEnd"/>
-      <w:r>
-        <w:rPr>
-          <w:rFonts w:cs="Noteworthy Light"/>
-          <w:color w:val="0000FF"/>
-        </w:rPr>
-        <w:t xml:space="preserve">: </w:t>
+        </w:rPr>
+        <w:t xml:space="preserve">efine Problem: </w:t>
       </w:r>
     </w:p>
     <w:p>
@@ -1662,27 +1384,23 @@
         <w:pStyle w:val="ListParagraph"/>
         <w:rPr>
           <w:rFonts w:cs="Noteworthy Light"/>
-          <w:color w:val="0000FF"/>
-        </w:rPr>
-      </w:pPr>
-      <w:r>
-        <w:rPr>
-          <w:rFonts w:cs="Noteworthy Light"/>
-          <w:color w:val="0000FF"/>
+        </w:rPr>
+      </w:pPr>
+      <w:r>
+        <w:rPr>
+          <w:rFonts w:cs="Noteworthy Light"/>
         </w:rPr>
         <w:t xml:space="preserve">A) Problem: </w:t>
       </w:r>
       <w:r>
         <w:rPr>
           <w:rFonts w:cs="Noteworthy Light"/>
-          <w:color w:val="0000FF"/>
         </w:rPr>
         <w:t>The little girl wants to figure out what finger</w:t>
       </w:r>
       <w:r>
         <w:rPr>
           <w:rFonts w:cs="Noteworthy Light"/>
-          <w:color w:val="0000FF"/>
         </w:rPr>
         <w:t xml:space="preserve"> she’ll end on if she counts to 10, 100 and 1000 respectively. </w:t>
       </w:r>
@@ -1692,7 +1410,6 @@
         <w:pStyle w:val="ListParagraph"/>
         <w:rPr>
           <w:rFonts w:cs="Noteworthy Light"/>
-          <w:color w:val="0000FF"/>
         </w:rPr>
       </w:pPr>
     </w:p>
@@ -1701,27 +1418,23 @@
         <w:ind w:left="720"/>
         <w:rPr>
           <w:rFonts w:cs="Noteworthy Light"/>
-          <w:color w:val="0000FF"/>
-        </w:rPr>
-      </w:pPr>
-      <w:r>
-        <w:rPr>
-          <w:rFonts w:cs="Noteworthy Light"/>
-          <w:color w:val="0000FF"/>
+        </w:rPr>
+      </w:pPr>
+      <w:r>
+        <w:rPr>
+          <w:rFonts w:cs="Noteworthy Light"/>
         </w:rPr>
         <w:t xml:space="preserve">B) Insight: </w:t>
       </w:r>
       <w:r>
         <w:rPr>
           <w:rFonts w:cs="Noteworthy Light"/>
-          <w:color w:val="0000FF"/>
         </w:rPr>
         <w:t>Counting the way she is counting will take a long time. The l</w:t>
       </w:r>
       <w:r>
         <w:rPr>
           <w:rFonts w:cs="Noteworthy Light"/>
-          <w:color w:val="0000FF"/>
         </w:rPr>
         <w:t>ittle girl should figure this out a different and shorter way.</w:t>
       </w:r>
@@ -1731,7 +1444,6 @@
         <w:ind w:left="720"/>
         <w:rPr>
           <w:rFonts w:cs="Noteworthy Light"/>
-          <w:color w:val="0000FF"/>
         </w:rPr>
       </w:pPr>
     </w:p>
@@ -1740,20 +1452,17 @@
         <w:ind w:left="720"/>
         <w:rPr>
           <w:rFonts w:cs="Noteworthy Light"/>
-          <w:color w:val="0000FF"/>
-        </w:rPr>
-      </w:pPr>
-      <w:r>
-        <w:rPr>
-          <w:rFonts w:cs="Noteworthy Light"/>
-          <w:color w:val="0000FF"/>
+        </w:rPr>
+      </w:pPr>
+      <w:r>
+        <w:rPr>
+          <w:rFonts w:cs="Noteworthy Light"/>
         </w:rPr>
         <w:t xml:space="preserve">C) Overall goal: </w:t>
       </w:r>
       <w:r>
         <w:rPr>
           <w:rFonts w:cs="Noteworthy Light"/>
-          <w:color w:val="0000FF"/>
         </w:rPr>
         <w:t>To figure out what finger she’ll end on.</w:t>
       </w:r>
@@ -1762,21 +1471,18 @@
       <w:pPr>
         <w:rPr>
           <w:rFonts w:cs="Noteworthy Light"/>
-          <w:color w:val="0000FF"/>
-        </w:rPr>
-      </w:pPr>
-    </w:p>
-    <w:p>
-      <w:pPr>
-        <w:rPr>
-          <w:rFonts w:cs="Noteworthy Light"/>
-          <w:color w:val="0000FF"/>
-        </w:rPr>
-      </w:pPr>
-      <w:r>
-        <w:rPr>
-          <w:rFonts w:cs="Noteworthy Light"/>
-          <w:color w:val="0000FF"/>
+        </w:rPr>
+      </w:pPr>
+    </w:p>
+    <w:p>
+      <w:pPr>
+        <w:rPr>
+          <w:rFonts w:cs="Noteworthy Light"/>
+        </w:rPr>
+      </w:pPr>
+      <w:r>
+        <w:rPr>
+          <w:rFonts w:cs="Noteworthy Light"/>
         </w:rPr>
         <w:t>2. Break Problem Apart:</w:t>
       </w:r>
@@ -1785,20 +1491,17 @@
       <w:pPr>
         <w:rPr>
           <w:rFonts w:cs="Noteworthy Light"/>
-          <w:color w:val="0000FF"/>
-        </w:rPr>
-      </w:pPr>
-      <w:r>
-        <w:rPr>
-          <w:rFonts w:cs="Noteworthy Light"/>
-          <w:color w:val="0000FF"/>
+        </w:rPr>
+      </w:pPr>
+      <w:r>
+        <w:rPr>
+          <w:rFonts w:cs="Noteworthy Light"/>
         </w:rPr>
         <w:tab/>
       </w:r>
       <w:r>
         <w:rPr>
           <w:rFonts w:cs="Noteworthy Light"/>
-          <w:color w:val="0000FF"/>
         </w:rPr>
         <w:t>A) Constraints: Time.</w:t>
       </w:r>
@@ -1808,13 +1511,11 @@
         <w:ind w:left="720"/>
         <w:rPr>
           <w:rFonts w:cs="Noteworthy Light"/>
-          <w:color w:val="0000FF"/>
-        </w:rPr>
-      </w:pPr>
-      <w:r>
-        <w:rPr>
-          <w:rFonts w:cs="Noteworthy Light"/>
-          <w:color w:val="0000FF"/>
+        </w:rPr>
+      </w:pPr>
+      <w:r>
+        <w:rPr>
+          <w:rFonts w:cs="Noteworthy Light"/>
         </w:rPr>
         <w:t>B) Sub-goals:  To Count to 10 and figure out what finger she’ll end on. To Count to 100 and figure out what finger she’ll end on. To Count to 1000 and figure out what finger she’ll end on.</w:t>
       </w:r>
@@ -1824,21 +1525,18 @@
         <w:ind w:firstLine="90"/>
         <w:rPr>
           <w:rFonts w:cs="Noteworthy Light"/>
-          <w:color w:val="0000FF"/>
-        </w:rPr>
-      </w:pPr>
-    </w:p>
-    <w:p>
-      <w:pPr>
-        <w:rPr>
-          <w:rFonts w:cs="Noteworthy Light"/>
-          <w:color w:val="0000FF"/>
-        </w:rPr>
-      </w:pPr>
-      <w:r>
-        <w:rPr>
-          <w:rFonts w:cs="Noteworthy Light"/>
-          <w:color w:val="0000FF"/>
+        </w:rPr>
+      </w:pPr>
+    </w:p>
+    <w:p>
+      <w:pPr>
+        <w:rPr>
+          <w:rFonts w:cs="Noteworthy Light"/>
+        </w:rPr>
+      </w:pPr>
+      <w:r>
+        <w:rPr>
+          <w:rFonts w:cs="Noteworthy Light"/>
         </w:rPr>
         <w:t>3. Identify potential solutions</w:t>
       </w:r>
@@ -1847,27 +1545,23 @@
       <w:pPr>
         <w:rPr>
           <w:rFonts w:cs="Noteworthy Light"/>
-          <w:color w:val="0000FF"/>
-        </w:rPr>
-      </w:pPr>
-      <w:r>
-        <w:rPr>
-          <w:rFonts w:cs="Noteworthy Light"/>
-          <w:color w:val="0000FF"/>
+        </w:rPr>
+      </w:pPr>
+      <w:r>
+        <w:rPr>
+          <w:rFonts w:cs="Noteworthy Light"/>
         </w:rPr>
         <w:tab/>
       </w:r>
       <w:r>
         <w:rPr>
           <w:rFonts w:cs="Noteworthy Light"/>
-          <w:color w:val="0000FF"/>
         </w:rPr>
         <w:t>A) Count using her method</w:t>
       </w:r>
       <w:r>
         <w:rPr>
           <w:rFonts w:cs="Noteworthy Light"/>
-          <w:color w:val="0000FF"/>
         </w:rPr>
         <w:t xml:space="preserve"> (long method)</w:t>
       </w:r>
@@ -1876,13 +1570,11 @@
       <w:pPr>
         <w:rPr>
           <w:rFonts w:cs="Noteworthy Light"/>
-          <w:color w:val="0000FF"/>
-        </w:rPr>
-      </w:pPr>
-      <w:r>
-        <w:rPr>
-          <w:rFonts w:cs="Noteworthy Light"/>
-          <w:color w:val="0000FF"/>
+        </w:rPr>
+      </w:pPr>
+      <w:r>
+        <w:rPr>
+          <w:rFonts w:cs="Noteworthy Light"/>
         </w:rPr>
         <w:tab/>
         <w:t xml:space="preserve">B) </w:t>
@@ -1890,7 +1582,6 @@
       <w:r>
         <w:rPr>
           <w:rFonts w:cs="Noteworthy Light"/>
-          <w:color w:val="0000FF"/>
         </w:rPr>
         <w:t>Find a pattern to solve it quicker.</w:t>
       </w:r>
@@ -1899,21 +1590,18 @@
       <w:pPr>
         <w:rPr>
           <w:rFonts w:cs="Noteworthy Light"/>
-          <w:color w:val="0000FF"/>
-        </w:rPr>
-      </w:pPr>
-    </w:p>
-    <w:p>
-      <w:pPr>
-        <w:rPr>
-          <w:rFonts w:cs="Noteworthy Light"/>
-          <w:color w:val="0000FF"/>
-        </w:rPr>
-      </w:pPr>
-      <w:r>
-        <w:rPr>
-          <w:rFonts w:cs="Noteworthy Light"/>
-          <w:color w:val="0000FF"/>
+        </w:rPr>
+      </w:pPr>
+    </w:p>
+    <w:p>
+      <w:pPr>
+        <w:rPr>
+          <w:rFonts w:cs="Noteworthy Light"/>
+        </w:rPr>
+      </w:pPr>
+      <w:r>
+        <w:rPr>
+          <w:rFonts w:cs="Noteworthy Light"/>
         </w:rPr>
         <w:t>4. Evaluate each potential solution</w:t>
       </w:r>
@@ -1922,13 +1610,11 @@
       <w:pPr>
         <w:rPr>
           <w:rFonts w:cs="Noteworthy Light"/>
-          <w:color w:val="0000FF"/>
-        </w:rPr>
-      </w:pPr>
-      <w:r>
-        <w:rPr>
-          <w:rFonts w:cs="Noteworthy Light"/>
-          <w:color w:val="0000FF"/>
+        </w:rPr>
+      </w:pPr>
+      <w:r>
+        <w:rPr>
+          <w:rFonts w:cs="Noteworthy Light"/>
         </w:rPr>
         <w:tab/>
         <w:t>A) Each solution meets the goal.</w:t>
@@ -1938,13 +1624,11 @@
       <w:pPr>
         <w:rPr>
           <w:rFonts w:cs="Noteworthy Light"/>
-          <w:color w:val="0000FF"/>
-        </w:rPr>
-      </w:pPr>
-      <w:r>
-        <w:rPr>
-          <w:rFonts w:cs="Noteworthy Light"/>
-          <w:color w:val="0000FF"/>
+        </w:rPr>
+      </w:pPr>
+      <w:r>
+        <w:rPr>
+          <w:rFonts w:cs="Noteworthy Light"/>
         </w:rPr>
         <w:tab/>
         <w:t>B) Each solution will work for all cases.</w:t>
@@ -1954,21 +1638,18 @@
       <w:pPr>
         <w:rPr>
           <w:rFonts w:cs="Noteworthy Light"/>
-          <w:color w:val="0000FF"/>
-        </w:rPr>
-      </w:pPr>
-    </w:p>
-    <w:p>
-      <w:pPr>
-        <w:rPr>
-          <w:rFonts w:cs="Noteworthy Light"/>
-          <w:color w:val="0000FF"/>
-        </w:rPr>
-      </w:pPr>
-      <w:r>
-        <w:rPr>
-          <w:rFonts w:cs="Noteworthy Light"/>
-          <w:color w:val="0000FF"/>
+        </w:rPr>
+      </w:pPr>
+    </w:p>
+    <w:p>
+      <w:pPr>
+        <w:rPr>
+          <w:rFonts w:cs="Noteworthy Light"/>
+        </w:rPr>
+      </w:pPr>
+      <w:r>
+        <w:rPr>
+          <w:rFonts w:cs="Noteworthy Light"/>
         </w:rPr>
         <w:t>5. Choose a solution and a plan to implement it.</w:t>
       </w:r>
@@ -1977,104 +1658,89 @@
       <w:pPr>
         <w:rPr>
           <w:rFonts w:cs="Noteworthy Light"/>
-          <w:color w:val="0000FF"/>
-        </w:rPr>
-      </w:pPr>
-      <w:r>
-        <w:rPr>
-          <w:rFonts w:cs="Noteworthy Light"/>
-          <w:color w:val="0000FF"/>
+        </w:rPr>
+      </w:pPr>
+      <w:r>
+        <w:rPr>
+          <w:rFonts w:cs="Noteworthy Light"/>
         </w:rPr>
         <w:t xml:space="preserve"> When counting the first 1-10 you find that the even numbers fall on the first or the ring finger</w:t>
       </w:r>
       <w:r>
         <w:rPr>
           <w:rFonts w:cs="Noteworthy Light"/>
-          <w:color w:val="0000FF"/>
         </w:rPr>
         <w:t xml:space="preserve"> and</w:t>
       </w:r>
       <w:r>
         <w:rPr>
           <w:rFonts w:cs="Noteworthy Light"/>
-          <w:color w:val="0000FF"/>
         </w:rPr>
         <w:t xml:space="preserve"> you know tha</w:t>
       </w:r>
       <w:r>
         <w:rPr>
           <w:rFonts w:cs="Noteworthy Light"/>
-          <w:color w:val="0000FF"/>
         </w:rPr>
         <w:t xml:space="preserve">t 10 ends on your first finger. Next </w:t>
       </w:r>
       <w:r>
         <w:rPr>
           <w:rFonts w:cs="Noteworthy Light"/>
-          <w:color w:val="0000FF"/>
         </w:rPr>
         <w:t>count</w:t>
       </w:r>
       <w:r>
         <w:rPr>
           <w:rFonts w:cs="Noteworthy Light"/>
-          <w:color w:val="0000FF"/>
         </w:rPr>
         <w:t xml:space="preserve"> to a 100</w:t>
       </w:r>
       <w:r>
         <w:rPr>
           <w:rFonts w:cs="Noteworthy Light"/>
-          <w:color w:val="0000FF"/>
         </w:rPr>
         <w:t xml:space="preserve"> by increments of 10 alternating between </w:t>
       </w:r>
       <w:r>
         <w:rPr>
           <w:rFonts w:cs="Noteworthy Light"/>
-          <w:color w:val="0000FF"/>
         </w:rPr>
         <w:t>the first and the ring finger</w:t>
       </w:r>
       <w:r>
         <w:rPr>
           <w:rFonts w:cs="Noteworthy Light"/>
-          <w:color w:val="0000FF"/>
         </w:rPr>
         <w:t>, starting with 10 on the first finger</w:t>
       </w:r>
       <w:r>
         <w:rPr>
           <w:rFonts w:cs="Noteworthy Light"/>
-          <w:color w:val="0000FF"/>
         </w:rPr>
         <w:t xml:space="preserve">. Finally, count to 1000 by increments of 100 alternating between the </w:t>
       </w:r>
       <w:r>
         <w:rPr>
           <w:rFonts w:cs="Noteworthy Light"/>
-          <w:color w:val="0000FF"/>
         </w:rPr>
         <w:t xml:space="preserve">ring finger and the first finger, beginning with 100 on the ring </w:t>
       </w:r>
       <w:r>
         <w:rPr>
           <w:rFonts w:cs="Noteworthy Light"/>
-          <w:color w:val="0000FF"/>
         </w:rPr>
         <w:t>finger, which</w:t>
       </w:r>
       <w:r>
         <w:rPr>
           <w:rFonts w:cs="Noteworthy Light"/>
-          <w:color w:val="0000FF"/>
         </w:rPr>
         <w:t xml:space="preserve"> you solved in the previous step</w:t>
       </w:r>
       <w:r>
         <w:rPr>
           <w:rFonts w:cs="Noteworthy Light"/>
-          <w:color w:val="0000FF"/>
         </w:rPr>
         <w:t>.</w:t>
       </w:r>
@@ -2083,7 +1749,6 @@
       <w:pPr>
         <w:rPr>
           <w:rFonts w:cs="Noteworthy Light"/>
-          <w:color w:val="0000FF"/>
         </w:rPr>
       </w:pPr>
     </w:p>
@@ -2092,16 +1757,12 @@
         <w:ind w:left="720"/>
         <w:rPr>
           <w:rFonts w:cs="Noteworthy Light"/>
-          <w:color w:val="0000FF"/>
         </w:rPr>
       </w:pPr>
     </w:p>
     <w:p>
       <w:pPr>
         <w:ind w:left="720"/>
-        <w:rPr>
-          <w:color w:val="0000FF"/>
-        </w:rPr>
       </w:pPr>
     </w:p>
     <w:p>
@@ -2109,7 +1770,6 @@
         <w:pStyle w:val="ListParagraph"/>
         <w:rPr>
           <w:rFonts w:cs="Noteworthy Light"/>
-          <w:color w:val="0000FF"/>
         </w:rPr>
       </w:pPr>
     </w:p>
@@ -2121,7 +1781,6 @@
         <w:adjustRightInd w:val="0"/>
         <w:rPr>
           <w:rFonts w:cs="Noteworthy Light"/>
-          <w:color w:val="0000FF"/>
         </w:rPr>
       </w:pPr>
     </w:p>
@@ -2134,7 +1793,6 @@
         <w:rPr>
           <w:rFonts w:cs="Noteworthy Light"/>
           <w:b/>
-          <w:color w:val="0000FF"/>
         </w:rPr>
       </w:pPr>
     </w:p>
@@ -2142,13 +1800,11 @@
       <w:pPr>
         <w:rPr>
           <w:b/>
-          <w:color w:val="0000FF"/>
         </w:rPr>
       </w:pPr>
       <w:r>
         <w:rPr>
           <w:b/>
-          <w:color w:val="0000FF"/>
         </w:rPr>
         <w:tab/>
       </w:r>

</xml_diff>

<commit_message>
Changed the header font size to 14 pt.
</commit_message>
<xml_diff>
--- a/ProblemSolving/Torres_Marlon_ProblemSolving.docx
+++ b/ProblemSolving/Torres_Marlon_ProblemSolving.docx
@@ -7,88 +7,110 @@
         <w:rPr>
           <w:rStyle w:val="Strong"/>
           <w:b w:val="0"/>
-        </w:rPr>
-      </w:pPr>
+          <w:sz w:val="28"/>
+          <w:szCs w:val="28"/>
+        </w:rPr>
+      </w:pPr>
+      <w:r>
+        <w:rPr>
+          <w:rStyle w:val="Strong"/>
+          <w:b w:val="0"/>
+          <w:sz w:val="28"/>
+          <w:szCs w:val="28"/>
+        </w:rPr>
+        <w:t>Marlon Torres</w:t>
+      </w:r>
+    </w:p>
+    <w:p>
+      <w:pPr>
+        <w:rPr>
+          <w:rStyle w:val="Strong"/>
+          <w:b w:val="0"/>
+          <w:sz w:val="28"/>
+          <w:szCs w:val="28"/>
+        </w:rPr>
+      </w:pPr>
+      <w:r>
+        <w:rPr>
+          <w:rStyle w:val="Strong"/>
+          <w:b w:val="0"/>
+          <w:sz w:val="28"/>
+          <w:szCs w:val="28"/>
+        </w:rPr>
+        <w:t>11/27/2013</w:t>
+      </w:r>
+    </w:p>
+    <w:p>
+      <w:pPr>
+        <w:rPr>
+          <w:rStyle w:val="Strong"/>
+          <w:b w:val="0"/>
+          <w:sz w:val="28"/>
+          <w:szCs w:val="28"/>
+        </w:rPr>
+      </w:pPr>
+      <w:r>
+        <w:rPr>
+          <w:rStyle w:val="Strong"/>
+          <w:b w:val="0"/>
+          <w:sz w:val="28"/>
+          <w:szCs w:val="28"/>
+        </w:rPr>
+        <w:t>Web Programming Fundamentals – Section 01</w:t>
+      </w:r>
+    </w:p>
+    <w:p>
+      <w:pPr>
+        <w:rPr>
+          <w:rStyle w:val="Strong"/>
+          <w:b w:val="0"/>
+          <w:sz w:val="28"/>
+          <w:szCs w:val="28"/>
+        </w:rPr>
+      </w:pPr>
+      <w:r>
+        <w:rPr>
+          <w:rStyle w:val="Strong"/>
+          <w:b w:val="0"/>
+          <w:sz w:val="28"/>
+          <w:szCs w:val="28"/>
+        </w:rPr>
+        <w:t>Activity: Problem Solving</w:t>
+      </w:r>
+    </w:p>
+    <w:p/>
+    <w:p>
+      <w:pPr>
+        <w:rPr>
+          <w:b/>
+        </w:rPr>
+      </w:pPr>
+      <w:r>
+        <w:rPr>
+          <w:b/>
+        </w:rPr>
+        <w:t>A Cat, a Parrot, and a Bag of Seed:</w:t>
+      </w:r>
+    </w:p>
+    <w:p>
+      <w:pPr>
+        <w:rPr>
+          <w:rFonts w:cs="Noteworthy Light"/>
+        </w:rPr>
+      </w:pPr>
+      <w:r>
+        <w:rPr>
+          <w:rFonts w:cs="Noteworthy Light"/>
+        </w:rPr>
+        <w:t xml:space="preserve">A man finds himself on </w:t>
+      </w:r>
       <w:bookmarkStart w:id="0" w:name="_GoBack"/>
       <w:bookmarkEnd w:id="0"/>
       <w:r>
         <w:rPr>
-          <w:rStyle w:val="Strong"/>
-          <w:b w:val="0"/>
-        </w:rPr>
-        <w:t>Marlon Torres</w:t>
-      </w:r>
-    </w:p>
-    <w:p>
-      <w:pPr>
-        <w:rPr>
-          <w:rStyle w:val="Strong"/>
-          <w:b w:val="0"/>
-        </w:rPr>
-      </w:pPr>
-      <w:r>
-        <w:rPr>
-          <w:rStyle w:val="Strong"/>
-          <w:b w:val="0"/>
-        </w:rPr>
-        <w:t>11/27/2013</w:t>
-      </w:r>
-    </w:p>
-    <w:p>
-      <w:pPr>
-        <w:rPr>
-          <w:rStyle w:val="Strong"/>
-          <w:b w:val="0"/>
-        </w:rPr>
-      </w:pPr>
-      <w:r>
-        <w:rPr>
-          <w:rStyle w:val="Strong"/>
-          <w:b w:val="0"/>
-        </w:rPr>
-        <w:t>Web Programming Fundamentals – Section 01</w:t>
-      </w:r>
-    </w:p>
-    <w:p>
-      <w:pPr>
-        <w:rPr>
-          <w:rStyle w:val="Strong"/>
-          <w:b w:val="0"/>
-        </w:rPr>
-      </w:pPr>
-      <w:r>
-        <w:rPr>
-          <w:rStyle w:val="Strong"/>
-          <w:b w:val="0"/>
-        </w:rPr>
-        <w:t>Activity: Problem Solving</w:t>
-      </w:r>
-    </w:p>
-    <w:p/>
-    <w:p>
-      <w:pPr>
-        <w:rPr>
-          <w:b/>
-        </w:rPr>
-      </w:pPr>
-      <w:r>
-        <w:rPr>
-          <w:b/>
-        </w:rPr>
-        <w:t>A Cat, a Parrot, and a Bag of Seed:</w:t>
-      </w:r>
-    </w:p>
-    <w:p>
-      <w:pPr>
-        <w:rPr>
-          <w:rFonts w:cs="Noteworthy Light"/>
-        </w:rPr>
-      </w:pPr>
-      <w:r>
-        <w:rPr>
-          <w:rFonts w:cs="Noteworthy Light"/>
-        </w:rPr>
-        <w:t>A man finds himself on a riverbank with a cat, a parrot and a bag of seed. He needs to transport all three to the other side of the river in his boat. However, the boat has room for only the man himself and one other item (either the cat, parrot or seed). In his absence, the cat could eat the parrot, and the parrot would eat the bag of seed</w:t>
+          <w:rFonts w:cs="Noteworthy Light"/>
+        </w:rPr>
+        <w:t>a riverbank with a cat, a parrot and a bag of seed. He needs to transport all three to the other side of the river in his boat. However, the boat has room for only the man himself and one other item (either the cat, parrot or seed). In his absence, the cat could eat the parrot, and the parrot would eat the bag of seed</w:t>
       </w:r>
       <w:r>
         <w:rPr>
@@ -120,7 +142,21 @@
         <w:rPr>
           <w:rFonts w:cs="Noteworthy Light"/>
         </w:rPr>
-        <w:t>1. Define Problem:</w:t>
+        <w:t xml:space="preserve">1. Define </w:t>
+      </w:r>
+      <w:proofErr w:type="gramStart"/>
+      <w:r>
+        <w:rPr>
+          <w:rFonts w:cs="Noteworthy Light"/>
+        </w:rPr>
+        <w:t>Problem</w:t>
+      </w:r>
+      <w:proofErr w:type="gramEnd"/>
+      <w:r>
+        <w:rPr>
+          <w:rFonts w:cs="Noteworthy Light"/>
+        </w:rPr>
+        <w:t>:</w:t>
       </w:r>
     </w:p>
     <w:p>
@@ -686,8 +722,16 @@
         <w:rPr>
           <w:rFonts w:cs="Noteworthy Light"/>
         </w:rPr>
-        <w:t>2 pairs of white. You select the socks in the dark and can check them only after a selection has been made. What is the smallest number of socks you need to select to guarantee getting the following:</w:t>
-      </w:r>
+        <w:t xml:space="preserve">2 pairs of white. You select the socks in the dark and can check them only after a selection has been made. What is the smallest number of socks you need to select to guarantee getting the </w:t>
+      </w:r>
+      <w:proofErr w:type="gramStart"/>
+      <w:r>
+        <w:rPr>
+          <w:rFonts w:cs="Noteworthy Light"/>
+        </w:rPr>
+        <w:t>following:</w:t>
+      </w:r>
+      <w:proofErr w:type="gramEnd"/>
     </w:p>
     <w:p>
       <w:pPr>
@@ -803,7 +847,21 @@
         <w:rPr>
           <w:rFonts w:cs="Noteworthy Light"/>
         </w:rPr>
-        <w:t xml:space="preserve">1. Define Problem: </w:t>
+        <w:t xml:space="preserve">1. Define </w:t>
+      </w:r>
+      <w:proofErr w:type="gramStart"/>
+      <w:r>
+        <w:rPr>
+          <w:rFonts w:cs="Noteworthy Light"/>
+        </w:rPr>
+        <w:t>Problem</w:t>
+      </w:r>
+      <w:proofErr w:type="gramEnd"/>
+      <w:r>
+        <w:rPr>
+          <w:rFonts w:cs="Noteworthy Light"/>
+        </w:rPr>
+        <w:t xml:space="preserve">: </w:t>
       </w:r>
     </w:p>
     <w:p>
@@ -1300,8 +1358,16 @@
         <w:rPr>
           <w:rFonts w:cs="Noteworthy Light"/>
         </w:rPr>
-        <w:t xml:space="preserve"> – First finger</w:t>
-      </w:r>
+        <w:t xml:space="preserve"> – First </w:t>
+      </w:r>
+      <w:proofErr w:type="gramStart"/>
+      <w:r>
+        <w:rPr>
+          <w:rFonts w:cs="Noteworthy Light"/>
+        </w:rPr>
+        <w:t>finger</w:t>
+      </w:r>
+      <w:proofErr w:type="gramEnd"/>
     </w:p>
     <w:p>
       <w:pPr>
@@ -1323,8 +1389,16 @@
         <w:rPr>
           <w:rFonts w:cs="Noteworthy Light"/>
         </w:rPr>
-        <w:t xml:space="preserve"> – Ring finger</w:t>
-      </w:r>
+        <w:t xml:space="preserve"> – Ring </w:t>
+      </w:r>
+      <w:proofErr w:type="gramStart"/>
+      <w:r>
+        <w:rPr>
+          <w:rFonts w:cs="Noteworthy Light"/>
+        </w:rPr>
+        <w:t>finger</w:t>
+      </w:r>
+      <w:proofErr w:type="gramEnd"/>
     </w:p>
     <w:p>
       <w:pPr>
@@ -1346,8 +1420,16 @@
         <w:rPr>
           <w:rFonts w:cs="Noteworthy Light"/>
         </w:rPr>
-        <w:t xml:space="preserve"> – First finger</w:t>
-      </w:r>
+        <w:t xml:space="preserve"> – First </w:t>
+      </w:r>
+      <w:proofErr w:type="gramStart"/>
+      <w:r>
+        <w:rPr>
+          <w:rFonts w:cs="Noteworthy Light"/>
+        </w:rPr>
+        <w:t>finger</w:t>
+      </w:r>
+      <w:proofErr w:type="gramEnd"/>
     </w:p>
     <w:p>
       <w:pPr>
@@ -1376,7 +1458,21 @@
         <w:rPr>
           <w:rFonts w:cs="Noteworthy Light"/>
         </w:rPr>
-        <w:t xml:space="preserve">efine Problem: </w:t>
+        <w:t xml:space="preserve">efine </w:t>
+      </w:r>
+      <w:proofErr w:type="gramStart"/>
+      <w:r>
+        <w:rPr>
+          <w:rFonts w:cs="Noteworthy Light"/>
+        </w:rPr>
+        <w:t>Problem</w:t>
+      </w:r>
+      <w:proofErr w:type="gramEnd"/>
+      <w:r>
+        <w:rPr>
+          <w:rFonts w:cs="Noteworthy Light"/>
+        </w:rPr>
+        <w:t xml:space="preserve">: </w:t>
       </w:r>
     </w:p>
     <w:p>

</xml_diff>